<commit_message>
Updated the tutorial to reflect the new changes in the plugin
</commit_message>
<xml_diff>
--- a/docs/BDL_Plugin_tutorial_v1.docx
+++ b/docs/BDL_Plugin_tutorial_v1.docx
@@ -36,7 +36,7 @@
       <w:r>
         <w:t>Contact Information: Samuel Payne (</w:t>
       </w:r>
-      <w:hyperlink r:id="rId8" w:history="1">
+      <w:hyperlink r:id="rId9" w:history="1">
         <w:r>
           <w:rPr>
             <w:rStyle w:val="Hyperlink"/>
@@ -59,7 +59,7 @@
         <w:tab/>
         <w:t xml:space="preserve">          Michael Degan (</w:t>
       </w:r>
-      <w:hyperlink r:id="rId9" w:history="1">
+      <w:hyperlink r:id="rId10" w:history="1">
         <w:r>
           <w:rPr>
             <w:rStyle w:val="Hyperlink"/>
@@ -79,7 +79,7 @@
         <w:tab/>
         <w:t xml:space="preserve">          Grant Fujimoto (</w:t>
       </w:r>
-      <w:hyperlink r:id="rId10" w:history="1">
+      <w:hyperlink r:id="rId11" w:history="1">
         <w:r>
           <w:rPr>
             <w:rStyle w:val="Hyperlink"/>
@@ -114,7 +114,7 @@
       <w:r>
         <w:t xml:space="preserve"> </w:t>
       </w:r>
-      <w:hyperlink r:id="rId11" w:history="1">
+      <w:hyperlink r:id="rId12" w:history="1">
         <w:r>
           <w:rPr>
             <w:rStyle w:val="Hyperlink"/>
@@ -197,7 +197,7 @@
                     <pic:cNvPicPr/>
                   </pic:nvPicPr>
                   <pic:blipFill>
-                    <a:blip r:embed="rId12">
+                    <a:blip r:embed="rId13">
                       <a:extLst>
                         <a:ext uri="{28A0092B-C50C-407E-A947-70E740481C1C}">
                           <a14:useLocalDpi xmlns:a14="http://schemas.microsoft.com/office/drawing/2010/main" val="0"/>
@@ -332,7 +332,7 @@
                     <pic:cNvPicPr/>
                   </pic:nvPicPr>
                   <pic:blipFill>
-                    <a:blip r:embed="rId13"/>
+                    <a:blip r:embed="rId14"/>
                     <a:stretch>
                       <a:fillRect/>
                     </a:stretch>
@@ -399,217 +399,6 @@
             <wp:extent cx="5943600" cy="4462145"/>
             <wp:effectExtent l="0" t="0" r="0" b="0"/>
             <wp:docPr id="11" name="Picture 11"/>
-            <wp:cNvGraphicFramePr>
-              <a:graphicFrameLocks xmlns:a="http://schemas.openxmlformats.org/drawingml/2006/main" noChangeAspect="1"/>
-            </wp:cNvGraphicFramePr>
-            <a:graphic xmlns:a="http://schemas.openxmlformats.org/drawingml/2006/main">
-              <a:graphicData uri="http://schemas.openxmlformats.org/drawingml/2006/picture">
-                <pic:pic xmlns:pic="http://schemas.openxmlformats.org/drawingml/2006/picture">
-                  <pic:nvPicPr>
-                    <pic:cNvPr id="0" name=""/>
-                    <pic:cNvPicPr/>
-                  </pic:nvPicPr>
-                  <pic:blipFill>
-                    <a:blip r:embed="rId14"/>
-                    <a:stretch>
-                      <a:fillRect/>
-                    </a:stretch>
-                  </pic:blipFill>
-                  <pic:spPr>
-                    <a:xfrm>
-                      <a:off x="0" y="0"/>
-                      <a:ext cx="5943600" cy="4462145"/>
-                    </a:xfrm>
-                    <a:prstGeom prst="rect">
-                      <a:avLst/>
-                    </a:prstGeom>
-                  </pic:spPr>
-                </pic:pic>
-              </a:graphicData>
-            </a:graphic>
-          </wp:inline>
-        </w:drawing>
-      </w:r>
-    </w:p>
-    <w:p/>
-    <w:p>
-      <w:pPr>
-        <w:spacing w:after="0"/>
-      </w:pPr>
-    </w:p>
-    <w:p>
-      <w:pPr>
-        <w:spacing w:after="0"/>
-      </w:pPr>
-    </w:p>
-    <w:p>
-      <w:pPr>
-        <w:spacing w:after="0"/>
-      </w:pPr>
-    </w:p>
-    <w:p>
-      <w:pPr>
-        <w:spacing w:after="0"/>
-      </w:pPr>
-    </w:p>
-    <w:p>
-      <w:pPr>
-        <w:spacing w:after="0"/>
-      </w:pPr>
-    </w:p>
-    <w:p>
-      <w:pPr>
-        <w:spacing w:after="0"/>
-      </w:pPr>
-    </w:p>
-    <w:p>
-      <w:pPr>
-        <w:spacing w:after="0"/>
-      </w:pPr>
-    </w:p>
-    <w:p>
-      <w:pPr>
-        <w:spacing w:after="0"/>
-      </w:pPr>
-    </w:p>
-    <w:p>
-      <w:pPr>
-        <w:spacing w:after="0"/>
-      </w:pPr>
-    </w:p>
-    <w:p>
-      <w:pPr>
-        <w:spacing w:after="0"/>
-      </w:pPr>
-    </w:p>
-    <w:p>
-      <w:pPr>
-        <w:spacing w:after="0"/>
-      </w:pPr>
-    </w:p>
-    <w:p>
-      <w:pPr>
-        <w:spacing w:after="0"/>
-      </w:pPr>
-    </w:p>
-    <w:p>
-      <w:pPr>
-        <w:spacing w:after="0"/>
-        <w:rPr>
-          <w:b/>
-          <w:u w:val="single"/>
-        </w:rPr>
-      </w:pPr>
-      <w:r>
-        <w:rPr>
-          <w:b/>
-          <w:u w:val="single"/>
-        </w:rPr>
-        <w:lastRenderedPageBreak/>
-        <w:t xml:space="preserve">Select proteins of interest through </w:t>
-      </w:r>
-      <w:r>
-        <w:rPr>
-          <w:b/>
-          <w:u w:val="single"/>
-        </w:rPr>
-        <w:t>KEGG Pathway maps:</w:t>
-      </w:r>
-    </w:p>
-    <w:p>
-      <w:pPr>
-        <w:spacing w:after="0"/>
-      </w:pPr>
-      <w:r>
-        <w:t xml:space="preserve">The images for the pathways you selected will be created dynamically, highlighting all the KEGG </w:t>
-      </w:r>
-      <w:proofErr w:type="spellStart"/>
-      <w:r>
-        <w:t>orthologs</w:t>
-      </w:r>
-      <w:proofErr w:type="spellEnd"/>
-      <w:r>
-        <w:t xml:space="preserve"> for the organism in the pathway. If that </w:t>
-      </w:r>
-      <w:proofErr w:type="spellStart"/>
-      <w:r>
-        <w:t>ortholog</w:t>
-      </w:r>
-      <w:proofErr w:type="spellEnd"/>
-      <w:r>
-        <w:t xml:space="preserve"> is part of the set of data which has been observed in the MS/MS space, it will be highlighted initially as red, while if it wasn’t it will be highlighted blue. From here, you can select the proteins which are of interest to you in the pathway in two ways, either by clicking on individual </w:t>
-      </w:r>
-      <w:proofErr w:type="spellStart"/>
-      <w:r>
-        <w:t>ortholog</w:t>
-      </w:r>
-      <w:proofErr w:type="spellEnd"/>
-      <w:r>
-        <w:t xml:space="preserve"> boxes or by clicking the select/deselect all buttons on the right hand side of the screen. If an </w:t>
-      </w:r>
-      <w:proofErr w:type="spellStart"/>
-      <w:r>
-        <w:t>ortholog</w:t>
-      </w:r>
-      <w:proofErr w:type="spellEnd"/>
-      <w:r>
-        <w:t xml:space="preserve"> does become deselected it will then be highlighted as grey to show that the information will not be pushed to the next step of the process. </w:t>
-      </w:r>
-    </w:p>
-    <w:p>
-      <w:pPr>
-        <w:spacing w:after="0"/>
-        <w:rPr>
-          <w:noProof/>
-        </w:rPr>
-      </w:pPr>
-      <w:r>
-        <w:t xml:space="preserve">Additionally, you can save the pathway image by clicking the button on the right-hand side of the screen, below the Deselect All button. This will save the image for the pathway along with your current selection of </w:t>
-      </w:r>
-      <w:proofErr w:type="spellStart"/>
-      <w:r>
-        <w:t>orthologs</w:t>
-      </w:r>
-      <w:proofErr w:type="spellEnd"/>
-      <w:r>
-        <w:t xml:space="preserve"> as a .</w:t>
-      </w:r>
-      <w:proofErr w:type="spellStart"/>
-      <w:r>
-        <w:t>png</w:t>
-      </w:r>
-      <w:proofErr w:type="spellEnd"/>
-      <w:r>
-        <w:t xml:space="preserve"> file with a resolution of 300 dpi.</w:t>
-      </w:r>
-      <w:r>
-        <w:rPr>
-          <w:noProof/>
-        </w:rPr>
-        <w:t xml:space="preserve"> </w:t>
-      </w:r>
-    </w:p>
-    <w:p>
-      <w:pPr>
-        <w:spacing w:after="0"/>
-        <w:rPr>
-          <w:noProof/>
-        </w:rPr>
-      </w:pPr>
-    </w:p>
-    <w:p>
-      <w:pPr>
-        <w:spacing w:after="0"/>
-      </w:pPr>
-      <w:r>
-        <w:rPr>
-          <w:noProof/>
-        </w:rPr>
-        <w:drawing>
-          <wp:inline distT="0" distB="0" distL="0" distR="0" wp14:anchorId="3C388D33" wp14:editId="608DB26B">
-            <wp:extent cx="5848868" cy="4391025"/>
-            <wp:effectExtent l="0" t="0" r="0" b="0"/>
-            <wp:docPr id="12" name="Picture 12"/>
             <wp:cNvGraphicFramePr>
               <a:graphicFrameLocks xmlns:a="http://schemas.openxmlformats.org/drawingml/2006/main" noChangeAspect="1"/>
             </wp:cNvGraphicFramePr>
@@ -629,7 +418,7 @@
                   <pic:spPr>
                     <a:xfrm>
                       <a:off x="0" y="0"/>
-                      <a:ext cx="5854700" cy="4395404"/>
+                      <a:ext cx="5943600" cy="4462145"/>
                     </a:xfrm>
                     <a:prstGeom prst="rect">
                       <a:avLst/>
@@ -642,6 +431,7 @@
         </w:drawing>
       </w:r>
     </w:p>
+    <w:p/>
     <w:p>
       <w:pPr>
         <w:spacing w:after="0"/>
@@ -680,6 +470,31 @@
     <w:p>
       <w:pPr>
         <w:spacing w:after="0"/>
+      </w:pPr>
+    </w:p>
+    <w:p>
+      <w:pPr>
+        <w:spacing w:after="0"/>
+      </w:pPr>
+    </w:p>
+    <w:p>
+      <w:pPr>
+        <w:spacing w:after="0"/>
+      </w:pPr>
+    </w:p>
+    <w:p>
+      <w:pPr>
+        <w:spacing w:after="0"/>
+      </w:pPr>
+    </w:p>
+    <w:p>
+      <w:pPr>
+        <w:spacing w:after="0"/>
+      </w:pPr>
+    </w:p>
+    <w:p>
+      <w:pPr>
+        <w:spacing w:after="0"/>
         <w:rPr>
           <w:b/>
           <w:u w:val="single"/>
@@ -691,24 +506,110 @@
           <w:u w:val="single"/>
         </w:rPr>
         <w:lastRenderedPageBreak/>
-        <w:t>Fine control of proteins to export:</w:t>
-      </w:r>
-    </w:p>
-    <w:p>
-      <w:r>
-        <w:t xml:space="preserve">On the Review and Export tab, the application will display the total number of genes selected for review from all of your Organism/Pathway combinations of interest as well as an individual breakdown of the proteins. If there are Organism/Pathway combinations you are no longer interested in, or individual proteins which you do not wish to export to Skyline, you can prevent these from being exported by simply unchecking the box for the row(s) you are no longer interested in. </w:t>
-      </w:r>
-    </w:p>
-    <w:p>
-      <w:r>
+        <w:t xml:space="preserve">Select proteins of interest through </w:t>
+      </w:r>
+      <w:r>
+        <w:rPr>
+          <w:b/>
+          <w:u w:val="single"/>
+        </w:rPr>
+        <w:t>KEGG Pathway maps:</w:t>
+      </w:r>
+    </w:p>
+    <w:p>
+      <w:pPr>
+        <w:spacing w:after="0"/>
+      </w:pPr>
+      <w:r>
+        <w:t xml:space="preserve">The images for the pathways you selected will be created dynamically, highlighting all the KEGG </w:t>
+      </w:r>
+      <w:proofErr w:type="spellStart"/>
+      <w:r>
+        <w:t>orthologs</w:t>
+      </w:r>
+      <w:proofErr w:type="spellEnd"/>
+      <w:r>
+        <w:t xml:space="preserve"> for the organism in the pathway. If that </w:t>
+      </w:r>
+      <w:proofErr w:type="spellStart"/>
+      <w:r>
+        <w:t>ortholog</w:t>
+      </w:r>
+      <w:proofErr w:type="spellEnd"/>
+      <w:r>
+        <w:t xml:space="preserve"> is part of the set of data which has been observed in the MS/MS space, it will be highlighted initially as red, while if it wasn’t it will be highlighted blue. From here, you can select the proteins which are of interest to you in the pathway in two ways, either by clicking on individual </w:t>
+      </w:r>
+      <w:proofErr w:type="spellStart"/>
+      <w:r>
+        <w:t>ortholog</w:t>
+      </w:r>
+      <w:proofErr w:type="spellEnd"/>
+      <w:r>
+        <w:t xml:space="preserve"> boxes or by clicking the select/deselect all buttons on the right hand side of the screen. If an </w:t>
+      </w:r>
+      <w:proofErr w:type="spellStart"/>
+      <w:r>
+        <w:t>ortholog</w:t>
+      </w:r>
+      <w:proofErr w:type="spellEnd"/>
+      <w:r>
+        <w:t xml:space="preserve"> does become deselected it will then be highlighted as grey to show that the information will not be pushed to the next step of the process. </w:t>
+      </w:r>
+    </w:p>
+    <w:p>
+      <w:pPr>
+        <w:spacing w:after="0"/>
         <w:rPr>
           <w:noProof/>
         </w:rPr>
+      </w:pPr>
+      <w:r>
+        <w:t xml:space="preserve">Additionally, you can save the pathway image by clicking the button on the right-hand side of the screen, below the Deselect All button. This will save the image for the pathway along with your current selection of </w:t>
+      </w:r>
+      <w:proofErr w:type="spellStart"/>
+      <w:r>
+        <w:t>orthologs</w:t>
+      </w:r>
+      <w:proofErr w:type="spellEnd"/>
+      <w:r>
+        <w:t xml:space="preserve"> as a .</w:t>
+      </w:r>
+      <w:proofErr w:type="spellStart"/>
+      <w:r>
+        <w:t>png</w:t>
+      </w:r>
+      <w:proofErr w:type="spellEnd"/>
+      <w:r>
+        <w:t xml:space="preserve"> file with a resolution of 300 dpi.</w:t>
+      </w:r>
+      <w:r>
+        <w:rPr>
+          <w:noProof/>
+        </w:rPr>
+        <w:t xml:space="preserve"> </w:t>
+      </w:r>
+    </w:p>
+    <w:p>
+      <w:pPr>
+        <w:spacing w:after="0"/>
+        <w:rPr>
+          <w:noProof/>
+        </w:rPr>
+      </w:pPr>
+    </w:p>
+    <w:p>
+      <w:pPr>
+        <w:spacing w:after="0"/>
+      </w:pPr>
+      <w:r>
+        <w:rPr>
+          <w:noProof/>
+        </w:rPr>
         <w:drawing>
-          <wp:inline distT="0" distB="0" distL="0" distR="0" wp14:anchorId="3702AB5B" wp14:editId="7C749EE4">
-            <wp:extent cx="5943600" cy="4460875"/>
+          <wp:inline distT="0" distB="0" distL="0" distR="0" wp14:anchorId="3C388D33" wp14:editId="608DB26B">
+            <wp:extent cx="5848868" cy="4391025"/>
             <wp:effectExtent l="0" t="0" r="0" b="0"/>
-            <wp:docPr id="15" name="Picture 15"/>
+            <wp:docPr id="12" name="Picture 12"/>
             <wp:cNvGraphicFramePr>
               <a:graphicFrameLocks xmlns:a="http://schemas.openxmlformats.org/drawingml/2006/main" noChangeAspect="1"/>
             </wp:cNvGraphicFramePr>
@@ -728,6 +629,105 @@
                   <pic:spPr>
                     <a:xfrm>
                       <a:off x="0" y="0"/>
+                      <a:ext cx="5854700" cy="4395404"/>
+                    </a:xfrm>
+                    <a:prstGeom prst="rect">
+                      <a:avLst/>
+                    </a:prstGeom>
+                  </pic:spPr>
+                </pic:pic>
+              </a:graphicData>
+            </a:graphic>
+          </wp:inline>
+        </w:drawing>
+      </w:r>
+    </w:p>
+    <w:p>
+      <w:pPr>
+        <w:spacing w:after="0"/>
+      </w:pPr>
+    </w:p>
+    <w:p>
+      <w:pPr>
+        <w:spacing w:after="0"/>
+      </w:pPr>
+    </w:p>
+    <w:p>
+      <w:pPr>
+        <w:spacing w:after="0"/>
+      </w:pPr>
+    </w:p>
+    <w:p>
+      <w:pPr>
+        <w:spacing w:after="0"/>
+      </w:pPr>
+    </w:p>
+    <w:p>
+      <w:pPr>
+        <w:spacing w:after="0"/>
+      </w:pPr>
+    </w:p>
+    <w:p>
+      <w:pPr>
+        <w:spacing w:after="0"/>
+      </w:pPr>
+    </w:p>
+    <w:p>
+      <w:pPr>
+        <w:spacing w:after="0"/>
+      </w:pPr>
+    </w:p>
+    <w:p>
+      <w:pPr>
+        <w:spacing w:after="0"/>
+        <w:rPr>
+          <w:b/>
+          <w:u w:val="single"/>
+        </w:rPr>
+      </w:pPr>
+      <w:r>
+        <w:rPr>
+          <w:b/>
+          <w:u w:val="single"/>
+        </w:rPr>
+        <w:lastRenderedPageBreak/>
+        <w:t>Fine control of proteins to export:</w:t>
+      </w:r>
+    </w:p>
+    <w:p>
+      <w:r>
+        <w:t xml:space="preserve">On the Review and Export tab, the application will display the total number of genes selected for review from all of your Organism/Pathway combinations of interest as well as an individual breakdown of the proteins. If there are Organism/Pathway combinations you are no longer interested in, or individual proteins which you do not wish to export to Skyline, you can prevent these from being exported by simply unchecking the box for the row(s) you are no longer interested in. </w:t>
+      </w:r>
+    </w:p>
+    <w:p>
+      <w:r>
+        <w:rPr>
+          <w:noProof/>
+        </w:rPr>
+        <w:drawing>
+          <wp:inline distT="0" distB="0" distL="0" distR="0" wp14:anchorId="3702AB5B" wp14:editId="7C749EE4">
+            <wp:extent cx="5943600" cy="4460875"/>
+            <wp:effectExtent l="0" t="0" r="0" b="0"/>
+            <wp:docPr id="15" name="Picture 15"/>
+            <wp:cNvGraphicFramePr>
+              <a:graphicFrameLocks xmlns:a="http://schemas.openxmlformats.org/drawingml/2006/main" noChangeAspect="1"/>
+            </wp:cNvGraphicFramePr>
+            <a:graphic xmlns:a="http://schemas.openxmlformats.org/drawingml/2006/main">
+              <a:graphicData uri="http://schemas.openxmlformats.org/drawingml/2006/picture">
+                <pic:pic xmlns:pic="http://schemas.openxmlformats.org/drawingml/2006/picture">
+                  <pic:nvPicPr>
+                    <pic:cNvPr id="0" name=""/>
+                    <pic:cNvPicPr/>
+                  </pic:nvPicPr>
+                  <pic:blipFill>
+                    <a:blip r:embed="rId17"/>
+                    <a:stretch>
+                      <a:fillRect/>
+                    </a:stretch>
+                  </pic:blipFill>
+                  <pic:spPr>
+                    <a:xfrm>
+                      <a:off x="0" y="0"/>
                       <a:ext cx="5943600" cy="4460875"/>
                     </a:xfrm>
                     <a:prstGeom prst="rect">
@@ -800,7 +800,7 @@
       <w:r>
         <w:t xml:space="preserve"> (</w:t>
       </w:r>
-      <w:hyperlink r:id="rId17" w:history="1">
+      <w:hyperlink r:id="rId18" w:history="1">
         <w:r>
           <w:rPr>
             <w:rStyle w:val="Hyperlink"/>
@@ -839,72 +839,6 @@
             <wp:extent cx="5943600" cy="4456430"/>
             <wp:effectExtent l="0" t="0" r="0" b="1270"/>
             <wp:docPr id="13" name="Picture 13"/>
-            <wp:cNvGraphicFramePr>
-              <a:graphicFrameLocks xmlns:a="http://schemas.openxmlformats.org/drawingml/2006/main" noChangeAspect="1"/>
-            </wp:cNvGraphicFramePr>
-            <a:graphic xmlns:a="http://schemas.openxmlformats.org/drawingml/2006/main">
-              <a:graphicData uri="http://schemas.openxmlformats.org/drawingml/2006/picture">
-                <pic:pic xmlns:pic="http://schemas.openxmlformats.org/drawingml/2006/picture">
-                  <pic:nvPicPr>
-                    <pic:cNvPr id="0" name=""/>
-                    <pic:cNvPicPr/>
-                  </pic:nvPicPr>
-                  <pic:blipFill>
-                    <a:blip r:embed="rId18"/>
-                    <a:stretch>
-                      <a:fillRect/>
-                    </a:stretch>
-                  </pic:blipFill>
-                  <pic:spPr>
-                    <a:xfrm>
-                      <a:off x="0" y="0"/>
-                      <a:ext cx="5943600" cy="4456430"/>
-                    </a:xfrm>
-                    <a:prstGeom prst="rect">
-                      <a:avLst/>
-                    </a:prstGeom>
-                  </pic:spPr>
-                </pic:pic>
-              </a:graphicData>
-            </a:graphic>
-          </wp:inline>
-        </w:drawing>
-      </w:r>
-    </w:p>
-    <w:p/>
-    <w:p/>
-    <w:p/>
-    <w:p/>
-    <w:p/>
-    <w:p/>
-    <w:p>
-      <w:pPr>
-        <w:spacing w:after="0"/>
-      </w:pPr>
-      <w:r>
-        <w:rPr>
-          <w:b/>
-          <w:u w:val="single"/>
-        </w:rPr>
-        <w:lastRenderedPageBreak/>
-        <w:t>View your data in Skyline:</w:t>
-      </w:r>
-    </w:p>
-    <w:p>
-      <w:r>
-        <w:t xml:space="preserve">The plugin will automatically propagate the information downloaded into Skyline, where it uses your peptide settings to create split the proteins imported into peptides and uses the Spectral Library downloaded through the plugin to perform library matching.  </w:t>
-      </w:r>
-    </w:p>
-    <w:p>
-      <w:r>
-        <w:rPr>
-          <w:noProof/>
-        </w:rPr>
-        <w:drawing>
-          <wp:inline distT="0" distB="0" distL="0" distR="0" wp14:anchorId="0CA35ED5" wp14:editId="517B0845">
-            <wp:extent cx="5943600" cy="4454525"/>
-            <wp:effectExtent l="0" t="0" r="0" b="3175"/>
-            <wp:docPr id="17" name="Picture 17"/>
             <wp:cNvGraphicFramePr>
               <a:graphicFrameLocks xmlns:a="http://schemas.openxmlformats.org/drawingml/2006/main" noChangeAspect="1"/>
             </wp:cNvGraphicFramePr>
@@ -924,6 +858,72 @@
                   <pic:spPr>
                     <a:xfrm>
                       <a:off x="0" y="0"/>
+                      <a:ext cx="5943600" cy="4456430"/>
+                    </a:xfrm>
+                    <a:prstGeom prst="rect">
+                      <a:avLst/>
+                    </a:prstGeom>
+                  </pic:spPr>
+                </pic:pic>
+              </a:graphicData>
+            </a:graphic>
+          </wp:inline>
+        </w:drawing>
+      </w:r>
+    </w:p>
+    <w:p/>
+    <w:p/>
+    <w:p/>
+    <w:p/>
+    <w:p/>
+    <w:p/>
+    <w:p>
+      <w:pPr>
+        <w:spacing w:after="0"/>
+      </w:pPr>
+      <w:r>
+        <w:rPr>
+          <w:b/>
+          <w:u w:val="single"/>
+        </w:rPr>
+        <w:lastRenderedPageBreak/>
+        <w:t>View your data in Skyline:</w:t>
+      </w:r>
+    </w:p>
+    <w:p>
+      <w:r>
+        <w:t xml:space="preserve">The plugin will automatically propagate the information downloaded into Skyline, where it uses your peptide settings to create split the proteins imported into peptides and uses the Spectral Library downloaded through the plugin to perform library matching.  </w:t>
+      </w:r>
+    </w:p>
+    <w:p>
+      <w:r>
+        <w:rPr>
+          <w:noProof/>
+        </w:rPr>
+        <w:drawing>
+          <wp:inline distT="0" distB="0" distL="0" distR="0" wp14:anchorId="0CA35ED5" wp14:editId="517B0845">
+            <wp:extent cx="5943600" cy="4454525"/>
+            <wp:effectExtent l="0" t="0" r="0" b="3175"/>
+            <wp:docPr id="17" name="Picture 17"/>
+            <wp:cNvGraphicFramePr>
+              <a:graphicFrameLocks xmlns:a="http://schemas.openxmlformats.org/drawingml/2006/main" noChangeAspect="1"/>
+            </wp:cNvGraphicFramePr>
+            <a:graphic xmlns:a="http://schemas.openxmlformats.org/drawingml/2006/main">
+              <a:graphicData uri="http://schemas.openxmlformats.org/drawingml/2006/picture">
+                <pic:pic xmlns:pic="http://schemas.openxmlformats.org/drawingml/2006/picture">
+                  <pic:nvPicPr>
+                    <pic:cNvPr id="0" name=""/>
+                    <pic:cNvPicPr/>
+                  </pic:nvPicPr>
+                  <pic:blipFill>
+                    <a:blip r:embed="rId20"/>
+                    <a:stretch>
+                      <a:fillRect/>
+                    </a:stretch>
+                  </pic:blipFill>
+                  <pic:spPr>
+                    <a:xfrm>
+                      <a:off x="0" y="0"/>
                       <a:ext cx="5943600" cy="4454525"/>
                     </a:xfrm>
                     <a:prstGeom prst="rect">
@@ -983,10 +983,2103 @@
     </w:p>
     <w:p>
       <w:pPr>
-        <w:rPr>
-          <w:b/>
-        </w:rPr>
-      </w:pPr>
+        <w:spacing w:after="0"/>
+        <w:rPr>
+          <w:b/>
+          <w:u w:val="single"/>
+        </w:rPr>
+      </w:pPr>
+      <w:r>
+        <w:rPr>
+          <w:b/>
+          <w:u w:val="single"/>
+        </w:rPr>
+        <w:lastRenderedPageBreak/>
+        <w:t>New Features</w:t>
+      </w:r>
+      <w:r>
+        <w:rPr>
+          <w:b/>
+          <w:u w:val="single"/>
+        </w:rPr>
+        <w:t>:</w:t>
+      </w:r>
+    </w:p>
+    <w:p>
+      <w:pPr>
+        <w:spacing w:after="0"/>
+      </w:pPr>
+      <w:r>
+        <w:t>The Biodiversity Plugin has a new functionality that enables users to update the MS/MS data that is used. Users can upload personal data and use the same pathway oriented interface to load their data directly into Skyline. Users can start customizing their data by selecting the “Customize Data” button at the bottom of the organism selection page.</w:t>
+      </w:r>
+    </w:p>
+    <w:p>
+      <w:pPr>
+        <w:spacing w:after="0"/>
+      </w:pPr>
+      <w:r>
+        <w:rPr>
+          <w:noProof/>
+          <w:color w:val="FF0000"/>
+        </w:rPr>
+        <mc:AlternateContent>
+          <mc:Choice Requires="wps">
+            <w:drawing>
+              <wp:anchor distT="0" distB="0" distL="114300" distR="114300" simplePos="0" relativeHeight="251660288" behindDoc="0" locked="0" layoutInCell="1" allowOverlap="1" wp14:anchorId="3D03CD8F" wp14:editId="55F1C6A2">
+                <wp:simplePos x="0" y="0"/>
+                <wp:positionH relativeFrom="column">
+                  <wp:posOffset>1914525</wp:posOffset>
+                </wp:positionH>
+                <wp:positionV relativeFrom="paragraph">
+                  <wp:posOffset>-384175</wp:posOffset>
+                </wp:positionV>
+                <wp:extent cx="981075" cy="323850"/>
+                <wp:effectExtent l="0" t="0" r="28575" b="19050"/>
+                <wp:wrapNone/>
+                <wp:docPr id="3" name="Rectangle 3"/>
+                <wp:cNvGraphicFramePr/>
+                <a:graphic xmlns:a="http://schemas.openxmlformats.org/drawingml/2006/main">
+                  <a:graphicData uri="http://schemas.microsoft.com/office/word/2010/wordprocessingShape">
+                    <wps:wsp>
+                      <wps:cNvSpPr/>
+                      <wps:spPr>
+                        <a:xfrm>
+                          <a:off x="0" y="0"/>
+                          <a:ext cx="981075" cy="323850"/>
+                        </a:xfrm>
+                        <a:prstGeom prst="rect">
+                          <a:avLst/>
+                        </a:prstGeom>
+                        <a:solidFill>
+                          <a:schemeClr val="bg1">
+                            <a:alpha val="0"/>
+                          </a:schemeClr>
+                        </a:solidFill>
+                        <a:ln>
+                          <a:solidFill>
+                            <a:srgbClr val="FF0000"/>
+                          </a:solidFill>
+                        </a:ln>
+                      </wps:spPr>
+                      <wps:style>
+                        <a:lnRef idx="2">
+                          <a:schemeClr val="accent1">
+                            <a:shade val="50000"/>
+                          </a:schemeClr>
+                        </a:lnRef>
+                        <a:fillRef idx="1">
+                          <a:schemeClr val="accent1"/>
+                        </a:fillRef>
+                        <a:effectRef idx="0">
+                          <a:schemeClr val="accent1"/>
+                        </a:effectRef>
+                        <a:fontRef idx="minor">
+                          <a:schemeClr val="lt1"/>
+                        </a:fontRef>
+                      </wps:style>
+                      <wps:bodyPr rot="0" spcFirstLastPara="0" vertOverflow="overflow" horzOverflow="overflow" vert="horz" wrap="square" lIns="91440" tIns="45720" rIns="91440" bIns="45720" numCol="1" spcCol="0" rtlCol="0" fromWordArt="0" anchor="ctr" anchorCtr="0" forceAA="0" compatLnSpc="1">
+                        <a:prstTxWarp prst="textNoShape">
+                          <a:avLst/>
+                        </a:prstTxWarp>
+                        <a:noAutofit/>
+                      </wps:bodyPr>
+                    </wps:wsp>
+                  </a:graphicData>
+                </a:graphic>
+                <wp14:sizeRelH relativeFrom="margin">
+                  <wp14:pctWidth>0</wp14:pctWidth>
+                </wp14:sizeRelH>
+                <wp14:sizeRelV relativeFrom="margin">
+                  <wp14:pctHeight>0</wp14:pctHeight>
+                </wp14:sizeRelV>
+              </wp:anchor>
+            </w:drawing>
+          </mc:Choice>
+          <mc:Fallback>
+            <w:pict>
+              <v:rect id="Rectangle 3" o:spid="_x0000_s1026" style="position:absolute;margin-left:150.75pt;margin-top:-30.25pt;width:77.25pt;height:25.5pt;z-index:251660288;visibility:visible;mso-wrap-style:square;mso-width-percent:0;mso-height-percent:0;mso-wrap-distance-left:9pt;mso-wrap-distance-top:0;mso-wrap-distance-right:9pt;mso-wrap-distance-bottom:0;mso-position-horizontal:absolute;mso-position-horizontal-relative:text;mso-position-vertical:absolute;mso-position-vertical-relative:text;mso-width-percent:0;mso-height-percent:0;mso-width-relative:margin;mso-height-relative:margin;v-text-anchor:middle" o:gfxdata="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" fillcolor="white [3212]" strokecolor="red" strokeweight="2pt">
+                <v:fill opacity="0"/>
+              </v:rect>
+            </w:pict>
+          </mc:Fallback>
+        </mc:AlternateContent>
+      </w:r>
+      <w:r>
+        <w:rPr>
+          <w:noProof/>
+        </w:rPr>
+        <w:drawing>
+          <wp:anchor distT="0" distB="0" distL="114300" distR="114300" simplePos="0" relativeHeight="251661312" behindDoc="1" locked="0" layoutInCell="1" allowOverlap="1" wp14:anchorId="375E0CF8" wp14:editId="2E2450F3">
+            <wp:simplePos x="0" y="0"/>
+            <wp:positionH relativeFrom="column">
+              <wp:posOffset>-9525</wp:posOffset>
+            </wp:positionH>
+            <wp:positionV relativeFrom="paragraph">
+              <wp:posOffset>133985</wp:posOffset>
+            </wp:positionV>
+            <wp:extent cx="5943600" cy="4457700"/>
+            <wp:effectExtent l="0" t="0" r="0" b="0"/>
+            <wp:wrapTight wrapText="bothSides">
+              <wp:wrapPolygon edited="0">
+                <wp:start x="0" y="0"/>
+                <wp:lineTo x="0" y="21508"/>
+                <wp:lineTo x="21531" y="21508"/>
+                <wp:lineTo x="21531" y="0"/>
+                <wp:lineTo x="0" y="0"/>
+              </wp:wrapPolygon>
+            </wp:wrapTight>
+            <wp:docPr id="5" name="Picture 5"/>
+            <wp:cNvGraphicFramePr>
+              <a:graphicFrameLocks xmlns:a="http://schemas.openxmlformats.org/drawingml/2006/main" noChangeAspect="1"/>
+            </wp:cNvGraphicFramePr>
+            <a:graphic xmlns:a="http://schemas.openxmlformats.org/drawingml/2006/main">
+              <a:graphicData uri="http://schemas.openxmlformats.org/drawingml/2006/picture">
+                <pic:pic xmlns:pic="http://schemas.openxmlformats.org/drawingml/2006/picture">
+                  <pic:nvPicPr>
+                    <pic:cNvPr id="0" name=""/>
+                    <pic:cNvPicPr/>
+                  </pic:nvPicPr>
+                  <pic:blipFill>
+                    <a:blip r:embed="rId21">
+                      <a:extLst>
+                        <a:ext uri="{28A0092B-C50C-407E-A947-70E740481C1C}">
+                          <a14:useLocalDpi xmlns:a14="http://schemas.microsoft.com/office/drawing/2010/main" val="0"/>
+                        </a:ext>
+                      </a:extLst>
+                    </a:blip>
+                    <a:stretch>
+                      <a:fillRect/>
+                    </a:stretch>
+                  </pic:blipFill>
+                  <pic:spPr>
+                    <a:xfrm>
+                      <a:off x="0" y="0"/>
+                      <a:ext cx="5943600" cy="4457700"/>
+                    </a:xfrm>
+                    <a:prstGeom prst="rect">
+                      <a:avLst/>
+                    </a:prstGeom>
+                  </pic:spPr>
+                </pic:pic>
+              </a:graphicData>
+            </a:graphic>
+            <wp14:sizeRelH relativeFrom="page">
+              <wp14:pctWidth>0</wp14:pctWidth>
+            </wp14:sizeRelH>
+            <wp14:sizeRelV relativeFrom="page">
+              <wp14:pctHeight>0</wp14:pctHeight>
+            </wp14:sizeRelV>
+          </wp:anchor>
+        </w:drawing>
+      </w:r>
+      <w:r>
+        <w:br w:type="page"/>
+      </w:r>
+    </w:p>
+    <w:p>
+      <w:pPr>
+        <w:spacing w:after="0"/>
+        <w:rPr>
+          <w:b/>
+        </w:rPr>
+      </w:pPr>
+      <w:r>
+        <w:rPr>
+          <w:b/>
+        </w:rPr>
+        <w:lastRenderedPageBreak/>
+        <w:t>Customize Data Window</w:t>
+      </w:r>
+    </w:p>
+    <w:p>
+      <w:pPr>
+        <w:spacing w:after="0"/>
+      </w:pPr>
+    </w:p>
+    <w:p>
+      <w:r>
+        <w:rPr>
+          <w:noProof/>
+        </w:rPr>
+        <mc:AlternateContent>
+          <mc:Choice Requires="wps">
+            <w:drawing>
+              <wp:anchor distT="0" distB="0" distL="114300" distR="114300" simplePos="0" relativeHeight="251662336" behindDoc="0" locked="0" layoutInCell="1" allowOverlap="1" wp14:anchorId="783F2734" wp14:editId="29CFF100">
+                <wp:simplePos x="0" y="0"/>
+                <wp:positionH relativeFrom="column">
+                  <wp:posOffset>1790700</wp:posOffset>
+                </wp:positionH>
+                <wp:positionV relativeFrom="paragraph">
+                  <wp:posOffset>2772410</wp:posOffset>
+                </wp:positionV>
+                <wp:extent cx="3257550" cy="342900"/>
+                <wp:effectExtent l="0" t="0" r="19050" b="19050"/>
+                <wp:wrapNone/>
+                <wp:docPr id="7" name="Text Box 7"/>
+                <wp:cNvGraphicFramePr/>
+                <a:graphic xmlns:a="http://schemas.openxmlformats.org/drawingml/2006/main">
+                  <a:graphicData uri="http://schemas.microsoft.com/office/word/2010/wordprocessingShape">
+                    <wps:wsp>
+                      <wps:cNvSpPr txBox="1"/>
+                      <wps:spPr>
+                        <a:xfrm>
+                          <a:off x="0" y="0"/>
+                          <a:ext cx="3257550" cy="342900"/>
+                        </a:xfrm>
+                        <a:prstGeom prst="rect">
+                          <a:avLst/>
+                        </a:prstGeom>
+                        <a:solidFill>
+                          <a:schemeClr val="lt1"/>
+                        </a:solidFill>
+                        <a:ln w="6350">
+                          <a:solidFill>
+                            <a:schemeClr val="bg1"/>
+                          </a:solidFill>
+                        </a:ln>
+                        <a:effectLst/>
+                      </wps:spPr>
+                      <wps:style>
+                        <a:lnRef idx="0">
+                          <a:schemeClr val="accent1"/>
+                        </a:lnRef>
+                        <a:fillRef idx="0">
+                          <a:schemeClr val="accent1"/>
+                        </a:fillRef>
+                        <a:effectRef idx="0">
+                          <a:schemeClr val="accent1"/>
+                        </a:effectRef>
+                        <a:fontRef idx="minor">
+                          <a:schemeClr val="dk1"/>
+                        </a:fontRef>
+                      </wps:style>
+                      <wps:txbx>
+                        <w:txbxContent>
+                          <w:p>
+                            <w:r>
+                              <w:t>C:\Desktop\BlibFile01.blib</w:t>
+                            </w:r>
+                          </w:p>
+                        </w:txbxContent>
+                      </wps:txbx>
+                      <wps:bodyPr rot="0" spcFirstLastPara="0" vertOverflow="overflow" horzOverflow="overflow" vert="horz" wrap="square" lIns="91440" tIns="45720" rIns="91440" bIns="45720" numCol="1" spcCol="0" rtlCol="0" fromWordArt="0" anchor="t" anchorCtr="0" forceAA="0" compatLnSpc="1">
+                        <a:prstTxWarp prst="textNoShape">
+                          <a:avLst/>
+                        </a:prstTxWarp>
+                        <a:noAutofit/>
+                      </wps:bodyPr>
+                    </wps:wsp>
+                  </a:graphicData>
+                </a:graphic>
+              </wp:anchor>
+            </w:drawing>
+          </mc:Choice>
+          <mc:Fallback>
+            <w:pict>
+              <v:shapetype id="_x0000_t202" coordsize="21600,21600" o:spt="202" path="m,l,21600r21600,l21600,xe">
+                <v:stroke joinstyle="miter"/>
+                <v:path gradientshapeok="t" o:connecttype="rect"/>
+              </v:shapetype>
+              <v:shape id="Text Box 7" o:spid="_x0000_s1026" type="#_x0000_t202" style="position:absolute;margin-left:141pt;margin-top:218.3pt;width:256.5pt;height:27pt;z-index:251662336;visibility:visible;mso-wrap-style:square;mso-wrap-distance-left:9pt;mso-wrap-distance-top:0;mso-wrap-distance-right:9pt;mso-wrap-distance-bottom:0;mso-position-horizontal:absolute;mso-position-horizontal-relative:text;mso-position-vertical:absolute;mso-position-vertical-relative:text;v-text-anchor:top" o:gfxdata="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" fillcolor="white [3201]" strokecolor="white [3212]" strokeweight=".5pt">
+                <v:textbox>
+                  <w:txbxContent>
+                    <w:p>
+                      <w:r>
+                        <w:t>C:\Desktop\BlibFile01.blib</w:t>
+                      </w:r>
+                    </w:p>
+                  </w:txbxContent>
+                </v:textbox>
+              </v:shape>
+            </w:pict>
+          </mc:Fallback>
+        </mc:AlternateContent>
+      </w:r>
+      <w:r>
+        <w:rPr>
+          <w:noProof/>
+        </w:rPr>
+        <mc:AlternateContent>
+          <mc:Choice Requires="wps">
+            <w:drawing>
+              <wp:anchor distT="0" distB="0" distL="114300" distR="114300" simplePos="0" relativeHeight="251663360" behindDoc="0" locked="0" layoutInCell="1" allowOverlap="1" wp14:anchorId="1420615C" wp14:editId="3943C73C">
+                <wp:simplePos x="0" y="0"/>
+                <wp:positionH relativeFrom="column">
+                  <wp:posOffset>1790700</wp:posOffset>
+                </wp:positionH>
+                <wp:positionV relativeFrom="paragraph">
+                  <wp:posOffset>3258185</wp:posOffset>
+                </wp:positionV>
+                <wp:extent cx="3257550" cy="371475"/>
+                <wp:effectExtent l="0" t="0" r="19050" b="28575"/>
+                <wp:wrapNone/>
+                <wp:docPr id="9" name="Text Box 9"/>
+                <wp:cNvGraphicFramePr/>
+                <a:graphic xmlns:a="http://schemas.openxmlformats.org/drawingml/2006/main">
+                  <a:graphicData uri="http://schemas.microsoft.com/office/word/2010/wordprocessingShape">
+                    <wps:wsp>
+                      <wps:cNvSpPr txBox="1"/>
+                      <wps:spPr>
+                        <a:xfrm>
+                          <a:off x="0" y="0"/>
+                          <a:ext cx="3257550" cy="371475"/>
+                        </a:xfrm>
+                        <a:prstGeom prst="rect">
+                          <a:avLst/>
+                        </a:prstGeom>
+                        <a:solidFill>
+                          <a:schemeClr val="lt1"/>
+                        </a:solidFill>
+                        <a:ln w="6350">
+                          <a:solidFill>
+                            <a:schemeClr val="bg1"/>
+                          </a:solidFill>
+                        </a:ln>
+                        <a:effectLst/>
+                      </wps:spPr>
+                      <wps:style>
+                        <a:lnRef idx="0">
+                          <a:schemeClr val="accent1"/>
+                        </a:lnRef>
+                        <a:fillRef idx="0">
+                          <a:schemeClr val="accent1"/>
+                        </a:fillRef>
+                        <a:effectRef idx="0">
+                          <a:schemeClr val="accent1"/>
+                        </a:effectRef>
+                        <a:fontRef idx="minor">
+                          <a:schemeClr val="dk1"/>
+                        </a:fontRef>
+                      </wps:style>
+                      <wps:txbx>
+                        <w:txbxContent>
+                          <w:p>
+                            <w:r>
+                              <w:t>C:\Desktop\ResultsFile01.txt</w:t>
+                            </w:r>
+                          </w:p>
+                        </w:txbxContent>
+                      </wps:txbx>
+                      <wps:bodyPr rot="0" spcFirstLastPara="0" vertOverflow="overflow" horzOverflow="overflow" vert="horz" wrap="square" lIns="91440" tIns="45720" rIns="91440" bIns="45720" numCol="1" spcCol="0" rtlCol="0" fromWordArt="0" anchor="t" anchorCtr="0" forceAA="0" compatLnSpc="1">
+                        <a:prstTxWarp prst="textNoShape">
+                          <a:avLst/>
+                        </a:prstTxWarp>
+                        <a:noAutofit/>
+                      </wps:bodyPr>
+                    </wps:wsp>
+                  </a:graphicData>
+                </a:graphic>
+              </wp:anchor>
+            </w:drawing>
+          </mc:Choice>
+          <mc:Fallback>
+            <w:pict>
+              <v:shape id="Text Box 9" o:spid="_x0000_s1027" type="#_x0000_t202" style="position:absolute;margin-left:141pt;margin-top:256.55pt;width:256.5pt;height:29.25pt;z-index:251663360;visibility:visible;mso-wrap-style:square;mso-wrap-distance-left:9pt;mso-wrap-distance-top:0;mso-wrap-distance-right:9pt;mso-wrap-distance-bottom:0;mso-position-horizontal:absolute;mso-position-horizontal-relative:text;mso-position-vertical:absolute;mso-position-vertical-relative:text;v-text-anchor:top" o:gfxdata="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" fillcolor="white [3201]" strokecolor="white [3212]" strokeweight=".5pt">
+                <v:textbox>
+                  <w:txbxContent>
+                    <w:p>
+                      <w:r>
+                        <w:t>C:\Desktop\ResultsFile01.txt</w:t>
+                      </w:r>
+                    </w:p>
+                  </w:txbxContent>
+                </v:textbox>
+              </v:shape>
+            </w:pict>
+          </mc:Fallback>
+        </mc:AlternateContent>
+      </w:r>
+      <w:r>
+        <w:rPr>
+          <w:noProof/>
+        </w:rPr>
+        <w:drawing>
+          <wp:inline distT="0" distB="0" distL="0" distR="0" wp14:anchorId="588EF02C" wp14:editId="7EA0BA9F">
+            <wp:extent cx="5905500" cy="4286250"/>
+            <wp:effectExtent l="0" t="0" r="0" b="0"/>
+            <wp:docPr id="14" name="Picture 14"/>
+            <wp:cNvGraphicFramePr>
+              <a:graphicFrameLocks xmlns:a="http://schemas.openxmlformats.org/drawingml/2006/main" noChangeAspect="1"/>
+            </wp:cNvGraphicFramePr>
+            <a:graphic xmlns:a="http://schemas.openxmlformats.org/drawingml/2006/main">
+              <a:graphicData uri="http://schemas.openxmlformats.org/drawingml/2006/picture">
+                <pic:pic xmlns:pic="http://schemas.openxmlformats.org/drawingml/2006/picture">
+                  <pic:nvPicPr>
+                    <pic:cNvPr id="0" name=""/>
+                    <pic:cNvPicPr/>
+                  </pic:nvPicPr>
+                  <pic:blipFill>
+                    <a:blip r:embed="rId22"/>
+                    <a:stretch>
+                      <a:fillRect/>
+                    </a:stretch>
+                  </pic:blipFill>
+                  <pic:spPr>
+                    <a:xfrm>
+                      <a:off x="0" y="0"/>
+                      <a:ext cx="5905500" cy="4286250"/>
+                    </a:xfrm>
+                    <a:prstGeom prst="rect">
+                      <a:avLst/>
+                    </a:prstGeom>
+                  </pic:spPr>
+                </pic:pic>
+              </a:graphicData>
+            </a:graphic>
+          </wp:inline>
+        </w:drawing>
+      </w:r>
+    </w:p>
+    <w:p>
+      <w:r>
+        <w:t xml:space="preserve">Two files are required before continuing customizing data. </w:t>
+      </w:r>
+    </w:p>
+    <w:p>
+      <w:pPr>
+        <w:pStyle w:val="ListParagraph"/>
+        <w:numPr>
+          <w:ilvl w:val="0"/>
+          <w:numId w:val="5"/>
+        </w:numPr>
+      </w:pPr>
+      <w:proofErr w:type="spellStart"/>
+      <w:r>
+        <w:t>Blib</w:t>
+      </w:r>
+      <w:proofErr w:type="spellEnd"/>
+      <w:r>
+        <w:t xml:space="preserve"> – Spectrum Library</w:t>
+      </w:r>
+    </w:p>
+    <w:p>
+      <w:pPr>
+        <w:pStyle w:val="ListParagraph"/>
+        <w:numPr>
+          <w:ilvl w:val="0"/>
+          <w:numId w:val="7"/>
+        </w:numPr>
+      </w:pPr>
+      <w:r>
+        <w:t>Skyline accepts spectrum libraries in the</w:t>
+      </w:r>
+      <w:r>
+        <w:t xml:space="preserve"> </w:t>
+      </w:r>
+      <w:hyperlink r:id="rId23" w:history="1">
+        <w:proofErr w:type="spellStart"/>
+        <w:r>
+          <w:rPr>
+            <w:rStyle w:val="Hyperlink"/>
+          </w:rPr>
+          <w:t>Bibliospec</w:t>
+        </w:r>
+        <w:proofErr w:type="spellEnd"/>
+        <w:r>
+          <w:rPr>
+            <w:rStyle w:val="Hyperlink"/>
+          </w:rPr>
+          <w:t xml:space="preserve"> format.</w:t>
+        </w:r>
+      </w:hyperlink>
+      <w:r>
+        <w:t>.</w:t>
+      </w:r>
+      <w:r>
+        <w:t xml:space="preserve"> </w:t>
+      </w:r>
+      <w:r>
+        <w:t xml:space="preserve">Please consult the </w:t>
+      </w:r>
+      <w:hyperlink r:id="rId24" w:history="1">
+        <w:r>
+          <w:rPr>
+            <w:rStyle w:val="Hyperlink"/>
+          </w:rPr>
+          <w:t>online documentation</w:t>
+        </w:r>
+      </w:hyperlink>
+      <w:r>
+        <w:t xml:space="preserve"> for details about building a </w:t>
+      </w:r>
+      <w:proofErr w:type="spellStart"/>
+      <w:r>
+        <w:t>bibliospec</w:t>
+      </w:r>
+      <w:proofErr w:type="spellEnd"/>
+      <w:r>
+        <w:t xml:space="preserve"> library. </w:t>
+      </w:r>
+    </w:p>
+    <w:p>
+      <w:pPr>
+        <w:pStyle w:val="ListParagraph"/>
+        <w:numPr>
+          <w:ilvl w:val="0"/>
+          <w:numId w:val="7"/>
+        </w:numPr>
+      </w:pPr>
+      <w:r>
+        <w:t xml:space="preserve">To build a library from </w:t>
+      </w:r>
+      <w:proofErr w:type="spellStart"/>
+      <w:r>
+        <w:t>mzIdentML</w:t>
+      </w:r>
+      <w:proofErr w:type="spellEnd"/>
+      <w:r>
+        <w:t xml:space="preserve"> </w:t>
+      </w:r>
+      <w:proofErr w:type="spellStart"/>
+      <w:r>
+        <w:t>resuls</w:t>
+      </w:r>
+      <w:proofErr w:type="spellEnd"/>
+      <w:r>
+        <w:t>, an example command line is:</w:t>
+      </w:r>
+      <w:r>
+        <w:t xml:space="preserve"> </w:t>
+      </w:r>
+      <w:r>
+        <w:rPr>
+          <w:rFonts w:ascii="Consolas" w:hAnsi="Consolas" w:cs="Consolas"/>
+          <w:b/>
+          <w:color w:val="000000"/>
+          <w:sz w:val="19"/>
+          <w:szCs w:val="19"/>
+          <w:highlight w:val="white"/>
+        </w:rPr>
+        <w:t>~&gt; BlibBuild.exe -c 0.9999 E:\path\to\PSM_results.mzid E:\path\to\Library.blib</w:t>
+      </w:r>
+    </w:p>
+    <w:p>
+      <w:pPr>
+        <w:pStyle w:val="ListParagraph"/>
+        <w:numPr>
+          <w:ilvl w:val="0"/>
+          <w:numId w:val="7"/>
+        </w:numPr>
+      </w:pPr>
+      <w:r>
+        <w:t xml:space="preserve">It is necessary that the </w:t>
+      </w:r>
+      <w:proofErr w:type="spellStart"/>
+      <w:r>
+        <w:t>Blib</w:t>
+      </w:r>
+      <w:proofErr w:type="spellEnd"/>
+      <w:r>
+        <w:t xml:space="preserve"> file contain ONE and only one PSM per peptide. Therefore, you must filter</w:t>
+      </w:r>
+      <w:r>
+        <w:t xml:space="preserve"> the above library file, for example:  </w:t>
+      </w:r>
+      <w:r>
+        <w:rPr>
+          <w:rFonts w:ascii="Consolas" w:hAnsi="Consolas" w:cs="Consolas"/>
+          <w:b/>
+          <w:color w:val="000000"/>
+          <w:sz w:val="19"/>
+          <w:szCs w:val="19"/>
+          <w:highlight w:val="white"/>
+        </w:rPr>
+        <w:t>~&gt; BlibFilter.exe -b 1 E:\path\to\Library.blib E:\path\to\FilteredLibrary.blib</w:t>
+      </w:r>
+    </w:p>
+    <w:p>
+      <w:pPr>
+        <w:pStyle w:val="ListParagraph"/>
+        <w:ind w:left="1080"/>
+      </w:pPr>
+    </w:p>
+    <w:p>
+      <w:pPr>
+        <w:pStyle w:val="ListParagraph"/>
+        <w:numPr>
+          <w:ilvl w:val="0"/>
+          <w:numId w:val="5"/>
+        </w:numPr>
+      </w:pPr>
+      <w:proofErr w:type="spellStart"/>
+      <w:r>
+        <w:t>M</w:t>
+      </w:r>
+      <w:r>
+        <w:t>zIdentML</w:t>
+      </w:r>
+      <w:proofErr w:type="spellEnd"/>
+      <w:r>
+        <w:t xml:space="preserve"> Files</w:t>
+      </w:r>
+    </w:p>
+    <w:p>
+      <w:pPr>
+        <w:pStyle w:val="ListParagraph"/>
+        <w:numPr>
+          <w:ilvl w:val="0"/>
+          <w:numId w:val="10"/>
+        </w:numPr>
+      </w:pPr>
+      <w:r>
+        <w:t xml:space="preserve">PSM results must be formatted according to the </w:t>
+      </w:r>
+      <w:hyperlink r:id="rId25" w:history="1">
+        <w:proofErr w:type="spellStart"/>
+        <w:r>
+          <w:rPr>
+            <w:rStyle w:val="Hyperlink"/>
+          </w:rPr>
+          <w:t>mzIdentML</w:t>
+        </w:r>
+        <w:proofErr w:type="spellEnd"/>
+        <w:r>
+          <w:rPr>
+            <w:rStyle w:val="Hyperlink"/>
+          </w:rPr>
+          <w:t xml:space="preserve"> format.</w:t>
+        </w:r>
+      </w:hyperlink>
+    </w:p>
+    <w:p>
+      <w:pPr>
+        <w:pStyle w:val="ListParagraph"/>
+        <w:numPr>
+          <w:ilvl w:val="0"/>
+          <w:numId w:val="10"/>
+        </w:numPr>
+      </w:pPr>
+      <w:r>
+        <w:t xml:space="preserve">The fasta used with the PSM results must have </w:t>
+      </w:r>
+      <w:proofErr w:type="spellStart"/>
+      <w:r>
+        <w:t>uniprots</w:t>
+      </w:r>
+      <w:proofErr w:type="spellEnd"/>
+      <w:r>
+        <w:t xml:space="preserve"> as identifiers.</w:t>
+      </w:r>
+    </w:p>
+    <w:p>
+      <w:r>
+        <w:br w:type="page"/>
+      </w:r>
+    </w:p>
+    <w:p>
+      <w:pPr>
+        <w:rPr>
+          <w:b/>
+        </w:rPr>
+      </w:pPr>
+      <w:r>
+        <w:rPr>
+          <w:b/>
+        </w:rPr>
+        <w:lastRenderedPageBreak/>
+        <w:t>Customizing Options</w:t>
+      </w:r>
+    </w:p>
+    <w:p>
+      <w:r>
+        <w:t>There are three options for updating organism data:</w:t>
+      </w:r>
+    </w:p>
+    <w:p>
+      <w:pPr>
+        <w:pStyle w:val="ListParagraph"/>
+        <w:numPr>
+          <w:ilvl w:val="0"/>
+          <w:numId w:val="5"/>
+        </w:numPr>
+      </w:pPr>
+      <w:r>
+        <w:t>Replace the existing organism entirely with custom data.</w:t>
+      </w:r>
+    </w:p>
+    <w:p>
+      <w:pPr>
+        <w:pStyle w:val="ListParagraph"/>
+        <w:numPr>
+          <w:ilvl w:val="0"/>
+          <w:numId w:val="5"/>
+        </w:numPr>
+      </w:pPr>
+      <w:r>
+        <w:t>Supplement an existing organism with additional data.</w:t>
+      </w:r>
+    </w:p>
+    <w:p>
+      <w:pPr>
+        <w:pStyle w:val="ListParagraph"/>
+        <w:numPr>
+          <w:ilvl w:val="0"/>
+          <w:numId w:val="5"/>
+        </w:numPr>
+      </w:pPr>
+      <w:r>
+        <w:t>Add a new organism that does not yet exist in the current database.</w:t>
+      </w:r>
+    </w:p>
+    <w:p>
+      <w:pPr>
+        <w:rPr>
+          <w:b/>
+        </w:rPr>
+      </w:pPr>
+      <w:r>
+        <w:rPr>
+          <w:noProof/>
+        </w:rPr>
+        <w:drawing>
+          <wp:anchor distT="0" distB="0" distL="114300" distR="114300" simplePos="0" relativeHeight="251664384" behindDoc="1" locked="0" layoutInCell="1" allowOverlap="1" wp14:anchorId="6A239C61" wp14:editId="7333136C">
+            <wp:simplePos x="0" y="0"/>
+            <wp:positionH relativeFrom="column">
+              <wp:posOffset>0</wp:posOffset>
+            </wp:positionH>
+            <wp:positionV relativeFrom="paragraph">
+              <wp:posOffset>283210</wp:posOffset>
+            </wp:positionV>
+            <wp:extent cx="5905500" cy="4286250"/>
+            <wp:effectExtent l="0" t="0" r="0" b="0"/>
+            <wp:wrapTight wrapText="bothSides">
+              <wp:wrapPolygon edited="0">
+                <wp:start x="0" y="0"/>
+                <wp:lineTo x="0" y="21504"/>
+                <wp:lineTo x="21530" y="21504"/>
+                <wp:lineTo x="21530" y="0"/>
+                <wp:lineTo x="0" y="0"/>
+              </wp:wrapPolygon>
+            </wp:wrapTight>
+            <wp:docPr id="20" name="Picture 20"/>
+            <wp:cNvGraphicFramePr>
+              <a:graphicFrameLocks xmlns:a="http://schemas.openxmlformats.org/drawingml/2006/main" noChangeAspect="1"/>
+            </wp:cNvGraphicFramePr>
+            <a:graphic xmlns:a="http://schemas.openxmlformats.org/drawingml/2006/main">
+              <a:graphicData uri="http://schemas.openxmlformats.org/drawingml/2006/picture">
+                <pic:pic xmlns:pic="http://schemas.openxmlformats.org/drawingml/2006/picture">
+                  <pic:nvPicPr>
+                    <pic:cNvPr id="0" name=""/>
+                    <pic:cNvPicPr/>
+                  </pic:nvPicPr>
+                  <pic:blipFill>
+                    <a:blip r:embed="rId26">
+                      <a:extLst>
+                        <a:ext uri="{28A0092B-C50C-407E-A947-70E740481C1C}">
+                          <a14:useLocalDpi xmlns:a14="http://schemas.microsoft.com/office/drawing/2010/main" val="0"/>
+                        </a:ext>
+                      </a:extLst>
+                    </a:blip>
+                    <a:stretch>
+                      <a:fillRect/>
+                    </a:stretch>
+                  </pic:blipFill>
+                  <pic:spPr>
+                    <a:xfrm>
+                      <a:off x="0" y="0"/>
+                      <a:ext cx="5905500" cy="4286250"/>
+                    </a:xfrm>
+                    <a:prstGeom prst="rect">
+                      <a:avLst/>
+                    </a:prstGeom>
+                  </pic:spPr>
+                </pic:pic>
+              </a:graphicData>
+            </a:graphic>
+            <wp14:sizeRelH relativeFrom="page">
+              <wp14:pctWidth>0</wp14:pctWidth>
+            </wp14:sizeRelH>
+            <wp14:sizeRelV relativeFrom="page">
+              <wp14:pctHeight>0</wp14:pctHeight>
+            </wp14:sizeRelV>
+          </wp:anchor>
+        </w:drawing>
+      </w:r>
+      <w:r>
+        <w:rPr>
+          <w:b/>
+        </w:rPr>
+        <w:t>Replacing and Supplementing Organisms</w:t>
+      </w:r>
+    </w:p>
+    <w:p>
+      <w:r>
+        <w:rPr>
+          <w:noProof/>
+          <w:color w:val="FF0000"/>
+        </w:rPr>
+        <mc:AlternateContent>
+          <mc:Choice Requires="wps">
+            <w:drawing>
+              <wp:anchor distT="0" distB="0" distL="114300" distR="114300" simplePos="0" relativeHeight="251672576" behindDoc="0" locked="0" layoutInCell="1" allowOverlap="1" wp14:anchorId="23A6EAD3" wp14:editId="558B655C">
+                <wp:simplePos x="0" y="0"/>
+                <wp:positionH relativeFrom="column">
+                  <wp:posOffset>2657475</wp:posOffset>
+                </wp:positionH>
+                <wp:positionV relativeFrom="paragraph">
+                  <wp:posOffset>-550545</wp:posOffset>
+                </wp:positionV>
+                <wp:extent cx="1343025" cy="390525"/>
+                <wp:effectExtent l="0" t="0" r="28575" b="28575"/>
+                <wp:wrapNone/>
+                <wp:docPr id="24" name="Rectangle 24"/>
+                <wp:cNvGraphicFramePr/>
+                <a:graphic xmlns:a="http://schemas.openxmlformats.org/drawingml/2006/main">
+                  <a:graphicData uri="http://schemas.microsoft.com/office/word/2010/wordprocessingShape">
+                    <wps:wsp>
+                      <wps:cNvSpPr/>
+                      <wps:spPr>
+                        <a:xfrm>
+                          <a:off x="0" y="0"/>
+                          <a:ext cx="1343025" cy="390525"/>
+                        </a:xfrm>
+                        <a:prstGeom prst="rect">
+                          <a:avLst/>
+                        </a:prstGeom>
+                        <a:solidFill>
+                          <a:sysClr val="window" lastClr="FFFFFF">
+                            <a:alpha val="0"/>
+                          </a:sysClr>
+                        </a:solidFill>
+                        <a:ln w="25400" cap="flat" cmpd="sng" algn="ctr">
+                          <a:solidFill>
+                            <a:srgbClr val="FF0000"/>
+                          </a:solidFill>
+                          <a:prstDash val="solid"/>
+                        </a:ln>
+                        <a:effectLst/>
+                      </wps:spPr>
+                      <wps:bodyPr rot="0" spcFirstLastPara="0" vertOverflow="overflow" horzOverflow="overflow" vert="horz" wrap="square" lIns="91440" tIns="45720" rIns="91440" bIns="45720" numCol="1" spcCol="0" rtlCol="0" fromWordArt="0" anchor="ctr" anchorCtr="0" forceAA="0" compatLnSpc="1">
+                        <a:prstTxWarp prst="textNoShape">
+                          <a:avLst/>
+                        </a:prstTxWarp>
+                        <a:noAutofit/>
+                      </wps:bodyPr>
+                    </wps:wsp>
+                  </a:graphicData>
+                </a:graphic>
+                <wp14:sizeRelH relativeFrom="margin">
+                  <wp14:pctWidth>0</wp14:pctWidth>
+                </wp14:sizeRelH>
+                <wp14:sizeRelV relativeFrom="margin">
+                  <wp14:pctHeight>0</wp14:pctHeight>
+                </wp14:sizeRelV>
+              </wp:anchor>
+            </w:drawing>
+          </mc:Choice>
+          <mc:Fallback>
+            <w:pict>
+              <v:rect id="Rectangle 24" o:spid="_x0000_s1026" style="position:absolute;margin-left:209.25pt;margin-top:-43.35pt;width:105.75pt;height:30.75pt;z-index:251672576;visibility:visible;mso-wrap-style:square;mso-width-percent:0;mso-height-percent:0;mso-wrap-distance-left:9pt;mso-wrap-distance-top:0;mso-wrap-distance-right:9pt;mso-wrap-distance-bottom:0;mso-position-horizontal:absolute;mso-position-horizontal-relative:text;mso-position-vertical:absolute;mso-position-vertical-relative:text;mso-width-percent:0;mso-height-percent:0;mso-width-relative:margin;mso-height-relative:margin;v-text-anchor:middle" o:gfxdata="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" fillcolor="window" strokecolor="red" strokeweight="2pt">
+                <v:fill opacity="0"/>
+              </v:rect>
+            </w:pict>
+          </mc:Fallback>
+        </mc:AlternateContent>
+      </w:r>
+      <w:r>
+        <w:rPr>
+          <w:noProof/>
+          <w:color w:val="FF0000"/>
+        </w:rPr>
+        <mc:AlternateContent>
+          <mc:Choice Requires="wps">
+            <w:drawing>
+              <wp:anchor distT="0" distB="0" distL="114300" distR="114300" simplePos="0" relativeHeight="251674624" behindDoc="0" locked="0" layoutInCell="1" allowOverlap="1" wp14:anchorId="0D553E34" wp14:editId="1A3FFBAD">
+                <wp:simplePos x="0" y="0"/>
+                <wp:positionH relativeFrom="column">
+                  <wp:posOffset>1228725</wp:posOffset>
+                </wp:positionH>
+                <wp:positionV relativeFrom="paragraph">
+                  <wp:posOffset>-550545</wp:posOffset>
+                </wp:positionV>
+                <wp:extent cx="1343025" cy="390525"/>
+                <wp:effectExtent l="0" t="0" r="28575" b="28575"/>
+                <wp:wrapNone/>
+                <wp:docPr id="25" name="Rectangle 25"/>
+                <wp:cNvGraphicFramePr/>
+                <a:graphic xmlns:a="http://schemas.openxmlformats.org/drawingml/2006/main">
+                  <a:graphicData uri="http://schemas.microsoft.com/office/word/2010/wordprocessingShape">
+                    <wps:wsp>
+                      <wps:cNvSpPr/>
+                      <wps:spPr>
+                        <a:xfrm>
+                          <a:off x="0" y="0"/>
+                          <a:ext cx="1343025" cy="390525"/>
+                        </a:xfrm>
+                        <a:prstGeom prst="rect">
+                          <a:avLst/>
+                        </a:prstGeom>
+                        <a:solidFill>
+                          <a:sysClr val="window" lastClr="FFFFFF">
+                            <a:alpha val="0"/>
+                          </a:sysClr>
+                        </a:solidFill>
+                        <a:ln w="25400" cap="flat" cmpd="sng" algn="ctr">
+                          <a:solidFill>
+                            <a:srgbClr val="FF0000"/>
+                          </a:solidFill>
+                          <a:prstDash val="solid"/>
+                        </a:ln>
+                        <a:effectLst/>
+                      </wps:spPr>
+                      <wps:bodyPr rot="0" spcFirstLastPara="0" vertOverflow="overflow" horzOverflow="overflow" vert="horz" wrap="square" lIns="91440" tIns="45720" rIns="91440" bIns="45720" numCol="1" spcCol="0" rtlCol="0" fromWordArt="0" anchor="ctr" anchorCtr="0" forceAA="0" compatLnSpc="1">
+                        <a:prstTxWarp prst="textNoShape">
+                          <a:avLst/>
+                        </a:prstTxWarp>
+                        <a:noAutofit/>
+                      </wps:bodyPr>
+                    </wps:wsp>
+                  </a:graphicData>
+                </a:graphic>
+                <wp14:sizeRelH relativeFrom="margin">
+                  <wp14:pctWidth>0</wp14:pctWidth>
+                </wp14:sizeRelH>
+                <wp14:sizeRelV relativeFrom="margin">
+                  <wp14:pctHeight>0</wp14:pctHeight>
+                </wp14:sizeRelV>
+              </wp:anchor>
+            </w:drawing>
+          </mc:Choice>
+          <mc:Fallback>
+            <w:pict>
+              <v:rect id="Rectangle 25" o:spid="_x0000_s1026" style="position:absolute;margin-left:96.75pt;margin-top:-43.35pt;width:105.75pt;height:30.75pt;z-index:251674624;visibility:visible;mso-wrap-style:square;mso-width-percent:0;mso-height-percent:0;mso-wrap-distance-left:9pt;mso-wrap-distance-top:0;mso-wrap-distance-right:9pt;mso-wrap-distance-bottom:0;mso-position-horizontal:absolute;mso-position-horizontal-relative:text;mso-position-vertical:absolute;mso-position-vertical-relative:text;mso-width-percent:0;mso-height-percent:0;mso-width-relative:margin;mso-height-relative:margin;v-text-anchor:middle" o:gfxdata="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" fillcolor="window" strokecolor="red" strokeweight="2pt">
+                <v:fill opacity="0"/>
+              </v:rect>
+            </w:pict>
+          </mc:Fallback>
+        </mc:AlternateContent>
+      </w:r>
+      <w:r>
+        <w:rPr>
+          <w:noProof/>
+        </w:rPr>
+        <mc:AlternateContent>
+          <mc:Choice Requires="wps">
+            <w:drawing>
+              <wp:anchor distT="0" distB="0" distL="114300" distR="114300" simplePos="0" relativeHeight="251668480" behindDoc="0" locked="0" layoutInCell="1" allowOverlap="1" wp14:anchorId="16F0F522" wp14:editId="34F8C5C9">
+                <wp:simplePos x="0" y="0"/>
+                <wp:positionH relativeFrom="column">
+                  <wp:posOffset>1781175</wp:posOffset>
+                </wp:positionH>
+                <wp:positionV relativeFrom="paragraph">
+                  <wp:posOffset>-1529080</wp:posOffset>
+                </wp:positionV>
+                <wp:extent cx="3257550" cy="342900"/>
+                <wp:effectExtent l="0" t="0" r="19050" b="19050"/>
+                <wp:wrapNone/>
+                <wp:docPr id="22" name="Text Box 22"/>
+                <wp:cNvGraphicFramePr/>
+                <a:graphic xmlns:a="http://schemas.openxmlformats.org/drawingml/2006/main">
+                  <a:graphicData uri="http://schemas.microsoft.com/office/word/2010/wordprocessingShape">
+                    <wps:wsp>
+                      <wps:cNvSpPr txBox="1"/>
+                      <wps:spPr>
+                        <a:xfrm>
+                          <a:off x="0" y="0"/>
+                          <a:ext cx="3257550" cy="342900"/>
+                        </a:xfrm>
+                        <a:prstGeom prst="rect">
+                          <a:avLst/>
+                        </a:prstGeom>
+                        <a:solidFill>
+                          <a:sysClr val="window" lastClr="FFFFFF"/>
+                        </a:solidFill>
+                        <a:ln w="6350">
+                          <a:solidFill>
+                            <a:sysClr val="window" lastClr="FFFFFF"/>
+                          </a:solidFill>
+                        </a:ln>
+                        <a:effectLst/>
+                      </wps:spPr>
+                      <wps:txbx>
+                        <w:txbxContent>
+                          <w:p>
+                            <w:r>
+                              <w:t>C:\Desktop\BlibFile01.blib</w:t>
+                            </w:r>
+                          </w:p>
+                        </w:txbxContent>
+                      </wps:txbx>
+                      <wps:bodyPr rot="0" spcFirstLastPara="0" vertOverflow="overflow" horzOverflow="overflow" vert="horz" wrap="square" lIns="91440" tIns="45720" rIns="91440" bIns="45720" numCol="1" spcCol="0" rtlCol="0" fromWordArt="0" anchor="t" anchorCtr="0" forceAA="0" compatLnSpc="1">
+                        <a:prstTxWarp prst="textNoShape">
+                          <a:avLst/>
+                        </a:prstTxWarp>
+                        <a:noAutofit/>
+                      </wps:bodyPr>
+                    </wps:wsp>
+                  </a:graphicData>
+                </a:graphic>
+              </wp:anchor>
+            </w:drawing>
+          </mc:Choice>
+          <mc:Fallback>
+            <w:pict>
+              <v:shape id="Text Box 22" o:spid="_x0000_s1028" type="#_x0000_t202" style="position:absolute;margin-left:140.25pt;margin-top:-120.4pt;width:256.5pt;height:27pt;z-index:251668480;visibility:visible;mso-wrap-style:square;mso-wrap-distance-left:9pt;mso-wrap-distance-top:0;mso-wrap-distance-right:9pt;mso-wrap-distance-bottom:0;mso-position-horizontal:absolute;mso-position-horizontal-relative:text;mso-position-vertical:absolute;mso-position-vertical-relative:text;v-text-anchor:top" o:gfxdata="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" fillcolor="window" strokecolor="window" strokeweight=".5pt">
+                <v:textbox>
+                  <w:txbxContent>
+                    <w:p>
+                      <w:r>
+                        <w:t>C:\Desktop\BlibFile01.blib</w:t>
+                      </w:r>
+                    </w:p>
+                  </w:txbxContent>
+                </v:textbox>
+              </v:shape>
+            </w:pict>
+          </mc:Fallback>
+        </mc:AlternateContent>
+      </w:r>
+      <w:r>
+        <w:rPr>
+          <w:noProof/>
+        </w:rPr>
+        <mc:AlternateContent>
+          <mc:Choice Requires="wps">
+            <w:drawing>
+              <wp:anchor distT="0" distB="0" distL="114300" distR="114300" simplePos="0" relativeHeight="251666432" behindDoc="0" locked="0" layoutInCell="1" allowOverlap="1" wp14:anchorId="46C87ED8" wp14:editId="14B7019C">
+                <wp:simplePos x="0" y="0"/>
+                <wp:positionH relativeFrom="column">
+                  <wp:posOffset>1781175</wp:posOffset>
+                </wp:positionH>
+                <wp:positionV relativeFrom="paragraph">
+                  <wp:posOffset>-1062355</wp:posOffset>
+                </wp:positionV>
+                <wp:extent cx="3257550" cy="371475"/>
+                <wp:effectExtent l="0" t="0" r="19050" b="28575"/>
+                <wp:wrapNone/>
+                <wp:docPr id="21" name="Text Box 21"/>
+                <wp:cNvGraphicFramePr/>
+                <a:graphic xmlns:a="http://schemas.openxmlformats.org/drawingml/2006/main">
+                  <a:graphicData uri="http://schemas.microsoft.com/office/word/2010/wordprocessingShape">
+                    <wps:wsp>
+                      <wps:cNvSpPr txBox="1"/>
+                      <wps:spPr>
+                        <a:xfrm>
+                          <a:off x="0" y="0"/>
+                          <a:ext cx="3257550" cy="371475"/>
+                        </a:xfrm>
+                        <a:prstGeom prst="rect">
+                          <a:avLst/>
+                        </a:prstGeom>
+                        <a:solidFill>
+                          <a:sysClr val="window" lastClr="FFFFFF"/>
+                        </a:solidFill>
+                        <a:ln w="6350">
+                          <a:solidFill>
+                            <a:sysClr val="window" lastClr="FFFFFF"/>
+                          </a:solidFill>
+                        </a:ln>
+                        <a:effectLst/>
+                      </wps:spPr>
+                      <wps:txbx>
+                        <w:txbxContent>
+                          <w:p>
+                            <w:r>
+                              <w:t>C:\Desktop\ResultsFile01.txt</w:t>
+                            </w:r>
+                          </w:p>
+                        </w:txbxContent>
+                      </wps:txbx>
+                      <wps:bodyPr rot="0" spcFirstLastPara="0" vertOverflow="overflow" horzOverflow="overflow" vert="horz" wrap="square" lIns="91440" tIns="45720" rIns="91440" bIns="45720" numCol="1" spcCol="0" rtlCol="0" fromWordArt="0" anchor="t" anchorCtr="0" forceAA="0" compatLnSpc="1">
+                        <a:prstTxWarp prst="textNoShape">
+                          <a:avLst/>
+                        </a:prstTxWarp>
+                        <a:noAutofit/>
+                      </wps:bodyPr>
+                    </wps:wsp>
+                  </a:graphicData>
+                </a:graphic>
+              </wp:anchor>
+            </w:drawing>
+          </mc:Choice>
+          <mc:Fallback>
+            <w:pict>
+              <v:shape id="Text Box 21" o:spid="_x0000_s1029" type="#_x0000_t202" style="position:absolute;margin-left:140.25pt;margin-top:-83.65pt;width:256.5pt;height:29.25pt;z-index:251666432;visibility:visible;mso-wrap-style:square;mso-wrap-distance-left:9pt;mso-wrap-distance-top:0;mso-wrap-distance-right:9pt;mso-wrap-distance-bottom:0;mso-position-horizontal:absolute;mso-position-horizontal-relative:text;mso-position-vertical:absolute;mso-position-vertical-relative:text;v-text-anchor:top" o:gfxdata="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" fillcolor="window" strokecolor="window" strokeweight=".5pt">
+                <v:textbox>
+                  <w:txbxContent>
+                    <w:p>
+                      <w:r>
+                        <w:t>C:\Desktop\ResultsFile01.txt</w:t>
+                      </w:r>
+                    </w:p>
+                  </w:txbxContent>
+                </v:textbox>
+              </v:shape>
+            </w:pict>
+          </mc:Fallback>
+        </mc:AlternateContent>
+      </w:r>
+    </w:p>
+    <w:p/>
+    <w:p>
+      <w:r>
+        <w:br w:type="page"/>
+      </w:r>
+    </w:p>
+    <w:p>
+      <w:r>
+        <w:rPr>
+          <w:noProof/>
+        </w:rPr>
+        <w:lastRenderedPageBreak/>
+        <w:drawing>
+          <wp:anchor distT="0" distB="0" distL="114300" distR="114300" simplePos="0" relativeHeight="251675648" behindDoc="1" locked="0" layoutInCell="1" allowOverlap="1" wp14:anchorId="7F7CCF55" wp14:editId="722ADCD2">
+            <wp:simplePos x="0" y="0"/>
+            <wp:positionH relativeFrom="column">
+              <wp:posOffset>-28575</wp:posOffset>
+            </wp:positionH>
+            <wp:positionV relativeFrom="paragraph">
+              <wp:posOffset>424180</wp:posOffset>
+            </wp:positionV>
+            <wp:extent cx="4762500" cy="1905000"/>
+            <wp:effectExtent l="0" t="0" r="0" b="0"/>
+            <wp:wrapTight wrapText="bothSides">
+              <wp:wrapPolygon edited="0">
+                <wp:start x="0" y="0"/>
+                <wp:lineTo x="0" y="21384"/>
+                <wp:lineTo x="21514" y="21384"/>
+                <wp:lineTo x="21514" y="0"/>
+                <wp:lineTo x="0" y="0"/>
+              </wp:wrapPolygon>
+            </wp:wrapTight>
+            <wp:docPr id="26" name="Picture 26"/>
+            <wp:cNvGraphicFramePr>
+              <a:graphicFrameLocks xmlns:a="http://schemas.openxmlformats.org/drawingml/2006/main" noChangeAspect="1"/>
+            </wp:cNvGraphicFramePr>
+            <a:graphic xmlns:a="http://schemas.openxmlformats.org/drawingml/2006/main">
+              <a:graphicData uri="http://schemas.openxmlformats.org/drawingml/2006/picture">
+                <pic:pic xmlns:pic="http://schemas.openxmlformats.org/drawingml/2006/picture">
+                  <pic:nvPicPr>
+                    <pic:cNvPr id="0" name=""/>
+                    <pic:cNvPicPr/>
+                  </pic:nvPicPr>
+                  <pic:blipFill>
+                    <a:blip r:embed="rId27">
+                      <a:extLst>
+                        <a:ext uri="{28A0092B-C50C-407E-A947-70E740481C1C}">
+                          <a14:useLocalDpi xmlns:a14="http://schemas.microsoft.com/office/drawing/2010/main" val="0"/>
+                        </a:ext>
+                      </a:extLst>
+                    </a:blip>
+                    <a:stretch>
+                      <a:fillRect/>
+                    </a:stretch>
+                  </pic:blipFill>
+                  <pic:spPr>
+                    <a:xfrm>
+                      <a:off x="0" y="0"/>
+                      <a:ext cx="4762500" cy="1905000"/>
+                    </a:xfrm>
+                    <a:prstGeom prst="rect">
+                      <a:avLst/>
+                    </a:prstGeom>
+                  </pic:spPr>
+                </pic:pic>
+              </a:graphicData>
+            </a:graphic>
+            <wp14:sizeRelH relativeFrom="page">
+              <wp14:pctWidth>0</wp14:pctWidth>
+            </wp14:sizeRelH>
+            <wp14:sizeRelV relativeFrom="page">
+              <wp14:pctHeight>0</wp14:pctHeight>
+            </wp14:sizeRelV>
+          </wp:anchor>
+        </w:drawing>
+      </w:r>
+      <w:r>
+        <w:t xml:space="preserve">The </w:t>
+      </w:r>
+      <w:r>
+        <w:t>Replace Organism</w:t>
+      </w:r>
+      <w:r>
+        <w:t xml:space="preserve"> and </w:t>
+      </w:r>
+      <w:r>
+        <w:t>Supplement Organism</w:t>
+      </w:r>
+      <w:r>
+        <w:t xml:space="preserve"> buttons will both take the user to the same organism selection window.</w:t>
+      </w:r>
+    </w:p>
+    <w:p/>
+    <w:p/>
+    <w:p/>
+    <w:p/>
+    <w:p>
+      <w:r>
+        <w:rPr>
+          <w:noProof/>
+          <w:color w:val="FF0000"/>
+        </w:rPr>
+        <mc:AlternateContent>
+          <mc:Choice Requires="wps">
+            <w:drawing>
+              <wp:anchor distT="0" distB="0" distL="114300" distR="114300" simplePos="0" relativeHeight="251683840" behindDoc="0" locked="0" layoutInCell="1" allowOverlap="1" wp14:anchorId="65E20DE5" wp14:editId="2C3BE921">
+                <wp:simplePos x="0" y="0"/>
+                <wp:positionH relativeFrom="column">
+                  <wp:posOffset>-3152775</wp:posOffset>
+                </wp:positionH>
+                <wp:positionV relativeFrom="paragraph">
+                  <wp:posOffset>-1905</wp:posOffset>
+                </wp:positionV>
+                <wp:extent cx="1343025" cy="390525"/>
+                <wp:effectExtent l="0" t="0" r="28575" b="28575"/>
+                <wp:wrapNone/>
+                <wp:docPr id="32" name="Rectangle 32"/>
+                <wp:cNvGraphicFramePr/>
+                <a:graphic xmlns:a="http://schemas.openxmlformats.org/drawingml/2006/main">
+                  <a:graphicData uri="http://schemas.microsoft.com/office/word/2010/wordprocessingShape">
+                    <wps:wsp>
+                      <wps:cNvSpPr/>
+                      <wps:spPr>
+                        <a:xfrm>
+                          <a:off x="0" y="0"/>
+                          <a:ext cx="1343025" cy="390525"/>
+                        </a:xfrm>
+                        <a:prstGeom prst="rect">
+                          <a:avLst/>
+                        </a:prstGeom>
+                        <a:solidFill>
+                          <a:sysClr val="window" lastClr="FFFFFF">
+                            <a:alpha val="0"/>
+                          </a:sysClr>
+                        </a:solidFill>
+                        <a:ln w="25400" cap="flat" cmpd="sng" algn="ctr">
+                          <a:solidFill>
+                            <a:srgbClr val="FF0000"/>
+                          </a:solidFill>
+                          <a:prstDash val="solid"/>
+                        </a:ln>
+                        <a:effectLst/>
+                      </wps:spPr>
+                      <wps:bodyPr rot="0" spcFirstLastPara="0" vertOverflow="overflow" horzOverflow="overflow" vert="horz" wrap="square" lIns="91440" tIns="45720" rIns="91440" bIns="45720" numCol="1" spcCol="0" rtlCol="0" fromWordArt="0" anchor="ctr" anchorCtr="0" forceAA="0" compatLnSpc="1">
+                        <a:prstTxWarp prst="textNoShape">
+                          <a:avLst/>
+                        </a:prstTxWarp>
+                        <a:noAutofit/>
+                      </wps:bodyPr>
+                    </wps:wsp>
+                  </a:graphicData>
+                </a:graphic>
+                <wp14:sizeRelH relativeFrom="margin">
+                  <wp14:pctWidth>0</wp14:pctWidth>
+                </wp14:sizeRelH>
+                <wp14:sizeRelV relativeFrom="margin">
+                  <wp14:pctHeight>0</wp14:pctHeight>
+                </wp14:sizeRelV>
+              </wp:anchor>
+            </w:drawing>
+          </mc:Choice>
+          <mc:Fallback>
+            <w:pict>
+              <v:rect id="Rectangle 32" o:spid="_x0000_s1026" style="position:absolute;margin-left:-248.25pt;margin-top:-.15pt;width:105.75pt;height:30.75pt;z-index:251683840;visibility:visible;mso-wrap-style:square;mso-width-percent:0;mso-height-percent:0;mso-wrap-distance-left:9pt;mso-wrap-distance-top:0;mso-wrap-distance-right:9pt;mso-wrap-distance-bottom:0;mso-position-horizontal:absolute;mso-position-horizontal-relative:text;mso-position-vertical:absolute;mso-position-vertical-relative:text;mso-width-percent:0;mso-height-percent:0;mso-width-relative:margin;mso-height-relative:margin;v-text-anchor:middle" o:gfxdata="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" fillcolor="window" strokecolor="red" strokeweight="2pt">
+                <v:fill opacity="0"/>
+              </v:rect>
+            </w:pict>
+          </mc:Fallback>
+        </mc:AlternateContent>
+      </w:r>
+    </w:p>
+    <w:p/>
+    <w:p>
+      <w:r>
+        <w:t>Here, you can use the drop down box to select the organ</w:t>
+      </w:r>
+      <w:r>
+        <w:t xml:space="preserve">ism that you wish to customize and click Start. </w:t>
+      </w:r>
+      <w:r>
+        <w:t>Right before the update process is complete</w:t>
+      </w:r>
+      <w:r>
+        <w:t>d</w:t>
+      </w:r>
+      <w:r>
+        <w:t xml:space="preserve"> a confirmation window will appear for you to review</w:t>
+      </w:r>
+      <w:r>
+        <w:t xml:space="preserve"> and either click yes to continue, or no to stop the process if you get unexpected results.</w:t>
+      </w:r>
+    </w:p>
+    <w:p>
+      <w:r>
+        <w:rPr>
+          <w:noProof/>
+        </w:rPr>
+        <w:drawing>
+          <wp:anchor distT="0" distB="0" distL="114300" distR="114300" simplePos="0" relativeHeight="251677696" behindDoc="1" locked="0" layoutInCell="1" allowOverlap="1" wp14:anchorId="01462AC6" wp14:editId="7BE39BEF">
+            <wp:simplePos x="0" y="0"/>
+            <wp:positionH relativeFrom="column">
+              <wp:posOffset>-28575</wp:posOffset>
+            </wp:positionH>
+            <wp:positionV relativeFrom="paragraph">
+              <wp:posOffset>320040</wp:posOffset>
+            </wp:positionV>
+            <wp:extent cx="3771900" cy="1466850"/>
+            <wp:effectExtent l="0" t="0" r="0" b="0"/>
+            <wp:wrapTight wrapText="bothSides">
+              <wp:wrapPolygon edited="0">
+                <wp:start x="0" y="0"/>
+                <wp:lineTo x="0" y="21319"/>
+                <wp:lineTo x="21491" y="21319"/>
+                <wp:lineTo x="21491" y="0"/>
+                <wp:lineTo x="0" y="0"/>
+              </wp:wrapPolygon>
+            </wp:wrapTight>
+            <wp:docPr id="29" name="Picture 29"/>
+            <wp:cNvGraphicFramePr>
+              <a:graphicFrameLocks xmlns:a="http://schemas.openxmlformats.org/drawingml/2006/main" noChangeAspect="1"/>
+            </wp:cNvGraphicFramePr>
+            <a:graphic xmlns:a="http://schemas.openxmlformats.org/drawingml/2006/main">
+              <a:graphicData uri="http://schemas.openxmlformats.org/drawingml/2006/picture">
+                <pic:pic xmlns:pic="http://schemas.openxmlformats.org/drawingml/2006/picture">
+                  <pic:nvPicPr>
+                    <pic:cNvPr id="0" name=""/>
+                    <pic:cNvPicPr/>
+                  </pic:nvPicPr>
+                  <pic:blipFill>
+                    <a:blip r:embed="rId28">
+                      <a:extLst>
+                        <a:ext uri="{28A0092B-C50C-407E-A947-70E740481C1C}">
+                          <a14:useLocalDpi xmlns:a14="http://schemas.microsoft.com/office/drawing/2010/main" val="0"/>
+                        </a:ext>
+                      </a:extLst>
+                    </a:blip>
+                    <a:stretch>
+                      <a:fillRect/>
+                    </a:stretch>
+                  </pic:blipFill>
+                  <pic:spPr>
+                    <a:xfrm>
+                      <a:off x="0" y="0"/>
+                      <a:ext cx="3771900" cy="1466850"/>
+                    </a:xfrm>
+                    <a:prstGeom prst="rect">
+                      <a:avLst/>
+                    </a:prstGeom>
+                  </pic:spPr>
+                </pic:pic>
+              </a:graphicData>
+            </a:graphic>
+            <wp14:sizeRelH relativeFrom="page">
+              <wp14:pctWidth>0</wp14:pctWidth>
+            </wp14:sizeRelH>
+            <wp14:sizeRelV relativeFrom="page">
+              <wp14:pctHeight>0</wp14:pctHeight>
+            </wp14:sizeRelV>
+          </wp:anchor>
+        </w:drawing>
+      </w:r>
+      <w:r>
+        <w:t>Confirmation window for replacing an organism</w:t>
+      </w:r>
+      <w:r>
+        <w:t>:</w:t>
+      </w:r>
+    </w:p>
+    <w:p/>
+    <w:p/>
+    <w:p/>
+    <w:p/>
+    <w:p/>
+    <w:p>
+      <w:r>
+        <w:rPr>
+          <w:noProof/>
+        </w:rPr>
+        <w:drawing>
+          <wp:anchor distT="0" distB="0" distL="114300" distR="114300" simplePos="0" relativeHeight="251678720" behindDoc="1" locked="0" layoutInCell="1" allowOverlap="1" wp14:anchorId="16F4FDE2" wp14:editId="4FBC9480">
+            <wp:simplePos x="0" y="0"/>
+            <wp:positionH relativeFrom="column">
+              <wp:posOffset>-28575</wp:posOffset>
+            </wp:positionH>
+            <wp:positionV relativeFrom="paragraph">
+              <wp:posOffset>318770</wp:posOffset>
+            </wp:positionV>
+            <wp:extent cx="4371975" cy="1752600"/>
+            <wp:effectExtent l="0" t="0" r="9525" b="0"/>
+            <wp:wrapTight wrapText="bothSides">
+              <wp:wrapPolygon edited="0">
+                <wp:start x="0" y="0"/>
+                <wp:lineTo x="0" y="21365"/>
+                <wp:lineTo x="21553" y="21365"/>
+                <wp:lineTo x="21553" y="0"/>
+                <wp:lineTo x="0" y="0"/>
+              </wp:wrapPolygon>
+            </wp:wrapTight>
+            <wp:docPr id="30" name="Picture 30"/>
+            <wp:cNvGraphicFramePr>
+              <a:graphicFrameLocks xmlns:a="http://schemas.openxmlformats.org/drawingml/2006/main" noChangeAspect="1"/>
+            </wp:cNvGraphicFramePr>
+            <a:graphic xmlns:a="http://schemas.openxmlformats.org/drawingml/2006/main">
+              <a:graphicData uri="http://schemas.openxmlformats.org/drawingml/2006/picture">
+                <pic:pic xmlns:pic="http://schemas.openxmlformats.org/drawingml/2006/picture">
+                  <pic:nvPicPr>
+                    <pic:cNvPr id="0" name=""/>
+                    <pic:cNvPicPr/>
+                  </pic:nvPicPr>
+                  <pic:blipFill>
+                    <a:blip r:embed="rId29">
+                      <a:extLst>
+                        <a:ext uri="{28A0092B-C50C-407E-A947-70E740481C1C}">
+                          <a14:useLocalDpi xmlns:a14="http://schemas.microsoft.com/office/drawing/2010/main" val="0"/>
+                        </a:ext>
+                      </a:extLst>
+                    </a:blip>
+                    <a:stretch>
+                      <a:fillRect/>
+                    </a:stretch>
+                  </pic:blipFill>
+                  <pic:spPr>
+                    <a:xfrm>
+                      <a:off x="0" y="0"/>
+                      <a:ext cx="4371975" cy="1752600"/>
+                    </a:xfrm>
+                    <a:prstGeom prst="rect">
+                      <a:avLst/>
+                    </a:prstGeom>
+                  </pic:spPr>
+                </pic:pic>
+              </a:graphicData>
+            </a:graphic>
+            <wp14:sizeRelH relativeFrom="page">
+              <wp14:pctWidth>0</wp14:pctWidth>
+            </wp14:sizeRelH>
+            <wp14:sizeRelV relativeFrom="page">
+              <wp14:pctHeight>0</wp14:pctHeight>
+            </wp14:sizeRelV>
+          </wp:anchor>
+        </w:drawing>
+      </w:r>
+      <w:r>
+        <w:t>Confirmation window for supplementing an organism:</w:t>
+      </w:r>
+    </w:p>
+    <w:p/>
+    <w:p/>
+    <w:p/>
+    <w:p/>
+    <w:p/>
+    <w:p/>
+    <w:p>
+      <w:r>
+        <w:t>Once you reach the Search Complete Window for either replacing or supplementing an organism, you can choose to either yes to continue updating that organism if the information is accurate, or no to stop the process if you suspect something went wrong. Once you click yes to continue, the organism will be updated in the database with the new data</w:t>
+      </w:r>
+      <w:r>
+        <w:t>.</w:t>
+      </w:r>
+    </w:p>
+    <w:p>
+      <w:pPr>
+        <w:rPr>
+          <w:b/>
+        </w:rPr>
+      </w:pPr>
+      <w:r>
+        <w:rPr>
+          <w:b/>
+        </w:rPr>
+        <w:lastRenderedPageBreak/>
+        <w:t xml:space="preserve">Adding </w:t>
+      </w:r>
+      <w:r>
+        <w:rPr>
+          <w:b/>
+        </w:rPr>
+        <w:t>New Organisms</w:t>
+      </w:r>
+    </w:p>
+    <w:p>
+      <w:r>
+        <w:rPr>
+          <w:noProof/>
+          <w:color w:val="FF0000"/>
+        </w:rPr>
+        <mc:AlternateContent>
+          <mc:Choice Requires="wps">
+            <w:drawing>
+              <wp:anchor distT="0" distB="0" distL="114300" distR="114300" simplePos="0" relativeHeight="251681792" behindDoc="0" locked="0" layoutInCell="1" allowOverlap="1" wp14:anchorId="048874C8" wp14:editId="01F4CFD6">
+                <wp:simplePos x="0" y="0"/>
+                <wp:positionH relativeFrom="column">
+                  <wp:posOffset>1228725</wp:posOffset>
+                </wp:positionH>
+                <wp:positionV relativeFrom="paragraph">
+                  <wp:posOffset>5134610</wp:posOffset>
+                </wp:positionV>
+                <wp:extent cx="1343025" cy="390525"/>
+                <wp:effectExtent l="0" t="0" r="28575" b="28575"/>
+                <wp:wrapNone/>
+                <wp:docPr id="31" name="Rectangle 31"/>
+                <wp:cNvGraphicFramePr/>
+                <a:graphic xmlns:a="http://schemas.openxmlformats.org/drawingml/2006/main">
+                  <a:graphicData uri="http://schemas.microsoft.com/office/word/2010/wordprocessingShape">
+                    <wps:wsp>
+                      <wps:cNvSpPr/>
+                      <wps:spPr>
+                        <a:xfrm>
+                          <a:off x="0" y="0"/>
+                          <a:ext cx="1343025" cy="390525"/>
+                        </a:xfrm>
+                        <a:prstGeom prst="rect">
+                          <a:avLst/>
+                        </a:prstGeom>
+                        <a:solidFill>
+                          <a:sysClr val="window" lastClr="FFFFFF">
+                            <a:alpha val="0"/>
+                          </a:sysClr>
+                        </a:solidFill>
+                        <a:ln w="25400" cap="flat" cmpd="sng" algn="ctr">
+                          <a:solidFill>
+                            <a:srgbClr val="FF0000"/>
+                          </a:solidFill>
+                          <a:prstDash val="solid"/>
+                        </a:ln>
+                        <a:effectLst/>
+                      </wps:spPr>
+                      <wps:bodyPr rot="0" spcFirstLastPara="0" vertOverflow="overflow" horzOverflow="overflow" vert="horz" wrap="square" lIns="91440" tIns="45720" rIns="91440" bIns="45720" numCol="1" spcCol="0" rtlCol="0" fromWordArt="0" anchor="ctr" anchorCtr="0" forceAA="0" compatLnSpc="1">
+                        <a:prstTxWarp prst="textNoShape">
+                          <a:avLst/>
+                        </a:prstTxWarp>
+                        <a:noAutofit/>
+                      </wps:bodyPr>
+                    </wps:wsp>
+                  </a:graphicData>
+                </a:graphic>
+                <wp14:sizeRelH relativeFrom="margin">
+                  <wp14:pctWidth>0</wp14:pctWidth>
+                </wp14:sizeRelH>
+                <wp14:sizeRelV relativeFrom="margin">
+                  <wp14:pctHeight>0</wp14:pctHeight>
+                </wp14:sizeRelV>
+              </wp:anchor>
+            </w:drawing>
+          </mc:Choice>
+          <mc:Fallback>
+            <w:pict>
+              <v:rect id="Rectangle 31" o:spid="_x0000_s1026" style="position:absolute;margin-left:96.75pt;margin-top:404.3pt;width:105.75pt;height:30.75pt;z-index:251681792;visibility:visible;mso-wrap-style:square;mso-width-percent:0;mso-height-percent:0;mso-wrap-distance-left:9pt;mso-wrap-distance-top:0;mso-wrap-distance-right:9pt;mso-wrap-distance-bottom:0;mso-position-horizontal:absolute;mso-position-horizontal-relative:text;mso-position-vertical:absolute;mso-position-vertical-relative:text;mso-width-percent:0;mso-height-percent:0;mso-width-relative:margin;mso-height-relative:margin;v-text-anchor:middle" o:gfxdata="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" fillcolor="window" strokecolor="red" strokeweight="2pt">
+                <v:fill opacity="0"/>
+              </v:rect>
+            </w:pict>
+          </mc:Fallback>
+        </mc:AlternateContent>
+      </w:r>
+      <w:r>
+        <w:rPr>
+          <w:b/>
+          <w:noProof/>
+        </w:rPr>
+        <w:drawing>
+          <wp:anchor distT="0" distB="0" distL="114300" distR="114300" simplePos="0" relativeHeight="251679744" behindDoc="1" locked="0" layoutInCell="1" allowOverlap="1" wp14:anchorId="559C7376" wp14:editId="6E0658C5">
+            <wp:simplePos x="0" y="0"/>
+            <wp:positionH relativeFrom="column">
+              <wp:posOffset>9525</wp:posOffset>
+            </wp:positionH>
+            <wp:positionV relativeFrom="paragraph">
+              <wp:posOffset>875030</wp:posOffset>
+            </wp:positionV>
+            <wp:extent cx="3810000" cy="4762500"/>
+            <wp:effectExtent l="0" t="0" r="0" b="0"/>
+            <wp:wrapTight wrapText="bothSides">
+              <wp:wrapPolygon edited="0">
+                <wp:start x="0" y="0"/>
+                <wp:lineTo x="0" y="21514"/>
+                <wp:lineTo x="21492" y="21514"/>
+                <wp:lineTo x="21492" y="0"/>
+                <wp:lineTo x="0" y="0"/>
+              </wp:wrapPolygon>
+            </wp:wrapTight>
+            <wp:docPr id="28" name="Picture 28"/>
+            <wp:cNvGraphicFramePr>
+              <a:graphicFrameLocks xmlns:a="http://schemas.openxmlformats.org/drawingml/2006/main" noChangeAspect="1"/>
+            </wp:cNvGraphicFramePr>
+            <a:graphic xmlns:a="http://schemas.openxmlformats.org/drawingml/2006/main">
+              <a:graphicData uri="http://schemas.openxmlformats.org/drawingml/2006/picture">
+                <pic:pic xmlns:pic="http://schemas.openxmlformats.org/drawingml/2006/picture">
+                  <pic:nvPicPr>
+                    <pic:cNvPr id="0" name=""/>
+                    <pic:cNvPicPr/>
+                  </pic:nvPicPr>
+                  <pic:blipFill>
+                    <a:blip r:embed="rId30">
+                      <a:extLst>
+                        <a:ext uri="{28A0092B-C50C-407E-A947-70E740481C1C}">
+                          <a14:useLocalDpi xmlns:a14="http://schemas.microsoft.com/office/drawing/2010/main" val="0"/>
+                        </a:ext>
+                      </a:extLst>
+                    </a:blip>
+                    <a:stretch>
+                      <a:fillRect/>
+                    </a:stretch>
+                  </pic:blipFill>
+                  <pic:spPr>
+                    <a:xfrm>
+                      <a:off x="0" y="0"/>
+                      <a:ext cx="3810000" cy="4762500"/>
+                    </a:xfrm>
+                    <a:prstGeom prst="rect">
+                      <a:avLst/>
+                    </a:prstGeom>
+                  </pic:spPr>
+                </pic:pic>
+              </a:graphicData>
+            </a:graphic>
+            <wp14:sizeRelH relativeFrom="page">
+              <wp14:pctWidth>0</wp14:pctWidth>
+            </wp14:sizeRelH>
+            <wp14:sizeRelV relativeFrom="page">
+              <wp14:pctHeight>0</wp14:pctHeight>
+            </wp14:sizeRelV>
+          </wp:anchor>
+        </w:drawing>
+      </w:r>
+      <w:r>
+        <w:t>The Add New Organism button will take the user to a slightly different organism selection window. Here, users will find the complete list of all organisms identified by KEGG. Users can add a new organism from this list by simply selecting the organism of interest and clicking the Start button at the bottom of the window.</w:t>
+      </w:r>
+      <w:r>
+        <w:rPr>
+          <w:noProof/>
+          <w:color w:val="FF0000"/>
+        </w:rPr>
+        <w:t xml:space="preserve"> </w:t>
+      </w:r>
+    </w:p>
+    <w:p/>
+    <w:p/>
+    <w:p/>
+    <w:p/>
+    <w:p/>
+    <w:p/>
+    <w:p/>
+    <w:p/>
+    <w:p/>
+    <w:p/>
+    <w:p/>
+    <w:p/>
+    <w:p/>
+    <w:p/>
+    <w:p/>
+    <w:p>
+      <w:pPr>
+        <w:tabs>
+          <w:tab w:val="left" w:pos="2340"/>
+        </w:tabs>
+      </w:pPr>
+      <w:r>
+        <w:rPr>
+          <w:noProof/>
+        </w:rPr>
+        <w:drawing>
+          <wp:anchor distT="0" distB="0" distL="114300" distR="114300" simplePos="0" relativeHeight="251684864" behindDoc="1" locked="0" layoutInCell="1" allowOverlap="1" wp14:anchorId="10A7CAE0" wp14:editId="101EA8A7">
+            <wp:simplePos x="0" y="0"/>
+            <wp:positionH relativeFrom="column">
+              <wp:posOffset>0</wp:posOffset>
+            </wp:positionH>
+            <wp:positionV relativeFrom="paragraph">
+              <wp:posOffset>243205</wp:posOffset>
+            </wp:positionV>
+            <wp:extent cx="3571875" cy="1466850"/>
+            <wp:effectExtent l="0" t="0" r="9525" b="0"/>
+            <wp:wrapTight wrapText="bothSides">
+              <wp:wrapPolygon edited="0">
+                <wp:start x="0" y="0"/>
+                <wp:lineTo x="0" y="21319"/>
+                <wp:lineTo x="21542" y="21319"/>
+                <wp:lineTo x="21542" y="0"/>
+                <wp:lineTo x="0" y="0"/>
+              </wp:wrapPolygon>
+            </wp:wrapTight>
+            <wp:docPr id="33" name="Picture 33"/>
+            <wp:cNvGraphicFramePr>
+              <a:graphicFrameLocks xmlns:a="http://schemas.openxmlformats.org/drawingml/2006/main" noChangeAspect="1"/>
+            </wp:cNvGraphicFramePr>
+            <a:graphic xmlns:a="http://schemas.openxmlformats.org/drawingml/2006/main">
+              <a:graphicData uri="http://schemas.openxmlformats.org/drawingml/2006/picture">
+                <pic:pic xmlns:pic="http://schemas.openxmlformats.org/drawingml/2006/picture">
+                  <pic:nvPicPr>
+                    <pic:cNvPr id="0" name=""/>
+                    <pic:cNvPicPr/>
+                  </pic:nvPicPr>
+                  <pic:blipFill>
+                    <a:blip r:embed="rId31">
+                      <a:extLst>
+                        <a:ext uri="{28A0092B-C50C-407E-A947-70E740481C1C}">
+                          <a14:useLocalDpi xmlns:a14="http://schemas.microsoft.com/office/drawing/2010/main" val="0"/>
+                        </a:ext>
+                      </a:extLst>
+                    </a:blip>
+                    <a:stretch>
+                      <a:fillRect/>
+                    </a:stretch>
+                  </pic:blipFill>
+                  <pic:spPr>
+                    <a:xfrm>
+                      <a:off x="0" y="0"/>
+                      <a:ext cx="3571875" cy="1466850"/>
+                    </a:xfrm>
+                    <a:prstGeom prst="rect">
+                      <a:avLst/>
+                    </a:prstGeom>
+                  </pic:spPr>
+                </pic:pic>
+              </a:graphicData>
+            </a:graphic>
+            <wp14:sizeRelH relativeFrom="page">
+              <wp14:pctWidth>0</wp14:pctWidth>
+            </wp14:sizeRelH>
+            <wp14:sizeRelV relativeFrom="page">
+              <wp14:pctHeight>0</wp14:pctHeight>
+            </wp14:sizeRelV>
+          </wp:anchor>
+        </w:drawing>
+      </w:r>
+      <w:r>
+        <w:t xml:space="preserve">Once you click start, </w:t>
+      </w:r>
+      <w:r>
+        <w:t>you will see a window like this:</w:t>
+      </w:r>
+    </w:p>
+    <w:p>
+      <w:pPr>
+        <w:tabs>
+          <w:tab w:val="left" w:pos="2340"/>
+        </w:tabs>
+      </w:pPr>
+    </w:p>
+    <w:p/>
+    <w:p/>
+    <w:p/>
+    <w:p/>
+    <w:p>
+      <w:r>
+        <w:t>This just means that it takes a few minutes or longer depending on how much data there is to process.</w:t>
+      </w:r>
+    </w:p>
+    <w:p>
+      <w:r>
+        <w:lastRenderedPageBreak/>
+        <w:t>Once the process is complete, you will see a confirmation window like in Replace Organism and Supplement Organism:</w:t>
+      </w:r>
+    </w:p>
+    <w:p>
+      <w:r>
+        <w:rPr>
+          <w:noProof/>
+        </w:rPr>
+        <w:drawing>
+          <wp:inline distT="0" distB="0" distL="0" distR="0" wp14:anchorId="0D26C562" wp14:editId="7373CAFA">
+            <wp:extent cx="3819525" cy="1466850"/>
+            <wp:effectExtent l="0" t="0" r="9525" b="0"/>
+            <wp:docPr id="34" name="Picture 34"/>
+            <wp:cNvGraphicFramePr>
+              <a:graphicFrameLocks xmlns:a="http://schemas.openxmlformats.org/drawingml/2006/main" noChangeAspect="1"/>
+            </wp:cNvGraphicFramePr>
+            <a:graphic xmlns:a="http://schemas.openxmlformats.org/drawingml/2006/main">
+              <a:graphicData uri="http://schemas.openxmlformats.org/drawingml/2006/picture">
+                <pic:pic xmlns:pic="http://schemas.openxmlformats.org/drawingml/2006/picture">
+                  <pic:nvPicPr>
+                    <pic:cNvPr id="0" name=""/>
+                    <pic:cNvPicPr/>
+                  </pic:nvPicPr>
+                  <pic:blipFill>
+                    <a:blip r:embed="rId32"/>
+                    <a:stretch>
+                      <a:fillRect/>
+                    </a:stretch>
+                  </pic:blipFill>
+                  <pic:spPr>
+                    <a:xfrm>
+                      <a:off x="0" y="0"/>
+                      <a:ext cx="3819525" cy="1466850"/>
+                    </a:xfrm>
+                    <a:prstGeom prst="rect">
+                      <a:avLst/>
+                    </a:prstGeom>
+                  </pic:spPr>
+                </pic:pic>
+              </a:graphicData>
+            </a:graphic>
+          </wp:inline>
+        </w:drawing>
+      </w:r>
+    </w:p>
+    <w:p>
+      <w:r>
+        <w:t>Here, you can review and either click yes to continue, or no to cancel the process.</w:t>
+      </w:r>
+    </w:p>
+    <w:p>
+      <w:r>
+        <w:t>For all three options, a final window will appear if customizing your data was successful.</w:t>
+      </w:r>
+    </w:p>
+    <w:p>
+      <w:r>
+        <w:rPr>
+          <w:noProof/>
+        </w:rPr>
+        <w:drawing>
+          <wp:inline distT="0" distB="0" distL="0" distR="0" wp14:anchorId="4E773ECC" wp14:editId="551BC7F8">
+            <wp:extent cx="3838575" cy="1466850"/>
+            <wp:effectExtent l="0" t="0" r="9525" b="0"/>
+            <wp:docPr id="35" name="Picture 35"/>
+            <wp:cNvGraphicFramePr>
+              <a:graphicFrameLocks xmlns:a="http://schemas.openxmlformats.org/drawingml/2006/main" noChangeAspect="1"/>
+            </wp:cNvGraphicFramePr>
+            <a:graphic xmlns:a="http://schemas.openxmlformats.org/drawingml/2006/main">
+              <a:graphicData uri="http://schemas.openxmlformats.org/drawingml/2006/picture">
+                <pic:pic xmlns:pic="http://schemas.openxmlformats.org/drawingml/2006/picture">
+                  <pic:nvPicPr>
+                    <pic:cNvPr id="0" name=""/>
+                    <pic:cNvPicPr/>
+                  </pic:nvPicPr>
+                  <pic:blipFill>
+                    <a:blip r:embed="rId33"/>
+                    <a:stretch>
+                      <a:fillRect/>
+                    </a:stretch>
+                  </pic:blipFill>
+                  <pic:spPr>
+                    <a:xfrm>
+                      <a:off x="0" y="0"/>
+                      <a:ext cx="3838575" cy="1466850"/>
+                    </a:xfrm>
+                    <a:prstGeom prst="rect">
+                      <a:avLst/>
+                    </a:prstGeom>
+                  </pic:spPr>
+                </pic:pic>
+              </a:graphicData>
+            </a:graphic>
+          </wp:inline>
+        </w:drawing>
+      </w:r>
+    </w:p>
+    <w:p>
+      <w:r>
+        <w:t xml:space="preserve">Once you click OK, all customizing windows will close and you can either customize more data, or continue browsing your data using the </w:t>
+      </w:r>
+      <w:proofErr w:type="spellStart"/>
+      <w:r>
+        <w:t>Biodiverstiy</w:t>
+      </w:r>
+      <w:proofErr w:type="spellEnd"/>
+      <w:r>
+        <w:t xml:space="preserve"> Library Skyline Plugin.</w:t>
+      </w:r>
+    </w:p>
+    <w:p/>
+    <w:p/>
+    <w:p/>
+    <w:p/>
+    <w:p/>
+    <w:p/>
+    <w:p/>
+    <w:p/>
+    <w:p/>
+    <w:p/>
+    <w:p>
+      <w:r>
+        <w:lastRenderedPageBreak/>
+        <w:t>For you convenience, any organism that was customized by you will appear in red.</w:t>
+      </w:r>
+      <w:r>
+        <w:t xml:space="preserve"> Unmodified organisms will remain black.</w:t>
+      </w:r>
+    </w:p>
+    <w:p>
+      <w:r>
+        <w:rPr>
+          <w:noProof/>
+          <w:color w:val="FF0000"/>
+        </w:rPr>
+        <mc:AlternateContent>
+          <mc:Choice Requires="wps">
+            <w:drawing>
+              <wp:anchor distT="0" distB="0" distL="114300" distR="114300" simplePos="0" relativeHeight="251688960" behindDoc="0" locked="0" layoutInCell="1" allowOverlap="1" wp14:anchorId="17AAD69C" wp14:editId="0FF7DB11">
+                <wp:simplePos x="0" y="0"/>
+                <wp:positionH relativeFrom="column">
+                  <wp:posOffset>3638550</wp:posOffset>
+                </wp:positionH>
+                <wp:positionV relativeFrom="paragraph">
+                  <wp:posOffset>2071370</wp:posOffset>
+                </wp:positionV>
+                <wp:extent cx="1200150" cy="219075"/>
+                <wp:effectExtent l="0" t="0" r="19050" b="28575"/>
+                <wp:wrapNone/>
+                <wp:docPr id="38" name="Rectangle 38"/>
+                <wp:cNvGraphicFramePr/>
+                <a:graphic xmlns:a="http://schemas.openxmlformats.org/drawingml/2006/main">
+                  <a:graphicData uri="http://schemas.microsoft.com/office/word/2010/wordprocessingShape">
+                    <wps:wsp>
+                      <wps:cNvSpPr/>
+                      <wps:spPr>
+                        <a:xfrm>
+                          <a:off x="0" y="0"/>
+                          <a:ext cx="1200150" cy="219075"/>
+                        </a:xfrm>
+                        <a:prstGeom prst="rect">
+                          <a:avLst/>
+                        </a:prstGeom>
+                        <a:solidFill>
+                          <a:sysClr val="window" lastClr="FFFFFF">
+                            <a:alpha val="0"/>
+                          </a:sysClr>
+                        </a:solidFill>
+                        <a:ln w="25400" cap="flat" cmpd="sng" algn="ctr">
+                          <a:solidFill>
+                            <a:srgbClr val="FF0000"/>
+                          </a:solidFill>
+                          <a:prstDash val="solid"/>
+                        </a:ln>
+                        <a:effectLst/>
+                      </wps:spPr>
+                      <wps:bodyPr rot="0" spcFirstLastPara="0" vertOverflow="overflow" horzOverflow="overflow" vert="horz" wrap="square" lIns="91440" tIns="45720" rIns="91440" bIns="45720" numCol="1" spcCol="0" rtlCol="0" fromWordArt="0" anchor="ctr" anchorCtr="0" forceAA="0" compatLnSpc="1">
+                        <a:prstTxWarp prst="textNoShape">
+                          <a:avLst/>
+                        </a:prstTxWarp>
+                        <a:noAutofit/>
+                      </wps:bodyPr>
+                    </wps:wsp>
+                  </a:graphicData>
+                </a:graphic>
+                <wp14:sizeRelH relativeFrom="margin">
+                  <wp14:pctWidth>0</wp14:pctWidth>
+                </wp14:sizeRelH>
+                <wp14:sizeRelV relativeFrom="margin">
+                  <wp14:pctHeight>0</wp14:pctHeight>
+                </wp14:sizeRelV>
+              </wp:anchor>
+            </w:drawing>
+          </mc:Choice>
+          <mc:Fallback>
+            <w:pict>
+              <v:rect id="Rectangle 38" o:spid="_x0000_s1026" style="position:absolute;margin-left:286.5pt;margin-top:163.1pt;width:94.5pt;height:17.25pt;z-index:251688960;visibility:visible;mso-wrap-style:square;mso-width-percent:0;mso-height-percent:0;mso-wrap-distance-left:9pt;mso-wrap-distance-top:0;mso-wrap-distance-right:9pt;mso-wrap-distance-bottom:0;mso-position-horizontal:absolute;mso-position-horizontal-relative:text;mso-position-vertical:absolute;mso-position-vertical-relative:text;mso-width-percent:0;mso-height-percent:0;mso-width-relative:margin;mso-height-relative:margin;v-text-anchor:middle" o:gfxdata="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" fillcolor="window" strokecolor="red" strokeweight="2pt">
+                <v:fill opacity="0"/>
+              </v:rect>
+            </w:pict>
+          </mc:Fallback>
+        </mc:AlternateContent>
+      </w:r>
+      <w:r>
+        <w:rPr>
+          <w:noProof/>
+          <w:color w:val="FF0000"/>
+        </w:rPr>
+        <mc:AlternateContent>
+          <mc:Choice Requires="wps">
+            <w:drawing>
+              <wp:anchor distT="0" distB="0" distL="114300" distR="114300" simplePos="0" relativeHeight="251686912" behindDoc="0" locked="0" layoutInCell="1" allowOverlap="1" wp14:anchorId="7BA2B500" wp14:editId="2C06B06B">
+                <wp:simplePos x="0" y="0"/>
+                <wp:positionH relativeFrom="column">
+                  <wp:posOffset>1685925</wp:posOffset>
+                </wp:positionH>
+                <wp:positionV relativeFrom="paragraph">
+                  <wp:posOffset>2700020</wp:posOffset>
+                </wp:positionV>
+                <wp:extent cx="1200150" cy="219075"/>
+                <wp:effectExtent l="0" t="0" r="19050" b="28575"/>
+                <wp:wrapNone/>
+                <wp:docPr id="37" name="Rectangle 37"/>
+                <wp:cNvGraphicFramePr/>
+                <a:graphic xmlns:a="http://schemas.openxmlformats.org/drawingml/2006/main">
+                  <a:graphicData uri="http://schemas.microsoft.com/office/word/2010/wordprocessingShape">
+                    <wps:wsp>
+                      <wps:cNvSpPr/>
+                      <wps:spPr>
+                        <a:xfrm>
+                          <a:off x="0" y="0"/>
+                          <a:ext cx="1200150" cy="219075"/>
+                        </a:xfrm>
+                        <a:prstGeom prst="rect">
+                          <a:avLst/>
+                        </a:prstGeom>
+                        <a:solidFill>
+                          <a:sysClr val="window" lastClr="FFFFFF">
+                            <a:alpha val="0"/>
+                          </a:sysClr>
+                        </a:solidFill>
+                        <a:ln w="25400" cap="flat" cmpd="sng" algn="ctr">
+                          <a:solidFill>
+                            <a:srgbClr val="FF0000"/>
+                          </a:solidFill>
+                          <a:prstDash val="solid"/>
+                        </a:ln>
+                        <a:effectLst/>
+                      </wps:spPr>
+                      <wps:bodyPr rot="0" spcFirstLastPara="0" vertOverflow="overflow" horzOverflow="overflow" vert="horz" wrap="square" lIns="91440" tIns="45720" rIns="91440" bIns="45720" numCol="1" spcCol="0" rtlCol="0" fromWordArt="0" anchor="ctr" anchorCtr="0" forceAA="0" compatLnSpc="1">
+                        <a:prstTxWarp prst="textNoShape">
+                          <a:avLst/>
+                        </a:prstTxWarp>
+                        <a:noAutofit/>
+                      </wps:bodyPr>
+                    </wps:wsp>
+                  </a:graphicData>
+                </a:graphic>
+                <wp14:sizeRelH relativeFrom="margin">
+                  <wp14:pctWidth>0</wp14:pctWidth>
+                </wp14:sizeRelH>
+                <wp14:sizeRelV relativeFrom="margin">
+                  <wp14:pctHeight>0</wp14:pctHeight>
+                </wp14:sizeRelV>
+              </wp:anchor>
+            </w:drawing>
+          </mc:Choice>
+          <mc:Fallback>
+            <w:pict>
+              <v:rect id="Rectangle 37" o:spid="_x0000_s1026" style="position:absolute;margin-left:132.75pt;margin-top:212.6pt;width:94.5pt;height:17.25pt;z-index:251686912;visibility:visible;mso-wrap-style:square;mso-width-percent:0;mso-height-percent:0;mso-wrap-distance-left:9pt;mso-wrap-distance-top:0;mso-wrap-distance-right:9pt;mso-wrap-distance-bottom:0;mso-position-horizontal:absolute;mso-position-horizontal-relative:text;mso-position-vertical:absolute;mso-position-vertical-relative:text;mso-width-percent:0;mso-height-percent:0;mso-width-relative:margin;mso-height-relative:margin;v-text-anchor:middle" o:gfxdata="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" fillcolor="window" strokecolor="red" strokeweight="2pt">
+                <v:fill opacity="0"/>
+              </v:rect>
+            </w:pict>
+          </mc:Fallback>
+        </mc:AlternateContent>
+      </w:r>
+      <w:bookmarkStart w:id="0" w:name="_GoBack"/>
+      <w:r>
+        <w:rPr>
+          <w:noProof/>
+        </w:rPr>
+        <w:drawing>
+          <wp:inline distT="0" distB="0" distL="0" distR="0" wp14:anchorId="5139B034" wp14:editId="2D299841">
+            <wp:extent cx="5943600" cy="4457700"/>
+            <wp:effectExtent l="0" t="0" r="0" b="0"/>
+            <wp:docPr id="36" name="Picture 36"/>
+            <wp:cNvGraphicFramePr>
+              <a:graphicFrameLocks xmlns:a="http://schemas.openxmlformats.org/drawingml/2006/main" noChangeAspect="1"/>
+            </wp:cNvGraphicFramePr>
+            <a:graphic xmlns:a="http://schemas.openxmlformats.org/drawingml/2006/main">
+              <a:graphicData uri="http://schemas.openxmlformats.org/drawingml/2006/picture">
+                <pic:pic xmlns:pic="http://schemas.openxmlformats.org/drawingml/2006/picture">
+                  <pic:nvPicPr>
+                    <pic:cNvPr id="0" name=""/>
+                    <pic:cNvPicPr/>
+                  </pic:nvPicPr>
+                  <pic:blipFill>
+                    <a:blip r:embed="rId34"/>
+                    <a:stretch>
+                      <a:fillRect/>
+                    </a:stretch>
+                  </pic:blipFill>
+                  <pic:spPr>
+                    <a:xfrm>
+                      <a:off x="0" y="0"/>
+                      <a:ext cx="5943600" cy="4457700"/>
+                    </a:xfrm>
+                    <a:prstGeom prst="rect">
+                      <a:avLst/>
+                    </a:prstGeom>
+                  </pic:spPr>
+                </pic:pic>
+              </a:graphicData>
+            </a:graphic>
+          </wp:inline>
+        </w:drawing>
+      </w:r>
+      <w:bookmarkEnd w:id="0"/>
+      <w:r>
+        <w:br w:type="page"/>
+      </w:r>
       <w:r>
         <w:rPr>
           <w:b/>
@@ -1178,7 +3271,7 @@
       <w:r>
         <w:t xml:space="preserve"> being inaccessible. Please contact either </w:t>
       </w:r>
-      <w:hyperlink r:id="rId20" w:history="1">
+      <w:hyperlink r:id="rId35" w:history="1">
         <w:r>
           <w:rPr>
             <w:rStyle w:val="Hyperlink"/>
@@ -1189,7 +3282,7 @@
       <w:r>
         <w:t xml:space="preserve"> or </w:t>
       </w:r>
-      <w:hyperlink r:id="rId21" w:history="1">
+      <w:hyperlink r:id="rId36" w:history="1">
         <w:r>
           <w:rPr>
             <w:rStyle w:val="Hyperlink"/>
@@ -1232,7 +3325,7 @@
       <w:r>
         <w:t xml:space="preserve">Due to the application creating FASTA information dynamically based on protein selection, our application does require a stable internet connection to acquire these files from NCBI at runtime. If you have confirmed that your internet connection is stable, the issue is most likely due to an issue with NCBI’s FTP connection. Please send an email directly to </w:t>
       </w:r>
-      <w:hyperlink r:id="rId22" w:history="1">
+      <w:hyperlink r:id="rId37" w:history="1">
         <w:r>
           <w:rPr>
             <w:rStyle w:val="Hyperlink"/>
@@ -1545,14 +3638,9 @@
         </w:rPr>
       </w:pPr>
       <w:r>
-        <w:t>Our application requires Skyline to be version 3.1.1.7490 or later. To update to the most recent version,</w:t>
-      </w:r>
-      <w:bookmarkStart w:id="0" w:name="_GoBack"/>
-      <w:bookmarkEnd w:id="0"/>
-      <w:r>
-        <w:t xml:space="preserve"> please go to </w:t>
-      </w:r>
-      <w:hyperlink r:id="rId23" w:history="1">
+        <w:t xml:space="preserve">Our application requires Skyline to be version 3.1.1.7490 or later. To update to the most recent version, please go to </w:t>
+      </w:r>
+      <w:hyperlink r:id="rId38" w:history="1">
         <w:r>
           <w:rPr>
             <w:rStyle w:val="Hyperlink"/>
@@ -1683,7 +3771,7 @@
       <w:r>
         <w:t xml:space="preserve">The Biodiversity Library is curated by Samuel Payne at Pacific Northwest National Laboratory. For more information about your data being visible in the Library, please contact </w:t>
       </w:r>
-      <w:hyperlink r:id="rId24" w:history="1">
+      <w:hyperlink r:id="rId39" w:history="1">
         <w:r>
           <w:rPr>
             <w:rStyle w:val="Hyperlink"/>
@@ -1695,8 +3783,105 @@
         <w:t xml:space="preserve">.  </w:t>
       </w:r>
     </w:p>
+    <w:p>
+      <w:pPr>
+        <w:pStyle w:val="ListParagraph"/>
+        <w:numPr>
+          <w:ilvl w:val="0"/>
+          <w:numId w:val="11"/>
+        </w:numPr>
+        <w:spacing w:line="240" w:lineRule="auto"/>
+        <w:rPr>
+          <w:b/>
+        </w:rPr>
+      </w:pPr>
+      <w:r>
+        <w:t>Observed protein count is zero when customizing data.</w:t>
+      </w:r>
+    </w:p>
+    <w:p>
+      <w:pPr>
+        <w:pStyle w:val="ListParagraph"/>
+        <w:numPr>
+          <w:ilvl w:val="1"/>
+          <w:numId w:val="11"/>
+        </w:numPr>
+        <w:spacing w:line="240" w:lineRule="auto"/>
+        <w:rPr>
+          <w:b/>
+        </w:rPr>
+      </w:pPr>
+      <w:r>
+        <w:t>This could be due to two possibilities:</w:t>
+      </w:r>
+    </w:p>
+    <w:p>
+      <w:pPr>
+        <w:pStyle w:val="ListParagraph"/>
+        <w:numPr>
+          <w:ilvl w:val="2"/>
+          <w:numId w:val="11"/>
+        </w:numPr>
+        <w:spacing w:line="240" w:lineRule="auto"/>
+        <w:rPr>
+          <w:b/>
+        </w:rPr>
+      </w:pPr>
+      <w:r>
+        <w:t>The organism you selected to update doesn’t match the organism that was used in your results</w:t>
+      </w:r>
+    </w:p>
+    <w:p>
+      <w:pPr>
+        <w:pStyle w:val="ListParagraph"/>
+        <w:numPr>
+          <w:ilvl w:val="2"/>
+          <w:numId w:val="11"/>
+        </w:numPr>
+        <w:spacing w:line="240" w:lineRule="auto"/>
+        <w:rPr>
+          <w:b/>
+        </w:rPr>
+      </w:pPr>
+      <w:r>
+        <w:t xml:space="preserve">The identifiers in your data are not Uniprot identifiers (e.g. </w:t>
+      </w:r>
+      <w:proofErr w:type="spellStart"/>
+      <w:r>
+        <w:t>RefSeq</w:t>
+      </w:r>
+      <w:proofErr w:type="spellEnd"/>
+      <w:r>
+        <w:t xml:space="preserve">, </w:t>
+      </w:r>
+      <w:proofErr w:type="spellStart"/>
+      <w:r>
+        <w:t>Genbank</w:t>
+      </w:r>
+      <w:proofErr w:type="spellEnd"/>
+      <w:r>
+        <w:t>, GI numbers)</w:t>
+      </w:r>
+    </w:p>
+    <w:p>
+      <w:pPr>
+        <w:pStyle w:val="ListParagraph"/>
+        <w:spacing w:line="240" w:lineRule="auto"/>
+        <w:ind w:left="2160"/>
+        <w:rPr>
+          <w:b/>
+        </w:rPr>
+      </w:pPr>
+    </w:p>
+    <w:p>
+      <w:pPr>
+        <w:spacing w:line="240" w:lineRule="auto"/>
+        <w:rPr>
+          <w:b/>
+        </w:rPr>
+      </w:pPr>
+    </w:p>
     <w:sectPr>
-      <w:footerReference w:type="default" r:id="rId25"/>
       <w:pgSz w:w="12240" w:h="15840"/>
       <w:pgMar w:top="1440" w:right="1440" w:bottom="1440" w:left="1440" w:header="720" w:footer="720" w:gutter="0"/>
       <w:cols w:space="720"/>
@@ -1731,16 +3916,6 @@
 </w:endnotes>
 </file>
 
-<file path=word/footer1.xml><?xml version="1.0" encoding="utf-8"?>
-<w:ftr xmlns:wpc="http://schemas.microsoft.com/office/word/2010/wordprocessingCanvas" xmlns:mc="http://schemas.openxmlformats.org/markup-compatibility/2006" xmlns:o="urn:schemas-microsoft-com:office:office" xmlns:r="http://schemas.openxmlformats.org/officeDocument/2006/relationships" xmlns:m="http://schemas.openxmlformats.org/officeDocument/2006/math" xmlns:v="urn:schemas-microsoft-com:vml" xmlns:wp14="http://schemas.microsoft.com/office/word/2010/wordprocessingDrawing" xmlns:wp="http://schemas.openxmlformats.org/drawingml/2006/wordprocessingDrawing" xmlns:w10="urn:schemas-microsoft-com:office:word" xmlns:w="http://schemas.openxmlformats.org/wordprocessingml/2006/main" xmlns:w14="http://schemas.microsoft.com/office/word/2010/wordml" xmlns:wpg="http://schemas.microsoft.com/office/word/2010/wordprocessingGroup" xmlns:wpi="http://schemas.microsoft.com/office/word/2010/wordprocessingInk" xmlns:wne="http://schemas.microsoft.com/office/word/2006/wordml" xmlns:wps="http://schemas.microsoft.com/office/word/2010/wordprocessingShape" mc:Ignorable="w14 wp14">
-  <w:p>
-    <w:pPr>
-      <w:pStyle w:val="Footer"/>
-    </w:pPr>
-  </w:p>
-</w:ftr>
-</file>
-
 <file path=word/footnotes.xml><?xml version="1.0" encoding="utf-8"?>
 <w:footnotes xmlns:wpc="http://schemas.microsoft.com/office/word/2010/wordprocessingCanvas" xmlns:mc="http://schemas.openxmlformats.org/markup-compatibility/2006" xmlns:o="urn:schemas-microsoft-com:office:office" xmlns:r="http://schemas.openxmlformats.org/officeDocument/2006/relationships" xmlns:m="http://schemas.openxmlformats.org/officeDocument/2006/math" xmlns:v="urn:schemas-microsoft-com:vml" xmlns:wp14="http://schemas.microsoft.com/office/word/2010/wordprocessingDrawing" xmlns:wp="http://schemas.openxmlformats.org/drawingml/2006/wordprocessingDrawing" xmlns:w10="urn:schemas-microsoft-com:office:word" xmlns:w="http://schemas.openxmlformats.org/wordprocessingml/2006/main" xmlns:w14="http://schemas.microsoft.com/office/word/2010/wordml" xmlns:wpg="http://schemas.microsoft.com/office/word/2010/wordprocessingGroup" xmlns:wpi="http://schemas.microsoft.com/office/word/2010/wordprocessingInk" xmlns:wne="http://schemas.microsoft.com/office/word/2006/wordml" xmlns:wps="http://schemas.microsoft.com/office/word/2010/wordprocessingShape" mc:Ignorable="w14 wp14">
   <w:footnote w:type="separator" w:id="-1">
@@ -1769,9 +3944,459 @@
 <file path=word/numbering.xml><?xml version="1.0" encoding="utf-8"?>
 <w:numbering xmlns:wpc="http://schemas.microsoft.com/office/word/2010/wordprocessingCanvas" xmlns:mc="http://schemas.openxmlformats.org/markup-compatibility/2006" xmlns:o="urn:schemas-microsoft-com:office:office" xmlns:r="http://schemas.openxmlformats.org/officeDocument/2006/relationships" xmlns:m="http://schemas.openxmlformats.org/officeDocument/2006/math" xmlns:v="urn:schemas-microsoft-com:vml" xmlns:wp14="http://schemas.microsoft.com/office/word/2010/wordprocessingDrawing" xmlns:wp="http://schemas.openxmlformats.org/drawingml/2006/wordprocessingDrawing" xmlns:w10="urn:schemas-microsoft-com:office:word" xmlns:w="http://schemas.openxmlformats.org/wordprocessingml/2006/main" xmlns:w14="http://schemas.microsoft.com/office/word/2010/wordml" xmlns:wpg="http://schemas.microsoft.com/office/word/2010/wordprocessingGroup" xmlns:wpi="http://schemas.microsoft.com/office/word/2010/wordprocessingInk" xmlns:wne="http://schemas.microsoft.com/office/word/2006/wordml" xmlns:wps="http://schemas.microsoft.com/office/word/2010/wordprocessingShape" mc:Ignorable="w14 wp14">
   <w:abstractNum w:abstractNumId="0">
+    <w:nsid w:val="0FE33251"/>
+    <w:multiLevelType w:val="hybridMultilevel"/>
+    <w:tmpl w:val="042EAC28"/>
+    <w:lvl w:ilvl="0" w:tplc="04090001">
+      <w:start w:val="1"/>
+      <w:numFmt w:val="bullet"/>
+      <w:lvlText w:val=""/>
+      <w:lvlJc w:val="left"/>
+      <w:pPr>
+        <w:ind w:left="720" w:hanging="360"/>
+      </w:pPr>
+      <w:rPr>
+        <w:rFonts w:ascii="Symbol" w:hAnsi="Symbol" w:hint="default"/>
+      </w:rPr>
+    </w:lvl>
+    <w:lvl w:ilvl="1" w:tplc="04090003">
+      <w:start w:val="1"/>
+      <w:numFmt w:val="bullet"/>
+      <w:lvlText w:val="o"/>
+      <w:lvlJc w:val="left"/>
+      <w:pPr>
+        <w:ind w:left="1440" w:hanging="360"/>
+      </w:pPr>
+      <w:rPr>
+        <w:rFonts w:ascii="Courier New" w:hAnsi="Courier New" w:cs="Courier New" w:hint="default"/>
+      </w:rPr>
+    </w:lvl>
+    <w:lvl w:ilvl="2" w:tplc="04090005">
+      <w:start w:val="1"/>
+      <w:numFmt w:val="bullet"/>
+      <w:lvlText w:val=""/>
+      <w:lvlJc w:val="left"/>
+      <w:pPr>
+        <w:ind w:left="2160" w:hanging="360"/>
+      </w:pPr>
+      <w:rPr>
+        <w:rFonts w:ascii="Wingdings" w:hAnsi="Wingdings" w:hint="default"/>
+      </w:rPr>
+    </w:lvl>
+    <w:lvl w:ilvl="3" w:tplc="04090001" w:tentative="1">
+      <w:start w:val="1"/>
+      <w:numFmt w:val="bullet"/>
+      <w:lvlText w:val=""/>
+      <w:lvlJc w:val="left"/>
+      <w:pPr>
+        <w:ind w:left="2880" w:hanging="360"/>
+      </w:pPr>
+      <w:rPr>
+        <w:rFonts w:ascii="Symbol" w:hAnsi="Symbol" w:hint="default"/>
+      </w:rPr>
+    </w:lvl>
+    <w:lvl w:ilvl="4" w:tplc="04090003" w:tentative="1">
+      <w:start w:val="1"/>
+      <w:numFmt w:val="bullet"/>
+      <w:lvlText w:val="o"/>
+      <w:lvlJc w:val="left"/>
+      <w:pPr>
+        <w:ind w:left="3600" w:hanging="360"/>
+      </w:pPr>
+      <w:rPr>
+        <w:rFonts w:ascii="Courier New" w:hAnsi="Courier New" w:cs="Courier New" w:hint="default"/>
+      </w:rPr>
+    </w:lvl>
+    <w:lvl w:ilvl="5" w:tplc="04090005" w:tentative="1">
+      <w:start w:val="1"/>
+      <w:numFmt w:val="bullet"/>
+      <w:lvlText w:val=""/>
+      <w:lvlJc w:val="left"/>
+      <w:pPr>
+        <w:ind w:left="4320" w:hanging="360"/>
+      </w:pPr>
+      <w:rPr>
+        <w:rFonts w:ascii="Wingdings" w:hAnsi="Wingdings" w:hint="default"/>
+      </w:rPr>
+    </w:lvl>
+    <w:lvl w:ilvl="6" w:tplc="04090001" w:tentative="1">
+      <w:start w:val="1"/>
+      <w:numFmt w:val="bullet"/>
+      <w:lvlText w:val=""/>
+      <w:lvlJc w:val="left"/>
+      <w:pPr>
+        <w:ind w:left="5040" w:hanging="360"/>
+      </w:pPr>
+      <w:rPr>
+        <w:rFonts w:ascii="Symbol" w:hAnsi="Symbol" w:hint="default"/>
+      </w:rPr>
+    </w:lvl>
+    <w:lvl w:ilvl="7" w:tplc="04090003" w:tentative="1">
+      <w:start w:val="1"/>
+      <w:numFmt w:val="bullet"/>
+      <w:lvlText w:val="o"/>
+      <w:lvlJc w:val="left"/>
+      <w:pPr>
+        <w:ind w:left="5760" w:hanging="360"/>
+      </w:pPr>
+      <w:rPr>
+        <w:rFonts w:ascii="Courier New" w:hAnsi="Courier New" w:cs="Courier New" w:hint="default"/>
+      </w:rPr>
+    </w:lvl>
+    <w:lvl w:ilvl="8" w:tplc="04090005" w:tentative="1">
+      <w:start w:val="1"/>
+      <w:numFmt w:val="bullet"/>
+      <w:lvlText w:val=""/>
+      <w:lvlJc w:val="left"/>
+      <w:pPr>
+        <w:ind w:left="6480" w:hanging="360"/>
+      </w:pPr>
+      <w:rPr>
+        <w:rFonts w:ascii="Wingdings" w:hAnsi="Wingdings" w:hint="default"/>
+      </w:rPr>
+    </w:lvl>
+  </w:abstractNum>
+  <w:abstractNum w:abstractNumId="1">
+    <w:nsid w:val="16614DF3"/>
+    <w:multiLevelType w:val="hybridMultilevel"/>
+    <w:tmpl w:val="8C8EB494"/>
+    <w:lvl w:ilvl="0" w:tplc="535AFB8A">
+      <w:numFmt w:val="bullet"/>
+      <w:lvlText w:val="-"/>
+      <w:lvlJc w:val="left"/>
+      <w:pPr>
+        <w:ind w:left="1080" w:hanging="360"/>
+      </w:pPr>
+      <w:rPr>
+        <w:rFonts w:ascii="Calibri" w:eastAsiaTheme="minorHAnsi" w:hAnsi="Calibri" w:cstheme="minorBidi" w:hint="default"/>
+      </w:rPr>
+    </w:lvl>
+    <w:lvl w:ilvl="1" w:tplc="04090003" w:tentative="1">
+      <w:start w:val="1"/>
+      <w:numFmt w:val="bullet"/>
+      <w:lvlText w:val="o"/>
+      <w:lvlJc w:val="left"/>
+      <w:pPr>
+        <w:ind w:left="1800" w:hanging="360"/>
+      </w:pPr>
+      <w:rPr>
+        <w:rFonts w:ascii="Courier New" w:hAnsi="Courier New" w:cs="Courier New" w:hint="default"/>
+      </w:rPr>
+    </w:lvl>
+    <w:lvl w:ilvl="2" w:tplc="04090005" w:tentative="1">
+      <w:start w:val="1"/>
+      <w:numFmt w:val="bullet"/>
+      <w:lvlText w:val=""/>
+      <w:lvlJc w:val="left"/>
+      <w:pPr>
+        <w:ind w:left="2520" w:hanging="360"/>
+      </w:pPr>
+      <w:rPr>
+        <w:rFonts w:ascii="Wingdings" w:hAnsi="Wingdings" w:hint="default"/>
+      </w:rPr>
+    </w:lvl>
+    <w:lvl w:ilvl="3" w:tplc="04090001" w:tentative="1">
+      <w:start w:val="1"/>
+      <w:numFmt w:val="bullet"/>
+      <w:lvlText w:val=""/>
+      <w:lvlJc w:val="left"/>
+      <w:pPr>
+        <w:ind w:left="3240" w:hanging="360"/>
+      </w:pPr>
+      <w:rPr>
+        <w:rFonts w:ascii="Symbol" w:hAnsi="Symbol" w:hint="default"/>
+      </w:rPr>
+    </w:lvl>
+    <w:lvl w:ilvl="4" w:tplc="04090003" w:tentative="1">
+      <w:start w:val="1"/>
+      <w:numFmt w:val="bullet"/>
+      <w:lvlText w:val="o"/>
+      <w:lvlJc w:val="left"/>
+      <w:pPr>
+        <w:ind w:left="3960" w:hanging="360"/>
+      </w:pPr>
+      <w:rPr>
+        <w:rFonts w:ascii="Courier New" w:hAnsi="Courier New" w:cs="Courier New" w:hint="default"/>
+      </w:rPr>
+    </w:lvl>
+    <w:lvl w:ilvl="5" w:tplc="04090005" w:tentative="1">
+      <w:start w:val="1"/>
+      <w:numFmt w:val="bullet"/>
+      <w:lvlText w:val=""/>
+      <w:lvlJc w:val="left"/>
+      <w:pPr>
+        <w:ind w:left="4680" w:hanging="360"/>
+      </w:pPr>
+      <w:rPr>
+        <w:rFonts w:ascii="Wingdings" w:hAnsi="Wingdings" w:hint="default"/>
+      </w:rPr>
+    </w:lvl>
+    <w:lvl w:ilvl="6" w:tplc="04090001" w:tentative="1">
+      <w:start w:val="1"/>
+      <w:numFmt w:val="bullet"/>
+      <w:lvlText w:val=""/>
+      <w:lvlJc w:val="left"/>
+      <w:pPr>
+        <w:ind w:left="5400" w:hanging="360"/>
+      </w:pPr>
+      <w:rPr>
+        <w:rFonts w:ascii="Symbol" w:hAnsi="Symbol" w:hint="default"/>
+      </w:rPr>
+    </w:lvl>
+    <w:lvl w:ilvl="7" w:tplc="04090003" w:tentative="1">
+      <w:start w:val="1"/>
+      <w:numFmt w:val="bullet"/>
+      <w:lvlText w:val="o"/>
+      <w:lvlJc w:val="left"/>
+      <w:pPr>
+        <w:ind w:left="6120" w:hanging="360"/>
+      </w:pPr>
+      <w:rPr>
+        <w:rFonts w:ascii="Courier New" w:hAnsi="Courier New" w:cs="Courier New" w:hint="default"/>
+      </w:rPr>
+    </w:lvl>
+    <w:lvl w:ilvl="8" w:tplc="04090005" w:tentative="1">
+      <w:start w:val="1"/>
+      <w:numFmt w:val="bullet"/>
+      <w:lvlText w:val=""/>
+      <w:lvlJc w:val="left"/>
+      <w:pPr>
+        <w:ind w:left="6840" w:hanging="360"/>
+      </w:pPr>
+      <w:rPr>
+        <w:rFonts w:ascii="Wingdings" w:hAnsi="Wingdings" w:hint="default"/>
+      </w:rPr>
+    </w:lvl>
+  </w:abstractNum>
+  <w:abstractNum w:abstractNumId="2">
+    <w:nsid w:val="168D470D"/>
+    <w:multiLevelType w:val="hybridMultilevel"/>
+    <w:tmpl w:val="A7CA9F5E"/>
+    <w:lvl w:ilvl="0" w:tplc="A2D8DD26">
+      <w:numFmt w:val="bullet"/>
+      <w:lvlText w:val="-"/>
+      <w:lvlJc w:val="left"/>
+      <w:pPr>
+        <w:ind w:left="720" w:hanging="360"/>
+      </w:pPr>
+      <w:rPr>
+        <w:rFonts w:ascii="Calibri" w:eastAsiaTheme="minorHAnsi" w:hAnsi="Calibri" w:cstheme="minorBidi" w:hint="default"/>
+      </w:rPr>
+    </w:lvl>
+    <w:lvl w:ilvl="1" w:tplc="04090003" w:tentative="1">
+      <w:start w:val="1"/>
+      <w:numFmt w:val="bullet"/>
+      <w:lvlText w:val="o"/>
+      <w:lvlJc w:val="left"/>
+      <w:pPr>
+        <w:ind w:left="1440" w:hanging="360"/>
+      </w:pPr>
+      <w:rPr>
+        <w:rFonts w:ascii="Courier New" w:hAnsi="Courier New" w:cs="Courier New" w:hint="default"/>
+      </w:rPr>
+    </w:lvl>
+    <w:lvl w:ilvl="2" w:tplc="04090005" w:tentative="1">
+      <w:start w:val="1"/>
+      <w:numFmt w:val="bullet"/>
+      <w:lvlText w:val=""/>
+      <w:lvlJc w:val="left"/>
+      <w:pPr>
+        <w:ind w:left="2160" w:hanging="360"/>
+      </w:pPr>
+      <w:rPr>
+        <w:rFonts w:ascii="Wingdings" w:hAnsi="Wingdings" w:hint="default"/>
+      </w:rPr>
+    </w:lvl>
+    <w:lvl w:ilvl="3" w:tplc="04090001" w:tentative="1">
+      <w:start w:val="1"/>
+      <w:numFmt w:val="bullet"/>
+      <w:lvlText w:val=""/>
+      <w:lvlJc w:val="left"/>
+      <w:pPr>
+        <w:ind w:left="2880" w:hanging="360"/>
+      </w:pPr>
+      <w:rPr>
+        <w:rFonts w:ascii="Symbol" w:hAnsi="Symbol" w:hint="default"/>
+      </w:rPr>
+    </w:lvl>
+    <w:lvl w:ilvl="4" w:tplc="04090003" w:tentative="1">
+      <w:start w:val="1"/>
+      <w:numFmt w:val="bullet"/>
+      <w:lvlText w:val="o"/>
+      <w:lvlJc w:val="left"/>
+      <w:pPr>
+        <w:ind w:left="3600" w:hanging="360"/>
+      </w:pPr>
+      <w:rPr>
+        <w:rFonts w:ascii="Courier New" w:hAnsi="Courier New" w:cs="Courier New" w:hint="default"/>
+      </w:rPr>
+    </w:lvl>
+    <w:lvl w:ilvl="5" w:tplc="04090005" w:tentative="1">
+      <w:start w:val="1"/>
+      <w:numFmt w:val="bullet"/>
+      <w:lvlText w:val=""/>
+      <w:lvlJc w:val="left"/>
+      <w:pPr>
+        <w:ind w:left="4320" w:hanging="360"/>
+      </w:pPr>
+      <w:rPr>
+        <w:rFonts w:ascii="Wingdings" w:hAnsi="Wingdings" w:hint="default"/>
+      </w:rPr>
+    </w:lvl>
+    <w:lvl w:ilvl="6" w:tplc="04090001" w:tentative="1">
+      <w:start w:val="1"/>
+      <w:numFmt w:val="bullet"/>
+      <w:lvlText w:val=""/>
+      <w:lvlJc w:val="left"/>
+      <w:pPr>
+        <w:ind w:left="5040" w:hanging="360"/>
+      </w:pPr>
+      <w:rPr>
+        <w:rFonts w:ascii="Symbol" w:hAnsi="Symbol" w:hint="default"/>
+      </w:rPr>
+    </w:lvl>
+    <w:lvl w:ilvl="7" w:tplc="04090003" w:tentative="1">
+      <w:start w:val="1"/>
+      <w:numFmt w:val="bullet"/>
+      <w:lvlText w:val="o"/>
+      <w:lvlJc w:val="left"/>
+      <w:pPr>
+        <w:ind w:left="5760" w:hanging="360"/>
+      </w:pPr>
+      <w:rPr>
+        <w:rFonts w:ascii="Courier New" w:hAnsi="Courier New" w:cs="Courier New" w:hint="default"/>
+      </w:rPr>
+    </w:lvl>
+    <w:lvl w:ilvl="8" w:tplc="04090005" w:tentative="1">
+      <w:start w:val="1"/>
+      <w:numFmt w:val="bullet"/>
+      <w:lvlText w:val=""/>
+      <w:lvlJc w:val="left"/>
+      <w:pPr>
+        <w:ind w:left="6480" w:hanging="360"/>
+      </w:pPr>
+      <w:rPr>
+        <w:rFonts w:ascii="Wingdings" w:hAnsi="Wingdings" w:hint="default"/>
+      </w:rPr>
+    </w:lvl>
+  </w:abstractNum>
+  <w:abstractNum w:abstractNumId="3">
+    <w:nsid w:val="1DEE70EB"/>
+    <w:multiLevelType w:val="hybridMultilevel"/>
+    <w:tmpl w:val="C5CA8B96"/>
+    <w:lvl w:ilvl="0" w:tplc="04090001">
+      <w:start w:val="1"/>
+      <w:numFmt w:val="bullet"/>
+      <w:lvlText w:val=""/>
+      <w:lvlJc w:val="left"/>
+      <w:pPr>
+        <w:ind w:left="720" w:hanging="360"/>
+      </w:pPr>
+      <w:rPr>
+        <w:rFonts w:ascii="Symbol" w:hAnsi="Symbol" w:hint="default"/>
+      </w:rPr>
+    </w:lvl>
+    <w:lvl w:ilvl="1" w:tplc="04090003" w:tentative="1">
+      <w:start w:val="1"/>
+      <w:numFmt w:val="bullet"/>
+      <w:lvlText w:val="o"/>
+      <w:lvlJc w:val="left"/>
+      <w:pPr>
+        <w:ind w:left="1440" w:hanging="360"/>
+      </w:pPr>
+      <w:rPr>
+        <w:rFonts w:ascii="Courier New" w:hAnsi="Courier New" w:cs="Courier New" w:hint="default"/>
+      </w:rPr>
+    </w:lvl>
+    <w:lvl w:ilvl="2" w:tplc="04090005" w:tentative="1">
+      <w:start w:val="1"/>
+      <w:numFmt w:val="bullet"/>
+      <w:lvlText w:val=""/>
+      <w:lvlJc w:val="left"/>
+      <w:pPr>
+        <w:ind w:left="2160" w:hanging="360"/>
+      </w:pPr>
+      <w:rPr>
+        <w:rFonts w:ascii="Wingdings" w:hAnsi="Wingdings" w:hint="default"/>
+      </w:rPr>
+    </w:lvl>
+    <w:lvl w:ilvl="3" w:tplc="04090001" w:tentative="1">
+      <w:start w:val="1"/>
+      <w:numFmt w:val="bullet"/>
+      <w:lvlText w:val=""/>
+      <w:lvlJc w:val="left"/>
+      <w:pPr>
+        <w:ind w:left="2880" w:hanging="360"/>
+      </w:pPr>
+      <w:rPr>
+        <w:rFonts w:ascii="Symbol" w:hAnsi="Symbol" w:hint="default"/>
+      </w:rPr>
+    </w:lvl>
+    <w:lvl w:ilvl="4" w:tplc="04090003" w:tentative="1">
+      <w:start w:val="1"/>
+      <w:numFmt w:val="bullet"/>
+      <w:lvlText w:val="o"/>
+      <w:lvlJc w:val="left"/>
+      <w:pPr>
+        <w:ind w:left="3600" w:hanging="360"/>
+      </w:pPr>
+      <w:rPr>
+        <w:rFonts w:ascii="Courier New" w:hAnsi="Courier New" w:cs="Courier New" w:hint="default"/>
+      </w:rPr>
+    </w:lvl>
+    <w:lvl w:ilvl="5" w:tplc="04090005" w:tentative="1">
+      <w:start w:val="1"/>
+      <w:numFmt w:val="bullet"/>
+      <w:lvlText w:val=""/>
+      <w:lvlJc w:val="left"/>
+      <w:pPr>
+        <w:ind w:left="4320" w:hanging="360"/>
+      </w:pPr>
+      <w:rPr>
+        <w:rFonts w:ascii="Wingdings" w:hAnsi="Wingdings" w:hint="default"/>
+      </w:rPr>
+    </w:lvl>
+    <w:lvl w:ilvl="6" w:tplc="04090001" w:tentative="1">
+      <w:start w:val="1"/>
+      <w:numFmt w:val="bullet"/>
+      <w:lvlText w:val=""/>
+      <w:lvlJc w:val="left"/>
+      <w:pPr>
+        <w:ind w:left="5040" w:hanging="360"/>
+      </w:pPr>
+      <w:rPr>
+        <w:rFonts w:ascii="Symbol" w:hAnsi="Symbol" w:hint="default"/>
+      </w:rPr>
+    </w:lvl>
+    <w:lvl w:ilvl="7" w:tplc="04090003" w:tentative="1">
+      <w:start w:val="1"/>
+      <w:numFmt w:val="bullet"/>
+      <w:lvlText w:val="o"/>
+      <w:lvlJc w:val="left"/>
+      <w:pPr>
+        <w:ind w:left="5760" w:hanging="360"/>
+      </w:pPr>
+      <w:rPr>
+        <w:rFonts w:ascii="Courier New" w:hAnsi="Courier New" w:cs="Courier New" w:hint="default"/>
+      </w:rPr>
+    </w:lvl>
+    <w:lvl w:ilvl="8" w:tplc="04090005" w:tentative="1">
+      <w:start w:val="1"/>
+      <w:numFmt w:val="bullet"/>
+      <w:lvlText w:val=""/>
+      <w:lvlJc w:val="left"/>
+      <w:pPr>
+        <w:ind w:left="6480" w:hanging="360"/>
+      </w:pPr>
+      <w:rPr>
+        <w:rFonts w:ascii="Wingdings" w:hAnsi="Wingdings" w:hint="default"/>
+      </w:rPr>
+    </w:lvl>
+  </w:abstractNum>
+  <w:abstractNum w:abstractNumId="4">
     <w:nsid w:val="228E5DBA"/>
     <w:multiLevelType w:val="hybridMultilevel"/>
-    <w:tmpl w:val="E7E4A4B6"/>
+    <w:tmpl w:val="16A4157A"/>
     <w:lvl w:ilvl="0" w:tplc="04090001">
       <w:start w:val="1"/>
       <w:numFmt w:val="bullet"/>
@@ -1875,6 +4500,683 @@
       <w:lvlJc w:val="left"/>
       <w:pPr>
         <w:ind w:left="6480" w:hanging="360"/>
+      </w:pPr>
+      <w:rPr>
+        <w:rFonts w:ascii="Wingdings" w:hAnsi="Wingdings" w:hint="default"/>
+      </w:rPr>
+    </w:lvl>
+  </w:abstractNum>
+  <w:abstractNum w:abstractNumId="5">
+    <w:nsid w:val="4D6C7051"/>
+    <w:multiLevelType w:val="hybridMultilevel"/>
+    <w:tmpl w:val="48BCE3B4"/>
+    <w:lvl w:ilvl="0" w:tplc="04090003">
+      <w:start w:val="1"/>
+      <w:numFmt w:val="bullet"/>
+      <w:lvlText w:val="o"/>
+      <w:lvlJc w:val="left"/>
+      <w:pPr>
+        <w:ind w:left="720" w:hanging="360"/>
+      </w:pPr>
+      <w:rPr>
+        <w:rFonts w:ascii="Courier New" w:hAnsi="Courier New" w:cs="Courier New" w:hint="default"/>
+      </w:rPr>
+    </w:lvl>
+    <w:lvl w:ilvl="1" w:tplc="04090003" w:tentative="1">
+      <w:start w:val="1"/>
+      <w:numFmt w:val="bullet"/>
+      <w:lvlText w:val="o"/>
+      <w:lvlJc w:val="left"/>
+      <w:pPr>
+        <w:ind w:left="1440" w:hanging="360"/>
+      </w:pPr>
+      <w:rPr>
+        <w:rFonts w:ascii="Courier New" w:hAnsi="Courier New" w:cs="Courier New" w:hint="default"/>
+      </w:rPr>
+    </w:lvl>
+    <w:lvl w:ilvl="2" w:tplc="04090005" w:tentative="1">
+      <w:start w:val="1"/>
+      <w:numFmt w:val="bullet"/>
+      <w:lvlText w:val=""/>
+      <w:lvlJc w:val="left"/>
+      <w:pPr>
+        <w:ind w:left="2160" w:hanging="360"/>
+      </w:pPr>
+      <w:rPr>
+        <w:rFonts w:ascii="Wingdings" w:hAnsi="Wingdings" w:hint="default"/>
+      </w:rPr>
+    </w:lvl>
+    <w:lvl w:ilvl="3" w:tplc="04090001" w:tentative="1">
+      <w:start w:val="1"/>
+      <w:numFmt w:val="bullet"/>
+      <w:lvlText w:val=""/>
+      <w:lvlJc w:val="left"/>
+      <w:pPr>
+        <w:ind w:left="2880" w:hanging="360"/>
+      </w:pPr>
+      <w:rPr>
+        <w:rFonts w:ascii="Symbol" w:hAnsi="Symbol" w:hint="default"/>
+      </w:rPr>
+    </w:lvl>
+    <w:lvl w:ilvl="4" w:tplc="04090003" w:tentative="1">
+      <w:start w:val="1"/>
+      <w:numFmt w:val="bullet"/>
+      <w:lvlText w:val="o"/>
+      <w:lvlJc w:val="left"/>
+      <w:pPr>
+        <w:ind w:left="3600" w:hanging="360"/>
+      </w:pPr>
+      <w:rPr>
+        <w:rFonts w:ascii="Courier New" w:hAnsi="Courier New" w:cs="Courier New" w:hint="default"/>
+      </w:rPr>
+    </w:lvl>
+    <w:lvl w:ilvl="5" w:tplc="04090005" w:tentative="1">
+      <w:start w:val="1"/>
+      <w:numFmt w:val="bullet"/>
+      <w:lvlText w:val=""/>
+      <w:lvlJc w:val="left"/>
+      <w:pPr>
+        <w:ind w:left="4320" w:hanging="360"/>
+      </w:pPr>
+      <w:rPr>
+        <w:rFonts w:ascii="Wingdings" w:hAnsi="Wingdings" w:hint="default"/>
+      </w:rPr>
+    </w:lvl>
+    <w:lvl w:ilvl="6" w:tplc="04090001" w:tentative="1">
+      <w:start w:val="1"/>
+      <w:numFmt w:val="bullet"/>
+      <w:lvlText w:val=""/>
+      <w:lvlJc w:val="left"/>
+      <w:pPr>
+        <w:ind w:left="5040" w:hanging="360"/>
+      </w:pPr>
+      <w:rPr>
+        <w:rFonts w:ascii="Symbol" w:hAnsi="Symbol" w:hint="default"/>
+      </w:rPr>
+    </w:lvl>
+    <w:lvl w:ilvl="7" w:tplc="04090003" w:tentative="1">
+      <w:start w:val="1"/>
+      <w:numFmt w:val="bullet"/>
+      <w:lvlText w:val="o"/>
+      <w:lvlJc w:val="left"/>
+      <w:pPr>
+        <w:ind w:left="5760" w:hanging="360"/>
+      </w:pPr>
+      <w:rPr>
+        <w:rFonts w:ascii="Courier New" w:hAnsi="Courier New" w:cs="Courier New" w:hint="default"/>
+      </w:rPr>
+    </w:lvl>
+    <w:lvl w:ilvl="8" w:tplc="04090005" w:tentative="1">
+      <w:start w:val="1"/>
+      <w:numFmt w:val="bullet"/>
+      <w:lvlText w:val=""/>
+      <w:lvlJc w:val="left"/>
+      <w:pPr>
+        <w:ind w:left="6480" w:hanging="360"/>
+      </w:pPr>
+      <w:rPr>
+        <w:rFonts w:ascii="Wingdings" w:hAnsi="Wingdings" w:hint="default"/>
+      </w:rPr>
+    </w:lvl>
+  </w:abstractNum>
+  <w:abstractNum w:abstractNumId="6">
+    <w:nsid w:val="51091868"/>
+    <w:multiLevelType w:val="hybridMultilevel"/>
+    <w:tmpl w:val="0D3882C4"/>
+    <w:lvl w:ilvl="0" w:tplc="04090001">
+      <w:start w:val="1"/>
+      <w:numFmt w:val="bullet"/>
+      <w:lvlText w:val=""/>
+      <w:lvlJc w:val="left"/>
+      <w:pPr>
+        <w:ind w:left="3960" w:hanging="360"/>
+      </w:pPr>
+      <w:rPr>
+        <w:rFonts w:ascii="Symbol" w:hAnsi="Symbol" w:hint="default"/>
+      </w:rPr>
+    </w:lvl>
+    <w:lvl w:ilvl="1" w:tplc="04090003" w:tentative="1">
+      <w:start w:val="1"/>
+      <w:numFmt w:val="bullet"/>
+      <w:lvlText w:val="o"/>
+      <w:lvlJc w:val="left"/>
+      <w:pPr>
+        <w:ind w:left="4680" w:hanging="360"/>
+      </w:pPr>
+      <w:rPr>
+        <w:rFonts w:ascii="Courier New" w:hAnsi="Courier New" w:cs="Courier New" w:hint="default"/>
+      </w:rPr>
+    </w:lvl>
+    <w:lvl w:ilvl="2" w:tplc="04090005" w:tentative="1">
+      <w:start w:val="1"/>
+      <w:numFmt w:val="bullet"/>
+      <w:lvlText w:val=""/>
+      <w:lvlJc w:val="left"/>
+      <w:pPr>
+        <w:ind w:left="5400" w:hanging="360"/>
+      </w:pPr>
+      <w:rPr>
+        <w:rFonts w:ascii="Wingdings" w:hAnsi="Wingdings" w:hint="default"/>
+      </w:rPr>
+    </w:lvl>
+    <w:lvl w:ilvl="3" w:tplc="04090001" w:tentative="1">
+      <w:start w:val="1"/>
+      <w:numFmt w:val="bullet"/>
+      <w:lvlText w:val=""/>
+      <w:lvlJc w:val="left"/>
+      <w:pPr>
+        <w:ind w:left="6120" w:hanging="360"/>
+      </w:pPr>
+      <w:rPr>
+        <w:rFonts w:ascii="Symbol" w:hAnsi="Symbol" w:hint="default"/>
+      </w:rPr>
+    </w:lvl>
+    <w:lvl w:ilvl="4" w:tplc="04090003" w:tentative="1">
+      <w:start w:val="1"/>
+      <w:numFmt w:val="bullet"/>
+      <w:lvlText w:val="o"/>
+      <w:lvlJc w:val="left"/>
+      <w:pPr>
+        <w:ind w:left="6840" w:hanging="360"/>
+      </w:pPr>
+      <w:rPr>
+        <w:rFonts w:ascii="Courier New" w:hAnsi="Courier New" w:cs="Courier New" w:hint="default"/>
+      </w:rPr>
+    </w:lvl>
+    <w:lvl w:ilvl="5" w:tplc="04090005" w:tentative="1">
+      <w:start w:val="1"/>
+      <w:numFmt w:val="bullet"/>
+      <w:lvlText w:val=""/>
+      <w:lvlJc w:val="left"/>
+      <w:pPr>
+        <w:ind w:left="7560" w:hanging="360"/>
+      </w:pPr>
+      <w:rPr>
+        <w:rFonts w:ascii="Wingdings" w:hAnsi="Wingdings" w:hint="default"/>
+      </w:rPr>
+    </w:lvl>
+    <w:lvl w:ilvl="6" w:tplc="04090001" w:tentative="1">
+      <w:start w:val="1"/>
+      <w:numFmt w:val="bullet"/>
+      <w:lvlText w:val=""/>
+      <w:lvlJc w:val="left"/>
+      <w:pPr>
+        <w:ind w:left="8280" w:hanging="360"/>
+      </w:pPr>
+      <w:rPr>
+        <w:rFonts w:ascii="Symbol" w:hAnsi="Symbol" w:hint="default"/>
+      </w:rPr>
+    </w:lvl>
+    <w:lvl w:ilvl="7" w:tplc="04090003" w:tentative="1">
+      <w:start w:val="1"/>
+      <w:numFmt w:val="bullet"/>
+      <w:lvlText w:val="o"/>
+      <w:lvlJc w:val="left"/>
+      <w:pPr>
+        <w:ind w:left="9000" w:hanging="360"/>
+      </w:pPr>
+      <w:rPr>
+        <w:rFonts w:ascii="Courier New" w:hAnsi="Courier New" w:cs="Courier New" w:hint="default"/>
+      </w:rPr>
+    </w:lvl>
+    <w:lvl w:ilvl="8" w:tplc="04090005" w:tentative="1">
+      <w:start w:val="1"/>
+      <w:numFmt w:val="bullet"/>
+      <w:lvlText w:val=""/>
+      <w:lvlJc w:val="left"/>
+      <w:pPr>
+        <w:ind w:left="9720" w:hanging="360"/>
+      </w:pPr>
+      <w:rPr>
+        <w:rFonts w:ascii="Wingdings" w:hAnsi="Wingdings" w:hint="default"/>
+      </w:rPr>
+    </w:lvl>
+  </w:abstractNum>
+  <w:abstractNum w:abstractNumId="7">
+    <w:nsid w:val="69B0407C"/>
+    <w:multiLevelType w:val="hybridMultilevel"/>
+    <w:tmpl w:val="2F007BBC"/>
+    <w:lvl w:ilvl="0" w:tplc="04090001">
+      <w:start w:val="1"/>
+      <w:numFmt w:val="bullet"/>
+      <w:lvlText w:val=""/>
+      <w:lvlJc w:val="left"/>
+      <w:pPr>
+        <w:ind w:left="3600" w:hanging="360"/>
+      </w:pPr>
+      <w:rPr>
+        <w:rFonts w:ascii="Symbol" w:hAnsi="Symbol" w:hint="default"/>
+      </w:rPr>
+    </w:lvl>
+    <w:lvl w:ilvl="1" w:tplc="04090003" w:tentative="1">
+      <w:start w:val="1"/>
+      <w:numFmt w:val="bullet"/>
+      <w:lvlText w:val="o"/>
+      <w:lvlJc w:val="left"/>
+      <w:pPr>
+        <w:ind w:left="4320" w:hanging="360"/>
+      </w:pPr>
+      <w:rPr>
+        <w:rFonts w:ascii="Courier New" w:hAnsi="Courier New" w:cs="Courier New" w:hint="default"/>
+      </w:rPr>
+    </w:lvl>
+    <w:lvl w:ilvl="2" w:tplc="04090005" w:tentative="1">
+      <w:start w:val="1"/>
+      <w:numFmt w:val="bullet"/>
+      <w:lvlText w:val=""/>
+      <w:lvlJc w:val="left"/>
+      <w:pPr>
+        <w:ind w:left="5040" w:hanging="360"/>
+      </w:pPr>
+      <w:rPr>
+        <w:rFonts w:ascii="Wingdings" w:hAnsi="Wingdings" w:hint="default"/>
+      </w:rPr>
+    </w:lvl>
+    <w:lvl w:ilvl="3" w:tplc="04090001" w:tentative="1">
+      <w:start w:val="1"/>
+      <w:numFmt w:val="bullet"/>
+      <w:lvlText w:val=""/>
+      <w:lvlJc w:val="left"/>
+      <w:pPr>
+        <w:ind w:left="5760" w:hanging="360"/>
+      </w:pPr>
+      <w:rPr>
+        <w:rFonts w:ascii="Symbol" w:hAnsi="Symbol" w:hint="default"/>
+      </w:rPr>
+    </w:lvl>
+    <w:lvl w:ilvl="4" w:tplc="04090003" w:tentative="1">
+      <w:start w:val="1"/>
+      <w:numFmt w:val="bullet"/>
+      <w:lvlText w:val="o"/>
+      <w:lvlJc w:val="left"/>
+      <w:pPr>
+        <w:ind w:left="6480" w:hanging="360"/>
+      </w:pPr>
+      <w:rPr>
+        <w:rFonts w:ascii="Courier New" w:hAnsi="Courier New" w:cs="Courier New" w:hint="default"/>
+      </w:rPr>
+    </w:lvl>
+    <w:lvl w:ilvl="5" w:tplc="04090005" w:tentative="1">
+      <w:start w:val="1"/>
+      <w:numFmt w:val="bullet"/>
+      <w:lvlText w:val=""/>
+      <w:lvlJc w:val="left"/>
+      <w:pPr>
+        <w:ind w:left="7200" w:hanging="360"/>
+      </w:pPr>
+      <w:rPr>
+        <w:rFonts w:ascii="Wingdings" w:hAnsi="Wingdings" w:hint="default"/>
+      </w:rPr>
+    </w:lvl>
+    <w:lvl w:ilvl="6" w:tplc="04090001" w:tentative="1">
+      <w:start w:val="1"/>
+      <w:numFmt w:val="bullet"/>
+      <w:lvlText w:val=""/>
+      <w:lvlJc w:val="left"/>
+      <w:pPr>
+        <w:ind w:left="7920" w:hanging="360"/>
+      </w:pPr>
+      <w:rPr>
+        <w:rFonts w:ascii="Symbol" w:hAnsi="Symbol" w:hint="default"/>
+      </w:rPr>
+    </w:lvl>
+    <w:lvl w:ilvl="7" w:tplc="04090003" w:tentative="1">
+      <w:start w:val="1"/>
+      <w:numFmt w:val="bullet"/>
+      <w:lvlText w:val="o"/>
+      <w:lvlJc w:val="left"/>
+      <w:pPr>
+        <w:ind w:left="8640" w:hanging="360"/>
+      </w:pPr>
+      <w:rPr>
+        <w:rFonts w:ascii="Courier New" w:hAnsi="Courier New" w:cs="Courier New" w:hint="default"/>
+      </w:rPr>
+    </w:lvl>
+    <w:lvl w:ilvl="8" w:tplc="04090005" w:tentative="1">
+      <w:start w:val="1"/>
+      <w:numFmt w:val="bullet"/>
+      <w:lvlText w:val=""/>
+      <w:lvlJc w:val="left"/>
+      <w:pPr>
+        <w:ind w:left="9360" w:hanging="360"/>
+      </w:pPr>
+      <w:rPr>
+        <w:rFonts w:ascii="Wingdings" w:hAnsi="Wingdings" w:hint="default"/>
+      </w:rPr>
+    </w:lvl>
+  </w:abstractNum>
+  <w:abstractNum w:abstractNumId="8">
+    <w:nsid w:val="70DE4222"/>
+    <w:multiLevelType w:val="hybridMultilevel"/>
+    <w:tmpl w:val="ECC03680"/>
+    <w:lvl w:ilvl="0" w:tplc="03CA9656">
+      <w:numFmt w:val="bullet"/>
+      <w:lvlText w:val="-"/>
+      <w:lvlJc w:val="left"/>
+      <w:pPr>
+        <w:ind w:left="1080" w:hanging="360"/>
+      </w:pPr>
+      <w:rPr>
+        <w:rFonts w:ascii="Calibri" w:eastAsiaTheme="minorHAnsi" w:hAnsi="Calibri" w:cstheme="minorBidi" w:hint="default"/>
+      </w:rPr>
+    </w:lvl>
+    <w:lvl w:ilvl="1" w:tplc="04090003" w:tentative="1">
+      <w:start w:val="1"/>
+      <w:numFmt w:val="bullet"/>
+      <w:lvlText w:val="o"/>
+      <w:lvlJc w:val="left"/>
+      <w:pPr>
+        <w:ind w:left="1800" w:hanging="360"/>
+      </w:pPr>
+      <w:rPr>
+        <w:rFonts w:ascii="Courier New" w:hAnsi="Courier New" w:cs="Courier New" w:hint="default"/>
+      </w:rPr>
+    </w:lvl>
+    <w:lvl w:ilvl="2" w:tplc="04090005" w:tentative="1">
+      <w:start w:val="1"/>
+      <w:numFmt w:val="bullet"/>
+      <w:lvlText w:val=""/>
+      <w:lvlJc w:val="left"/>
+      <w:pPr>
+        <w:ind w:left="2520" w:hanging="360"/>
+      </w:pPr>
+      <w:rPr>
+        <w:rFonts w:ascii="Wingdings" w:hAnsi="Wingdings" w:hint="default"/>
+      </w:rPr>
+    </w:lvl>
+    <w:lvl w:ilvl="3" w:tplc="04090001" w:tentative="1">
+      <w:start w:val="1"/>
+      <w:numFmt w:val="bullet"/>
+      <w:lvlText w:val=""/>
+      <w:lvlJc w:val="left"/>
+      <w:pPr>
+        <w:ind w:left="3240" w:hanging="360"/>
+      </w:pPr>
+      <w:rPr>
+        <w:rFonts w:ascii="Symbol" w:hAnsi="Symbol" w:hint="default"/>
+      </w:rPr>
+    </w:lvl>
+    <w:lvl w:ilvl="4" w:tplc="04090003" w:tentative="1">
+      <w:start w:val="1"/>
+      <w:numFmt w:val="bullet"/>
+      <w:lvlText w:val="o"/>
+      <w:lvlJc w:val="left"/>
+      <w:pPr>
+        <w:ind w:left="3960" w:hanging="360"/>
+      </w:pPr>
+      <w:rPr>
+        <w:rFonts w:ascii="Courier New" w:hAnsi="Courier New" w:cs="Courier New" w:hint="default"/>
+      </w:rPr>
+    </w:lvl>
+    <w:lvl w:ilvl="5" w:tplc="04090005" w:tentative="1">
+      <w:start w:val="1"/>
+      <w:numFmt w:val="bullet"/>
+      <w:lvlText w:val=""/>
+      <w:lvlJc w:val="left"/>
+      <w:pPr>
+        <w:ind w:left="4680" w:hanging="360"/>
+      </w:pPr>
+      <w:rPr>
+        <w:rFonts w:ascii="Wingdings" w:hAnsi="Wingdings" w:hint="default"/>
+      </w:rPr>
+    </w:lvl>
+    <w:lvl w:ilvl="6" w:tplc="04090001" w:tentative="1">
+      <w:start w:val="1"/>
+      <w:numFmt w:val="bullet"/>
+      <w:lvlText w:val=""/>
+      <w:lvlJc w:val="left"/>
+      <w:pPr>
+        <w:ind w:left="5400" w:hanging="360"/>
+      </w:pPr>
+      <w:rPr>
+        <w:rFonts w:ascii="Symbol" w:hAnsi="Symbol" w:hint="default"/>
+      </w:rPr>
+    </w:lvl>
+    <w:lvl w:ilvl="7" w:tplc="04090003" w:tentative="1">
+      <w:start w:val="1"/>
+      <w:numFmt w:val="bullet"/>
+      <w:lvlText w:val="o"/>
+      <w:lvlJc w:val="left"/>
+      <w:pPr>
+        <w:ind w:left="6120" w:hanging="360"/>
+      </w:pPr>
+      <w:rPr>
+        <w:rFonts w:ascii="Courier New" w:hAnsi="Courier New" w:cs="Courier New" w:hint="default"/>
+      </w:rPr>
+    </w:lvl>
+    <w:lvl w:ilvl="8" w:tplc="04090005" w:tentative="1">
+      <w:start w:val="1"/>
+      <w:numFmt w:val="bullet"/>
+      <w:lvlText w:val=""/>
+      <w:lvlJc w:val="left"/>
+      <w:pPr>
+        <w:ind w:left="6840" w:hanging="360"/>
+      </w:pPr>
+      <w:rPr>
+        <w:rFonts w:ascii="Wingdings" w:hAnsi="Wingdings" w:hint="default"/>
+      </w:rPr>
+    </w:lvl>
+  </w:abstractNum>
+  <w:abstractNum w:abstractNumId="9">
+    <w:nsid w:val="74400DE6"/>
+    <w:multiLevelType w:val="hybridMultilevel"/>
+    <w:tmpl w:val="82965BFE"/>
+    <w:lvl w:ilvl="0" w:tplc="04090003">
+      <w:start w:val="1"/>
+      <w:numFmt w:val="bullet"/>
+      <w:lvlText w:val="o"/>
+      <w:lvlJc w:val="left"/>
+      <w:pPr>
+        <w:ind w:left="1080" w:hanging="360"/>
+      </w:pPr>
+      <w:rPr>
+        <w:rFonts w:ascii="Courier New" w:hAnsi="Courier New" w:cs="Courier New" w:hint="default"/>
+      </w:rPr>
+    </w:lvl>
+    <w:lvl w:ilvl="1" w:tplc="04090003" w:tentative="1">
+      <w:start w:val="1"/>
+      <w:numFmt w:val="bullet"/>
+      <w:lvlText w:val="o"/>
+      <w:lvlJc w:val="left"/>
+      <w:pPr>
+        <w:ind w:left="1800" w:hanging="360"/>
+      </w:pPr>
+      <w:rPr>
+        <w:rFonts w:ascii="Courier New" w:hAnsi="Courier New" w:cs="Courier New" w:hint="default"/>
+      </w:rPr>
+    </w:lvl>
+    <w:lvl w:ilvl="2" w:tplc="04090005" w:tentative="1">
+      <w:start w:val="1"/>
+      <w:numFmt w:val="bullet"/>
+      <w:lvlText w:val=""/>
+      <w:lvlJc w:val="left"/>
+      <w:pPr>
+        <w:ind w:left="2520" w:hanging="360"/>
+      </w:pPr>
+      <w:rPr>
+        <w:rFonts w:ascii="Wingdings" w:hAnsi="Wingdings" w:hint="default"/>
+      </w:rPr>
+    </w:lvl>
+    <w:lvl w:ilvl="3" w:tplc="04090001" w:tentative="1">
+      <w:start w:val="1"/>
+      <w:numFmt w:val="bullet"/>
+      <w:lvlText w:val=""/>
+      <w:lvlJc w:val="left"/>
+      <w:pPr>
+        <w:ind w:left="3240" w:hanging="360"/>
+      </w:pPr>
+      <w:rPr>
+        <w:rFonts w:ascii="Symbol" w:hAnsi="Symbol" w:hint="default"/>
+      </w:rPr>
+    </w:lvl>
+    <w:lvl w:ilvl="4" w:tplc="04090003" w:tentative="1">
+      <w:start w:val="1"/>
+      <w:numFmt w:val="bullet"/>
+      <w:lvlText w:val="o"/>
+      <w:lvlJc w:val="left"/>
+      <w:pPr>
+        <w:ind w:left="3960" w:hanging="360"/>
+      </w:pPr>
+      <w:rPr>
+        <w:rFonts w:ascii="Courier New" w:hAnsi="Courier New" w:cs="Courier New" w:hint="default"/>
+      </w:rPr>
+    </w:lvl>
+    <w:lvl w:ilvl="5" w:tplc="04090005" w:tentative="1">
+      <w:start w:val="1"/>
+      <w:numFmt w:val="bullet"/>
+      <w:lvlText w:val=""/>
+      <w:lvlJc w:val="left"/>
+      <w:pPr>
+        <w:ind w:left="4680" w:hanging="360"/>
+      </w:pPr>
+      <w:rPr>
+        <w:rFonts w:ascii="Wingdings" w:hAnsi="Wingdings" w:hint="default"/>
+      </w:rPr>
+    </w:lvl>
+    <w:lvl w:ilvl="6" w:tplc="04090001" w:tentative="1">
+      <w:start w:val="1"/>
+      <w:numFmt w:val="bullet"/>
+      <w:lvlText w:val=""/>
+      <w:lvlJc w:val="left"/>
+      <w:pPr>
+        <w:ind w:left="5400" w:hanging="360"/>
+      </w:pPr>
+      <w:rPr>
+        <w:rFonts w:ascii="Symbol" w:hAnsi="Symbol" w:hint="default"/>
+      </w:rPr>
+    </w:lvl>
+    <w:lvl w:ilvl="7" w:tplc="04090003" w:tentative="1">
+      <w:start w:val="1"/>
+      <w:numFmt w:val="bullet"/>
+      <w:lvlText w:val="o"/>
+      <w:lvlJc w:val="left"/>
+      <w:pPr>
+        <w:ind w:left="6120" w:hanging="360"/>
+      </w:pPr>
+      <w:rPr>
+        <w:rFonts w:ascii="Courier New" w:hAnsi="Courier New" w:cs="Courier New" w:hint="default"/>
+      </w:rPr>
+    </w:lvl>
+    <w:lvl w:ilvl="8" w:tplc="04090005" w:tentative="1">
+      <w:start w:val="1"/>
+      <w:numFmt w:val="bullet"/>
+      <w:lvlText w:val=""/>
+      <w:lvlJc w:val="left"/>
+      <w:pPr>
+        <w:ind w:left="6840" w:hanging="360"/>
+      </w:pPr>
+      <w:rPr>
+        <w:rFonts w:ascii="Wingdings" w:hAnsi="Wingdings" w:hint="default"/>
+      </w:rPr>
+    </w:lvl>
+  </w:abstractNum>
+  <w:abstractNum w:abstractNumId="10">
+    <w:nsid w:val="7B537E2D"/>
+    <w:multiLevelType w:val="hybridMultilevel"/>
+    <w:tmpl w:val="9F04F4A8"/>
+    <w:lvl w:ilvl="0" w:tplc="04090003">
+      <w:start w:val="1"/>
+      <w:numFmt w:val="bullet"/>
+      <w:lvlText w:val="o"/>
+      <w:lvlJc w:val="left"/>
+      <w:pPr>
+        <w:ind w:left="1080" w:hanging="360"/>
+      </w:pPr>
+      <w:rPr>
+        <w:rFonts w:ascii="Courier New" w:hAnsi="Courier New" w:cs="Courier New" w:hint="default"/>
+      </w:rPr>
+    </w:lvl>
+    <w:lvl w:ilvl="1" w:tplc="04090003" w:tentative="1">
+      <w:start w:val="1"/>
+      <w:numFmt w:val="bullet"/>
+      <w:lvlText w:val="o"/>
+      <w:lvlJc w:val="left"/>
+      <w:pPr>
+        <w:ind w:left="1800" w:hanging="360"/>
+      </w:pPr>
+      <w:rPr>
+        <w:rFonts w:ascii="Courier New" w:hAnsi="Courier New" w:cs="Courier New" w:hint="default"/>
+      </w:rPr>
+    </w:lvl>
+    <w:lvl w:ilvl="2" w:tplc="04090005" w:tentative="1">
+      <w:start w:val="1"/>
+      <w:numFmt w:val="bullet"/>
+      <w:lvlText w:val=""/>
+      <w:lvlJc w:val="left"/>
+      <w:pPr>
+        <w:ind w:left="2520" w:hanging="360"/>
+      </w:pPr>
+      <w:rPr>
+        <w:rFonts w:ascii="Wingdings" w:hAnsi="Wingdings" w:hint="default"/>
+      </w:rPr>
+    </w:lvl>
+    <w:lvl w:ilvl="3" w:tplc="04090001" w:tentative="1">
+      <w:start w:val="1"/>
+      <w:numFmt w:val="bullet"/>
+      <w:lvlText w:val=""/>
+      <w:lvlJc w:val="left"/>
+      <w:pPr>
+        <w:ind w:left="3240" w:hanging="360"/>
+      </w:pPr>
+      <w:rPr>
+        <w:rFonts w:ascii="Symbol" w:hAnsi="Symbol" w:hint="default"/>
+      </w:rPr>
+    </w:lvl>
+    <w:lvl w:ilvl="4" w:tplc="04090003" w:tentative="1">
+      <w:start w:val="1"/>
+      <w:numFmt w:val="bullet"/>
+      <w:lvlText w:val="o"/>
+      <w:lvlJc w:val="left"/>
+      <w:pPr>
+        <w:ind w:left="3960" w:hanging="360"/>
+      </w:pPr>
+      <w:rPr>
+        <w:rFonts w:ascii="Courier New" w:hAnsi="Courier New" w:cs="Courier New" w:hint="default"/>
+      </w:rPr>
+    </w:lvl>
+    <w:lvl w:ilvl="5" w:tplc="04090005" w:tentative="1">
+      <w:start w:val="1"/>
+      <w:numFmt w:val="bullet"/>
+      <w:lvlText w:val=""/>
+      <w:lvlJc w:val="left"/>
+      <w:pPr>
+        <w:ind w:left="4680" w:hanging="360"/>
+      </w:pPr>
+      <w:rPr>
+        <w:rFonts w:ascii="Wingdings" w:hAnsi="Wingdings" w:hint="default"/>
+      </w:rPr>
+    </w:lvl>
+    <w:lvl w:ilvl="6" w:tplc="04090001" w:tentative="1">
+      <w:start w:val="1"/>
+      <w:numFmt w:val="bullet"/>
+      <w:lvlText w:val=""/>
+      <w:lvlJc w:val="left"/>
+      <w:pPr>
+        <w:ind w:left="5400" w:hanging="360"/>
+      </w:pPr>
+      <w:rPr>
+        <w:rFonts w:ascii="Symbol" w:hAnsi="Symbol" w:hint="default"/>
+      </w:rPr>
+    </w:lvl>
+    <w:lvl w:ilvl="7" w:tplc="04090003" w:tentative="1">
+      <w:start w:val="1"/>
+      <w:numFmt w:val="bullet"/>
+      <w:lvlText w:val="o"/>
+      <w:lvlJc w:val="left"/>
+      <w:pPr>
+        <w:ind w:left="6120" w:hanging="360"/>
+      </w:pPr>
+      <w:rPr>
+        <w:rFonts w:ascii="Courier New" w:hAnsi="Courier New" w:cs="Courier New" w:hint="default"/>
+      </w:rPr>
+    </w:lvl>
+    <w:lvl w:ilvl="8" w:tplc="04090005" w:tentative="1">
+      <w:start w:val="1"/>
+      <w:numFmt w:val="bullet"/>
+      <w:lvlText w:val=""/>
+      <w:lvlJc w:val="left"/>
+      <w:pPr>
+        <w:ind w:left="6840" w:hanging="360"/>
       </w:pPr>
       <w:rPr>
         <w:rFonts w:ascii="Wingdings" w:hAnsi="Wingdings" w:hint="default"/>
@@ -1882,6 +5184,36 @@
     </w:lvl>
   </w:abstractNum>
   <w:num w:numId="1">
+    <w:abstractNumId w:val="4"/>
+  </w:num>
+  <w:num w:numId="2">
+    <w:abstractNumId w:val="7"/>
+  </w:num>
+  <w:num w:numId="3">
+    <w:abstractNumId w:val="2"/>
+  </w:num>
+  <w:num w:numId="4">
+    <w:abstractNumId w:val="6"/>
+  </w:num>
+  <w:num w:numId="5">
+    <w:abstractNumId w:val="3"/>
+  </w:num>
+  <w:num w:numId="6">
+    <w:abstractNumId w:val="8"/>
+  </w:num>
+  <w:num w:numId="7">
+    <w:abstractNumId w:val="9"/>
+  </w:num>
+  <w:num w:numId="8">
+    <w:abstractNumId w:val="5"/>
+  </w:num>
+  <w:num w:numId="9">
+    <w:abstractNumId w:val="1"/>
+  </w:num>
+  <w:num w:numId="10">
+    <w:abstractNumId w:val="10"/>
+  </w:num>
+  <w:num w:numId="11">
     <w:abstractNumId w:val="0"/>
   </w:num>
 </w:numbering>
@@ -2820,4 +6152,16 @@
   <a:objectDefaults/>
   <a:extraClrSchemeLst/>
 </a:theme>
+</file>
+
+<file path=customXml/item1.xml><?xml version="1.0" encoding="utf-8"?>
+<b:Sources xmlns:b="http://schemas.openxmlformats.org/officeDocument/2006/bibliography" xmlns="http://schemas.openxmlformats.org/officeDocument/2006/bibliography" SelectedStyle="\APA.XSL" StyleName="APA"/>
+</file>
+
+<file path=customXml/itemProps1.xml><?xml version="1.0" encoding="utf-8"?>
+<ds:datastoreItem xmlns:ds="http://schemas.openxmlformats.org/officeDocument/2006/customXml" ds:itemID="{637EEB41-0C69-4245-9960-5D0E32140D95}">
+  <ds:schemaRefs>
+    <ds:schemaRef ds:uri="http://schemas.openxmlformats.org/officeDocument/2006/bibliography"/>
+  </ds:schemaRefs>
+</ds:datastoreItem>
 </file>
</xml_diff>

<commit_message>
Modified the tutorial with edits that Sam made
</commit_message>
<xml_diff>
--- a/docs/BDL_Plugin_tutorial_v1.docx
+++ b/docs/BDL_Plugin_tutorial_v1.docx
@@ -887,7 +887,14 @@
           <w:u w:val="single"/>
         </w:rPr>
         <w:lastRenderedPageBreak/>
-        <w:t>View your data in Skyline:</w:t>
+        <w:t>View spectral</w:t>
+      </w:r>
+      <w:r>
+        <w:rPr>
+          <w:b/>
+          <w:u w:val="single"/>
+        </w:rPr>
+        <w:t xml:space="preserve"> data in Skyline:</w:t>
       </w:r>
     </w:p>
     <w:p>
@@ -995,7 +1002,7 @@
           <w:u w:val="single"/>
         </w:rPr>
         <w:lastRenderedPageBreak/>
-        <w:t>New Features</w:t>
+        <w:t>Customizing the plugin with your data</w:t>
       </w:r>
       <w:r>
         <w:rPr>
@@ -1010,7 +1017,25 @@
         <w:spacing w:after="0"/>
       </w:pPr>
       <w:r>
-        <w:t>The Biodiversity Plugin has a new functionality that enables users to update the MS/MS data that is used. Users can upload personal data and use the same pathway oriented interface to load their data directly into Skyline. Users can start customizing their data by selecting the “Customize Data” button at the bottom of the organism selection page.</w:t>
+        <w:t>The Biodiversity Plug</w:t>
+      </w:r>
+      <w:r>
+        <w:t xml:space="preserve">in </w:t>
+      </w:r>
+      <w:r>
+        <w:t xml:space="preserve">enables users to update the MS/MS data </w:t>
+      </w:r>
+      <w:r>
+        <w:t xml:space="preserve">to include </w:t>
+      </w:r>
+      <w:r>
+        <w:t>personal data and use the same pathway oriented interface to load their data d</w:t>
+      </w:r>
+      <w:r>
+        <w:t xml:space="preserve">irectly into Skyline. Users </w:t>
+      </w:r>
+      <w:r>
+        <w:t>start customizing their data by selecting the “Customize Data” button at the bottom of the organism selection page.</w:t>
       </w:r>
     </w:p>
     <w:p>
@@ -1355,7 +1380,7 @@
                         <w:txbxContent>
                           <w:p>
                             <w:r>
-                              <w:t>C:\Desktop\ResultsFile01.txt</w:t>
+                              <w:t>C:\Desktop\ResultsFile01.mzid</w:t>
                             </w:r>
                           </w:p>
                         </w:txbxContent>
@@ -1374,12 +1399,16 @@
           </mc:Choice>
           <mc:Fallback>
             <w:pict>
+              <v:shapetype id="_x0000_t202" coordsize="21600,21600" o:spt="202" path="m,l,21600r21600,l21600,xe">
+                <v:stroke joinstyle="miter"/>
+                <v:path gradientshapeok="t" o:connecttype="rect"/>
+              </v:shapetype>
               <v:shape id="Text Box 9" o:spid="_x0000_s1027" type="#_x0000_t202" style="position:absolute;margin-left:141pt;margin-top:256.55pt;width:256.5pt;height:29.25pt;z-index:251663360;visibility:visible;mso-wrap-style:square;mso-wrap-distance-left:9pt;mso-wrap-distance-top:0;mso-wrap-distance-right:9pt;mso-wrap-distance-bottom:0;mso-position-horizontal:absolute;mso-position-horizontal-relative:text;mso-position-vertical:absolute;mso-position-vertical-relative:text;v-text-anchor:top" o:gfxdata="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" fillcolor="white [3201]" strokecolor="white [3212]" strokeweight=".5pt">
                 <v:textbox>
                   <w:txbxContent>
                     <w:p>
                       <w:r>
-                        <w:t>C:\Desktop\ResultsFile01.txt</w:t>
+                        <w:t>C:\Desktop\ResultsFile01.mzid</w:t>
                       </w:r>
                     </w:p>
                   </w:txbxContent>
@@ -1432,7 +1461,7 @@
     </w:p>
     <w:p>
       <w:r>
-        <w:t xml:space="preserve">Two files are required before continuing customizing data. </w:t>
+        <w:t>Two files are required:</w:t>
       </w:r>
     </w:p>
     <w:p>
@@ -1440,7 +1469,7 @@
         <w:pStyle w:val="ListParagraph"/>
         <w:numPr>
           <w:ilvl w:val="0"/>
-          <w:numId w:val="5"/>
+          <w:numId w:val="12"/>
         </w:numPr>
       </w:pPr>
       <w:proofErr w:type="spellStart"/>
@@ -1652,13 +1681,11 @@
       <w:r>
         <w:t xml:space="preserve">The fasta used with the PSM results must have </w:t>
       </w:r>
-      <w:proofErr w:type="spellStart"/>
-      <w:r>
-        <w:t>uniprots</w:t>
-      </w:r>
-      <w:proofErr w:type="spellEnd"/>
-      <w:r>
-        <w:t xml:space="preserve"> as identifiers.</w:t>
+      <w:r>
+        <w:t xml:space="preserve">gene identifiers from Uniprot </w:t>
+      </w:r>
+      <w:r>
+        <w:t>(http://www.uniprot.org).</w:t>
       </w:r>
     </w:p>
     <w:p>
@@ -2075,7 +2102,7 @@
                         <w:txbxContent>
                           <w:p>
                             <w:r>
-                              <w:t>C:\Desktop\ResultsFile01.txt</w:t>
+                              <w:t>C:\Desktop\ResultsFile01.mzid</w:t>
                             </w:r>
                           </w:p>
                         </w:txbxContent>
@@ -2099,7 +2126,7 @@
                   <w:txbxContent>
                     <w:p>
                       <w:r>
-                        <w:t>C:\Desktop\ResultsFile01.txt</w:t>
+                        <w:t>C:\Desktop\ResultsFile01.mzid</w:t>
                       </w:r>
                     </w:p>
                   </w:txbxContent>
@@ -2199,7 +2226,16 @@
         <w:t>Supplement Organism</w:t>
       </w:r>
       <w:r>
-        <w:t xml:space="preserve"> buttons will both take the user to the same organism selection window.</w:t>
+        <w:t xml:space="preserve"> </w:t>
+      </w:r>
+      <w:r>
+        <w:t xml:space="preserve">both </w:t>
+      </w:r>
+      <w:r>
+        <w:t>require the user to select an organism</w:t>
+      </w:r>
+      <w:r>
+        <w:t>.</w:t>
       </w:r>
     </w:p>
     <w:p/>
@@ -2221,7 +2257,7 @@
                   <wp:posOffset>-3152775</wp:posOffset>
                 </wp:positionH>
                 <wp:positionV relativeFrom="paragraph">
-                  <wp:posOffset>-1905</wp:posOffset>
+                  <wp:posOffset>179070</wp:posOffset>
                 </wp:positionV>
                 <wp:extent cx="1343025" cy="390525"/>
                 <wp:effectExtent l="0" t="0" r="28575" b="28575"/>
@@ -2273,7 +2309,7 @@
           </mc:Choice>
           <mc:Fallback>
             <w:pict>
-              <v:rect id="Rectangle 32" o:spid="_x0000_s1026" style="position:absolute;margin-left:-248.25pt;margin-top:-.15pt;width:105.75pt;height:30.75pt;z-index:251683840;visibility:visible;mso-wrap-style:square;mso-width-percent:0;mso-height-percent:0;mso-wrap-distance-left:9pt;mso-wrap-distance-top:0;mso-wrap-distance-right:9pt;mso-wrap-distance-bottom:0;mso-position-horizontal:absolute;mso-position-horizontal-relative:text;mso-position-vertical:absolute;mso-position-vertical-relative:text;mso-width-percent:0;mso-height-percent:0;mso-width-relative:margin;mso-height-relative:margin;v-text-anchor:middle" o:gfxdata="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" fillcolor="window" strokecolor="red" strokeweight="2pt">
+              <v:rect id="Rectangle 32" o:spid="_x0000_s1026" style="position:absolute;margin-left:-248.25pt;margin-top:14.1pt;width:105.75pt;height:30.75pt;z-index:251683840;visibility:visible;mso-wrap-style:square;mso-width-percent:0;mso-height-percent:0;mso-wrap-distance-left:9pt;mso-wrap-distance-top:0;mso-wrap-distance-right:9pt;mso-wrap-distance-bottom:0;mso-position-horizontal:absolute;mso-position-horizontal-relative:text;mso-position-vertical:absolute;mso-position-vertical-relative:text;mso-width-percent:0;mso-height-percent:0;mso-width-relative:margin;mso-height-relative:margin;v-text-anchor:middle" o:gfxdata="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" fillcolor="window" strokecolor="red" strokeweight="2pt">
                 <v:fill opacity="0"/>
               </v:rect>
             </w:pict>
@@ -2282,6 +2318,7 @@
       </w:r>
     </w:p>
     <w:p/>
+    <w:p/>
     <w:p>
       <w:r>
         <w:t>Here, you can use the drop down box to select the organ</w:t>
@@ -2290,16 +2327,22 @@
         <w:t xml:space="preserve">ism that you wish to customize and click Start. </w:t>
       </w:r>
       <w:r>
-        <w:t>Right before the update process is complete</w:t>
+        <w:t>B</w:t>
+      </w:r>
+      <w:r>
+        <w:t>efore the update process is complete</w:t>
       </w:r>
       <w:r>
         <w:t>d</w:t>
       </w:r>
       <w:r>
-        <w:t xml:space="preserve"> a confirmation window will appear for you to review</w:t>
-      </w:r>
-      <w:r>
-        <w:t xml:space="preserve"> and either click yes to continue, or no to stop the process if you get unexpected results.</w:t>
+        <w:t xml:space="preserve"> a</w:t>
+      </w:r>
+      <w:r>
+        <w:t xml:space="preserve"> confirmation window details the number of proteins which have identified spectra in the dataset. This pop-up is different for replacing versus supplementing and organism. </w:t>
+      </w:r>
+      <w:r>
+        <w:t>Once you click yes to continue, the organism will be updated in the database with the new data.</w:t>
       </w:r>
     </w:p>
     <w:p>
@@ -2462,14 +2505,7 @@
     <w:p/>
     <w:p/>
     <w:p/>
-    <w:p>
-      <w:r>
-        <w:t>Once you reach the Search Complete Window for either replacing or supplementing an organism, you can choose to either yes to continue updating that organism if the information is accurate, or no to stop the process if you suspect something went wrong. Once you click yes to continue, the organism will be updated in the database with the new data</w:t>
-      </w:r>
-      <w:r>
-        <w:t>.</w:t>
-      </w:r>
-    </w:p>
+    <w:p/>
     <w:p>
       <w:pPr>
         <w:rPr>
@@ -3035,7 +3071,6 @@
           </mc:Fallback>
         </mc:AlternateContent>
       </w:r>
-      <w:bookmarkStart w:id="0" w:name="_GoBack"/>
       <w:r>
         <w:rPr>
           <w:noProof/>
@@ -3076,7 +3111,6 @@
           </wp:inline>
         </w:drawing>
       </w:r>
-      <w:bookmarkEnd w:id="0"/>
       <w:r>
         <w:br w:type="page"/>
       </w:r>
@@ -3866,6 +3900,22 @@
     <w:p>
       <w:pPr>
         <w:pStyle w:val="ListParagraph"/>
+        <w:numPr>
+          <w:ilvl w:val="2"/>
+          <w:numId w:val="11"/>
+        </w:numPr>
+        <w:spacing w:line="240" w:lineRule="auto"/>
+        <w:rPr>
+          <w:b/>
+        </w:rPr>
+      </w:pPr>
+      <w:r>
+        <w:t>The organism you selected does not use Uniprot as identifiers in KEGG</w:t>
+      </w:r>
+    </w:p>
+    <w:p>
+      <w:pPr>
+        <w:pStyle w:val="ListParagraph"/>
         <w:spacing w:line="240" w:lineRule="auto"/>
         <w:ind w:left="2160"/>
         <w:rPr>
@@ -3880,6 +3930,8 @@
           <w:b/>
         </w:rPr>
       </w:pPr>
+      <w:bookmarkStart w:id="0" w:name="_GoBack"/>
+      <w:bookmarkEnd w:id="0"/>
     </w:p>
     <w:sectPr>
       <w:pgSz w:w="12240" w:h="15840"/>
@@ -4620,6 +4672,119 @@
     </w:lvl>
   </w:abstractNum>
   <w:abstractNum w:abstractNumId="6">
+    <w:nsid w:val="4DBF671A"/>
+    <w:multiLevelType w:val="hybridMultilevel"/>
+    <w:tmpl w:val="1C36A344"/>
+    <w:lvl w:ilvl="0" w:tplc="04090001">
+      <w:start w:val="1"/>
+      <w:numFmt w:val="bullet"/>
+      <w:lvlText w:val=""/>
+      <w:lvlJc w:val="left"/>
+      <w:pPr>
+        <w:ind w:left="720" w:hanging="360"/>
+      </w:pPr>
+      <w:rPr>
+        <w:rFonts w:ascii="Symbol" w:hAnsi="Symbol" w:hint="default"/>
+      </w:rPr>
+    </w:lvl>
+    <w:lvl w:ilvl="1" w:tplc="04090003" w:tentative="1">
+      <w:start w:val="1"/>
+      <w:numFmt w:val="bullet"/>
+      <w:lvlText w:val="o"/>
+      <w:lvlJc w:val="left"/>
+      <w:pPr>
+        <w:ind w:left="1440" w:hanging="360"/>
+      </w:pPr>
+      <w:rPr>
+        <w:rFonts w:ascii="Courier New" w:hAnsi="Courier New" w:cs="Courier New" w:hint="default"/>
+      </w:rPr>
+    </w:lvl>
+    <w:lvl w:ilvl="2" w:tplc="04090005" w:tentative="1">
+      <w:start w:val="1"/>
+      <w:numFmt w:val="bullet"/>
+      <w:lvlText w:val=""/>
+      <w:lvlJc w:val="left"/>
+      <w:pPr>
+        <w:ind w:left="2160" w:hanging="360"/>
+      </w:pPr>
+      <w:rPr>
+        <w:rFonts w:ascii="Wingdings" w:hAnsi="Wingdings" w:hint="default"/>
+      </w:rPr>
+    </w:lvl>
+    <w:lvl w:ilvl="3" w:tplc="04090001" w:tentative="1">
+      <w:start w:val="1"/>
+      <w:numFmt w:val="bullet"/>
+      <w:lvlText w:val=""/>
+      <w:lvlJc w:val="left"/>
+      <w:pPr>
+        <w:ind w:left="2880" w:hanging="360"/>
+      </w:pPr>
+      <w:rPr>
+        <w:rFonts w:ascii="Symbol" w:hAnsi="Symbol" w:hint="default"/>
+      </w:rPr>
+    </w:lvl>
+    <w:lvl w:ilvl="4" w:tplc="04090003" w:tentative="1">
+      <w:start w:val="1"/>
+      <w:numFmt w:val="bullet"/>
+      <w:lvlText w:val="o"/>
+      <w:lvlJc w:val="left"/>
+      <w:pPr>
+        <w:ind w:left="3600" w:hanging="360"/>
+      </w:pPr>
+      <w:rPr>
+        <w:rFonts w:ascii="Courier New" w:hAnsi="Courier New" w:cs="Courier New" w:hint="default"/>
+      </w:rPr>
+    </w:lvl>
+    <w:lvl w:ilvl="5" w:tplc="04090005" w:tentative="1">
+      <w:start w:val="1"/>
+      <w:numFmt w:val="bullet"/>
+      <w:lvlText w:val=""/>
+      <w:lvlJc w:val="left"/>
+      <w:pPr>
+        <w:ind w:left="4320" w:hanging="360"/>
+      </w:pPr>
+      <w:rPr>
+        <w:rFonts w:ascii="Wingdings" w:hAnsi="Wingdings" w:hint="default"/>
+      </w:rPr>
+    </w:lvl>
+    <w:lvl w:ilvl="6" w:tplc="04090001" w:tentative="1">
+      <w:start w:val="1"/>
+      <w:numFmt w:val="bullet"/>
+      <w:lvlText w:val=""/>
+      <w:lvlJc w:val="left"/>
+      <w:pPr>
+        <w:ind w:left="5040" w:hanging="360"/>
+      </w:pPr>
+      <w:rPr>
+        <w:rFonts w:ascii="Symbol" w:hAnsi="Symbol" w:hint="default"/>
+      </w:rPr>
+    </w:lvl>
+    <w:lvl w:ilvl="7" w:tplc="04090003" w:tentative="1">
+      <w:start w:val="1"/>
+      <w:numFmt w:val="bullet"/>
+      <w:lvlText w:val="o"/>
+      <w:lvlJc w:val="left"/>
+      <w:pPr>
+        <w:ind w:left="5760" w:hanging="360"/>
+      </w:pPr>
+      <w:rPr>
+        <w:rFonts w:ascii="Courier New" w:hAnsi="Courier New" w:cs="Courier New" w:hint="default"/>
+      </w:rPr>
+    </w:lvl>
+    <w:lvl w:ilvl="8" w:tplc="04090005" w:tentative="1">
+      <w:start w:val="1"/>
+      <w:numFmt w:val="bullet"/>
+      <w:lvlText w:val=""/>
+      <w:lvlJc w:val="left"/>
+      <w:pPr>
+        <w:ind w:left="6480" w:hanging="360"/>
+      </w:pPr>
+      <w:rPr>
+        <w:rFonts w:ascii="Wingdings" w:hAnsi="Wingdings" w:hint="default"/>
+      </w:rPr>
+    </w:lvl>
+  </w:abstractNum>
+  <w:abstractNum w:abstractNumId="7">
     <w:nsid w:val="51091868"/>
     <w:multiLevelType w:val="hybridMultilevel"/>
     <w:tmpl w:val="0D3882C4"/>
@@ -4732,7 +4897,7 @@
       </w:rPr>
     </w:lvl>
   </w:abstractNum>
-  <w:abstractNum w:abstractNumId="7">
+  <w:abstractNum w:abstractNumId="8">
     <w:nsid w:val="69B0407C"/>
     <w:multiLevelType w:val="hybridMultilevel"/>
     <w:tmpl w:val="2F007BBC"/>
@@ -4845,7 +5010,7 @@
       </w:rPr>
     </w:lvl>
   </w:abstractNum>
-  <w:abstractNum w:abstractNumId="8">
+  <w:abstractNum w:abstractNumId="9">
     <w:nsid w:val="70DE4222"/>
     <w:multiLevelType w:val="hybridMultilevel"/>
     <w:tmpl w:val="ECC03680"/>
@@ -4957,7 +5122,7 @@
       </w:rPr>
     </w:lvl>
   </w:abstractNum>
-  <w:abstractNum w:abstractNumId="9">
+  <w:abstractNum w:abstractNumId="10">
     <w:nsid w:val="74400DE6"/>
     <w:multiLevelType w:val="hybridMultilevel"/>
     <w:tmpl w:val="82965BFE"/>
@@ -5070,7 +5235,7 @@
       </w:rPr>
     </w:lvl>
   </w:abstractNum>
-  <w:abstractNum w:abstractNumId="10">
+  <w:abstractNum w:abstractNumId="11">
     <w:nsid w:val="7B537E2D"/>
     <w:multiLevelType w:val="hybridMultilevel"/>
     <w:tmpl w:val="9F04F4A8"/>
@@ -5187,22 +5352,22 @@
     <w:abstractNumId w:val="4"/>
   </w:num>
   <w:num w:numId="2">
-    <w:abstractNumId w:val="7"/>
+    <w:abstractNumId w:val="8"/>
   </w:num>
   <w:num w:numId="3">
     <w:abstractNumId w:val="2"/>
   </w:num>
   <w:num w:numId="4">
-    <w:abstractNumId w:val="6"/>
+    <w:abstractNumId w:val="7"/>
   </w:num>
   <w:num w:numId="5">
     <w:abstractNumId w:val="3"/>
   </w:num>
   <w:num w:numId="6">
-    <w:abstractNumId w:val="8"/>
+    <w:abstractNumId w:val="9"/>
   </w:num>
   <w:num w:numId="7">
-    <w:abstractNumId w:val="9"/>
+    <w:abstractNumId w:val="10"/>
   </w:num>
   <w:num w:numId="8">
     <w:abstractNumId w:val="5"/>
@@ -5211,10 +5376,13 @@
     <w:abstractNumId w:val="1"/>
   </w:num>
   <w:num w:numId="10">
-    <w:abstractNumId w:val="10"/>
+    <w:abstractNumId w:val="11"/>
   </w:num>
   <w:num w:numId="11">
     <w:abstractNumId w:val="0"/>
+  </w:num>
+  <w:num w:numId="12">
+    <w:abstractNumId w:val="6"/>
   </w:num>
 </w:numbering>
 </file>
@@ -6159,7 +6327,7 @@
 </file>
 
 <file path=customXml/itemProps1.xml><?xml version="1.0" encoding="utf-8"?>
-<ds:datastoreItem xmlns:ds="http://schemas.openxmlformats.org/officeDocument/2006/customXml" ds:itemID="{637EEB41-0C69-4245-9960-5D0E32140D95}">
+<ds:datastoreItem xmlns:ds="http://schemas.openxmlformats.org/officeDocument/2006/customXml" ds:itemID="{CFD95E62-9F1B-44C4-BFD8-F7264151AE3D}">
   <ds:schemaRefs>
     <ds:schemaRef ds:uri="http://schemas.openxmlformats.org/officeDocument/2006/bibliography"/>
   </ds:schemaRefs>

</xml_diff>

<commit_message>
Committing a small change to the tutorial
</commit_message>
<xml_diff>
--- a/docs/BDL_Plugin_tutorial_v1.docx
+++ b/docs/BDL_Plugin_tutorial_v1.docx
@@ -3442,6 +3442,37 @@
       <w:pPr>
         <w:pStyle w:val="ListParagraph"/>
         <w:numPr>
+          <w:ilvl w:val="3"/>
+          <w:numId w:val="1"/>
+        </w:numPr>
+        <w:spacing w:line="240" w:lineRule="auto"/>
+        <w:rPr>
+          <w:b/>
+        </w:rPr>
+      </w:pPr>
+      <w:r>
+        <w:t xml:space="preserve">To add custom observed data, see the </w:t>
+      </w:r>
+      <w:r>
+        <w:rPr>
+          <w:i/>
+        </w:rPr>
+        <w:t>Customizing the plugin with your data</w:t>
+      </w:r>
+      <w:r>
+        <w:rPr>
+          <w:i/>
+        </w:rPr>
+        <w:t xml:space="preserve"> </w:t>
+      </w:r>
+      <w:r>
+        <w:t>section of the tutorial</w:t>
+      </w:r>
+    </w:p>
+    <w:p>
+      <w:pPr>
+        <w:pStyle w:val="ListParagraph"/>
+        <w:numPr>
           <w:ilvl w:val="2"/>
           <w:numId w:val="1"/>
         </w:numPr>
@@ -3569,7 +3600,12 @@
         </w:rPr>
       </w:pPr>
       <w:r>
-        <w:t>The plugin was unable to obtain FASTA information for all proteins selected for export. NCBI or your local computer may be experiencing connectivity issues.</w:t>
+        <w:t>The plugin was unable to obtain FASTA information for all proteins selected for export. NCBI or your local computer may be experienc</w:t>
+      </w:r>
+      <w:bookmarkStart w:id="0" w:name="_GoBack"/>
+      <w:bookmarkEnd w:id="0"/>
+      <w:r>
+        <w:t>ing connectivity issues.</w:t>
       </w:r>
     </w:p>
     <w:p>
@@ -3585,6 +3621,7 @@
         </w:rPr>
       </w:pPr>
       <w:r>
+        <w:lastRenderedPageBreak/>
         <w:t>No proteins were selected for export from the plugin. The Spectral Library for the organism(s) examined still should export, but a message will display informing you that no proteins were selected and thus no FASTA was created</w:t>
       </w:r>
     </w:p>
@@ -3611,7 +3648,6 @@
         </w:rPr>
       </w:pPr>
       <w:r>
-        <w:lastRenderedPageBreak/>
         <w:t>Error Message</w:t>
       </w:r>
       <w:r>
@@ -3930,8 +3966,6 @@
           <w:b/>
         </w:rPr>
       </w:pPr>
-      <w:bookmarkStart w:id="0" w:name="_GoBack"/>
-      <w:bookmarkEnd w:id="0"/>
     </w:p>
     <w:sectPr>
       <w:pgSz w:w="12240" w:h="15840"/>
@@ -4485,7 +4519,7 @@
         <w:rFonts w:ascii="Wingdings" w:hAnsi="Wingdings" w:hint="default"/>
       </w:rPr>
     </w:lvl>
-    <w:lvl w:ilvl="3" w:tplc="04090001" w:tentative="1">
+    <w:lvl w:ilvl="3" w:tplc="04090001">
       <w:start w:val="1"/>
       <w:numFmt w:val="bullet"/>
       <w:lvlText w:val=""/>
@@ -6327,7 +6361,7 @@
 </file>
 
 <file path=customXml/itemProps1.xml><?xml version="1.0" encoding="utf-8"?>
-<ds:datastoreItem xmlns:ds="http://schemas.openxmlformats.org/officeDocument/2006/customXml" ds:itemID="{CFD95E62-9F1B-44C4-BFD8-F7264151AE3D}">
+<ds:datastoreItem xmlns:ds="http://schemas.openxmlformats.org/officeDocument/2006/customXml" ds:itemID="{B73C4521-50FC-4121-9646-E745C787B846}">
   <ds:schemaRefs>
     <ds:schemaRef ds:uri="http://schemas.openxmlformats.org/officeDocument/2006/bibliography"/>
   </ds:schemaRefs>

</xml_diff>

<commit_message>
Committing changes to the tutorial to reflect the changes to the customizing wizard
</commit_message>
<xml_diff>
--- a/docs/BDL_Plugin_tutorial_v1.docx
+++ b/docs/BDL_Plugin_tutorial_v1.docx
@@ -125,48 +125,38 @@
     </w:p>
     <w:p>
       <w:pPr>
+        <w:pStyle w:val="Heading2"/>
+      </w:pPr>
+      <w:r>
+        <w:t>Installation:</w:t>
+      </w:r>
+    </w:p>
+    <w:p>
+      <w:pPr>
         <w:spacing w:after="0"/>
-        <w:rPr>
-          <w:b/>
-          <w:u w:val="single"/>
-        </w:rPr>
-      </w:pPr>
-      <w:r>
-        <w:rPr>
-          <w:b/>
-          <w:u w:val="single"/>
-        </w:rPr>
-        <w:t>Installation:</w:t>
+      </w:pPr>
+      <w:r>
+        <w:t xml:space="preserve">The PNNL Biodiversity Library Plugin for Skyline can be installed through the Skyline tool store interface. </w:t>
+      </w:r>
+    </w:p>
+    <w:p>
+      <w:r>
+        <w:t>Tools -&gt; Tool Store -&gt; PNNL Biodiversity Library</w:t>
       </w:r>
     </w:p>
     <w:p>
       <w:pPr>
         <w:spacing w:after="0"/>
-      </w:pPr>
-      <w:r>
-        <w:t xml:space="preserve">The PNNL Biodiversity Library Plugin for Skyline can be installed through the Skyline tool store interface. </w:t>
-      </w:r>
-    </w:p>
-    <w:p>
-      <w:r>
-        <w:t>Tools -&gt; Tool Store -&gt; PNNL Biodiversity Library</w:t>
-      </w:r>
-    </w:p>
-    <w:p>
-      <w:pPr>
-        <w:spacing w:after="0"/>
-        <w:rPr>
-          <w:b/>
-          <w:u w:val="single"/>
-        </w:rPr>
-      </w:pPr>
-      <w:r>
-        <w:rPr>
-          <w:b/>
-          <w:noProof/>
+        <w:rPr>
+          <w:rStyle w:val="Heading2Char"/>
+        </w:rPr>
+      </w:pPr>
+      <w:r>
+        <w:rPr>
+          <w:rStyle w:val="Heading2Char"/>
         </w:rPr>
         <w:drawing>
-          <wp:anchor distT="0" distB="0" distL="114300" distR="114300" simplePos="0" relativeHeight="251658240" behindDoc="1" locked="0" layoutInCell="1" allowOverlap="1" wp14:anchorId="386FD0C8" wp14:editId="34A95E13">
+          <wp:anchor distT="0" distB="0" distL="114300" distR="114300" simplePos="0" relativeHeight="251658240" behindDoc="1" locked="0" layoutInCell="1" allowOverlap="1" wp14:anchorId="735B4732" wp14:editId="0FC74878">
             <wp:simplePos x="0" y="0"/>
             <wp:positionH relativeFrom="column">
               <wp:posOffset>-66675</wp:posOffset>
@@ -231,28 +221,22 @@
       </w:r>
       <w:r>
         <w:rPr>
-          <w:b/>
-          <w:u w:val="single"/>
+          <w:rStyle w:val="Heading2Char"/>
         </w:rPr>
         <w:t>Running the Plugin</w:t>
       </w:r>
       <w:r>
         <w:rPr>
-          <w:b/>
-          <w:u w:val="single"/>
+          <w:rStyle w:val="Heading2Char"/>
         </w:rPr>
         <w:t>:</w:t>
       </w:r>
     </w:p>
     <w:p>
       <w:pPr>
-        <w:spacing w:after="0"/>
-      </w:pPr>
-      <w:r>
-        <w:rPr>
-          <w:b/>
-          <w:u w:val="single"/>
-        </w:rPr>
+        <w:pStyle w:val="Heading2"/>
+      </w:pPr>
+      <w:r>
         <w:lastRenderedPageBreak/>
         <w:t>Select an Organism:</w:t>
       </w:r>
@@ -357,26 +341,12 @@
     <w:p/>
     <w:p/>
     <w:p/>
-    <w:p>
-      <w:r>
-        <w:t>.</w:t>
-      </w:r>
-    </w:p>
-    <w:p/>
-    <w:p/>
-    <w:p>
-      <w:pPr>
-        <w:spacing w:after="0"/>
-        <w:rPr>
-          <w:b/>
-          <w:u w:val="single"/>
-        </w:rPr>
-      </w:pPr>
-      <w:r>
-        <w:rPr>
-          <w:b/>
-          <w:u w:val="single"/>
-        </w:rPr>
+    <w:p/>
+    <w:p>
+      <w:pPr>
+        <w:pStyle w:val="Heading2"/>
+      </w:pPr>
+      <w:r>
         <w:lastRenderedPageBreak/>
         <w:t>Select Pathways of Interest:</w:t>
       </w:r>
@@ -484,35 +454,13 @@
     </w:p>
     <w:p>
       <w:pPr>
-        <w:spacing w:after="0"/>
-      </w:pPr>
-    </w:p>
-    <w:p>
-      <w:pPr>
-        <w:spacing w:after="0"/>
-      </w:pPr>
-    </w:p>
-    <w:p>
-      <w:pPr>
-        <w:spacing w:after="0"/>
-        <w:rPr>
-          <w:b/>
-          <w:u w:val="single"/>
-        </w:rPr>
-      </w:pPr>
-      <w:r>
-        <w:rPr>
-          <w:b/>
-          <w:u w:val="single"/>
-        </w:rPr>
+        <w:pStyle w:val="Heading2"/>
+      </w:pPr>
+      <w:r>
         <w:lastRenderedPageBreak/>
         <w:t xml:space="preserve">Select proteins of interest through </w:t>
       </w:r>
       <w:r>
-        <w:rPr>
-          <w:b/>
-          <w:u w:val="single"/>
-        </w:rPr>
         <w:t>KEGG Pathway maps:</w:t>
       </w:r>
     </w:p>
@@ -664,32 +612,9 @@
     </w:p>
     <w:p>
       <w:pPr>
-        <w:spacing w:after="0"/>
-      </w:pPr>
-    </w:p>
-    <w:p>
-      <w:pPr>
-        <w:spacing w:after="0"/>
-      </w:pPr>
-    </w:p>
-    <w:p>
-      <w:pPr>
-        <w:spacing w:after="0"/>
-      </w:pPr>
-    </w:p>
-    <w:p>
-      <w:pPr>
-        <w:spacing w:after="0"/>
-        <w:rPr>
-          <w:b/>
-          <w:u w:val="single"/>
-        </w:rPr>
-      </w:pPr>
-      <w:r>
-        <w:rPr>
-          <w:b/>
-          <w:u w:val="single"/>
-        </w:rPr>
+        <w:pStyle w:val="Heading2"/>
+      </w:pPr>
+      <w:r>
         <w:lastRenderedPageBreak/>
         <w:t>Fine control of proteins to export:</w:t>
       </w:r>
@@ -750,17 +675,9 @@
     <w:p/>
     <w:p>
       <w:pPr>
-        <w:spacing w:after="0"/>
-        <w:rPr>
-          <w:b/>
-          <w:u w:val="single"/>
-        </w:rPr>
-      </w:pPr>
-      <w:r>
-        <w:rPr>
-          <w:b/>
-          <w:u w:val="single"/>
-        </w:rPr>
+        <w:pStyle w:val="Heading2"/>
+      </w:pPr>
+      <w:r>
         <w:lastRenderedPageBreak/>
         <w:t>Export data to Skyline:</w:t>
       </w:r>
@@ -879,21 +796,13 @@
     <w:p/>
     <w:p>
       <w:pPr>
-        <w:spacing w:after="0"/>
-      </w:pPr>
-      <w:r>
-        <w:rPr>
-          <w:b/>
-          <w:u w:val="single"/>
-        </w:rPr>
+        <w:pStyle w:val="Heading2"/>
+      </w:pPr>
+      <w:r>
         <w:lastRenderedPageBreak/>
         <w:t>View spectral</w:t>
       </w:r>
       <w:r>
-        <w:rPr>
-          <w:b/>
-          <w:u w:val="single"/>
-        </w:rPr>
         <w:t xml:space="preserve"> data in Skyline:</w:t>
       </w:r>
     </w:p>
@@ -990,25 +899,13 @@
     </w:p>
     <w:p>
       <w:pPr>
-        <w:spacing w:after="0"/>
-        <w:rPr>
-          <w:b/>
-          <w:u w:val="single"/>
-        </w:rPr>
-      </w:pPr>
-      <w:r>
-        <w:rPr>
-          <w:b/>
-          <w:u w:val="single"/>
-        </w:rPr>
+        <w:pStyle w:val="Heading2"/>
+      </w:pPr>
+      <w:r>
         <w:lastRenderedPageBreak/>
         <w:t>Customizing the plugin with your data</w:t>
       </w:r>
       <w:r>
-        <w:rPr>
-          <w:b/>
-          <w:u w:val="single"/>
-        </w:rPr>
         <w:t>:</w:t>
       </w:r>
     </w:p>
@@ -1204,21 +1101,6 @@
     <w:p>
       <w:pPr>
         <w:spacing w:after="0"/>
-        <w:rPr>
-          <w:b/>
-        </w:rPr>
-      </w:pPr>
-      <w:r>
-        <w:rPr>
-          <w:b/>
-        </w:rPr>
-        <w:lastRenderedPageBreak/>
-        <w:t>Customize Data Window</w:t>
-      </w:r>
-    </w:p>
-    <w:p>
-      <w:pPr>
-        <w:spacing w:after="0"/>
       </w:pPr>
     </w:p>
     <w:p>
@@ -1226,207 +1108,11 @@
         <w:rPr>
           <w:noProof/>
         </w:rPr>
-        <mc:AlternateContent>
-          <mc:Choice Requires="wps">
-            <w:drawing>
-              <wp:anchor distT="0" distB="0" distL="114300" distR="114300" simplePos="0" relativeHeight="251662336" behindDoc="0" locked="0" layoutInCell="1" allowOverlap="1" wp14:anchorId="783F2734" wp14:editId="29CFF100">
-                <wp:simplePos x="0" y="0"/>
-                <wp:positionH relativeFrom="column">
-                  <wp:posOffset>1790700</wp:posOffset>
-                </wp:positionH>
-                <wp:positionV relativeFrom="paragraph">
-                  <wp:posOffset>2772410</wp:posOffset>
-                </wp:positionV>
-                <wp:extent cx="3257550" cy="342900"/>
-                <wp:effectExtent l="0" t="0" r="19050" b="19050"/>
-                <wp:wrapNone/>
-                <wp:docPr id="7" name="Text Box 7"/>
-                <wp:cNvGraphicFramePr/>
-                <a:graphic xmlns:a="http://schemas.openxmlformats.org/drawingml/2006/main">
-                  <a:graphicData uri="http://schemas.microsoft.com/office/word/2010/wordprocessingShape">
-                    <wps:wsp>
-                      <wps:cNvSpPr txBox="1"/>
-                      <wps:spPr>
-                        <a:xfrm>
-                          <a:off x="0" y="0"/>
-                          <a:ext cx="3257550" cy="342900"/>
-                        </a:xfrm>
-                        <a:prstGeom prst="rect">
-                          <a:avLst/>
-                        </a:prstGeom>
-                        <a:solidFill>
-                          <a:schemeClr val="lt1"/>
-                        </a:solidFill>
-                        <a:ln w="6350">
-                          <a:solidFill>
-                            <a:schemeClr val="bg1"/>
-                          </a:solidFill>
-                        </a:ln>
-                        <a:effectLst/>
-                      </wps:spPr>
-                      <wps:style>
-                        <a:lnRef idx="0">
-                          <a:schemeClr val="accent1"/>
-                        </a:lnRef>
-                        <a:fillRef idx="0">
-                          <a:schemeClr val="accent1"/>
-                        </a:fillRef>
-                        <a:effectRef idx="0">
-                          <a:schemeClr val="accent1"/>
-                        </a:effectRef>
-                        <a:fontRef idx="minor">
-                          <a:schemeClr val="dk1"/>
-                        </a:fontRef>
-                      </wps:style>
-                      <wps:txbx>
-                        <w:txbxContent>
-                          <w:p>
-                            <w:r>
-                              <w:t>C:\Desktop\BlibFile01.blib</w:t>
-                            </w:r>
-                          </w:p>
-                        </w:txbxContent>
-                      </wps:txbx>
-                      <wps:bodyPr rot="0" spcFirstLastPara="0" vertOverflow="overflow" horzOverflow="overflow" vert="horz" wrap="square" lIns="91440" tIns="45720" rIns="91440" bIns="45720" numCol="1" spcCol="0" rtlCol="0" fromWordArt="0" anchor="t" anchorCtr="0" forceAA="0" compatLnSpc="1">
-                        <a:prstTxWarp prst="textNoShape">
-                          <a:avLst/>
-                        </a:prstTxWarp>
-                        <a:noAutofit/>
-                      </wps:bodyPr>
-                    </wps:wsp>
-                  </a:graphicData>
-                </a:graphic>
-              </wp:anchor>
-            </w:drawing>
-          </mc:Choice>
-          <mc:Fallback>
-            <w:pict>
-              <v:shapetype id="_x0000_t202" coordsize="21600,21600" o:spt="202" path="m,l,21600r21600,l21600,xe">
-                <v:stroke joinstyle="miter"/>
-                <v:path gradientshapeok="t" o:connecttype="rect"/>
-              </v:shapetype>
-              <v:shape id="Text Box 7" o:spid="_x0000_s1026" type="#_x0000_t202" style="position:absolute;margin-left:141pt;margin-top:218.3pt;width:256.5pt;height:27pt;z-index:251662336;visibility:visible;mso-wrap-style:square;mso-wrap-distance-left:9pt;mso-wrap-distance-top:0;mso-wrap-distance-right:9pt;mso-wrap-distance-bottom:0;mso-position-horizontal:absolute;mso-position-horizontal-relative:text;mso-position-vertical:absolute;mso-position-vertical-relative:text;v-text-anchor:top" o:gfxdata="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" fillcolor="white [3201]" strokecolor="white [3212]" strokeweight=".5pt">
-                <v:textbox>
-                  <w:txbxContent>
-                    <w:p>
-                      <w:r>
-                        <w:t>C:\Desktop\BlibFile01.blib</w:t>
-                      </w:r>
-                    </w:p>
-                  </w:txbxContent>
-                </v:textbox>
-              </v:shape>
-            </w:pict>
-          </mc:Fallback>
-        </mc:AlternateContent>
-      </w:r>
-      <w:r>
-        <w:rPr>
-          <w:noProof/>
-        </w:rPr>
-        <mc:AlternateContent>
-          <mc:Choice Requires="wps">
-            <w:drawing>
-              <wp:anchor distT="0" distB="0" distL="114300" distR="114300" simplePos="0" relativeHeight="251663360" behindDoc="0" locked="0" layoutInCell="1" allowOverlap="1" wp14:anchorId="1420615C" wp14:editId="3943C73C">
-                <wp:simplePos x="0" y="0"/>
-                <wp:positionH relativeFrom="column">
-                  <wp:posOffset>1790700</wp:posOffset>
-                </wp:positionH>
-                <wp:positionV relativeFrom="paragraph">
-                  <wp:posOffset>3258185</wp:posOffset>
-                </wp:positionV>
-                <wp:extent cx="3257550" cy="371475"/>
-                <wp:effectExtent l="0" t="0" r="19050" b="28575"/>
-                <wp:wrapNone/>
-                <wp:docPr id="9" name="Text Box 9"/>
-                <wp:cNvGraphicFramePr/>
-                <a:graphic xmlns:a="http://schemas.openxmlformats.org/drawingml/2006/main">
-                  <a:graphicData uri="http://schemas.microsoft.com/office/word/2010/wordprocessingShape">
-                    <wps:wsp>
-                      <wps:cNvSpPr txBox="1"/>
-                      <wps:spPr>
-                        <a:xfrm>
-                          <a:off x="0" y="0"/>
-                          <a:ext cx="3257550" cy="371475"/>
-                        </a:xfrm>
-                        <a:prstGeom prst="rect">
-                          <a:avLst/>
-                        </a:prstGeom>
-                        <a:solidFill>
-                          <a:schemeClr val="lt1"/>
-                        </a:solidFill>
-                        <a:ln w="6350">
-                          <a:solidFill>
-                            <a:schemeClr val="bg1"/>
-                          </a:solidFill>
-                        </a:ln>
-                        <a:effectLst/>
-                      </wps:spPr>
-                      <wps:style>
-                        <a:lnRef idx="0">
-                          <a:schemeClr val="accent1"/>
-                        </a:lnRef>
-                        <a:fillRef idx="0">
-                          <a:schemeClr val="accent1"/>
-                        </a:fillRef>
-                        <a:effectRef idx="0">
-                          <a:schemeClr val="accent1"/>
-                        </a:effectRef>
-                        <a:fontRef idx="minor">
-                          <a:schemeClr val="dk1"/>
-                        </a:fontRef>
-                      </wps:style>
-                      <wps:txbx>
-                        <w:txbxContent>
-                          <w:p>
-                            <w:r>
-                              <w:t>C:\Desktop\ResultsFile01.mzid</w:t>
-                            </w:r>
-                          </w:p>
-                        </w:txbxContent>
-                      </wps:txbx>
-                      <wps:bodyPr rot="0" spcFirstLastPara="0" vertOverflow="overflow" horzOverflow="overflow" vert="horz" wrap="square" lIns="91440" tIns="45720" rIns="91440" bIns="45720" numCol="1" spcCol="0" rtlCol="0" fromWordArt="0" anchor="t" anchorCtr="0" forceAA="0" compatLnSpc="1">
-                        <a:prstTxWarp prst="textNoShape">
-                          <a:avLst/>
-                        </a:prstTxWarp>
-                        <a:noAutofit/>
-                      </wps:bodyPr>
-                    </wps:wsp>
-                  </a:graphicData>
-                </a:graphic>
-              </wp:anchor>
-            </w:drawing>
-          </mc:Choice>
-          <mc:Fallback>
-            <w:pict>
-              <v:shapetype id="_x0000_t202" coordsize="21600,21600" o:spt="202" path="m,l,21600r21600,l21600,xe">
-                <v:stroke joinstyle="miter"/>
-                <v:path gradientshapeok="t" o:connecttype="rect"/>
-              </v:shapetype>
-              <v:shape id="Text Box 9" o:spid="_x0000_s1027" type="#_x0000_t202" style="position:absolute;margin-left:141pt;margin-top:256.55pt;width:256.5pt;height:29.25pt;z-index:251663360;visibility:visible;mso-wrap-style:square;mso-wrap-distance-left:9pt;mso-wrap-distance-top:0;mso-wrap-distance-right:9pt;mso-wrap-distance-bottom:0;mso-position-horizontal:absolute;mso-position-horizontal-relative:text;mso-position-vertical:absolute;mso-position-vertical-relative:text;v-text-anchor:top" o:gfxdata="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" fillcolor="white [3201]" strokecolor="white [3212]" strokeweight=".5pt">
-                <v:textbox>
-                  <w:txbxContent>
-                    <w:p>
-                      <w:r>
-                        <w:t>C:\Desktop\ResultsFile01.mzid</w:t>
-                      </w:r>
-                    </w:p>
-                  </w:txbxContent>
-                </v:textbox>
-              </v:shape>
-            </w:pict>
-          </mc:Fallback>
-        </mc:AlternateContent>
-      </w:r>
-      <w:r>
-        <w:rPr>
-          <w:noProof/>
-        </w:rPr>
         <w:drawing>
-          <wp:inline distT="0" distB="0" distL="0" distR="0" wp14:anchorId="588EF02C" wp14:editId="7EA0BA9F">
-            <wp:extent cx="5905500" cy="4286250"/>
+          <wp:inline distT="0" distB="0" distL="0" distR="0" wp14:anchorId="17456D73" wp14:editId="41ED25F5">
+            <wp:extent cx="5943600" cy="3962400"/>
             <wp:effectExtent l="0" t="0" r="0" b="0"/>
-            <wp:docPr id="14" name="Picture 14"/>
+            <wp:docPr id="4" name="Picture 4"/>
             <wp:cNvGraphicFramePr>
               <a:graphicFrameLocks xmlns:a="http://schemas.openxmlformats.org/drawingml/2006/main" noChangeAspect="1"/>
             </wp:cNvGraphicFramePr>
@@ -1446,7 +1132,7 @@
                   <pic:spPr>
                     <a:xfrm>
                       <a:off x="0" y="0"/>
-                      <a:ext cx="5905500" cy="4286250"/>
+                      <a:ext cx="5943600" cy="3962400"/>
                     </a:xfrm>
                     <a:prstGeom prst="rect">
                       <a:avLst/>
@@ -1459,6 +1145,70 @@
         </w:drawing>
       </w:r>
     </w:p>
+    <w:p/>
+    <w:p/>
+    <w:p/>
+    <w:p/>
+    <w:p/>
+    <w:p/>
+    <w:p/>
+    <w:p/>
+    <w:p/>
+    <w:p/>
+    <w:p/>
+    <w:p/>
+    <w:p>
+      <w:pPr>
+        <w:pStyle w:val="Heading2"/>
+      </w:pPr>
+      <w:r>
+        <w:lastRenderedPageBreak/>
+        <w:t>Input Mass Spec Data:</w:t>
+      </w:r>
+    </w:p>
+    <w:p/>
+    <w:p>
+      <w:r>
+        <w:rPr>
+          <w:noProof/>
+        </w:rPr>
+        <w:drawing>
+          <wp:inline distT="0" distB="0" distL="0" distR="0" wp14:anchorId="47896312" wp14:editId="358A45E2">
+            <wp:extent cx="5943600" cy="3962400"/>
+            <wp:effectExtent l="0" t="0" r="0" b="0"/>
+            <wp:docPr id="6" name="Picture 6"/>
+            <wp:cNvGraphicFramePr>
+              <a:graphicFrameLocks xmlns:a="http://schemas.openxmlformats.org/drawingml/2006/main" noChangeAspect="1"/>
+            </wp:cNvGraphicFramePr>
+            <a:graphic xmlns:a="http://schemas.openxmlformats.org/drawingml/2006/main">
+              <a:graphicData uri="http://schemas.openxmlformats.org/drawingml/2006/picture">
+                <pic:pic xmlns:pic="http://schemas.openxmlformats.org/drawingml/2006/picture">
+                  <pic:nvPicPr>
+                    <pic:cNvPr id="0" name=""/>
+                    <pic:cNvPicPr/>
+                  </pic:nvPicPr>
+                  <pic:blipFill>
+                    <a:blip r:embed="rId23"/>
+                    <a:stretch>
+                      <a:fillRect/>
+                    </a:stretch>
+                  </pic:blipFill>
+                  <pic:spPr>
+                    <a:xfrm>
+                      <a:off x="0" y="0"/>
+                      <a:ext cx="5943600" cy="3962400"/>
+                    </a:xfrm>
+                    <a:prstGeom prst="rect">
+                      <a:avLst/>
+                    </a:prstGeom>
+                  </pic:spPr>
+                </pic:pic>
+              </a:graphicData>
+            </a:graphic>
+          </wp:inline>
+        </w:drawing>
+      </w:r>
+    </w:p>
     <w:p>
       <w:r>
         <w:t>Two files are required:</w:t>
@@ -1495,7 +1245,7 @@
       <w:r>
         <w:t xml:space="preserve"> </w:t>
       </w:r>
-      <w:hyperlink r:id="rId23" w:history="1">
+      <w:hyperlink r:id="rId24" w:history="1">
         <w:proofErr w:type="spellStart"/>
         <w:r>
           <w:rPr>
@@ -1520,7 +1270,7 @@
       <w:r>
         <w:t xml:space="preserve">Please consult the </w:t>
       </w:r>
-      <w:hyperlink r:id="rId24" w:history="1">
+      <w:hyperlink r:id="rId25" w:history="1">
         <w:r>
           <w:rPr>
             <w:rStyle w:val="Hyperlink"/>
@@ -1653,7 +1403,7 @@
       <w:r>
         <w:t xml:space="preserve">PSM results must be formatted according to the </w:t>
       </w:r>
-      <w:hyperlink r:id="rId25" w:history="1">
+      <w:hyperlink r:id="rId26" w:history="1">
         <w:proofErr w:type="spellStart"/>
         <w:r>
           <w:rPr>
@@ -1695,16 +1445,14 @@
     </w:p>
     <w:p>
       <w:pPr>
-        <w:rPr>
-          <w:b/>
-        </w:rPr>
-      </w:pPr>
-      <w:r>
-        <w:rPr>
-          <w:b/>
-        </w:rPr>
+        <w:pStyle w:val="Heading2"/>
+      </w:pPr>
+      <w:r>
         <w:lastRenderedPageBreak/>
         <w:t>Customizing Options</w:t>
+      </w:r>
+      <w:r>
+        <w:t>:</w:t>
       </w:r>
     </w:p>
     <w:p>
@@ -1749,87 +1497,6 @@
       </w:r>
     </w:p>
     <w:p>
-      <w:pPr>
-        <w:rPr>
-          <w:b/>
-        </w:rPr>
-      </w:pPr>
-      <w:r>
-        <w:rPr>
-          <w:noProof/>
-        </w:rPr>
-        <w:drawing>
-          <wp:anchor distT="0" distB="0" distL="114300" distR="114300" simplePos="0" relativeHeight="251664384" behindDoc="1" locked="0" layoutInCell="1" allowOverlap="1" wp14:anchorId="6A239C61" wp14:editId="7333136C">
-            <wp:simplePos x="0" y="0"/>
-            <wp:positionH relativeFrom="column">
-              <wp:posOffset>0</wp:posOffset>
-            </wp:positionH>
-            <wp:positionV relativeFrom="paragraph">
-              <wp:posOffset>283210</wp:posOffset>
-            </wp:positionV>
-            <wp:extent cx="5905500" cy="4286250"/>
-            <wp:effectExtent l="0" t="0" r="0" b="0"/>
-            <wp:wrapTight wrapText="bothSides">
-              <wp:wrapPolygon edited="0">
-                <wp:start x="0" y="0"/>
-                <wp:lineTo x="0" y="21504"/>
-                <wp:lineTo x="21530" y="21504"/>
-                <wp:lineTo x="21530" y="0"/>
-                <wp:lineTo x="0" y="0"/>
-              </wp:wrapPolygon>
-            </wp:wrapTight>
-            <wp:docPr id="20" name="Picture 20"/>
-            <wp:cNvGraphicFramePr>
-              <a:graphicFrameLocks xmlns:a="http://schemas.openxmlformats.org/drawingml/2006/main" noChangeAspect="1"/>
-            </wp:cNvGraphicFramePr>
-            <a:graphic xmlns:a="http://schemas.openxmlformats.org/drawingml/2006/main">
-              <a:graphicData uri="http://schemas.openxmlformats.org/drawingml/2006/picture">
-                <pic:pic xmlns:pic="http://schemas.openxmlformats.org/drawingml/2006/picture">
-                  <pic:nvPicPr>
-                    <pic:cNvPr id="0" name=""/>
-                    <pic:cNvPicPr/>
-                  </pic:nvPicPr>
-                  <pic:blipFill>
-                    <a:blip r:embed="rId26">
-                      <a:extLst>
-                        <a:ext uri="{28A0092B-C50C-407E-A947-70E740481C1C}">
-                          <a14:useLocalDpi xmlns:a14="http://schemas.microsoft.com/office/drawing/2010/main" val="0"/>
-                        </a:ext>
-                      </a:extLst>
-                    </a:blip>
-                    <a:stretch>
-                      <a:fillRect/>
-                    </a:stretch>
-                  </pic:blipFill>
-                  <pic:spPr>
-                    <a:xfrm>
-                      <a:off x="0" y="0"/>
-                      <a:ext cx="5905500" cy="4286250"/>
-                    </a:xfrm>
-                    <a:prstGeom prst="rect">
-                      <a:avLst/>
-                    </a:prstGeom>
-                  </pic:spPr>
-                </pic:pic>
-              </a:graphicData>
-            </a:graphic>
-            <wp14:sizeRelH relativeFrom="page">
-              <wp14:pctWidth>0</wp14:pctWidth>
-            </wp14:sizeRelH>
-            <wp14:sizeRelV relativeFrom="page">
-              <wp14:pctHeight>0</wp14:pctHeight>
-            </wp14:sizeRelV>
-          </wp:anchor>
-        </w:drawing>
-      </w:r>
-      <w:r>
-        <w:rPr>
-          <w:b/>
-        </w:rPr>
-        <w:t>Replacing and Supplementing Organisms</w:t>
-      </w:r>
-    </w:p>
-    <w:p>
       <w:r>
         <w:rPr>
           <w:noProof/>
@@ -1838,18 +1505,18 @@
         <mc:AlternateContent>
           <mc:Choice Requires="wps">
             <w:drawing>
-              <wp:anchor distT="0" distB="0" distL="114300" distR="114300" simplePos="0" relativeHeight="251672576" behindDoc="0" locked="0" layoutInCell="1" allowOverlap="1" wp14:anchorId="23A6EAD3" wp14:editId="558B655C">
+              <wp:anchor distT="0" distB="0" distL="114300" distR="114300" simplePos="0" relativeHeight="251683840" behindDoc="0" locked="0" layoutInCell="1" allowOverlap="1" wp14:anchorId="4AD9CED3" wp14:editId="20E04341">
                 <wp:simplePos x="0" y="0"/>
                 <wp:positionH relativeFrom="column">
-                  <wp:posOffset>2657475</wp:posOffset>
+                  <wp:posOffset>1400175</wp:posOffset>
                 </wp:positionH>
                 <wp:positionV relativeFrom="paragraph">
-                  <wp:posOffset>-550545</wp:posOffset>
+                  <wp:posOffset>869315</wp:posOffset>
                 </wp:positionV>
-                <wp:extent cx="1343025" cy="390525"/>
-                <wp:effectExtent l="0" t="0" r="28575" b="28575"/>
+                <wp:extent cx="1600200" cy="1133475"/>
+                <wp:effectExtent l="0" t="0" r="19050" b="28575"/>
                 <wp:wrapNone/>
-                <wp:docPr id="24" name="Rectangle 24"/>
+                <wp:docPr id="32" name="Rectangle 32"/>
                 <wp:cNvGraphicFramePr/>
                 <a:graphic xmlns:a="http://schemas.openxmlformats.org/drawingml/2006/main">
                   <a:graphicData uri="http://schemas.microsoft.com/office/word/2010/wordprocessingShape">
@@ -1858,7 +1525,7 @@
                       <wps:spPr>
                         <a:xfrm>
                           <a:off x="0" y="0"/>
-                          <a:ext cx="1343025" cy="390525"/>
+                          <a:ext cx="1600200" cy="1133475"/>
                         </a:xfrm>
                         <a:prstGeom prst="rect">
                           <a:avLst/>
@@ -1896,7 +1563,7 @@
           </mc:Choice>
           <mc:Fallback>
             <w:pict>
-              <v:rect id="Rectangle 24" o:spid="_x0000_s1026" style="position:absolute;margin-left:209.25pt;margin-top:-43.35pt;width:105.75pt;height:30.75pt;z-index:251672576;visibility:visible;mso-wrap-style:square;mso-width-percent:0;mso-height-percent:0;mso-wrap-distance-left:9pt;mso-wrap-distance-top:0;mso-wrap-distance-right:9pt;mso-wrap-distance-bottom:0;mso-position-horizontal:absolute;mso-position-horizontal-relative:text;mso-position-vertical:absolute;mso-position-vertical-relative:text;mso-width-percent:0;mso-height-percent:0;mso-width-relative:margin;mso-height-relative:margin;v-text-anchor:middle" o:gfxdata="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" fillcolor="window" strokecolor="red" strokeweight="2pt">
+              <v:rect id="Rectangle 32" o:spid="_x0000_s1026" style="position:absolute;margin-left:110.25pt;margin-top:68.45pt;width:126pt;height:89.25pt;z-index:251683840;visibility:visible;mso-wrap-style:square;mso-width-percent:0;mso-height-percent:0;mso-wrap-distance-left:9pt;mso-wrap-distance-top:0;mso-wrap-distance-right:9pt;mso-wrap-distance-bottom:0;mso-position-horizontal:absolute;mso-position-horizontal-relative:text;mso-position-vertical:absolute;mso-position-vertical-relative:text;mso-width-percent:0;mso-height-percent:0;mso-width-relative:margin;mso-height-relative:margin;v-text-anchor:middle" o:gfxdata="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" fillcolor="window" strokecolor="red" strokeweight="2pt">
                 <v:fill opacity="0"/>
               </v:rect>
             </w:pict>
@@ -1906,270 +1573,12 @@
       <w:r>
         <w:rPr>
           <w:noProof/>
-          <w:color w:val="FF0000"/>
-        </w:rPr>
-        <mc:AlternateContent>
-          <mc:Choice Requires="wps">
-            <w:drawing>
-              <wp:anchor distT="0" distB="0" distL="114300" distR="114300" simplePos="0" relativeHeight="251674624" behindDoc="0" locked="0" layoutInCell="1" allowOverlap="1" wp14:anchorId="0D553E34" wp14:editId="1A3FFBAD">
-                <wp:simplePos x="0" y="0"/>
-                <wp:positionH relativeFrom="column">
-                  <wp:posOffset>1228725</wp:posOffset>
-                </wp:positionH>
-                <wp:positionV relativeFrom="paragraph">
-                  <wp:posOffset>-550545</wp:posOffset>
-                </wp:positionV>
-                <wp:extent cx="1343025" cy="390525"/>
-                <wp:effectExtent l="0" t="0" r="28575" b="28575"/>
-                <wp:wrapNone/>
-                <wp:docPr id="25" name="Rectangle 25"/>
-                <wp:cNvGraphicFramePr/>
-                <a:graphic xmlns:a="http://schemas.openxmlformats.org/drawingml/2006/main">
-                  <a:graphicData uri="http://schemas.microsoft.com/office/word/2010/wordprocessingShape">
-                    <wps:wsp>
-                      <wps:cNvSpPr/>
-                      <wps:spPr>
-                        <a:xfrm>
-                          <a:off x="0" y="0"/>
-                          <a:ext cx="1343025" cy="390525"/>
-                        </a:xfrm>
-                        <a:prstGeom prst="rect">
-                          <a:avLst/>
-                        </a:prstGeom>
-                        <a:solidFill>
-                          <a:sysClr val="window" lastClr="FFFFFF">
-                            <a:alpha val="0"/>
-                          </a:sysClr>
-                        </a:solidFill>
-                        <a:ln w="25400" cap="flat" cmpd="sng" algn="ctr">
-                          <a:solidFill>
-                            <a:srgbClr val="FF0000"/>
-                          </a:solidFill>
-                          <a:prstDash val="solid"/>
-                        </a:ln>
-                        <a:effectLst/>
-                      </wps:spPr>
-                      <wps:bodyPr rot="0" spcFirstLastPara="0" vertOverflow="overflow" horzOverflow="overflow" vert="horz" wrap="square" lIns="91440" tIns="45720" rIns="91440" bIns="45720" numCol="1" spcCol="0" rtlCol="0" fromWordArt="0" anchor="ctr" anchorCtr="0" forceAA="0" compatLnSpc="1">
-                        <a:prstTxWarp prst="textNoShape">
-                          <a:avLst/>
-                        </a:prstTxWarp>
-                        <a:noAutofit/>
-                      </wps:bodyPr>
-                    </wps:wsp>
-                  </a:graphicData>
-                </a:graphic>
-                <wp14:sizeRelH relativeFrom="margin">
-                  <wp14:pctWidth>0</wp14:pctWidth>
-                </wp14:sizeRelH>
-                <wp14:sizeRelV relativeFrom="margin">
-                  <wp14:pctHeight>0</wp14:pctHeight>
-                </wp14:sizeRelV>
-              </wp:anchor>
-            </w:drawing>
-          </mc:Choice>
-          <mc:Fallback>
-            <w:pict>
-              <v:rect id="Rectangle 25" o:spid="_x0000_s1026" style="position:absolute;margin-left:96.75pt;margin-top:-43.35pt;width:105.75pt;height:30.75pt;z-index:251674624;visibility:visible;mso-wrap-style:square;mso-width-percent:0;mso-height-percent:0;mso-wrap-distance-left:9pt;mso-wrap-distance-top:0;mso-wrap-distance-right:9pt;mso-wrap-distance-bottom:0;mso-position-horizontal:absolute;mso-position-horizontal-relative:text;mso-position-vertical:absolute;mso-position-vertical-relative:text;mso-width-percent:0;mso-height-percent:0;mso-width-relative:margin;mso-height-relative:margin;v-text-anchor:middle" o:gfxdata="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" fillcolor="window" strokecolor="red" strokeweight="2pt">
-                <v:fill opacity="0"/>
-              </v:rect>
-            </w:pict>
-          </mc:Fallback>
-        </mc:AlternateContent>
-      </w:r>
-      <w:r>
-        <w:rPr>
-          <w:noProof/>
-        </w:rPr>
-        <mc:AlternateContent>
-          <mc:Choice Requires="wps">
-            <w:drawing>
-              <wp:anchor distT="0" distB="0" distL="114300" distR="114300" simplePos="0" relativeHeight="251668480" behindDoc="0" locked="0" layoutInCell="1" allowOverlap="1" wp14:anchorId="16F0F522" wp14:editId="34F8C5C9">
-                <wp:simplePos x="0" y="0"/>
-                <wp:positionH relativeFrom="column">
-                  <wp:posOffset>1781175</wp:posOffset>
-                </wp:positionH>
-                <wp:positionV relativeFrom="paragraph">
-                  <wp:posOffset>-1529080</wp:posOffset>
-                </wp:positionV>
-                <wp:extent cx="3257550" cy="342900"/>
-                <wp:effectExtent l="0" t="0" r="19050" b="19050"/>
-                <wp:wrapNone/>
-                <wp:docPr id="22" name="Text Box 22"/>
-                <wp:cNvGraphicFramePr/>
-                <a:graphic xmlns:a="http://schemas.openxmlformats.org/drawingml/2006/main">
-                  <a:graphicData uri="http://schemas.microsoft.com/office/word/2010/wordprocessingShape">
-                    <wps:wsp>
-                      <wps:cNvSpPr txBox="1"/>
-                      <wps:spPr>
-                        <a:xfrm>
-                          <a:off x="0" y="0"/>
-                          <a:ext cx="3257550" cy="342900"/>
-                        </a:xfrm>
-                        <a:prstGeom prst="rect">
-                          <a:avLst/>
-                        </a:prstGeom>
-                        <a:solidFill>
-                          <a:sysClr val="window" lastClr="FFFFFF"/>
-                        </a:solidFill>
-                        <a:ln w="6350">
-                          <a:solidFill>
-                            <a:sysClr val="window" lastClr="FFFFFF"/>
-                          </a:solidFill>
-                        </a:ln>
-                        <a:effectLst/>
-                      </wps:spPr>
-                      <wps:txbx>
-                        <w:txbxContent>
-                          <w:p>
-                            <w:r>
-                              <w:t>C:\Desktop\BlibFile01.blib</w:t>
-                            </w:r>
-                          </w:p>
-                        </w:txbxContent>
-                      </wps:txbx>
-                      <wps:bodyPr rot="0" spcFirstLastPara="0" vertOverflow="overflow" horzOverflow="overflow" vert="horz" wrap="square" lIns="91440" tIns="45720" rIns="91440" bIns="45720" numCol="1" spcCol="0" rtlCol="0" fromWordArt="0" anchor="t" anchorCtr="0" forceAA="0" compatLnSpc="1">
-                        <a:prstTxWarp prst="textNoShape">
-                          <a:avLst/>
-                        </a:prstTxWarp>
-                        <a:noAutofit/>
-                      </wps:bodyPr>
-                    </wps:wsp>
-                  </a:graphicData>
-                </a:graphic>
-              </wp:anchor>
-            </w:drawing>
-          </mc:Choice>
-          <mc:Fallback>
-            <w:pict>
-              <v:shape id="Text Box 22" o:spid="_x0000_s1028" type="#_x0000_t202" style="position:absolute;margin-left:140.25pt;margin-top:-120.4pt;width:256.5pt;height:27pt;z-index:251668480;visibility:visible;mso-wrap-style:square;mso-wrap-distance-left:9pt;mso-wrap-distance-top:0;mso-wrap-distance-right:9pt;mso-wrap-distance-bottom:0;mso-position-horizontal:absolute;mso-position-horizontal-relative:text;mso-position-vertical:absolute;mso-position-vertical-relative:text;v-text-anchor:top" o:gfxdata="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" fillcolor="window" strokecolor="window" strokeweight=".5pt">
-                <v:textbox>
-                  <w:txbxContent>
-                    <w:p>
-                      <w:r>
-                        <w:t>C:\Desktop\BlibFile01.blib</w:t>
-                      </w:r>
-                    </w:p>
-                  </w:txbxContent>
-                </v:textbox>
-              </v:shape>
-            </w:pict>
-          </mc:Fallback>
-        </mc:AlternateContent>
-      </w:r>
-      <w:r>
-        <w:rPr>
-          <w:noProof/>
-        </w:rPr>
-        <mc:AlternateContent>
-          <mc:Choice Requires="wps">
-            <w:drawing>
-              <wp:anchor distT="0" distB="0" distL="114300" distR="114300" simplePos="0" relativeHeight="251666432" behindDoc="0" locked="0" layoutInCell="1" allowOverlap="1" wp14:anchorId="46C87ED8" wp14:editId="14B7019C">
-                <wp:simplePos x="0" y="0"/>
-                <wp:positionH relativeFrom="column">
-                  <wp:posOffset>1781175</wp:posOffset>
-                </wp:positionH>
-                <wp:positionV relativeFrom="paragraph">
-                  <wp:posOffset>-1062355</wp:posOffset>
-                </wp:positionV>
-                <wp:extent cx="3257550" cy="371475"/>
-                <wp:effectExtent l="0" t="0" r="19050" b="28575"/>
-                <wp:wrapNone/>
-                <wp:docPr id="21" name="Text Box 21"/>
-                <wp:cNvGraphicFramePr/>
-                <a:graphic xmlns:a="http://schemas.openxmlformats.org/drawingml/2006/main">
-                  <a:graphicData uri="http://schemas.microsoft.com/office/word/2010/wordprocessingShape">
-                    <wps:wsp>
-                      <wps:cNvSpPr txBox="1"/>
-                      <wps:spPr>
-                        <a:xfrm>
-                          <a:off x="0" y="0"/>
-                          <a:ext cx="3257550" cy="371475"/>
-                        </a:xfrm>
-                        <a:prstGeom prst="rect">
-                          <a:avLst/>
-                        </a:prstGeom>
-                        <a:solidFill>
-                          <a:sysClr val="window" lastClr="FFFFFF"/>
-                        </a:solidFill>
-                        <a:ln w="6350">
-                          <a:solidFill>
-                            <a:sysClr val="window" lastClr="FFFFFF"/>
-                          </a:solidFill>
-                        </a:ln>
-                        <a:effectLst/>
-                      </wps:spPr>
-                      <wps:txbx>
-                        <w:txbxContent>
-                          <w:p>
-                            <w:r>
-                              <w:t>C:\Desktop\ResultsFile01.mzid</w:t>
-                            </w:r>
-                          </w:p>
-                        </w:txbxContent>
-                      </wps:txbx>
-                      <wps:bodyPr rot="0" spcFirstLastPara="0" vertOverflow="overflow" horzOverflow="overflow" vert="horz" wrap="square" lIns="91440" tIns="45720" rIns="91440" bIns="45720" numCol="1" spcCol="0" rtlCol="0" fromWordArt="0" anchor="t" anchorCtr="0" forceAA="0" compatLnSpc="1">
-                        <a:prstTxWarp prst="textNoShape">
-                          <a:avLst/>
-                        </a:prstTxWarp>
-                        <a:noAutofit/>
-                      </wps:bodyPr>
-                    </wps:wsp>
-                  </a:graphicData>
-                </a:graphic>
-              </wp:anchor>
-            </w:drawing>
-          </mc:Choice>
-          <mc:Fallback>
-            <w:pict>
-              <v:shape id="Text Box 21" o:spid="_x0000_s1029" type="#_x0000_t202" style="position:absolute;margin-left:140.25pt;margin-top:-83.65pt;width:256.5pt;height:29.25pt;z-index:251666432;visibility:visible;mso-wrap-style:square;mso-wrap-distance-left:9pt;mso-wrap-distance-top:0;mso-wrap-distance-right:9pt;mso-wrap-distance-bottom:0;mso-position-horizontal:absolute;mso-position-horizontal-relative:text;mso-position-vertical:absolute;mso-position-vertical-relative:text;v-text-anchor:top" o:gfxdata="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" fillcolor="window" strokecolor="window" strokeweight=".5pt">
-                <v:textbox>
-                  <w:txbxContent>
-                    <w:p>
-                      <w:r>
-                        <w:t>C:\Desktop\ResultsFile01.mzid</w:t>
-                      </w:r>
-                    </w:p>
-                  </w:txbxContent>
-                </v:textbox>
-              </v:shape>
-            </w:pict>
-          </mc:Fallback>
-        </mc:AlternateContent>
-      </w:r>
-    </w:p>
-    <w:p/>
-    <w:p>
-      <w:r>
-        <w:br w:type="page"/>
-      </w:r>
-    </w:p>
-    <w:p>
-      <w:r>
-        <w:rPr>
-          <w:noProof/>
-        </w:rPr>
-        <w:lastRenderedPageBreak/>
+        </w:rPr>
         <w:drawing>
-          <wp:anchor distT="0" distB="0" distL="114300" distR="114300" simplePos="0" relativeHeight="251675648" behindDoc="1" locked="0" layoutInCell="1" allowOverlap="1" wp14:anchorId="7F7CCF55" wp14:editId="722ADCD2">
-            <wp:simplePos x="0" y="0"/>
-            <wp:positionH relativeFrom="column">
-              <wp:posOffset>-28575</wp:posOffset>
-            </wp:positionH>
-            <wp:positionV relativeFrom="paragraph">
-              <wp:posOffset>424180</wp:posOffset>
-            </wp:positionV>
-            <wp:extent cx="4762500" cy="1905000"/>
+          <wp:inline distT="0" distB="0" distL="0" distR="0" wp14:anchorId="30132BED" wp14:editId="1FCD495E">
+            <wp:extent cx="5943600" cy="3962400"/>
             <wp:effectExtent l="0" t="0" r="0" b="0"/>
-            <wp:wrapTight wrapText="bothSides">
-              <wp:wrapPolygon edited="0">
-                <wp:start x="0" y="0"/>
-                <wp:lineTo x="0" y="21384"/>
-                <wp:lineTo x="21514" y="21384"/>
-                <wp:lineTo x="21514" y="0"/>
-                <wp:lineTo x="0" y="0"/>
-              </wp:wrapPolygon>
-            </wp:wrapTight>
-            <wp:docPr id="26" name="Picture 26"/>
+            <wp:docPr id="16" name="Picture 16"/>
             <wp:cNvGraphicFramePr>
               <a:graphicFrameLocks xmlns:a="http://schemas.openxmlformats.org/drawingml/2006/main" noChangeAspect="1"/>
             </wp:cNvGraphicFramePr>
@@ -2181,13 +1590,7 @@
                     <pic:cNvPicPr/>
                   </pic:nvPicPr>
                   <pic:blipFill>
-                    <a:blip r:embed="rId27">
-                      <a:extLst>
-                        <a:ext uri="{28A0092B-C50C-407E-A947-70E740481C1C}">
-                          <a14:useLocalDpi xmlns:a14="http://schemas.microsoft.com/office/drawing/2010/main" val="0"/>
-                        </a:ext>
-                      </a:extLst>
-                    </a:blip>
+                    <a:blip r:embed="rId27"/>
                     <a:stretch>
                       <a:fillRect/>
                     </a:stretch>
@@ -2195,7 +1598,7 @@
                   <pic:spPr>
                     <a:xfrm>
                       <a:off x="0" y="0"/>
-                      <a:ext cx="4762500" cy="1905000"/>
+                      <a:ext cx="5943600" cy="3962400"/>
                     </a:xfrm>
                     <a:prstGeom prst="rect">
                       <a:avLst/>
@@ -2204,173 +1607,46 @@
                 </pic:pic>
               </a:graphicData>
             </a:graphic>
-            <wp14:sizeRelH relativeFrom="page">
-              <wp14:pctWidth>0</wp14:pctWidth>
-            </wp14:sizeRelH>
-            <wp14:sizeRelV relativeFrom="page">
-              <wp14:pctHeight>0</wp14:pctHeight>
-            </wp14:sizeRelV>
-          </wp:anchor>
+          </wp:inline>
         </w:drawing>
       </w:r>
-      <w:r>
-        <w:t xml:space="preserve">The </w:t>
-      </w:r>
-      <w:r>
-        <w:t>Replace Organism</w:t>
-      </w:r>
-      <w:r>
-        <w:t xml:space="preserve"> and </w:t>
-      </w:r>
-      <w:r>
-        <w:t>Supplement Organism</w:t>
-      </w:r>
-      <w:r>
-        <w:t xml:space="preserve"> </w:t>
-      </w:r>
-      <w:r>
-        <w:t xml:space="preserve">both </w:t>
-      </w:r>
-      <w:r>
-        <w:t>require the user to select an organism</w:t>
-      </w:r>
-      <w:r>
-        <w:t>.</w:t>
-      </w:r>
-    </w:p>
-    <w:p/>
-    <w:p/>
-    <w:p/>
-    <w:p/>
+    </w:p>
+    <w:p/>
+    <w:p/>
+    <w:p>
+      <w:pPr>
+        <w:pStyle w:val="Heading2"/>
+        <w:rPr>
+          <w:sz w:val="22"/>
+          <w:szCs w:val="22"/>
+        </w:rPr>
+      </w:pPr>
+      <w:r>
+        <w:br w:type="page"/>
+      </w:r>
+      <w:r>
+        <w:lastRenderedPageBreak/>
+        <w:t>Selecting an Organism</w:t>
+      </w:r>
+      <w:r>
+        <w:t>:</w:t>
+      </w:r>
+    </w:p>
+    <w:p>
+      <w:r>
+        <w:t>Once the customizing option has been selected, the list box at the bottom of the window will populate with organisms to search and choose from.</w:t>
+      </w:r>
+    </w:p>
     <w:p>
       <w:r>
         <w:rPr>
           <w:noProof/>
-          <w:color w:val="FF0000"/>
-        </w:rPr>
-        <mc:AlternateContent>
-          <mc:Choice Requires="wps">
-            <w:drawing>
-              <wp:anchor distT="0" distB="0" distL="114300" distR="114300" simplePos="0" relativeHeight="251683840" behindDoc="0" locked="0" layoutInCell="1" allowOverlap="1" wp14:anchorId="65E20DE5" wp14:editId="2C3BE921">
-                <wp:simplePos x="0" y="0"/>
-                <wp:positionH relativeFrom="column">
-                  <wp:posOffset>-3152775</wp:posOffset>
-                </wp:positionH>
-                <wp:positionV relativeFrom="paragraph">
-                  <wp:posOffset>179070</wp:posOffset>
-                </wp:positionV>
-                <wp:extent cx="1343025" cy="390525"/>
-                <wp:effectExtent l="0" t="0" r="28575" b="28575"/>
-                <wp:wrapNone/>
-                <wp:docPr id="32" name="Rectangle 32"/>
-                <wp:cNvGraphicFramePr/>
-                <a:graphic xmlns:a="http://schemas.openxmlformats.org/drawingml/2006/main">
-                  <a:graphicData uri="http://schemas.microsoft.com/office/word/2010/wordprocessingShape">
-                    <wps:wsp>
-                      <wps:cNvSpPr/>
-                      <wps:spPr>
-                        <a:xfrm>
-                          <a:off x="0" y="0"/>
-                          <a:ext cx="1343025" cy="390525"/>
-                        </a:xfrm>
-                        <a:prstGeom prst="rect">
-                          <a:avLst/>
-                        </a:prstGeom>
-                        <a:solidFill>
-                          <a:sysClr val="window" lastClr="FFFFFF">
-                            <a:alpha val="0"/>
-                          </a:sysClr>
-                        </a:solidFill>
-                        <a:ln w="25400" cap="flat" cmpd="sng" algn="ctr">
-                          <a:solidFill>
-                            <a:srgbClr val="FF0000"/>
-                          </a:solidFill>
-                          <a:prstDash val="solid"/>
-                        </a:ln>
-                        <a:effectLst/>
-                      </wps:spPr>
-                      <wps:bodyPr rot="0" spcFirstLastPara="0" vertOverflow="overflow" horzOverflow="overflow" vert="horz" wrap="square" lIns="91440" tIns="45720" rIns="91440" bIns="45720" numCol="1" spcCol="0" rtlCol="0" fromWordArt="0" anchor="ctr" anchorCtr="0" forceAA="0" compatLnSpc="1">
-                        <a:prstTxWarp prst="textNoShape">
-                          <a:avLst/>
-                        </a:prstTxWarp>
-                        <a:noAutofit/>
-                      </wps:bodyPr>
-                    </wps:wsp>
-                  </a:graphicData>
-                </a:graphic>
-                <wp14:sizeRelH relativeFrom="margin">
-                  <wp14:pctWidth>0</wp14:pctWidth>
-                </wp14:sizeRelH>
-                <wp14:sizeRelV relativeFrom="margin">
-                  <wp14:pctHeight>0</wp14:pctHeight>
-                </wp14:sizeRelV>
-              </wp:anchor>
-            </w:drawing>
-          </mc:Choice>
-          <mc:Fallback>
-            <w:pict>
-              <v:rect id="Rectangle 32" o:spid="_x0000_s1026" style="position:absolute;margin-left:-248.25pt;margin-top:14.1pt;width:105.75pt;height:30.75pt;z-index:251683840;visibility:visible;mso-wrap-style:square;mso-width-percent:0;mso-height-percent:0;mso-wrap-distance-left:9pt;mso-wrap-distance-top:0;mso-wrap-distance-right:9pt;mso-wrap-distance-bottom:0;mso-position-horizontal:absolute;mso-position-horizontal-relative:text;mso-position-vertical:absolute;mso-position-vertical-relative:text;mso-width-percent:0;mso-height-percent:0;mso-width-relative:margin;mso-height-relative:margin;v-text-anchor:middle" o:gfxdata="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" fillcolor="window" strokecolor="red" strokeweight="2pt">
-                <v:fill opacity="0"/>
-              </v:rect>
-            </w:pict>
-          </mc:Fallback>
-        </mc:AlternateContent>
-      </w:r>
-    </w:p>
-    <w:p/>
-    <w:p/>
-    <w:p>
-      <w:r>
-        <w:t>Here, you can use the drop down box to select the organ</w:t>
-      </w:r>
-      <w:r>
-        <w:t xml:space="preserve">ism that you wish to customize and click Start. </w:t>
-      </w:r>
-      <w:r>
-        <w:t>B</w:t>
-      </w:r>
-      <w:r>
-        <w:t>efore the update process is complete</w:t>
-      </w:r>
-      <w:r>
-        <w:t>d</w:t>
-      </w:r>
-      <w:r>
-        <w:t xml:space="preserve"> a</w:t>
-      </w:r>
-      <w:r>
-        <w:t xml:space="preserve"> confirmation window details the number of proteins which have identified spectra in the dataset. This pop-up is different for replacing versus supplementing and organism. </w:t>
-      </w:r>
-      <w:r>
-        <w:t>Once you click yes to continue, the organism will be updated in the database with the new data.</w:t>
-      </w:r>
-    </w:p>
-    <w:p>
-      <w:r>
-        <w:rPr>
-          <w:noProof/>
         </w:rPr>
         <w:drawing>
-          <wp:anchor distT="0" distB="0" distL="114300" distR="114300" simplePos="0" relativeHeight="251677696" behindDoc="1" locked="0" layoutInCell="1" allowOverlap="1" wp14:anchorId="01462AC6" wp14:editId="7BE39BEF">
-            <wp:simplePos x="0" y="0"/>
-            <wp:positionH relativeFrom="column">
-              <wp:posOffset>-28575</wp:posOffset>
-            </wp:positionH>
-            <wp:positionV relativeFrom="paragraph">
-              <wp:posOffset>320040</wp:posOffset>
-            </wp:positionV>
-            <wp:extent cx="3771900" cy="1466850"/>
+          <wp:inline distT="0" distB="0" distL="0" distR="0" wp14:anchorId="0A3CB498" wp14:editId="632413C8">
+            <wp:extent cx="5943600" cy="3962400"/>
             <wp:effectExtent l="0" t="0" r="0" b="0"/>
-            <wp:wrapTight wrapText="bothSides">
-              <wp:wrapPolygon edited="0">
-                <wp:start x="0" y="0"/>
-                <wp:lineTo x="0" y="21319"/>
-                <wp:lineTo x="21491" y="21319"/>
-                <wp:lineTo x="21491" y="0"/>
-                <wp:lineTo x="0" y="0"/>
-              </wp:wrapPolygon>
-            </wp:wrapTight>
-            <wp:docPr id="29" name="Picture 29"/>
+            <wp:docPr id="18" name="Picture 18"/>
             <wp:cNvGraphicFramePr>
               <a:graphicFrameLocks xmlns:a="http://schemas.openxmlformats.org/drawingml/2006/main" noChangeAspect="1"/>
             </wp:cNvGraphicFramePr>
@@ -2382,13 +1658,7 @@
                     <pic:cNvPicPr/>
                   </pic:nvPicPr>
                   <pic:blipFill>
-                    <a:blip r:embed="rId28">
-                      <a:extLst>
-                        <a:ext uri="{28A0092B-C50C-407E-A947-70E740481C1C}">
-                          <a14:useLocalDpi xmlns:a14="http://schemas.microsoft.com/office/drawing/2010/main" val="0"/>
-                        </a:ext>
-                      </a:extLst>
-                    </a:blip>
+                    <a:blip r:embed="rId28"/>
                     <a:stretch>
                       <a:fillRect/>
                     </a:stretch>
@@ -2396,7 +1666,7 @@
                   <pic:spPr>
                     <a:xfrm>
                       <a:off x="0" y="0"/>
-                      <a:ext cx="3771900" cy="1466850"/>
+                      <a:ext cx="5943600" cy="3962400"/>
                     </a:xfrm>
                     <a:prstGeom prst="rect">
                       <a:avLst/>
@@ -2405,53 +1675,74 @@
                 </pic:pic>
               </a:graphicData>
             </a:graphic>
-            <wp14:sizeRelH relativeFrom="page">
-              <wp14:pctWidth>0</wp14:pctWidth>
-            </wp14:sizeRelH>
-            <wp14:sizeRelV relativeFrom="page">
-              <wp14:pctHeight>0</wp14:pctHeight>
-            </wp14:sizeRelV>
-          </wp:anchor>
+          </wp:inline>
         </w:drawing>
       </w:r>
-      <w:r>
-        <w:t>Confirmation window for replacing an organism</w:t>
+    </w:p>
+    <w:p>
+      <w:r>
+        <w:t>Once you have selected an organism, the next button will enable. Once you click the Next button, the wizard will begin collecting the results. Users will be navigated to the Review and Confirm tab where they will wait for their results to appear.</w:t>
+      </w:r>
+    </w:p>
+    <w:p/>
+    <w:p/>
+    <w:p/>
+    <w:p/>
+    <w:p/>
+    <w:p/>
+    <w:p/>
+    <w:p/>
+    <w:p>
+      <w:pPr>
+        <w:pStyle w:val="Heading2"/>
+        <w:rPr>
+          <w:sz w:val="22"/>
+          <w:szCs w:val="22"/>
+        </w:rPr>
+      </w:pPr>
+      <w:r>
+        <w:lastRenderedPageBreak/>
+        <w:t>Reviewing and Confirming</w:t>
       </w:r>
       <w:r>
         <w:t>:</w:t>
       </w:r>
     </w:p>
-    <w:p/>
-    <w:p/>
-    <w:p/>
-    <w:p/>
-    <w:p/>
+    <w:p>
+      <w:r>
+        <w:t>Once the results have been collected, a mess</w:t>
+      </w:r>
+      <w:r>
+        <w:t>age will appear prompting you</w:t>
+      </w:r>
+      <w:r>
+        <w:t xml:space="preserve"> </w:t>
+      </w:r>
+      <w:r>
+        <w:t>to</w:t>
+      </w:r>
+      <w:r>
+        <w:t xml:space="preserve"> confirm the results and finish the process by clicking the Finish button, cancel the process, or go back and modify your customizing options by clicking the </w:t>
+      </w:r>
+      <w:proofErr w:type="gramStart"/>
+      <w:r>
+        <w:t>Previous</w:t>
+      </w:r>
+      <w:proofErr w:type="gramEnd"/>
+      <w:r>
+        <w:t xml:space="preserve"> button.</w:t>
+      </w:r>
+    </w:p>
     <w:p>
       <w:r>
         <w:rPr>
           <w:noProof/>
         </w:rPr>
         <w:drawing>
-          <wp:anchor distT="0" distB="0" distL="114300" distR="114300" simplePos="0" relativeHeight="251678720" behindDoc="1" locked="0" layoutInCell="1" allowOverlap="1" wp14:anchorId="16F4FDE2" wp14:editId="4FBC9480">
-            <wp:simplePos x="0" y="0"/>
-            <wp:positionH relativeFrom="column">
-              <wp:posOffset>-28575</wp:posOffset>
-            </wp:positionH>
-            <wp:positionV relativeFrom="paragraph">
-              <wp:posOffset>318770</wp:posOffset>
-            </wp:positionV>
-            <wp:extent cx="4371975" cy="1752600"/>
-            <wp:effectExtent l="0" t="0" r="9525" b="0"/>
-            <wp:wrapTight wrapText="bothSides">
-              <wp:wrapPolygon edited="0">
-                <wp:start x="0" y="0"/>
-                <wp:lineTo x="0" y="21365"/>
-                <wp:lineTo x="21553" y="21365"/>
-                <wp:lineTo x="21553" y="0"/>
-                <wp:lineTo x="0" y="0"/>
-              </wp:wrapPolygon>
-            </wp:wrapTight>
-            <wp:docPr id="30" name="Picture 30"/>
+          <wp:inline distT="0" distB="0" distL="0" distR="0" wp14:anchorId="2C8F1BFD" wp14:editId="4BB29A1F">
+            <wp:extent cx="5943600" cy="3962400"/>
+            <wp:effectExtent l="0" t="0" r="0" b="0"/>
+            <wp:docPr id="19" name="Picture 19"/>
             <wp:cNvGraphicFramePr>
               <a:graphicFrameLocks xmlns:a="http://schemas.openxmlformats.org/drawingml/2006/main" noChangeAspect="1"/>
             </wp:cNvGraphicFramePr>
@@ -2463,13 +1754,7 @@
                     <pic:cNvPicPr/>
                   </pic:nvPicPr>
                   <pic:blipFill>
-                    <a:blip r:embed="rId29">
-                      <a:extLst>
-                        <a:ext uri="{28A0092B-C50C-407E-A947-70E740481C1C}">
-                          <a14:useLocalDpi xmlns:a14="http://schemas.microsoft.com/office/drawing/2010/main" val="0"/>
-                        </a:ext>
-                      </a:extLst>
-                    </a:blip>
+                    <a:blip r:embed="rId29"/>
                     <a:stretch>
                       <a:fillRect/>
                     </a:stretch>
@@ -2477,7 +1762,7 @@
                   <pic:spPr>
                     <a:xfrm>
                       <a:off x="0" y="0"/>
-                      <a:ext cx="4371975" cy="1752600"/>
+                      <a:ext cx="5943600" cy="3962400"/>
                     </a:xfrm>
                     <a:prstGeom prst="rect">
                       <a:avLst/>
@@ -2486,146 +1771,42 @@
                 </pic:pic>
               </a:graphicData>
             </a:graphic>
-            <wp14:sizeRelH relativeFrom="page">
-              <wp14:pctWidth>0</wp14:pctWidth>
-            </wp14:sizeRelH>
-            <wp14:sizeRelV relativeFrom="page">
-              <wp14:pctHeight>0</wp14:pctHeight>
-            </wp14:sizeRelV>
-          </wp:anchor>
+          </wp:inline>
         </w:drawing>
       </w:r>
-      <w:r>
-        <w:t>Confirmation window for supplementing an organism:</w:t>
-      </w:r>
-    </w:p>
-    <w:p/>
-    <w:p/>
-    <w:p/>
-    <w:p/>
-    <w:p/>
-    <w:p/>
-    <w:p/>
-    <w:p>
-      <w:pPr>
+    </w:p>
+    <w:p/>
+    <w:p/>
+    <w:p/>
+    <w:p/>
+    <w:p/>
+    <w:p/>
+    <w:p/>
+    <w:p/>
+    <w:p/>
+    <w:p/>
+    <w:p>
+      <w:r>
         <w:rPr>
           <w:b/>
         </w:rPr>
-      </w:pPr>
-      <w:r>
-        <w:rPr>
-          <w:b/>
-        </w:rPr>
         <w:lastRenderedPageBreak/>
-        <w:t xml:space="preserve">Adding </w:t>
-      </w:r>
-      <w:r>
-        <w:rPr>
-          <w:b/>
-        </w:rPr>
-        <w:t>New Organisms</w:t>
+        <w:t>Please note:</w:t>
+      </w:r>
+      <w:r>
+        <w:t xml:space="preserve"> Adding a new organism can take longer than Replacing or Supplementing. If the process takes longer than expected, a message (shown below) will appear, allowing you to wait there until the results are collected.</w:t>
       </w:r>
     </w:p>
     <w:p>
       <w:r>
         <w:rPr>
           <w:noProof/>
-          <w:color w:val="FF0000"/>
-        </w:rPr>
-        <mc:AlternateContent>
-          <mc:Choice Requires="wps">
-            <w:drawing>
-              <wp:anchor distT="0" distB="0" distL="114300" distR="114300" simplePos="0" relativeHeight="251681792" behindDoc="0" locked="0" layoutInCell="1" allowOverlap="1" wp14:anchorId="048874C8" wp14:editId="01F4CFD6">
-                <wp:simplePos x="0" y="0"/>
-                <wp:positionH relativeFrom="column">
-                  <wp:posOffset>1228725</wp:posOffset>
-                </wp:positionH>
-                <wp:positionV relativeFrom="paragraph">
-                  <wp:posOffset>5134610</wp:posOffset>
-                </wp:positionV>
-                <wp:extent cx="1343025" cy="390525"/>
-                <wp:effectExtent l="0" t="0" r="28575" b="28575"/>
-                <wp:wrapNone/>
-                <wp:docPr id="31" name="Rectangle 31"/>
-                <wp:cNvGraphicFramePr/>
-                <a:graphic xmlns:a="http://schemas.openxmlformats.org/drawingml/2006/main">
-                  <a:graphicData uri="http://schemas.microsoft.com/office/word/2010/wordprocessingShape">
-                    <wps:wsp>
-                      <wps:cNvSpPr/>
-                      <wps:spPr>
-                        <a:xfrm>
-                          <a:off x="0" y="0"/>
-                          <a:ext cx="1343025" cy="390525"/>
-                        </a:xfrm>
-                        <a:prstGeom prst="rect">
-                          <a:avLst/>
-                        </a:prstGeom>
-                        <a:solidFill>
-                          <a:sysClr val="window" lastClr="FFFFFF">
-                            <a:alpha val="0"/>
-                          </a:sysClr>
-                        </a:solidFill>
-                        <a:ln w="25400" cap="flat" cmpd="sng" algn="ctr">
-                          <a:solidFill>
-                            <a:srgbClr val="FF0000"/>
-                          </a:solidFill>
-                          <a:prstDash val="solid"/>
-                        </a:ln>
-                        <a:effectLst/>
-                      </wps:spPr>
-                      <wps:bodyPr rot="0" spcFirstLastPara="0" vertOverflow="overflow" horzOverflow="overflow" vert="horz" wrap="square" lIns="91440" tIns="45720" rIns="91440" bIns="45720" numCol="1" spcCol="0" rtlCol="0" fromWordArt="0" anchor="ctr" anchorCtr="0" forceAA="0" compatLnSpc="1">
-                        <a:prstTxWarp prst="textNoShape">
-                          <a:avLst/>
-                        </a:prstTxWarp>
-                        <a:noAutofit/>
-                      </wps:bodyPr>
-                    </wps:wsp>
-                  </a:graphicData>
-                </a:graphic>
-                <wp14:sizeRelH relativeFrom="margin">
-                  <wp14:pctWidth>0</wp14:pctWidth>
-                </wp14:sizeRelH>
-                <wp14:sizeRelV relativeFrom="margin">
-                  <wp14:pctHeight>0</wp14:pctHeight>
-                </wp14:sizeRelV>
-              </wp:anchor>
-            </w:drawing>
-          </mc:Choice>
-          <mc:Fallback>
-            <w:pict>
-              <v:rect id="Rectangle 31" o:spid="_x0000_s1026" style="position:absolute;margin-left:96.75pt;margin-top:404.3pt;width:105.75pt;height:30.75pt;z-index:251681792;visibility:visible;mso-wrap-style:square;mso-width-percent:0;mso-height-percent:0;mso-wrap-distance-left:9pt;mso-wrap-distance-top:0;mso-wrap-distance-right:9pt;mso-wrap-distance-bottom:0;mso-position-horizontal:absolute;mso-position-horizontal-relative:text;mso-position-vertical:absolute;mso-position-vertical-relative:text;mso-width-percent:0;mso-height-percent:0;mso-width-relative:margin;mso-height-relative:margin;v-text-anchor:middle" o:gfxdata="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" fillcolor="window" strokecolor="red" strokeweight="2pt">
-                <v:fill opacity="0"/>
-              </v:rect>
-            </w:pict>
-          </mc:Fallback>
-        </mc:AlternateContent>
-      </w:r>
-      <w:r>
-        <w:rPr>
-          <w:b/>
-          <w:noProof/>
         </w:rPr>
         <w:drawing>
-          <wp:anchor distT="0" distB="0" distL="114300" distR="114300" simplePos="0" relativeHeight="251679744" behindDoc="1" locked="0" layoutInCell="1" allowOverlap="1" wp14:anchorId="559C7376" wp14:editId="6E0658C5">
-            <wp:simplePos x="0" y="0"/>
-            <wp:positionH relativeFrom="column">
-              <wp:posOffset>9525</wp:posOffset>
-            </wp:positionH>
-            <wp:positionV relativeFrom="paragraph">
-              <wp:posOffset>875030</wp:posOffset>
-            </wp:positionV>
-            <wp:extent cx="3810000" cy="4762500"/>
+          <wp:inline distT="0" distB="0" distL="0" distR="0" wp14:anchorId="7D30A9EF" wp14:editId="07DB128A">
+            <wp:extent cx="5943600" cy="3962400"/>
             <wp:effectExtent l="0" t="0" r="0" b="0"/>
-            <wp:wrapTight wrapText="bothSides">
-              <wp:wrapPolygon edited="0">
-                <wp:start x="0" y="0"/>
-                <wp:lineTo x="0" y="21514"/>
-                <wp:lineTo x="21492" y="21514"/>
-                <wp:lineTo x="21492" y="0"/>
-                <wp:lineTo x="0" y="0"/>
-              </wp:wrapPolygon>
-            </wp:wrapTight>
-            <wp:docPr id="28" name="Picture 28"/>
+            <wp:docPr id="23" name="Picture 23"/>
             <wp:cNvGraphicFramePr>
               <a:graphicFrameLocks xmlns:a="http://schemas.openxmlformats.org/drawingml/2006/main" noChangeAspect="1"/>
             </wp:cNvGraphicFramePr>
@@ -2637,13 +1818,7 @@
                     <pic:cNvPicPr/>
                   </pic:nvPicPr>
                   <pic:blipFill>
-                    <a:blip r:embed="rId30">
-                      <a:extLst>
-                        <a:ext uri="{28A0092B-C50C-407E-A947-70E740481C1C}">
-                          <a14:useLocalDpi xmlns:a14="http://schemas.microsoft.com/office/drawing/2010/main" val="0"/>
-                        </a:ext>
-                      </a:extLst>
-                    </a:blip>
+                    <a:blip r:embed="rId30"/>
                     <a:stretch>
                       <a:fillRect/>
                     </a:stretch>
@@ -2651,183 +1826,7 @@
                   <pic:spPr>
                     <a:xfrm>
                       <a:off x="0" y="0"/>
-                      <a:ext cx="3810000" cy="4762500"/>
-                    </a:xfrm>
-                    <a:prstGeom prst="rect">
-                      <a:avLst/>
-                    </a:prstGeom>
-                  </pic:spPr>
-                </pic:pic>
-              </a:graphicData>
-            </a:graphic>
-            <wp14:sizeRelH relativeFrom="page">
-              <wp14:pctWidth>0</wp14:pctWidth>
-            </wp14:sizeRelH>
-            <wp14:sizeRelV relativeFrom="page">
-              <wp14:pctHeight>0</wp14:pctHeight>
-            </wp14:sizeRelV>
-          </wp:anchor>
-        </w:drawing>
-      </w:r>
-      <w:r>
-        <w:t>The Add New Organism button will take the user to a slightly different organism selection window. Here, users will find the complete list of all organisms identified by KEGG. Users can add a new organism from this list by simply selecting the organism of interest and clicking the Start button at the bottom of the window.</w:t>
-      </w:r>
-      <w:r>
-        <w:rPr>
-          <w:noProof/>
-          <w:color w:val="FF0000"/>
-        </w:rPr>
-        <w:t xml:space="preserve"> </w:t>
-      </w:r>
-    </w:p>
-    <w:p/>
-    <w:p/>
-    <w:p/>
-    <w:p/>
-    <w:p/>
-    <w:p/>
-    <w:p/>
-    <w:p/>
-    <w:p/>
-    <w:p/>
-    <w:p/>
-    <w:p/>
-    <w:p/>
-    <w:p/>
-    <w:p/>
-    <w:p>
-      <w:pPr>
-        <w:tabs>
-          <w:tab w:val="left" w:pos="2340"/>
-        </w:tabs>
-      </w:pPr>
-      <w:r>
-        <w:rPr>
-          <w:noProof/>
-        </w:rPr>
-        <w:drawing>
-          <wp:anchor distT="0" distB="0" distL="114300" distR="114300" simplePos="0" relativeHeight="251684864" behindDoc="1" locked="0" layoutInCell="1" allowOverlap="1" wp14:anchorId="10A7CAE0" wp14:editId="101EA8A7">
-            <wp:simplePos x="0" y="0"/>
-            <wp:positionH relativeFrom="column">
-              <wp:posOffset>0</wp:posOffset>
-            </wp:positionH>
-            <wp:positionV relativeFrom="paragraph">
-              <wp:posOffset>243205</wp:posOffset>
-            </wp:positionV>
-            <wp:extent cx="3571875" cy="1466850"/>
-            <wp:effectExtent l="0" t="0" r="9525" b="0"/>
-            <wp:wrapTight wrapText="bothSides">
-              <wp:wrapPolygon edited="0">
-                <wp:start x="0" y="0"/>
-                <wp:lineTo x="0" y="21319"/>
-                <wp:lineTo x="21542" y="21319"/>
-                <wp:lineTo x="21542" y="0"/>
-                <wp:lineTo x="0" y="0"/>
-              </wp:wrapPolygon>
-            </wp:wrapTight>
-            <wp:docPr id="33" name="Picture 33"/>
-            <wp:cNvGraphicFramePr>
-              <a:graphicFrameLocks xmlns:a="http://schemas.openxmlformats.org/drawingml/2006/main" noChangeAspect="1"/>
-            </wp:cNvGraphicFramePr>
-            <a:graphic xmlns:a="http://schemas.openxmlformats.org/drawingml/2006/main">
-              <a:graphicData uri="http://schemas.openxmlformats.org/drawingml/2006/picture">
-                <pic:pic xmlns:pic="http://schemas.openxmlformats.org/drawingml/2006/picture">
-                  <pic:nvPicPr>
-                    <pic:cNvPr id="0" name=""/>
-                    <pic:cNvPicPr/>
-                  </pic:nvPicPr>
-                  <pic:blipFill>
-                    <a:blip r:embed="rId31">
-                      <a:extLst>
-                        <a:ext uri="{28A0092B-C50C-407E-A947-70E740481C1C}">
-                          <a14:useLocalDpi xmlns:a14="http://schemas.microsoft.com/office/drawing/2010/main" val="0"/>
-                        </a:ext>
-                      </a:extLst>
-                    </a:blip>
-                    <a:stretch>
-                      <a:fillRect/>
-                    </a:stretch>
-                  </pic:blipFill>
-                  <pic:spPr>
-                    <a:xfrm>
-                      <a:off x="0" y="0"/>
-                      <a:ext cx="3571875" cy="1466850"/>
-                    </a:xfrm>
-                    <a:prstGeom prst="rect">
-                      <a:avLst/>
-                    </a:prstGeom>
-                  </pic:spPr>
-                </pic:pic>
-              </a:graphicData>
-            </a:graphic>
-            <wp14:sizeRelH relativeFrom="page">
-              <wp14:pctWidth>0</wp14:pctWidth>
-            </wp14:sizeRelH>
-            <wp14:sizeRelV relativeFrom="page">
-              <wp14:pctHeight>0</wp14:pctHeight>
-            </wp14:sizeRelV>
-          </wp:anchor>
-        </w:drawing>
-      </w:r>
-      <w:r>
-        <w:t xml:space="preserve">Once you click start, </w:t>
-      </w:r>
-      <w:r>
-        <w:t>you will see a window like this:</w:t>
-      </w:r>
-    </w:p>
-    <w:p>
-      <w:pPr>
-        <w:tabs>
-          <w:tab w:val="left" w:pos="2340"/>
-        </w:tabs>
-      </w:pPr>
-    </w:p>
-    <w:p/>
-    <w:p/>
-    <w:p/>
-    <w:p/>
-    <w:p>
-      <w:r>
-        <w:t>This just means that it takes a few minutes or longer depending on how much data there is to process.</w:t>
-      </w:r>
-    </w:p>
-    <w:p>
-      <w:r>
-        <w:lastRenderedPageBreak/>
-        <w:t>Once the process is complete, you will see a confirmation window like in Replace Organism and Supplement Organism:</w:t>
-      </w:r>
-    </w:p>
-    <w:p>
-      <w:r>
-        <w:rPr>
-          <w:noProof/>
-        </w:rPr>
-        <w:drawing>
-          <wp:inline distT="0" distB="0" distL="0" distR="0" wp14:anchorId="0D26C562" wp14:editId="7373CAFA">
-            <wp:extent cx="3819525" cy="1466850"/>
-            <wp:effectExtent l="0" t="0" r="9525" b="0"/>
-            <wp:docPr id="34" name="Picture 34"/>
-            <wp:cNvGraphicFramePr>
-              <a:graphicFrameLocks xmlns:a="http://schemas.openxmlformats.org/drawingml/2006/main" noChangeAspect="1"/>
-            </wp:cNvGraphicFramePr>
-            <a:graphic xmlns:a="http://schemas.openxmlformats.org/drawingml/2006/main">
-              <a:graphicData uri="http://schemas.openxmlformats.org/drawingml/2006/picture">
-                <pic:pic xmlns:pic="http://schemas.openxmlformats.org/drawingml/2006/picture">
-                  <pic:nvPicPr>
-                    <pic:cNvPr id="0" name=""/>
-                    <pic:cNvPicPr/>
-                  </pic:nvPicPr>
-                  <pic:blipFill>
-                    <a:blip r:embed="rId32"/>
-                    <a:stretch>
-                      <a:fillRect/>
-                    </a:stretch>
-                  </pic:blipFill>
-                  <pic:spPr>
-                    <a:xfrm>
-                      <a:off x="0" y="0"/>
-                      <a:ext cx="3819525" cy="1466850"/>
+                      <a:ext cx="5943600" cy="3962400"/>
                     </a:xfrm>
                     <a:prstGeom prst="rect">
                       <a:avLst/>
@@ -2840,71 +1839,6 @@
         </w:drawing>
       </w:r>
     </w:p>
-    <w:p>
-      <w:r>
-        <w:t>Here, you can review and either click yes to continue, or no to cancel the process.</w:t>
-      </w:r>
-    </w:p>
-    <w:p>
-      <w:r>
-        <w:t>For all three options, a final window will appear if customizing your data was successful.</w:t>
-      </w:r>
-    </w:p>
-    <w:p>
-      <w:r>
-        <w:rPr>
-          <w:noProof/>
-        </w:rPr>
-        <w:drawing>
-          <wp:inline distT="0" distB="0" distL="0" distR="0" wp14:anchorId="4E773ECC" wp14:editId="551BC7F8">
-            <wp:extent cx="3838575" cy="1466850"/>
-            <wp:effectExtent l="0" t="0" r="9525" b="0"/>
-            <wp:docPr id="35" name="Picture 35"/>
-            <wp:cNvGraphicFramePr>
-              <a:graphicFrameLocks xmlns:a="http://schemas.openxmlformats.org/drawingml/2006/main" noChangeAspect="1"/>
-            </wp:cNvGraphicFramePr>
-            <a:graphic xmlns:a="http://schemas.openxmlformats.org/drawingml/2006/main">
-              <a:graphicData uri="http://schemas.openxmlformats.org/drawingml/2006/picture">
-                <pic:pic xmlns:pic="http://schemas.openxmlformats.org/drawingml/2006/picture">
-                  <pic:nvPicPr>
-                    <pic:cNvPr id="0" name=""/>
-                    <pic:cNvPicPr/>
-                  </pic:nvPicPr>
-                  <pic:blipFill>
-                    <a:blip r:embed="rId33"/>
-                    <a:stretch>
-                      <a:fillRect/>
-                    </a:stretch>
-                  </pic:blipFill>
-                  <pic:spPr>
-                    <a:xfrm>
-                      <a:off x="0" y="0"/>
-                      <a:ext cx="3838575" cy="1466850"/>
-                    </a:xfrm>
-                    <a:prstGeom prst="rect">
-                      <a:avLst/>
-                    </a:prstGeom>
-                  </pic:spPr>
-                </pic:pic>
-              </a:graphicData>
-            </a:graphic>
-          </wp:inline>
-        </w:drawing>
-      </w:r>
-    </w:p>
-    <w:p>
-      <w:r>
-        <w:t xml:space="preserve">Once you click OK, all customizing windows will close and you can either customize more data, or continue browsing your data using the </w:t>
-      </w:r>
-      <w:proofErr w:type="spellStart"/>
-      <w:r>
-        <w:t>Biodiverstiy</w:t>
-      </w:r>
-      <w:proofErr w:type="spellEnd"/>
-      <w:r>
-        <w:t xml:space="preserve"> Library Skyline Plugin.</w:t>
-      </w:r>
-    </w:p>
     <w:p/>
     <w:p/>
     <w:p/>
@@ -2918,7 +1852,18 @@
     <w:p>
       <w:r>
         <w:lastRenderedPageBreak/>
-        <w:t>For you convenience, any organism that was customized by you will appear in red.</w:t>
+        <w:t>For you</w:t>
+      </w:r>
+      <w:r>
+        <w:t>r</w:t>
+      </w:r>
+      <w:r>
+        <w:t xml:space="preserve"> convenience, any organism that was customized by you will</w:t>
+      </w:r>
+      <w:bookmarkStart w:id="0" w:name="_GoBack"/>
+      <w:bookmarkEnd w:id="0"/>
+      <w:r>
+        <w:t xml:space="preserve"> appear in red.</w:t>
       </w:r>
       <w:r>
         <w:t xml:space="preserve"> Unmodified organisms will remain black.</w:t>
@@ -3091,7 +2036,7 @@
                     <pic:cNvPicPr/>
                   </pic:nvPicPr>
                   <pic:blipFill>
-                    <a:blip r:embed="rId34"/>
+                    <a:blip r:embed="rId31"/>
                     <a:stretch>
                       <a:fillRect/>
                     </a:stretch>
@@ -3305,7 +2250,7 @@
       <w:r>
         <w:t xml:space="preserve"> being inaccessible. Please contact either </w:t>
       </w:r>
-      <w:hyperlink r:id="rId35" w:history="1">
+      <w:hyperlink r:id="rId32" w:history="1">
         <w:r>
           <w:rPr>
             <w:rStyle w:val="Hyperlink"/>
@@ -3316,7 +2261,7 @@
       <w:r>
         <w:t xml:space="preserve"> or </w:t>
       </w:r>
-      <w:hyperlink r:id="rId36" w:history="1">
+      <w:hyperlink r:id="rId33" w:history="1">
         <w:r>
           <w:rPr>
             <w:rStyle w:val="Hyperlink"/>
@@ -3359,7 +2304,7 @@
       <w:r>
         <w:t xml:space="preserve">Due to the application creating FASTA information dynamically based on protein selection, our application does require a stable internet connection to acquire these files from NCBI at runtime. If you have confirmed that your internet connection is stable, the issue is most likely due to an issue with NCBI’s FTP connection. Please send an email directly to </w:t>
       </w:r>
-      <w:hyperlink r:id="rId37" w:history="1">
+      <w:hyperlink r:id="rId34" w:history="1">
         <w:r>
           <w:rPr>
             <w:rStyle w:val="Hyperlink"/>
@@ -3600,12 +2545,7 @@
         </w:rPr>
       </w:pPr>
       <w:r>
-        <w:t>The plugin was unable to obtain FASTA information for all proteins selected for export. NCBI or your local computer may be experienc</w:t>
-      </w:r>
-      <w:bookmarkStart w:id="0" w:name="_GoBack"/>
-      <w:bookmarkEnd w:id="0"/>
-      <w:r>
-        <w:t>ing connectivity issues.</w:t>
+        <w:t>The plugin was unable to obtain FASTA information for all proteins selected for export. NCBI or your local computer may be experiencing connectivity issues.</w:t>
       </w:r>
     </w:p>
     <w:p>
@@ -3710,7 +2650,7 @@
       <w:r>
         <w:t xml:space="preserve">Our application requires Skyline to be version 3.1.1.7490 or later. To update to the most recent version, please go to </w:t>
       </w:r>
-      <w:hyperlink r:id="rId38" w:history="1">
+      <w:hyperlink r:id="rId35" w:history="1">
         <w:r>
           <w:rPr>
             <w:rStyle w:val="Hyperlink"/>
@@ -3841,7 +2781,7 @@
       <w:r>
         <w:t xml:space="preserve">The Biodiversity Library is curated by Samuel Payne at Pacific Northwest National Laboratory. For more information about your data being visible in the Library, please contact </w:t>
       </w:r>
-      <w:hyperlink r:id="rId39" w:history="1">
+      <w:hyperlink r:id="rId36" w:history="1">
         <w:r>
           <w:rPr>
             <w:rStyle w:val="Hyperlink"/>
@@ -5580,6 +4520,53 @@
   <w:style w:type="paragraph" w:default="1" w:styleId="Normal">
     <w:name w:val="Normal"/>
     <w:qFormat/>
+    <w:rsid w:val="00D9469F"/>
+  </w:style>
+  <w:style w:type="paragraph" w:styleId="Heading2">
+    <w:name w:val="heading 2"/>
+    <w:basedOn w:val="Normal"/>
+    <w:next w:val="Normal"/>
+    <w:link w:val="Heading2Char"/>
+    <w:uiPriority w:val="9"/>
+    <w:unhideWhenUsed/>
+    <w:qFormat/>
+    <w:rsid w:val="00737186"/>
+    <w:pPr>
+      <w:keepNext/>
+      <w:keepLines/>
+      <w:spacing w:before="200" w:after="0"/>
+      <w:outlineLvl w:val="1"/>
+    </w:pPr>
+    <w:rPr>
+      <w:rFonts w:asciiTheme="majorHAnsi" w:eastAsiaTheme="majorEastAsia" w:hAnsiTheme="majorHAnsi" w:cstheme="majorBidi"/>
+      <w:b/>
+      <w:bCs/>
+      <w:color w:val="4F81BD" w:themeColor="accent1"/>
+      <w:sz w:val="26"/>
+      <w:szCs w:val="26"/>
+    </w:rPr>
+  </w:style>
+  <w:style w:type="paragraph" w:styleId="Heading3">
+    <w:name w:val="heading 3"/>
+    <w:basedOn w:val="Normal"/>
+    <w:next w:val="Normal"/>
+    <w:link w:val="Heading3Char"/>
+    <w:uiPriority w:val="9"/>
+    <w:unhideWhenUsed/>
+    <w:qFormat/>
+    <w:rsid w:val="001E4944"/>
+    <w:pPr>
+      <w:keepNext/>
+      <w:keepLines/>
+      <w:spacing w:before="200" w:after="0"/>
+      <w:outlineLvl w:val="2"/>
+    </w:pPr>
+    <w:rPr>
+      <w:rFonts w:asciiTheme="majorHAnsi" w:eastAsiaTheme="majorEastAsia" w:hAnsiTheme="majorHAnsi" w:cstheme="majorBidi"/>
+      <w:b/>
+      <w:bCs/>
+      <w:color w:val="4F81BD" w:themeColor="accent1"/>
+    </w:rPr>
   </w:style>
   <w:style w:type="character" w:default="1" w:styleId="DefaultParagraphFont">
     <w:name w:val="Default Paragraph Font"/>
@@ -5743,6 +4730,34 @@
     <w:uiPriority w:val="99"/>
     <w:rsid w:val="006D6C61"/>
   </w:style>
+  <w:style w:type="character" w:customStyle="1" w:styleId="Heading2Char">
+    <w:name w:val="Heading 2 Char"/>
+    <w:basedOn w:val="DefaultParagraphFont"/>
+    <w:link w:val="Heading2"/>
+    <w:uiPriority w:val="9"/>
+    <w:rsid w:val="00737186"/>
+    <w:rPr>
+      <w:rFonts w:asciiTheme="majorHAnsi" w:eastAsiaTheme="majorEastAsia" w:hAnsiTheme="majorHAnsi" w:cstheme="majorBidi"/>
+      <w:b/>
+      <w:bCs/>
+      <w:color w:val="4F81BD" w:themeColor="accent1"/>
+      <w:sz w:val="26"/>
+      <w:szCs w:val="26"/>
+    </w:rPr>
+  </w:style>
+  <w:style w:type="character" w:customStyle="1" w:styleId="Heading3Char">
+    <w:name w:val="Heading 3 Char"/>
+    <w:basedOn w:val="DefaultParagraphFont"/>
+    <w:link w:val="Heading3"/>
+    <w:uiPriority w:val="9"/>
+    <w:rsid w:val="001E4944"/>
+    <w:rPr>
+      <w:rFonts w:asciiTheme="majorHAnsi" w:eastAsiaTheme="majorEastAsia" w:hAnsiTheme="majorHAnsi" w:cstheme="majorBidi"/>
+      <w:b/>
+      <w:bCs/>
+      <w:color w:val="4F81BD" w:themeColor="accent1"/>
+    </w:rPr>
+  </w:style>
 </w:styles>
 </file>
 
@@ -5905,6 +4920,53 @@
   <w:style w:type="paragraph" w:default="1" w:styleId="Normal">
     <w:name w:val="Normal"/>
     <w:qFormat/>
+    <w:rsid w:val="00D9469F"/>
+  </w:style>
+  <w:style w:type="paragraph" w:styleId="Heading2">
+    <w:name w:val="heading 2"/>
+    <w:basedOn w:val="Normal"/>
+    <w:next w:val="Normal"/>
+    <w:link w:val="Heading2Char"/>
+    <w:uiPriority w:val="9"/>
+    <w:unhideWhenUsed/>
+    <w:qFormat/>
+    <w:rsid w:val="00737186"/>
+    <w:pPr>
+      <w:keepNext/>
+      <w:keepLines/>
+      <w:spacing w:before="200" w:after="0"/>
+      <w:outlineLvl w:val="1"/>
+    </w:pPr>
+    <w:rPr>
+      <w:rFonts w:asciiTheme="majorHAnsi" w:eastAsiaTheme="majorEastAsia" w:hAnsiTheme="majorHAnsi" w:cstheme="majorBidi"/>
+      <w:b/>
+      <w:bCs/>
+      <w:color w:val="4F81BD" w:themeColor="accent1"/>
+      <w:sz w:val="26"/>
+      <w:szCs w:val="26"/>
+    </w:rPr>
+  </w:style>
+  <w:style w:type="paragraph" w:styleId="Heading3">
+    <w:name w:val="heading 3"/>
+    <w:basedOn w:val="Normal"/>
+    <w:next w:val="Normal"/>
+    <w:link w:val="Heading3Char"/>
+    <w:uiPriority w:val="9"/>
+    <w:unhideWhenUsed/>
+    <w:qFormat/>
+    <w:rsid w:val="001E4944"/>
+    <w:pPr>
+      <w:keepNext/>
+      <w:keepLines/>
+      <w:spacing w:before="200" w:after="0"/>
+      <w:outlineLvl w:val="2"/>
+    </w:pPr>
+    <w:rPr>
+      <w:rFonts w:asciiTheme="majorHAnsi" w:eastAsiaTheme="majorEastAsia" w:hAnsiTheme="majorHAnsi" w:cstheme="majorBidi"/>
+      <w:b/>
+      <w:bCs/>
+      <w:color w:val="4F81BD" w:themeColor="accent1"/>
+    </w:rPr>
   </w:style>
   <w:style w:type="character" w:default="1" w:styleId="DefaultParagraphFont">
     <w:name w:val="Default Paragraph Font"/>
@@ -6067,6 +5129,34 @@
     <w:link w:val="Footer"/>
     <w:uiPriority w:val="99"/>
     <w:rsid w:val="006D6C61"/>
+  </w:style>
+  <w:style w:type="character" w:customStyle="1" w:styleId="Heading2Char">
+    <w:name w:val="Heading 2 Char"/>
+    <w:basedOn w:val="DefaultParagraphFont"/>
+    <w:link w:val="Heading2"/>
+    <w:uiPriority w:val="9"/>
+    <w:rsid w:val="00737186"/>
+    <w:rPr>
+      <w:rFonts w:asciiTheme="majorHAnsi" w:eastAsiaTheme="majorEastAsia" w:hAnsiTheme="majorHAnsi" w:cstheme="majorBidi"/>
+      <w:b/>
+      <w:bCs/>
+      <w:color w:val="4F81BD" w:themeColor="accent1"/>
+      <w:sz w:val="26"/>
+      <w:szCs w:val="26"/>
+    </w:rPr>
+  </w:style>
+  <w:style w:type="character" w:customStyle="1" w:styleId="Heading3Char">
+    <w:name w:val="Heading 3 Char"/>
+    <w:basedOn w:val="DefaultParagraphFont"/>
+    <w:link w:val="Heading3"/>
+    <w:uiPriority w:val="9"/>
+    <w:rsid w:val="001E4944"/>
+    <w:rPr>
+      <w:rFonts w:asciiTheme="majorHAnsi" w:eastAsiaTheme="majorEastAsia" w:hAnsiTheme="majorHAnsi" w:cstheme="majorBidi"/>
+      <w:b/>
+      <w:bCs/>
+      <w:color w:val="4F81BD" w:themeColor="accent1"/>
+    </w:rPr>
   </w:style>
 </w:styles>
 </file>
@@ -6361,7 +5451,7 @@
 </file>
 
 <file path=customXml/itemProps1.xml><?xml version="1.0" encoding="utf-8"?>
-<ds:datastoreItem xmlns:ds="http://schemas.openxmlformats.org/officeDocument/2006/customXml" ds:itemID="{B73C4521-50FC-4121-9646-E745C787B846}">
+<ds:datastoreItem xmlns:ds="http://schemas.openxmlformats.org/officeDocument/2006/customXml" ds:itemID="{D8B2A82D-591A-4D02-922E-2165F0F646A3}">
   <ds:schemaRefs>
     <ds:schemaRef ds:uri="http://schemas.openxmlformats.org/officeDocument/2006/bibliography"/>
   </ds:schemaRefs>

</xml_diff>

<commit_message>
Made some minor design changes to the GUI after talking with Sam.
</commit_message>
<xml_diff>
--- a/docs/BDL_Plugin_tutorial_v1.docx
+++ b/docs/BDL_Plugin_tutorial_v1.docx
@@ -125,7 +125,7 @@
     </w:p>
     <w:p>
       <w:pPr>
-        <w:pStyle w:val="Heading2"/>
+        <w:pStyle w:val="Heading1"/>
       </w:pPr>
       <w:r>
         <w:t>Installation:</w:t>
@@ -153,10 +153,10 @@
       </w:pPr>
       <w:r>
         <w:rPr>
-          <w:rStyle w:val="Heading2Char"/>
+          <w:rStyle w:val="Heading1Char"/>
         </w:rPr>
         <w:drawing>
-          <wp:anchor distT="0" distB="0" distL="114300" distR="114300" simplePos="0" relativeHeight="251658240" behindDoc="1" locked="0" layoutInCell="1" allowOverlap="1" wp14:anchorId="735B4732" wp14:editId="0FC74878">
+          <wp:anchor distT="0" distB="0" distL="114300" distR="114300" simplePos="0" relativeHeight="251658240" behindDoc="1" locked="0" layoutInCell="1" allowOverlap="1" wp14:anchorId="4D185ECB" wp14:editId="3AF963A5">
             <wp:simplePos x="0" y="0"/>
             <wp:positionH relativeFrom="column">
               <wp:posOffset>-66675</wp:posOffset>
@@ -221,20 +221,20 @@
       </w:r>
       <w:r>
         <w:rPr>
-          <w:rStyle w:val="Heading2Char"/>
+          <w:rStyle w:val="Heading1Char"/>
         </w:rPr>
         <w:t>Running the Plugin</w:t>
       </w:r>
       <w:r>
         <w:rPr>
-          <w:rStyle w:val="Heading2Char"/>
+          <w:rStyle w:val="Heading1Char"/>
         </w:rPr>
         <w:t>:</w:t>
       </w:r>
     </w:p>
     <w:p>
       <w:pPr>
-        <w:pStyle w:val="Heading2"/>
+        <w:pStyle w:val="Heading1"/>
       </w:pPr>
       <w:r>
         <w:lastRenderedPageBreak/>
@@ -344,7 +344,7 @@
     <w:p/>
     <w:p>
       <w:pPr>
-        <w:pStyle w:val="Heading2"/>
+        <w:pStyle w:val="Heading1"/>
       </w:pPr>
       <w:r>
         <w:lastRenderedPageBreak/>
@@ -454,7 +454,7 @@
     </w:p>
     <w:p>
       <w:pPr>
-        <w:pStyle w:val="Heading2"/>
+        <w:pStyle w:val="Heading1"/>
       </w:pPr>
       <w:r>
         <w:lastRenderedPageBreak/>
@@ -612,7 +612,7 @@
     </w:p>
     <w:p>
       <w:pPr>
-        <w:pStyle w:val="Heading2"/>
+        <w:pStyle w:val="Heading1"/>
       </w:pPr>
       <w:r>
         <w:lastRenderedPageBreak/>
@@ -675,7 +675,7 @@
     <w:p/>
     <w:p>
       <w:pPr>
-        <w:pStyle w:val="Heading2"/>
+        <w:pStyle w:val="Heading1"/>
       </w:pPr>
       <w:r>
         <w:lastRenderedPageBreak/>
@@ -796,7 +796,7 @@
     <w:p/>
     <w:p>
       <w:pPr>
-        <w:pStyle w:val="Heading2"/>
+        <w:pStyle w:val="Heading1"/>
       </w:pPr>
       <w:r>
         <w:lastRenderedPageBreak/>
@@ -899,7 +899,7 @@
     </w:p>
     <w:p>
       <w:pPr>
-        <w:pStyle w:val="Heading2"/>
+        <w:pStyle w:val="Heading1"/>
       </w:pPr>
       <w:r>
         <w:lastRenderedPageBreak/>
@@ -932,8 +932,22 @@
         <w:t xml:space="preserve">irectly into Skyline. Users </w:t>
       </w:r>
       <w:r>
-        <w:t>start customizing their data by selecting the “Customize Data” button at the bottom of the organism selection page.</w:t>
-      </w:r>
+        <w:t>start customizing their data b</w:t>
+      </w:r>
+      <w:r>
+        <w:t xml:space="preserve">y selecting the </w:t>
+      </w:r>
+      <w:r>
+        <w:rPr>
+          <w:b/>
+        </w:rPr>
+        <w:t>Customize Data</w:t>
+      </w:r>
+      <w:r>
+        <w:t xml:space="preserve"> button at the bottom of the organism selection page.</w:t>
+      </w:r>
+      <w:bookmarkStart w:id="0" w:name="_GoBack"/>
+      <w:bookmarkEnd w:id="0"/>
     </w:p>
     <w:p>
       <w:pPr>
@@ -1159,7 +1173,7 @@
     <w:p/>
     <w:p>
       <w:pPr>
-        <w:pStyle w:val="Heading2"/>
+        <w:pStyle w:val="Heading1"/>
       </w:pPr>
       <w:r>
         <w:lastRenderedPageBreak/>
@@ -1445,7 +1459,7 @@
     </w:p>
     <w:p>
       <w:pPr>
-        <w:pStyle w:val="Heading2"/>
+        <w:pStyle w:val="Heading1"/>
       </w:pPr>
       <w:r>
         <w:lastRenderedPageBreak/>
@@ -1615,7 +1629,7 @@
     <w:p/>
     <w:p>
       <w:pPr>
-        <w:pStyle w:val="Heading2"/>
+        <w:pStyle w:val="Heading1"/>
         <w:rPr>
           <w:sz w:val="22"/>
           <w:szCs w:val="22"/>
@@ -1681,20 +1695,29 @@
     </w:p>
     <w:p>
       <w:r>
-        <w:t>Once you have selected an organism, the next button will enable. Once you click the Next button, the wizard will begin collecting the results. Users will be navigated to the Review and Confirm tab where they will wait for their results to appear.</w:t>
-      </w:r>
-    </w:p>
-    <w:p/>
-    <w:p/>
-    <w:p/>
-    <w:p/>
-    <w:p/>
-    <w:p/>
-    <w:p/>
-    <w:p/>
-    <w:p>
-      <w:pPr>
-        <w:pStyle w:val="Heading2"/>
+        <w:t xml:space="preserve">Once you have selected an organism, the next button will enable. Once you click the </w:t>
+      </w:r>
+      <w:r>
+        <w:rPr>
+          <w:b/>
+        </w:rPr>
+        <w:t xml:space="preserve">Next </w:t>
+      </w:r>
+      <w:r>
+        <w:t>button, the wizard will begin collecting the results. Users will be navigated to the Review and Confirm tab where they will wait for their results to appear.</w:t>
+      </w:r>
+    </w:p>
+    <w:p/>
+    <w:p/>
+    <w:p/>
+    <w:p/>
+    <w:p/>
+    <w:p/>
+    <w:p/>
+    <w:p/>
+    <w:p>
+      <w:pPr>
+        <w:pStyle w:val="Heading1"/>
         <w:rPr>
           <w:sz w:val="22"/>
           <w:szCs w:val="22"/>
@@ -1722,10 +1745,37 @@
         <w:t>to</w:t>
       </w:r>
       <w:r>
-        <w:t xml:space="preserve"> confirm the results and finish the process by clicking the Finish button, cancel the process, or go back and modify your customizing options by clicking the </w:t>
+        <w:t xml:space="preserve"> confirm the results and finish the process by clicking the </w:t>
+      </w:r>
+      <w:r>
+        <w:rPr>
+          <w:b/>
+        </w:rPr>
+        <w:t>Finish</w:t>
+      </w:r>
+      <w:r>
+        <w:t xml:space="preserve"> button, cancel the process</w:t>
+      </w:r>
+      <w:r>
+        <w:t xml:space="preserve"> by clicking the </w:t>
+      </w:r>
+      <w:r>
+        <w:rPr>
+          <w:b/>
+        </w:rPr>
+        <w:t xml:space="preserve">Cancel </w:t>
+      </w:r>
+      <w:r>
+        <w:t>button</w:t>
+      </w:r>
+      <w:r>
+        <w:t xml:space="preserve">, or go back and modify your customizing options by clicking the </w:t>
       </w:r>
       <w:proofErr w:type="gramStart"/>
       <w:r>
+        <w:rPr>
+          <w:b/>
+        </w:rPr>
         <w:t>Previous</w:t>
       </w:r>
       <w:proofErr w:type="gramEnd"/>
@@ -1858,12 +1908,7 @@
         <w:t>r</w:t>
       </w:r>
       <w:r>
-        <w:t xml:space="preserve"> convenience, any organism that was customized by you will</w:t>
-      </w:r>
-      <w:bookmarkStart w:id="0" w:name="_GoBack"/>
-      <w:bookmarkEnd w:id="0"/>
-      <w:r>
-        <w:t xml:space="preserve"> appear in red.</w:t>
+        <w:t xml:space="preserve"> convenience, any organism that was customized by you will appear in red.</w:t>
       </w:r>
       <w:r>
         <w:t xml:space="preserve"> Unmodified organisms will remain black.</w:t>
@@ -2061,14 +2106,14 @@
       </w:r>
       <w:r>
         <w:rPr>
-          <w:b/>
+          <w:rStyle w:val="Heading1Char"/>
         </w:rPr>
         <w:lastRenderedPageBreak/>
         <w:t>Trouble</w:t>
       </w:r>
       <w:r>
         <w:rPr>
-          <w:b/>
+          <w:rStyle w:val="Heading1Char"/>
         </w:rPr>
         <w:t>shooting</w:t>
       </w:r>
@@ -4521,6 +4566,29 @@
     <w:name w:val="Normal"/>
     <w:qFormat/>
     <w:rsid w:val="00D9469F"/>
+  </w:style>
+  <w:style w:type="paragraph" w:styleId="Heading1">
+    <w:name w:val="heading 1"/>
+    <w:basedOn w:val="Normal"/>
+    <w:next w:val="Normal"/>
+    <w:link w:val="Heading1Char"/>
+    <w:uiPriority w:val="9"/>
+    <w:qFormat/>
+    <w:rsid w:val="00EA21D9"/>
+    <w:pPr>
+      <w:keepNext/>
+      <w:keepLines/>
+      <w:spacing w:before="480" w:after="0"/>
+      <w:outlineLvl w:val="0"/>
+    </w:pPr>
+    <w:rPr>
+      <w:rFonts w:asciiTheme="majorHAnsi" w:eastAsiaTheme="majorEastAsia" w:hAnsiTheme="majorHAnsi" w:cstheme="majorBidi"/>
+      <w:b/>
+      <w:bCs/>
+      <w:color w:val="365F91" w:themeColor="accent1" w:themeShade="BF"/>
+      <w:sz w:val="28"/>
+      <w:szCs w:val="28"/>
+    </w:rPr>
   </w:style>
   <w:style w:type="paragraph" w:styleId="Heading2">
     <w:name w:val="heading 2"/>
@@ -4758,6 +4826,21 @@
       <w:color w:val="4F81BD" w:themeColor="accent1"/>
     </w:rPr>
   </w:style>
+  <w:style w:type="character" w:customStyle="1" w:styleId="Heading1Char">
+    <w:name w:val="Heading 1 Char"/>
+    <w:basedOn w:val="DefaultParagraphFont"/>
+    <w:link w:val="Heading1"/>
+    <w:uiPriority w:val="9"/>
+    <w:rsid w:val="00EA21D9"/>
+    <w:rPr>
+      <w:rFonts w:asciiTheme="majorHAnsi" w:eastAsiaTheme="majorEastAsia" w:hAnsiTheme="majorHAnsi" w:cstheme="majorBidi"/>
+      <w:b/>
+      <w:bCs/>
+      <w:color w:val="365F91" w:themeColor="accent1" w:themeShade="BF"/>
+      <w:sz w:val="28"/>
+      <w:szCs w:val="28"/>
+    </w:rPr>
+  </w:style>
 </w:styles>
 </file>
 
@@ -4921,6 +5004,29 @@
     <w:name w:val="Normal"/>
     <w:qFormat/>
     <w:rsid w:val="00D9469F"/>
+  </w:style>
+  <w:style w:type="paragraph" w:styleId="Heading1">
+    <w:name w:val="heading 1"/>
+    <w:basedOn w:val="Normal"/>
+    <w:next w:val="Normal"/>
+    <w:link w:val="Heading1Char"/>
+    <w:uiPriority w:val="9"/>
+    <w:qFormat/>
+    <w:rsid w:val="00EA21D9"/>
+    <w:pPr>
+      <w:keepNext/>
+      <w:keepLines/>
+      <w:spacing w:before="480" w:after="0"/>
+      <w:outlineLvl w:val="0"/>
+    </w:pPr>
+    <w:rPr>
+      <w:rFonts w:asciiTheme="majorHAnsi" w:eastAsiaTheme="majorEastAsia" w:hAnsiTheme="majorHAnsi" w:cstheme="majorBidi"/>
+      <w:b/>
+      <w:bCs/>
+      <w:color w:val="365F91" w:themeColor="accent1" w:themeShade="BF"/>
+      <w:sz w:val="28"/>
+      <w:szCs w:val="28"/>
+    </w:rPr>
   </w:style>
   <w:style w:type="paragraph" w:styleId="Heading2">
     <w:name w:val="heading 2"/>
@@ -5156,6 +5262,21 @@
       <w:b/>
       <w:bCs/>
       <w:color w:val="4F81BD" w:themeColor="accent1"/>
+    </w:rPr>
+  </w:style>
+  <w:style w:type="character" w:customStyle="1" w:styleId="Heading1Char">
+    <w:name w:val="Heading 1 Char"/>
+    <w:basedOn w:val="DefaultParagraphFont"/>
+    <w:link w:val="Heading1"/>
+    <w:uiPriority w:val="9"/>
+    <w:rsid w:val="00EA21D9"/>
+    <w:rPr>
+      <w:rFonts w:asciiTheme="majorHAnsi" w:eastAsiaTheme="majorEastAsia" w:hAnsiTheme="majorHAnsi" w:cstheme="majorBidi"/>
+      <w:b/>
+      <w:bCs/>
+      <w:color w:val="365F91" w:themeColor="accent1" w:themeShade="BF"/>
+      <w:sz w:val="28"/>
+      <w:szCs w:val="28"/>
     </w:rPr>
   </w:style>
 </w:styles>
@@ -5451,7 +5572,7 @@
 </file>
 
 <file path=customXml/itemProps1.xml><?xml version="1.0" encoding="utf-8"?>
-<ds:datastoreItem xmlns:ds="http://schemas.openxmlformats.org/officeDocument/2006/customXml" ds:itemID="{D8B2A82D-591A-4D02-922E-2165F0F646A3}">
+<ds:datastoreItem xmlns:ds="http://schemas.openxmlformats.org/officeDocument/2006/customXml" ds:itemID="{4E67BA0B-0EDD-4EC0-AB1B-626B20D8173A}">
   <ds:schemaRefs>
     <ds:schemaRef ds:uri="http://schemas.openxmlformats.org/officeDocument/2006/bibliography"/>
   </ds:schemaRefs>

</xml_diff>

<commit_message>
Updated tutorial and made small GUI changes and comments
</commit_message>
<xml_diff>
--- a/docs/BDL_Plugin_tutorial_v1.docx
+++ b/docs/BDL_Plugin_tutorial_v1.docx
@@ -98,10 +98,30 @@
       <w:r>
         <w:t xml:space="preserve">This tutorial is to help users install and use the PNNL Biodiversity Library plugin with Skyline. Troubleshooting help will follow at the end of the tutorial. We note that this plugin does not work with Windows XP and must be used with Skyline version 3.1.1.7490 or greater. </w:t>
       </w:r>
+      <w:r>
+        <w:t xml:space="preserve">For information about the Skyline program, including how to download, please visit </w:t>
+      </w:r>
     </w:p>
     <w:p>
       <w:pPr>
         <w:spacing w:after="0"/>
+        <w:ind w:firstLine="720"/>
+      </w:pPr>
+      <w:hyperlink r:id="rId12" w:history="1">
+        <w:r>
+          <w:rPr>
+            <w:rStyle w:val="Hyperlink"/>
+          </w:rPr>
+          <w:t>https://skyline.gs.washington.edu/labkey/project/home/begin.view</w:t>
+        </w:r>
+      </w:hyperlink>
+      <w:r>
+        <w:t>?</w:t>
+      </w:r>
+    </w:p>
+    <w:p>
+      <w:pPr>
+        <w:spacing w:after="0"/>
       </w:pPr>
       <w:r>
         <w:t>Further information about the Biodiversity Library available at:</w:t>
@@ -110,11 +130,14 @@
     <w:p>
       <w:pPr>
         <w:ind w:firstLine="720"/>
+        <w:rPr>
+          <w:rStyle w:val="Hyperlink"/>
+        </w:rPr>
       </w:pPr>
       <w:r>
         <w:t xml:space="preserve"> </w:t>
       </w:r>
-      <w:hyperlink r:id="rId12" w:history="1">
+      <w:hyperlink r:id="rId13" w:history="1">
         <w:r>
           <w:rPr>
             <w:rStyle w:val="Hyperlink"/>
@@ -127,9 +150,928 @@
       <w:pPr>
         <w:pStyle w:val="Heading1"/>
       </w:pPr>
-      <w:r>
+      <w:bookmarkStart w:id="0" w:name="_Toc447612922"/>
+      <w:r>
+        <w:t>Program Goal</w:t>
+      </w:r>
+      <w:bookmarkEnd w:id="0"/>
+    </w:p>
+    <w:p>
+      <w:r>
+        <w:t xml:space="preserve">The goal of the plug-in is to help users browse the large spectral libraries from the PNNL Biodiversity Library and import relevant data into Skyline. Additional functionality allows users to import their own data into the plugin for easy navigation and loading into Skyline. </w:t>
+      </w:r>
+    </w:p>
+    <w:p/>
+    <w:p/>
+    <w:p/>
+    <w:p/>
+    <w:p/>
+    <w:p/>
+    <w:p/>
+    <w:p/>
+    <w:p/>
+    <w:p/>
+    <w:p/>
+    <w:sdt>
+      <w:sdtPr>
+        <w:id w:val="-1082992365"/>
+        <w:docPartObj>
+          <w:docPartGallery w:val="Table of Contents"/>
+          <w:docPartUnique/>
+        </w:docPartObj>
+      </w:sdtPr>
+      <w:sdtEndPr>
+        <w:rPr>
+          <w:rFonts w:asciiTheme="minorHAnsi" w:eastAsiaTheme="minorHAnsi" w:hAnsiTheme="minorHAnsi" w:cstheme="minorBidi"/>
+          <w:noProof/>
+          <w:color w:val="auto"/>
+          <w:sz w:val="22"/>
+          <w:szCs w:val="22"/>
+          <w:lang w:eastAsia="en-US"/>
+        </w:rPr>
+      </w:sdtEndPr>
+      <w:sdtContent>
+        <w:p>
+          <w:pPr>
+            <w:pStyle w:val="TOCHeading"/>
+          </w:pPr>
+          <w:r>
+            <w:t>Table of Contents</w:t>
+          </w:r>
+        </w:p>
+        <w:p>
+          <w:pPr>
+            <w:pStyle w:val="TOC1"/>
+          </w:pPr>
+          <w:r>
+            <w:fldChar w:fldCharType="begin"/>
+          </w:r>
+          <w:r>
+            <w:instrText xml:space="preserve"> TOC \o "1-3" \h \z \u </w:instrText>
+          </w:r>
+          <w:r>
+            <w:fldChar w:fldCharType="separate"/>
+          </w:r>
+          <w:hyperlink w:anchor="_Toc447612923" w:history="1">
+            <w:r>
+              <w:rPr>
+                <w:rStyle w:val="Hyperlink"/>
+                <w:b/>
+              </w:rPr>
+              <w:t>Installation</w:t>
+            </w:r>
+            <w:r>
+              <w:rPr>
+                <w:webHidden/>
+              </w:rPr>
+              <w:tab/>
+            </w:r>
+            <w:r>
+              <w:rPr>
+                <w:webHidden/>
+              </w:rPr>
+              <w:fldChar w:fldCharType="begin"/>
+            </w:r>
+            <w:r>
+              <w:rPr>
+                <w:webHidden/>
+              </w:rPr>
+              <w:instrText xml:space="preserve"> PAGEREF _Toc447612923 \h </w:instrText>
+            </w:r>
+            <w:r>
+              <w:rPr>
+                <w:webHidden/>
+              </w:rPr>
+            </w:r>
+            <w:r>
+              <w:rPr>
+                <w:webHidden/>
+              </w:rPr>
+              <w:fldChar w:fldCharType="separate"/>
+            </w:r>
+            <w:r>
+              <w:rPr>
+                <w:webHidden/>
+              </w:rPr>
+              <w:t>3</w:t>
+            </w:r>
+            <w:r>
+              <w:rPr>
+                <w:webHidden/>
+              </w:rPr>
+              <w:fldChar w:fldCharType="end"/>
+            </w:r>
+          </w:hyperlink>
+        </w:p>
+        <w:p>
+          <w:pPr>
+            <w:pStyle w:val="TOC1"/>
+          </w:pPr>
+          <w:hyperlink w:anchor="_Toc447612924" w:history="1">
+            <w:r>
+              <w:rPr>
+                <w:rStyle w:val="Hyperlink"/>
+                <w:b/>
+              </w:rPr>
+              <w:t>Running the Plugin</w:t>
+            </w:r>
+            <w:r>
+              <w:rPr>
+                <w:webHidden/>
+              </w:rPr>
+              <w:tab/>
+            </w:r>
+            <w:r>
+              <w:rPr>
+                <w:webHidden/>
+              </w:rPr>
+              <w:fldChar w:fldCharType="begin"/>
+            </w:r>
+            <w:r>
+              <w:rPr>
+                <w:webHidden/>
+              </w:rPr>
+              <w:instrText xml:space="preserve"> PAGEREF _Toc447612924 \h </w:instrText>
+            </w:r>
+            <w:r>
+              <w:rPr>
+                <w:webHidden/>
+              </w:rPr>
+            </w:r>
+            <w:r>
+              <w:rPr>
+                <w:webHidden/>
+              </w:rPr>
+              <w:fldChar w:fldCharType="separate"/>
+            </w:r>
+            <w:r>
+              <w:rPr>
+                <w:webHidden/>
+              </w:rPr>
+              <w:t>3</w:t>
+            </w:r>
+            <w:r>
+              <w:rPr>
+                <w:webHidden/>
+              </w:rPr>
+              <w:fldChar w:fldCharType="end"/>
+            </w:r>
+          </w:hyperlink>
+        </w:p>
+        <w:p>
+          <w:pPr>
+            <w:pStyle w:val="TOC1"/>
+          </w:pPr>
+          <w:hyperlink w:anchor="_Toc447612925" w:history="1">
+            <w:r>
+              <w:rPr>
+                <w:rStyle w:val="Hyperlink"/>
+                <w:b/>
+              </w:rPr>
+              <w:t>Select an Organism</w:t>
+            </w:r>
+            <w:r>
+              <w:rPr>
+                <w:webHidden/>
+              </w:rPr>
+              <w:tab/>
+            </w:r>
+            <w:r>
+              <w:rPr>
+                <w:webHidden/>
+              </w:rPr>
+              <w:fldChar w:fldCharType="begin"/>
+            </w:r>
+            <w:r>
+              <w:rPr>
+                <w:webHidden/>
+              </w:rPr>
+              <w:instrText xml:space="preserve"> PAGEREF _Toc447612925 \h </w:instrText>
+            </w:r>
+            <w:r>
+              <w:rPr>
+                <w:webHidden/>
+              </w:rPr>
+            </w:r>
+            <w:r>
+              <w:rPr>
+                <w:webHidden/>
+              </w:rPr>
+              <w:fldChar w:fldCharType="separate"/>
+            </w:r>
+            <w:r>
+              <w:rPr>
+                <w:webHidden/>
+              </w:rPr>
+              <w:t>4</w:t>
+            </w:r>
+            <w:r>
+              <w:rPr>
+                <w:webHidden/>
+              </w:rPr>
+              <w:fldChar w:fldCharType="end"/>
+            </w:r>
+          </w:hyperlink>
+        </w:p>
+        <w:p>
+          <w:pPr>
+            <w:pStyle w:val="TOC1"/>
+          </w:pPr>
+          <w:hyperlink w:anchor="_Toc447612926" w:history="1">
+            <w:r>
+              <w:rPr>
+                <w:rStyle w:val="Hyperlink"/>
+                <w:b/>
+              </w:rPr>
+              <w:t>Select Pathways of Interest</w:t>
+            </w:r>
+            <w:r>
+              <w:rPr>
+                <w:webHidden/>
+              </w:rPr>
+              <w:tab/>
+            </w:r>
+            <w:r>
+              <w:rPr>
+                <w:webHidden/>
+              </w:rPr>
+              <w:fldChar w:fldCharType="begin"/>
+            </w:r>
+            <w:r>
+              <w:rPr>
+                <w:webHidden/>
+              </w:rPr>
+              <w:instrText xml:space="preserve"> PAGEREF _Toc447612926 \h </w:instrText>
+            </w:r>
+            <w:r>
+              <w:rPr>
+                <w:webHidden/>
+              </w:rPr>
+            </w:r>
+            <w:r>
+              <w:rPr>
+                <w:webHidden/>
+              </w:rPr>
+              <w:fldChar w:fldCharType="separate"/>
+            </w:r>
+            <w:r>
+              <w:rPr>
+                <w:webHidden/>
+              </w:rPr>
+              <w:t>5</w:t>
+            </w:r>
+            <w:r>
+              <w:rPr>
+                <w:webHidden/>
+              </w:rPr>
+              <w:fldChar w:fldCharType="end"/>
+            </w:r>
+          </w:hyperlink>
+        </w:p>
+        <w:p>
+          <w:pPr>
+            <w:pStyle w:val="TOC1"/>
+          </w:pPr>
+          <w:hyperlink w:anchor="_Toc447612927" w:history="1">
+            <w:r>
+              <w:rPr>
+                <w:rStyle w:val="Hyperlink"/>
+                <w:b/>
+              </w:rPr>
+              <w:t>Select proteins of interest through KEGG Pathway maps</w:t>
+            </w:r>
+            <w:r>
+              <w:rPr>
+                <w:webHidden/>
+              </w:rPr>
+              <w:tab/>
+            </w:r>
+            <w:r>
+              <w:rPr>
+                <w:webHidden/>
+              </w:rPr>
+              <w:fldChar w:fldCharType="begin"/>
+            </w:r>
+            <w:r>
+              <w:rPr>
+                <w:webHidden/>
+              </w:rPr>
+              <w:instrText xml:space="preserve"> PAGEREF _Toc447612927 \h </w:instrText>
+            </w:r>
+            <w:r>
+              <w:rPr>
+                <w:webHidden/>
+              </w:rPr>
+            </w:r>
+            <w:r>
+              <w:rPr>
+                <w:webHidden/>
+              </w:rPr>
+              <w:fldChar w:fldCharType="separate"/>
+            </w:r>
+            <w:r>
+              <w:rPr>
+                <w:webHidden/>
+              </w:rPr>
+              <w:t>6</w:t>
+            </w:r>
+            <w:r>
+              <w:rPr>
+                <w:webHidden/>
+              </w:rPr>
+              <w:fldChar w:fldCharType="end"/>
+            </w:r>
+          </w:hyperlink>
+        </w:p>
+        <w:p>
+          <w:pPr>
+            <w:pStyle w:val="TOC1"/>
+          </w:pPr>
+          <w:hyperlink w:anchor="_Toc447612928" w:history="1">
+            <w:r>
+              <w:rPr>
+                <w:rStyle w:val="Hyperlink"/>
+                <w:b/>
+              </w:rPr>
+              <w:t>Fine control of proteins to export</w:t>
+            </w:r>
+            <w:r>
+              <w:rPr>
+                <w:webHidden/>
+              </w:rPr>
+              <w:tab/>
+            </w:r>
+            <w:r>
+              <w:rPr>
+                <w:webHidden/>
+              </w:rPr>
+              <w:fldChar w:fldCharType="begin"/>
+            </w:r>
+            <w:r>
+              <w:rPr>
+                <w:webHidden/>
+              </w:rPr>
+              <w:instrText xml:space="preserve"> PAGEREF _Toc447612928 \h </w:instrText>
+            </w:r>
+            <w:r>
+              <w:rPr>
+                <w:webHidden/>
+              </w:rPr>
+            </w:r>
+            <w:r>
+              <w:rPr>
+                <w:webHidden/>
+              </w:rPr>
+              <w:fldChar w:fldCharType="separate"/>
+            </w:r>
+            <w:r>
+              <w:rPr>
+                <w:webHidden/>
+              </w:rPr>
+              <w:t>7</w:t>
+            </w:r>
+            <w:r>
+              <w:rPr>
+                <w:webHidden/>
+              </w:rPr>
+              <w:fldChar w:fldCharType="end"/>
+            </w:r>
+          </w:hyperlink>
+        </w:p>
+        <w:p>
+          <w:pPr>
+            <w:pStyle w:val="TOC1"/>
+          </w:pPr>
+          <w:hyperlink w:anchor="_Toc447612929" w:history="1">
+            <w:r>
+              <w:rPr>
+                <w:rStyle w:val="Hyperlink"/>
+                <w:b/>
+              </w:rPr>
+              <w:t>Export data to Skyline</w:t>
+            </w:r>
+            <w:r>
+              <w:rPr>
+                <w:webHidden/>
+              </w:rPr>
+              <w:tab/>
+            </w:r>
+            <w:r>
+              <w:rPr>
+                <w:webHidden/>
+              </w:rPr>
+              <w:fldChar w:fldCharType="begin"/>
+            </w:r>
+            <w:r>
+              <w:rPr>
+                <w:webHidden/>
+              </w:rPr>
+              <w:instrText xml:space="preserve"> PAGEREF _Toc447612929 \h </w:instrText>
+            </w:r>
+            <w:r>
+              <w:rPr>
+                <w:webHidden/>
+              </w:rPr>
+            </w:r>
+            <w:r>
+              <w:rPr>
+                <w:webHidden/>
+              </w:rPr>
+              <w:fldChar w:fldCharType="separate"/>
+            </w:r>
+            <w:r>
+              <w:rPr>
+                <w:webHidden/>
+              </w:rPr>
+              <w:t>8</w:t>
+            </w:r>
+            <w:r>
+              <w:rPr>
+                <w:webHidden/>
+              </w:rPr>
+              <w:fldChar w:fldCharType="end"/>
+            </w:r>
+          </w:hyperlink>
+        </w:p>
+        <w:p>
+          <w:pPr>
+            <w:pStyle w:val="TOC1"/>
+          </w:pPr>
+          <w:hyperlink w:anchor="_Toc447612930" w:history="1">
+            <w:r>
+              <w:rPr>
+                <w:rStyle w:val="Hyperlink"/>
+                <w:b/>
+              </w:rPr>
+              <w:t>View spectral data in Skyline</w:t>
+            </w:r>
+            <w:r>
+              <w:rPr>
+                <w:webHidden/>
+              </w:rPr>
+              <w:tab/>
+            </w:r>
+            <w:r>
+              <w:rPr>
+                <w:webHidden/>
+              </w:rPr>
+              <w:fldChar w:fldCharType="begin"/>
+            </w:r>
+            <w:r>
+              <w:rPr>
+                <w:webHidden/>
+              </w:rPr>
+              <w:instrText xml:space="preserve"> PAGEREF _Toc447612930 \h </w:instrText>
+            </w:r>
+            <w:r>
+              <w:rPr>
+                <w:webHidden/>
+              </w:rPr>
+            </w:r>
+            <w:r>
+              <w:rPr>
+                <w:webHidden/>
+              </w:rPr>
+              <w:fldChar w:fldCharType="separate"/>
+            </w:r>
+            <w:r>
+              <w:rPr>
+                <w:webHidden/>
+              </w:rPr>
+              <w:t>9</w:t>
+            </w:r>
+            <w:r>
+              <w:rPr>
+                <w:webHidden/>
+              </w:rPr>
+              <w:fldChar w:fldCharType="end"/>
+            </w:r>
+          </w:hyperlink>
+        </w:p>
+        <w:p>
+          <w:pPr>
+            <w:pStyle w:val="TOC1"/>
+          </w:pPr>
+          <w:hyperlink w:anchor="_Toc447612931" w:history="1">
+            <w:r>
+              <w:rPr>
+                <w:rStyle w:val="Hyperlink"/>
+                <w:b/>
+              </w:rPr>
+              <w:t>Customizing the plugin with your data</w:t>
+            </w:r>
+            <w:r>
+              <w:rPr>
+                <w:webHidden/>
+              </w:rPr>
+              <w:tab/>
+            </w:r>
+            <w:r>
+              <w:rPr>
+                <w:webHidden/>
+              </w:rPr>
+              <w:fldChar w:fldCharType="begin"/>
+            </w:r>
+            <w:r>
+              <w:rPr>
+                <w:webHidden/>
+              </w:rPr>
+              <w:instrText xml:space="preserve"> PAGEREF _Toc447612931 \h </w:instrText>
+            </w:r>
+            <w:r>
+              <w:rPr>
+                <w:webHidden/>
+              </w:rPr>
+            </w:r>
+            <w:r>
+              <w:rPr>
+                <w:webHidden/>
+              </w:rPr>
+              <w:fldChar w:fldCharType="separate"/>
+            </w:r>
+            <w:r>
+              <w:rPr>
+                <w:webHidden/>
+              </w:rPr>
+              <w:t>10</w:t>
+            </w:r>
+            <w:r>
+              <w:rPr>
+                <w:webHidden/>
+              </w:rPr>
+              <w:fldChar w:fldCharType="end"/>
+            </w:r>
+          </w:hyperlink>
+        </w:p>
+        <w:p>
+          <w:pPr>
+            <w:pStyle w:val="TOC1"/>
+            <w:ind w:left="720"/>
+          </w:pPr>
+          <w:hyperlink w:anchor="_Toc447612932" w:history="1">
+            <w:r>
+              <w:rPr>
+                <w:rStyle w:val="Hyperlink"/>
+              </w:rPr>
+              <w:t>Input Mass Spec Data</w:t>
+            </w:r>
+            <w:r>
+              <w:rPr>
+                <w:webHidden/>
+              </w:rPr>
+              <w:tab/>
+            </w:r>
+            <w:r>
+              <w:rPr>
+                <w:webHidden/>
+              </w:rPr>
+              <w:fldChar w:fldCharType="begin"/>
+            </w:r>
+            <w:r>
+              <w:rPr>
+                <w:webHidden/>
+              </w:rPr>
+              <w:instrText xml:space="preserve"> PAGEREF _Toc447612932 \h </w:instrText>
+            </w:r>
+            <w:r>
+              <w:rPr>
+                <w:webHidden/>
+              </w:rPr>
+            </w:r>
+            <w:r>
+              <w:rPr>
+                <w:webHidden/>
+              </w:rPr>
+              <w:fldChar w:fldCharType="separate"/>
+            </w:r>
+            <w:r>
+              <w:rPr>
+                <w:webHidden/>
+              </w:rPr>
+              <w:t>11</w:t>
+            </w:r>
+            <w:r>
+              <w:rPr>
+                <w:webHidden/>
+              </w:rPr>
+              <w:fldChar w:fldCharType="end"/>
+            </w:r>
+          </w:hyperlink>
+        </w:p>
+        <w:p>
+          <w:pPr>
+            <w:pStyle w:val="TOC1"/>
+            <w:ind w:left="720"/>
+          </w:pPr>
+          <w:hyperlink w:anchor="_Toc447612933" w:history="1">
+            <w:r>
+              <w:rPr>
+                <w:rStyle w:val="Hyperlink"/>
+              </w:rPr>
+              <w:t>Customizing Options</w:t>
+            </w:r>
+            <w:r>
+              <w:rPr>
+                <w:webHidden/>
+              </w:rPr>
+              <w:tab/>
+            </w:r>
+            <w:r>
+              <w:rPr>
+                <w:webHidden/>
+              </w:rPr>
+              <w:fldChar w:fldCharType="begin"/>
+            </w:r>
+            <w:r>
+              <w:rPr>
+                <w:webHidden/>
+              </w:rPr>
+              <w:instrText xml:space="preserve"> PAGEREF _Toc447612933 \h </w:instrText>
+            </w:r>
+            <w:r>
+              <w:rPr>
+                <w:webHidden/>
+              </w:rPr>
+            </w:r>
+            <w:r>
+              <w:rPr>
+                <w:webHidden/>
+              </w:rPr>
+              <w:fldChar w:fldCharType="separate"/>
+            </w:r>
+            <w:r>
+              <w:rPr>
+                <w:webHidden/>
+              </w:rPr>
+              <w:t>12</w:t>
+            </w:r>
+            <w:r>
+              <w:rPr>
+                <w:webHidden/>
+              </w:rPr>
+              <w:fldChar w:fldCharType="end"/>
+            </w:r>
+          </w:hyperlink>
+        </w:p>
+        <w:p>
+          <w:pPr>
+            <w:pStyle w:val="TOC1"/>
+            <w:ind w:left="720"/>
+          </w:pPr>
+          <w:hyperlink w:anchor="_Toc447612934" w:history="1">
+            <w:r>
+              <w:rPr>
+                <w:rStyle w:val="Hyperlink"/>
+              </w:rPr>
+              <w:t>Selecting an Organism</w:t>
+            </w:r>
+            <w:r>
+              <w:rPr>
+                <w:webHidden/>
+              </w:rPr>
+              <w:tab/>
+            </w:r>
+            <w:r>
+              <w:rPr>
+                <w:webHidden/>
+              </w:rPr>
+              <w:fldChar w:fldCharType="begin"/>
+            </w:r>
+            <w:r>
+              <w:rPr>
+                <w:webHidden/>
+              </w:rPr>
+              <w:instrText xml:space="preserve"> PAGEREF _Toc447612934 \h </w:instrText>
+            </w:r>
+            <w:r>
+              <w:rPr>
+                <w:webHidden/>
+              </w:rPr>
+            </w:r>
+            <w:r>
+              <w:rPr>
+                <w:webHidden/>
+              </w:rPr>
+              <w:fldChar w:fldCharType="separate"/>
+            </w:r>
+            <w:r>
+              <w:rPr>
+                <w:webHidden/>
+              </w:rPr>
+              <w:t>13</w:t>
+            </w:r>
+            <w:r>
+              <w:rPr>
+                <w:webHidden/>
+              </w:rPr>
+              <w:fldChar w:fldCharType="end"/>
+            </w:r>
+          </w:hyperlink>
+        </w:p>
+        <w:p>
+          <w:pPr>
+            <w:pStyle w:val="TOC1"/>
+            <w:ind w:left="720"/>
+          </w:pPr>
+          <w:hyperlink w:anchor="_Toc447612935" w:history="1">
+            <w:r>
+              <w:rPr>
+                <w:rStyle w:val="Hyperlink"/>
+              </w:rPr>
+              <w:t>Reviewing and Confirming</w:t>
+            </w:r>
+            <w:r>
+              <w:rPr>
+                <w:webHidden/>
+              </w:rPr>
+              <w:tab/>
+            </w:r>
+            <w:r>
+              <w:rPr>
+                <w:webHidden/>
+              </w:rPr>
+              <w:fldChar w:fldCharType="begin"/>
+            </w:r>
+            <w:r>
+              <w:rPr>
+                <w:webHidden/>
+              </w:rPr>
+              <w:instrText xml:space="preserve"> PAGEREF _Toc447612935 \h </w:instrText>
+            </w:r>
+            <w:r>
+              <w:rPr>
+                <w:webHidden/>
+              </w:rPr>
+            </w:r>
+            <w:r>
+              <w:rPr>
+                <w:webHidden/>
+              </w:rPr>
+              <w:fldChar w:fldCharType="separate"/>
+            </w:r>
+            <w:r>
+              <w:rPr>
+                <w:webHidden/>
+              </w:rPr>
+              <w:t>14</w:t>
+            </w:r>
+            <w:r>
+              <w:rPr>
+                <w:webHidden/>
+              </w:rPr>
+              <w:fldChar w:fldCharType="end"/>
+            </w:r>
+          </w:hyperlink>
+        </w:p>
+        <w:p>
+          <w:pPr>
+            <w:pStyle w:val="TOC1"/>
+          </w:pPr>
+          <w:hyperlink w:anchor="_Toc447612936" w:history="1">
+            <w:r>
+              <w:rPr>
+                <w:rStyle w:val="Hyperlink"/>
+                <w:b/>
+              </w:rPr>
+              <w:t>Importing FASTA into Skyline</w:t>
+            </w:r>
+            <w:r>
+              <w:rPr>
+                <w:webHidden/>
+              </w:rPr>
+              <w:tab/>
+            </w:r>
+            <w:r>
+              <w:rPr>
+                <w:webHidden/>
+              </w:rPr>
+              <w:fldChar w:fldCharType="begin"/>
+            </w:r>
+            <w:r>
+              <w:rPr>
+                <w:webHidden/>
+              </w:rPr>
+              <w:instrText xml:space="preserve"> PAGEREF _Toc447612936 \h </w:instrText>
+            </w:r>
+            <w:r>
+              <w:rPr>
+                <w:webHidden/>
+              </w:rPr>
+            </w:r>
+            <w:r>
+              <w:rPr>
+                <w:webHidden/>
+              </w:rPr>
+              <w:fldChar w:fldCharType="separate"/>
+            </w:r>
+            <w:r>
+              <w:rPr>
+                <w:webHidden/>
+              </w:rPr>
+              <w:t>17</w:t>
+            </w:r>
+            <w:r>
+              <w:rPr>
+                <w:webHidden/>
+              </w:rPr>
+              <w:fldChar w:fldCharType="end"/>
+            </w:r>
+          </w:hyperlink>
+        </w:p>
+        <w:p>
+          <w:pPr>
+            <w:pStyle w:val="TOC1"/>
+          </w:pPr>
+          <w:hyperlink w:anchor="_Toc447612937" w:history="1">
+            <w:r>
+              <w:rPr>
+                <w:rStyle w:val="Hyperlink"/>
+                <w:b/>
+              </w:rPr>
+              <w:t>Troubleshooting</w:t>
+            </w:r>
+            <w:r>
+              <w:rPr>
+                <w:webHidden/>
+              </w:rPr>
+              <w:tab/>
+            </w:r>
+            <w:r>
+              <w:rPr>
+                <w:webHidden/>
+              </w:rPr>
+              <w:fldChar w:fldCharType="begin"/>
+            </w:r>
+            <w:r>
+              <w:rPr>
+                <w:webHidden/>
+              </w:rPr>
+              <w:instrText xml:space="preserve"> PAGEREF _Toc447612937 \h </w:instrText>
+            </w:r>
+            <w:r>
+              <w:rPr>
+                <w:webHidden/>
+              </w:rPr>
+            </w:r>
+            <w:r>
+              <w:rPr>
+                <w:webHidden/>
+              </w:rPr>
+              <w:fldChar w:fldCharType="separate"/>
+            </w:r>
+            <w:r>
+              <w:rPr>
+                <w:webHidden/>
+              </w:rPr>
+              <w:t>18</w:t>
+            </w:r>
+            <w:r>
+              <w:rPr>
+                <w:webHidden/>
+              </w:rPr>
+              <w:fldChar w:fldCharType="end"/>
+            </w:r>
+          </w:hyperlink>
+        </w:p>
+        <w:p>
+          <w:r>
+            <w:rPr>
+              <w:b/>
+              <w:bCs/>
+              <w:noProof/>
+            </w:rPr>
+            <w:fldChar w:fldCharType="end"/>
+          </w:r>
+        </w:p>
+      </w:sdtContent>
+    </w:sdt>
+    <w:p>
+      <w:pPr>
+        <w:pStyle w:val="Heading1"/>
+      </w:pPr>
+    </w:p>
+    <w:p>
+      <w:pPr>
+        <w:pStyle w:val="Heading1"/>
+      </w:pPr>
+      <w:bookmarkStart w:id="1" w:name="_Toc447612923"/>
+    </w:p>
+    <w:p/>
+    <w:p/>
+    <w:p/>
+    <w:p/>
+    <w:p/>
+    <w:p/>
+    <w:p/>
+    <w:p>
+      <w:pPr>
+        <w:pStyle w:val="Heading1"/>
+      </w:pPr>
+      <w:r>
+        <w:lastRenderedPageBreak/>
         <w:t>Installation:</w:t>
       </w:r>
+      <w:bookmarkEnd w:id="1"/>
     </w:p>
     <w:p>
       <w:pPr>
@@ -145,37 +1087,23 @@
       </w:r>
     </w:p>
     <w:p>
-      <w:pPr>
-        <w:spacing w:after="0"/>
-        <w:rPr>
-          <w:rStyle w:val="Heading2Char"/>
-        </w:rPr>
-      </w:pPr>
-      <w:r>
-        <w:rPr>
-          <w:rStyle w:val="Heading1Char"/>
+      <w:r>
+        <w:rPr>
+          <w:noProof/>
         </w:rPr>
         <w:drawing>
-          <wp:anchor distT="0" distB="0" distL="114300" distR="114300" simplePos="0" relativeHeight="251658240" behindDoc="1" locked="0" layoutInCell="1" allowOverlap="1" wp14:anchorId="4D185ECB" wp14:editId="3AF963A5">
+          <wp:anchor distT="0" distB="0" distL="114300" distR="114300" simplePos="0" relativeHeight="251703296" behindDoc="0" locked="0" layoutInCell="1" allowOverlap="1" wp14:anchorId="4F3460B4" wp14:editId="276ECB35">
             <wp:simplePos x="0" y="0"/>
             <wp:positionH relativeFrom="column">
-              <wp:posOffset>-66675</wp:posOffset>
+              <wp:posOffset>419100</wp:posOffset>
             </wp:positionH>
             <wp:positionV relativeFrom="paragraph">
-              <wp:posOffset>344805</wp:posOffset>
+              <wp:posOffset>535940</wp:posOffset>
             </wp:positionV>
-            <wp:extent cx="5943600" cy="5203825"/>
-            <wp:effectExtent l="0" t="0" r="0" b="0"/>
-            <wp:wrapTight wrapText="bothSides">
-              <wp:wrapPolygon edited="0">
-                <wp:start x="0" y="0"/>
-                <wp:lineTo x="0" y="21508"/>
-                <wp:lineTo x="21531" y="21508"/>
-                <wp:lineTo x="21531" y="0"/>
-                <wp:lineTo x="0" y="0"/>
-              </wp:wrapPolygon>
-            </wp:wrapTight>
-            <wp:docPr id="10" name="Picture 10"/>
+            <wp:extent cx="5176520" cy="3743325"/>
+            <wp:effectExtent l="0" t="0" r="5080" b="9525"/>
+            <wp:wrapNone/>
+            <wp:docPr id="6" name="Picture 6"/>
             <wp:cNvGraphicFramePr>
               <a:graphicFrameLocks xmlns:a="http://schemas.openxmlformats.org/drawingml/2006/main" noChangeAspect="1"/>
             </wp:cNvGraphicFramePr>
@@ -187,7 +1115,7 @@
                     <pic:cNvPicPr/>
                   </pic:nvPicPr>
                   <pic:blipFill>
-                    <a:blip r:embed="rId13">
+                    <a:blip r:embed="rId14">
                       <a:extLst>
                         <a:ext uri="{28A0092B-C50C-407E-A947-70E740481C1C}">
                           <a14:useLocalDpi xmlns:a14="http://schemas.microsoft.com/office/drawing/2010/main" val="0"/>
@@ -201,7 +1129,7 @@
                   <pic:spPr>
                     <a:xfrm>
                       <a:off x="0" y="0"/>
-                      <a:ext cx="5943600" cy="5203825"/>
+                      <a:ext cx="5176520" cy="3743325"/>
                     </a:xfrm>
                     <a:prstGeom prst="rect">
                       <a:avLst/>
@@ -221,154 +1149,13 @@
       </w:r>
       <w:r>
         <w:rPr>
-          <w:rStyle w:val="Heading1Char"/>
-        </w:rPr>
-        <w:t>Running the Plugin</w:t>
-      </w:r>
-      <w:r>
-        <w:rPr>
-          <w:rStyle w:val="Heading1Char"/>
-        </w:rPr>
-        <w:t>:</w:t>
-      </w:r>
-    </w:p>
-    <w:p>
-      <w:pPr>
-        <w:pStyle w:val="Heading1"/>
-      </w:pPr>
-      <w:r>
-        <w:lastRenderedPageBreak/>
-        <w:t>Select an Organism:</w:t>
-      </w:r>
-    </w:p>
-    <w:p>
-      <w:pPr>
-        <w:spacing w:after="0"/>
-      </w:pPr>
-      <w:r>
-        <w:t xml:space="preserve">You are able to select your desired organisms in one of two ways, either through the </w:t>
-      </w:r>
-      <w:r>
-        <w:t>Phylogeny Explorer</w:t>
-      </w:r>
-      <w:r>
-        <w:t xml:space="preserve"> </w:t>
-      </w:r>
-      <w:r>
-        <w:t>or by directly searching for the organism</w:t>
-      </w:r>
-      <w:r>
-        <w:t xml:space="preserve"> by name.</w:t>
-      </w:r>
-    </w:p>
-    <w:p>
-      <w:pPr>
-        <w:spacing w:after="0"/>
-      </w:pPr>
-      <w:r>
-        <w:t xml:space="preserve">The </w:t>
-      </w:r>
-      <w:r>
-        <w:t>Phylogeny Explorer</w:t>
-      </w:r>
-      <w:r>
-        <w:t xml:space="preserve"> </w:t>
-      </w:r>
-      <w:r>
-        <w:t xml:space="preserve">organizes organisms through scientific naming </w:t>
-      </w:r>
-      <w:r>
-        <w:t>convention, i.e.</w:t>
-      </w:r>
-      <w:r>
-        <w:t xml:space="preserve"> Kingdom, Phylum, Class and then individual strain of the organism. </w:t>
-      </w:r>
-      <w:r>
-        <w:t>Human data is additionally broken down by tissue.</w:t>
-      </w:r>
-    </w:p>
-    <w:p>
-      <w:r>
-        <w:t>The Organism search (right panel) allows for users to specifically enter a name.</w:t>
-      </w:r>
-      <w:r>
-        <w:t xml:space="preserve">  </w:t>
-      </w:r>
-    </w:p>
-    <w:p>
-      <w:r>
-        <w:rPr>
           <w:noProof/>
         </w:rPr>
         <w:drawing>
-          <wp:inline distT="0" distB="0" distL="0" distR="0" wp14:anchorId="5A5B1804" wp14:editId="694AC931">
-            <wp:extent cx="5943600" cy="4451350"/>
-            <wp:effectExtent l="0" t="0" r="0" b="6350"/>
-            <wp:docPr id="1" name="Picture 1"/>
-            <wp:cNvGraphicFramePr>
-              <a:graphicFrameLocks xmlns:a="http://schemas.openxmlformats.org/drawingml/2006/main" noChangeAspect="1"/>
-            </wp:cNvGraphicFramePr>
-            <a:graphic xmlns:a="http://schemas.openxmlformats.org/drawingml/2006/main">
-              <a:graphicData uri="http://schemas.openxmlformats.org/drawingml/2006/picture">
-                <pic:pic xmlns:pic="http://schemas.openxmlformats.org/drawingml/2006/picture">
-                  <pic:nvPicPr>
-                    <pic:cNvPr id="0" name=""/>
-                    <pic:cNvPicPr/>
-                  </pic:nvPicPr>
-                  <pic:blipFill>
-                    <a:blip r:embed="rId14"/>
-                    <a:stretch>
-                      <a:fillRect/>
-                    </a:stretch>
-                  </pic:blipFill>
-                  <pic:spPr>
-                    <a:xfrm>
-                      <a:off x="0" y="0"/>
-                      <a:ext cx="5943600" cy="4451350"/>
-                    </a:xfrm>
-                    <a:prstGeom prst="rect">
-                      <a:avLst/>
-                    </a:prstGeom>
-                  </pic:spPr>
-                </pic:pic>
-              </a:graphicData>
-            </a:graphic>
-          </wp:inline>
-        </w:drawing>
-      </w:r>
-    </w:p>
-    <w:p/>
-    <w:p/>
-    <w:p/>
-    <w:p/>
-    <w:p/>
-    <w:p>
-      <w:pPr>
-        <w:pStyle w:val="Heading1"/>
-      </w:pPr>
-      <w:r>
-        <w:lastRenderedPageBreak/>
-        <w:t>Select Pathways of Interest:</w:t>
-      </w:r>
-    </w:p>
-    <w:p>
-      <w:r>
-        <w:t xml:space="preserve">After you have selected an organism, you then choose the KEGG pathways you are interested in investigating within that organism. </w:t>
-      </w:r>
-      <w:r>
-        <w:t>Alongside the pathway, the coverage metric is dynamically calculated for each Organism/Pathway combination. You can select as many of these pathways as you desire.</w:t>
-      </w:r>
-    </w:p>
-    <w:p>
-      <w:r>
-        <w:rPr>
-          <w:noProof/>
-        </w:rPr>
-        <w:drawing>
-          <wp:inline distT="0" distB="0" distL="0" distR="0" wp14:anchorId="1D9AD956" wp14:editId="58908B30">
-            <wp:extent cx="5943600" cy="4462145"/>
-            <wp:effectExtent l="0" t="0" r="0" b="0"/>
-            <wp:docPr id="11" name="Picture 11"/>
+          <wp:inline distT="0" distB="0" distL="0" distR="0" wp14:anchorId="0A88E38F" wp14:editId="408E8A90">
+            <wp:extent cx="5943600" cy="4374515"/>
+            <wp:effectExtent l="0" t="0" r="0" b="6985"/>
+            <wp:docPr id="4" name="Picture 4"/>
             <wp:cNvGraphicFramePr>
               <a:graphicFrameLocks xmlns:a="http://schemas.openxmlformats.org/drawingml/2006/main" noChangeAspect="1"/>
             </wp:cNvGraphicFramePr>
@@ -388,7 +1175,7 @@
                   <pic:spPr>
                     <a:xfrm>
                       <a:off x="0" y="0"/>
-                      <a:ext cx="5943600" cy="4462145"/>
+                      <a:ext cx="5943600" cy="4374515"/>
                     </a:xfrm>
                     <a:prstGeom prst="rect">
                       <a:avLst/>
@@ -401,163 +1188,39 @@
         </w:drawing>
       </w:r>
     </w:p>
-    <w:p/>
     <w:p>
       <w:pPr>
         <w:spacing w:after="0"/>
-      </w:pPr>
-    </w:p>
-    <w:p>
-      <w:pPr>
-        <w:spacing w:after="0"/>
-      </w:pPr>
-    </w:p>
-    <w:p>
-      <w:pPr>
-        <w:spacing w:after="0"/>
-      </w:pPr>
-    </w:p>
-    <w:p>
-      <w:pPr>
-        <w:spacing w:after="0"/>
-      </w:pPr>
-    </w:p>
-    <w:p>
-      <w:pPr>
-        <w:spacing w:after="0"/>
-      </w:pPr>
-    </w:p>
-    <w:p>
-      <w:pPr>
-        <w:spacing w:after="0"/>
-      </w:pPr>
-    </w:p>
-    <w:p>
-      <w:pPr>
-        <w:spacing w:after="0"/>
-      </w:pPr>
-    </w:p>
-    <w:p>
-      <w:pPr>
-        <w:spacing w:after="0"/>
-      </w:pPr>
-    </w:p>
-    <w:p>
-      <w:pPr>
-        <w:spacing w:after="0"/>
-      </w:pPr>
-    </w:p>
-    <w:p>
-      <w:pPr>
-        <w:spacing w:after="0"/>
-      </w:pPr>
-    </w:p>
-    <w:p>
-      <w:pPr>
-        <w:pStyle w:val="Heading1"/>
-      </w:pPr>
-      <w:r>
+        <w:rPr>
+          <w:noProof/>
+        </w:rPr>
+      </w:pPr>
+      <w:r>
+        <w:rPr>
+          <w:noProof/>
+        </w:rPr>
         <w:lastRenderedPageBreak/>
-        <w:t xml:space="preserve">Select proteins of interest through </w:t>
-      </w:r>
-      <w:r>
-        <w:t>KEGG Pathway maps:</w:t>
-      </w:r>
-    </w:p>
-    <w:p>
-      <w:pPr>
-        <w:spacing w:after="0"/>
-      </w:pPr>
-      <w:r>
-        <w:t xml:space="preserve">The images for the pathways you selected will be created dynamically, highlighting all the KEGG </w:t>
-      </w:r>
-      <w:proofErr w:type="spellStart"/>
-      <w:r>
-        <w:t>orthologs</w:t>
-      </w:r>
-      <w:proofErr w:type="spellEnd"/>
-      <w:r>
-        <w:t xml:space="preserve"> for the organism in the pathway. If that </w:t>
-      </w:r>
-      <w:proofErr w:type="spellStart"/>
-      <w:r>
-        <w:t>ortholog</w:t>
-      </w:r>
-      <w:proofErr w:type="spellEnd"/>
-      <w:r>
-        <w:t xml:space="preserve"> is part of the set of data which has been observed in the MS/MS space, it will be highlighted initially as red, while if it wasn’t it will be highlighted blue. From here, you can select the proteins which are of interest to you in the pathway in two ways, either by clicking on individual </w:t>
-      </w:r>
-      <w:proofErr w:type="spellStart"/>
-      <w:r>
-        <w:t>ortholog</w:t>
-      </w:r>
-      <w:proofErr w:type="spellEnd"/>
-      <w:r>
-        <w:t xml:space="preserve"> boxes or by clicking the select/deselect all buttons on the right hand side of the screen. If an </w:t>
-      </w:r>
-      <w:proofErr w:type="spellStart"/>
-      <w:r>
-        <w:t>ortholog</w:t>
-      </w:r>
-      <w:proofErr w:type="spellEnd"/>
-      <w:r>
-        <w:t xml:space="preserve"> does become deselected it will then be highlighted as grey to show that the information will not be pushed to the next step of the process. </w:t>
-      </w:r>
-    </w:p>
-    <w:p>
-      <w:pPr>
-        <w:spacing w:after="0"/>
-        <w:rPr>
-          <w:noProof/>
-        </w:rPr>
-      </w:pPr>
-      <w:r>
-        <w:t xml:space="preserve">Additionally, you can save the pathway image by clicking the button on the right-hand side of the screen, below the Deselect All button. This will save the image for the pathway along with your current selection of </w:t>
-      </w:r>
-      <w:proofErr w:type="spellStart"/>
-      <w:r>
-        <w:t>orthologs</w:t>
-      </w:r>
-      <w:proofErr w:type="spellEnd"/>
-      <w:r>
-        <w:t xml:space="preserve"> as a .</w:t>
-      </w:r>
-      <w:proofErr w:type="spellStart"/>
-      <w:r>
-        <w:t>png</w:t>
-      </w:r>
-      <w:proofErr w:type="spellEnd"/>
-      <w:r>
-        <w:t xml:space="preserve"> file with a resolution of 300 dpi.</w:t>
-      </w:r>
-      <w:r>
-        <w:rPr>
-          <w:noProof/>
-        </w:rPr>
-        <w:t xml:space="preserve"> </w:t>
-      </w:r>
-    </w:p>
-    <w:p>
-      <w:pPr>
-        <w:spacing w:after="0"/>
-        <w:rPr>
-          <w:noProof/>
-        </w:rPr>
-      </w:pPr>
-    </w:p>
-    <w:p>
-      <w:pPr>
-        <w:spacing w:after="0"/>
-      </w:pPr>
-      <w:r>
-        <w:rPr>
-          <w:noProof/>
-        </w:rPr>
         <w:drawing>
-          <wp:inline distT="0" distB="0" distL="0" distR="0" wp14:anchorId="3C388D33" wp14:editId="608DB26B">
-            <wp:extent cx="5848868" cy="4391025"/>
-            <wp:effectExtent l="0" t="0" r="0" b="0"/>
-            <wp:docPr id="12" name="Picture 12"/>
+          <wp:anchor distT="0" distB="0" distL="114300" distR="114300" simplePos="0" relativeHeight="251689984" behindDoc="1" locked="0" layoutInCell="1" allowOverlap="1" wp14:anchorId="0704CD01" wp14:editId="5E3941AE">
+            <wp:simplePos x="0" y="0"/>
+            <wp:positionH relativeFrom="column">
+              <wp:posOffset>-85725</wp:posOffset>
+            </wp:positionH>
+            <wp:positionV relativeFrom="paragraph">
+              <wp:posOffset>244475</wp:posOffset>
+            </wp:positionV>
+            <wp:extent cx="6108700" cy="4581525"/>
+            <wp:effectExtent l="0" t="0" r="6350" b="9525"/>
+            <wp:wrapTight wrapText="bothSides">
+              <wp:wrapPolygon edited="0">
+                <wp:start x="0" y="0"/>
+                <wp:lineTo x="0" y="21555"/>
+                <wp:lineTo x="21555" y="21555"/>
+                <wp:lineTo x="21555" y="0"/>
+                <wp:lineTo x="0" y="0"/>
+              </wp:wrapPolygon>
+            </wp:wrapTight>
+            <wp:docPr id="2" name="Picture 2"/>
             <wp:cNvGraphicFramePr>
               <a:graphicFrameLocks xmlns:a="http://schemas.openxmlformats.org/drawingml/2006/main" noChangeAspect="1"/>
             </wp:cNvGraphicFramePr>
@@ -569,7 +1232,13 @@
                     <pic:cNvPicPr/>
                   </pic:nvPicPr>
                   <pic:blipFill>
-                    <a:blip r:embed="rId16"/>
+                    <a:blip r:embed="rId16">
+                      <a:extLst>
+                        <a:ext uri="{28A0092B-C50C-407E-A947-70E740481C1C}">
+                          <a14:useLocalDpi xmlns:a14="http://schemas.microsoft.com/office/drawing/2010/main" val="0"/>
+                        </a:ext>
+                      </a:extLst>
+                    </a:blip>
                     <a:stretch>
                       <a:fillRect/>
                     </a:stretch>
@@ -577,7 +1246,7 @@
                   <pic:spPr>
                     <a:xfrm>
                       <a:off x="0" y="0"/>
-                      <a:ext cx="5854700" cy="4395404"/>
+                      <a:ext cx="6108700" cy="4581525"/>
                     </a:xfrm>
                     <a:prstGeom prst="rect">
                       <a:avLst/>
@@ -586,42 +1255,228 @@
                 </pic:pic>
               </a:graphicData>
             </a:graphic>
-          </wp:inline>
+            <wp14:sizeRelH relativeFrom="page">
+              <wp14:pctWidth>0</wp14:pctWidth>
+            </wp14:sizeRelH>
+            <wp14:sizeRelV relativeFrom="page">
+              <wp14:pctHeight>0</wp14:pctHeight>
+            </wp14:sizeRelV>
+          </wp:anchor>
         </w:drawing>
       </w:r>
+      <w:bookmarkStart w:id="2" w:name="_Toc447612924"/>
+      <w:r>
+        <w:rPr>
+          <w:rStyle w:val="Heading1Char"/>
+        </w:rPr>
+        <w:t>Running the Plugin</w:t>
+      </w:r>
+      <w:r>
+        <w:rPr>
+          <w:rStyle w:val="Heading1Char"/>
+        </w:rPr>
+        <w:t>:</w:t>
+      </w:r>
+      <w:bookmarkEnd w:id="2"/>
+      <w:r>
+        <w:rPr>
+          <w:noProof/>
+        </w:rPr>
+        <w:t xml:space="preserve"> </w:t>
+      </w:r>
     </w:p>
     <w:p>
       <w:pPr>
         <w:spacing w:after="0"/>
-      </w:pPr>
+        <w:rPr>
+          <w:noProof/>
+        </w:rPr>
+      </w:pPr>
+      <w:r>
+        <w:rPr>
+          <w:noProof/>
+        </w:rPr>
+        <w:t>The plug-in is a wizard that walks users through the process of importing data into Skyline.</w:t>
+      </w:r>
     </w:p>
     <w:p>
       <w:pPr>
         <w:spacing w:after="0"/>
+        <w:rPr>
+          <w:noProof/>
+        </w:rPr>
       </w:pPr>
     </w:p>
     <w:p>
       <w:pPr>
         <w:spacing w:after="0"/>
+        <w:rPr>
+          <w:noProof/>
+        </w:rPr>
       </w:pPr>
     </w:p>
     <w:p>
       <w:pPr>
         <w:spacing w:after="0"/>
+        <w:rPr>
+          <w:noProof/>
+        </w:rPr>
+      </w:pPr>
+    </w:p>
+    <w:p>
+      <w:pPr>
+        <w:spacing w:after="0"/>
+        <w:rPr>
+          <w:noProof/>
+        </w:rPr>
+      </w:pPr>
+    </w:p>
+    <w:p>
+      <w:pPr>
+        <w:spacing w:after="0"/>
+        <w:rPr>
+          <w:noProof/>
+        </w:rPr>
+      </w:pPr>
+    </w:p>
+    <w:p>
+      <w:pPr>
+        <w:spacing w:after="0"/>
+        <w:rPr>
+          <w:noProof/>
+        </w:rPr>
+      </w:pPr>
+    </w:p>
+    <w:p>
+      <w:pPr>
+        <w:spacing w:after="0"/>
+        <w:rPr>
+          <w:noProof/>
+        </w:rPr>
+      </w:pPr>
+    </w:p>
+    <w:p>
+      <w:pPr>
+        <w:spacing w:after="0"/>
+        <w:rPr>
+          <w:noProof/>
+        </w:rPr>
+      </w:pPr>
+    </w:p>
+    <w:p>
+      <w:pPr>
+        <w:spacing w:after="0"/>
+        <w:rPr>
+          <w:noProof/>
+        </w:rPr>
+      </w:pPr>
+    </w:p>
+    <w:p>
+      <w:pPr>
+        <w:spacing w:after="0"/>
+        <w:rPr>
+          <w:noProof/>
+        </w:rPr>
+      </w:pPr>
+    </w:p>
+    <w:p>
+      <w:pPr>
+        <w:spacing w:after="0"/>
+        <w:rPr>
+          <w:noProof/>
+        </w:rPr>
+      </w:pPr>
+      <w:r>
+        <w:rPr>
+          <w:noProof/>
+        </w:rPr>
+        <w:t xml:space="preserve">    </w:t>
+      </w:r>
+    </w:p>
+    <w:p>
+      <w:pPr>
+        <w:spacing w:after="0"/>
+        <w:rPr>
+          <w:rStyle w:val="Heading2Char"/>
+        </w:rPr>
       </w:pPr>
     </w:p>
     <w:p>
       <w:pPr>
         <w:pStyle w:val="Heading1"/>
       </w:pPr>
+      <w:bookmarkStart w:id="3" w:name="_Toc447612925"/>
       <w:r>
         <w:lastRenderedPageBreak/>
-        <w:t>Fine control of proteins to export:</w:t>
-      </w:r>
-    </w:p>
-    <w:p>
-      <w:r>
-        <w:t xml:space="preserve">On the Review and Export tab, the application will display the total number of genes selected for review from all of your Organism/Pathway combinations of interest as well as an individual breakdown of the proteins. If there are Organism/Pathway combinations you are no longer interested in, or individual proteins which you do not wish to export to Skyline, you can prevent these from being exported by simply unchecking the box for the row(s) you are no longer interested in. </w:t>
+        <w:t>Select an Organism:</w:t>
+      </w:r>
+      <w:bookmarkEnd w:id="3"/>
+    </w:p>
+    <w:p>
+      <w:pPr>
+        <w:spacing w:after="0"/>
+      </w:pPr>
+      <w:r>
+        <w:t xml:space="preserve">You are able to select your desired organisms in one of two ways, either through the </w:t>
+      </w:r>
+      <w:r>
+        <w:t>Taxonomy</w:t>
+      </w:r>
+      <w:r>
+        <w:t xml:space="preserve"> Explorer</w:t>
+      </w:r>
+      <w:r>
+        <w:t xml:space="preserve"> </w:t>
+      </w:r>
+      <w:r>
+        <w:t>or by directly searching for the organism</w:t>
+      </w:r>
+      <w:r>
+        <w:t xml:space="preserve"> by name.</w:t>
+      </w:r>
+    </w:p>
+    <w:p>
+      <w:pPr>
+        <w:spacing w:after="0"/>
+        <w:ind w:firstLine="720"/>
+      </w:pPr>
+      <w:r>
+        <w:t xml:space="preserve">The </w:t>
+      </w:r>
+      <w:r>
+        <w:t>Taxonomy</w:t>
+      </w:r>
+      <w:r>
+        <w:t xml:space="preserve"> Explorer</w:t>
+      </w:r>
+      <w:r>
+        <w:t xml:space="preserve"> </w:t>
+      </w:r>
+      <w:r>
+        <w:t xml:space="preserve">organizes organisms through scientific naming </w:t>
+      </w:r>
+      <w:r>
+        <w:t>convention, i.e.</w:t>
+      </w:r>
+      <w:r>
+        <w:t xml:space="preserve"> Kingdom, Phylum, Class and then individual strain of the organism. </w:t>
+      </w:r>
+      <w:r>
+        <w:t>Human data is additionally broken down by tissue.</w:t>
+      </w:r>
+    </w:p>
+    <w:p>
+      <w:pPr>
+        <w:ind w:firstLine="720"/>
+      </w:pPr>
+      <w:r>
+        <w:t xml:space="preserve">The Organism search (right panel) allows for users to </w:t>
+      </w:r>
+      <w:r>
+        <w:t>type in a name and auto-filters the dataset to matching organisms.</w:t>
+      </w:r>
+      <w:r>
+        <w:t xml:space="preserve">  </w:t>
       </w:r>
     </w:p>
     <w:p>
@@ -630,10 +1485,10 @@
           <w:noProof/>
         </w:rPr>
         <w:drawing>
-          <wp:inline distT="0" distB="0" distL="0" distR="0" wp14:anchorId="3702AB5B" wp14:editId="7C749EE4">
-            <wp:extent cx="5943600" cy="4460875"/>
+          <wp:inline distT="0" distB="0" distL="0" distR="0" wp14:anchorId="0734E717" wp14:editId="64D915D8">
+            <wp:extent cx="5943600" cy="4457700"/>
             <wp:effectExtent l="0" t="0" r="0" b="0"/>
-            <wp:docPr id="15" name="Picture 15"/>
+            <wp:docPr id="1" name="Picture 1"/>
             <wp:cNvGraphicFramePr>
               <a:graphicFrameLocks xmlns:a="http://schemas.openxmlformats.org/drawingml/2006/main" noChangeAspect="1"/>
             </wp:cNvGraphicFramePr>
@@ -653,7 +1508,7 @@
                   <pic:spPr>
                     <a:xfrm>
                       <a:off x="0" y="0"/>
-                      <a:ext cx="5943600" cy="4460875"/>
+                      <a:ext cx="5943600" cy="4457700"/>
                     </a:xfrm>
                     <a:prstGeom prst="rect">
                       <a:avLst/>
@@ -665,29 +1520,352 @@
           </wp:inline>
         </w:drawing>
       </w:r>
+      <w:r>
+        <w:rPr>
+          <w:noProof/>
+          <w:color w:val="FF0000"/>
+        </w:rPr>
+        <w:t xml:space="preserve"> </w:t>
+      </w:r>
+      <w:r>
+        <w:rPr>
+          <w:noProof/>
+          <w:color w:val="FF0000"/>
+        </w:rPr>
+        <mc:AlternateContent>
+          <mc:Choice Requires="wps">
+            <w:drawing>
+              <wp:anchor distT="0" distB="0" distL="114300" distR="114300" simplePos="0" relativeHeight="251692032" behindDoc="0" locked="0" layoutInCell="1" allowOverlap="1" wp14:anchorId="55999164" wp14:editId="7F6B99B8">
+                <wp:simplePos x="0" y="0"/>
+                <wp:positionH relativeFrom="column">
+                  <wp:posOffset>1714500</wp:posOffset>
+                </wp:positionH>
+                <wp:positionV relativeFrom="paragraph">
+                  <wp:posOffset>2475865</wp:posOffset>
+                </wp:positionV>
+                <wp:extent cx="1247775" cy="152400"/>
+                <wp:effectExtent l="0" t="0" r="28575" b="19050"/>
+                <wp:wrapNone/>
+                <wp:docPr id="8" name="Rectangle 8"/>
+                <wp:cNvGraphicFramePr/>
+                <a:graphic xmlns:a="http://schemas.openxmlformats.org/drawingml/2006/main">
+                  <a:graphicData uri="http://schemas.microsoft.com/office/word/2010/wordprocessingShape">
+                    <wps:wsp>
+                      <wps:cNvSpPr/>
+                      <wps:spPr>
+                        <a:xfrm>
+                          <a:off x="0" y="0"/>
+                          <a:ext cx="1247775" cy="152400"/>
+                        </a:xfrm>
+                        <a:prstGeom prst="rect">
+                          <a:avLst/>
+                        </a:prstGeom>
+                        <a:solidFill>
+                          <a:sysClr val="window" lastClr="FFFFFF">
+                            <a:alpha val="0"/>
+                          </a:sysClr>
+                        </a:solidFill>
+                        <a:ln w="25400" cap="flat" cmpd="sng" algn="ctr">
+                          <a:solidFill>
+                            <a:srgbClr val="FF0000"/>
+                          </a:solidFill>
+                          <a:prstDash val="solid"/>
+                        </a:ln>
+                        <a:effectLst/>
+                      </wps:spPr>
+                      <wps:bodyPr rot="0" spcFirstLastPara="0" vertOverflow="overflow" horzOverflow="overflow" vert="horz" wrap="square" lIns="91440" tIns="45720" rIns="91440" bIns="45720" numCol="1" spcCol="0" rtlCol="0" fromWordArt="0" anchor="ctr" anchorCtr="0" forceAA="0" compatLnSpc="1">
+                        <a:prstTxWarp prst="textNoShape">
+                          <a:avLst/>
+                        </a:prstTxWarp>
+                        <a:noAutofit/>
+                      </wps:bodyPr>
+                    </wps:wsp>
+                  </a:graphicData>
+                </a:graphic>
+                <wp14:sizeRelH relativeFrom="margin">
+                  <wp14:pctWidth>0</wp14:pctWidth>
+                </wp14:sizeRelH>
+                <wp14:sizeRelV relativeFrom="margin">
+                  <wp14:pctHeight>0</wp14:pctHeight>
+                </wp14:sizeRelV>
+              </wp:anchor>
+            </w:drawing>
+          </mc:Choice>
+          <mc:Fallback>
+            <w:pict>
+              <v:rect id="Rectangle 8" o:spid="_x0000_s1026" style="position:absolute;margin-left:135pt;margin-top:194.95pt;width:98.25pt;height:12pt;z-index:251692032;visibility:visible;mso-wrap-style:square;mso-width-percent:0;mso-height-percent:0;mso-wrap-distance-left:9pt;mso-wrap-distance-top:0;mso-wrap-distance-right:9pt;mso-wrap-distance-bottom:0;mso-position-horizontal:absolute;mso-position-horizontal-relative:text;mso-position-vertical:absolute;mso-position-vertical-relative:text;mso-width-percent:0;mso-height-percent:0;mso-width-relative:margin;mso-height-relative:margin;v-text-anchor:middle" o:gfxdata="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" fillcolor="window" strokecolor="red" strokeweight="2pt">
+                <v:fill opacity="0"/>
+              </v:rect>
+            </w:pict>
+          </mc:Fallback>
+        </mc:AlternateContent>
+      </w:r>
     </w:p>
     <w:p/>
     <w:p/>
     <w:p/>
     <w:p/>
     <w:p/>
+    <w:p>
+      <w:pPr>
+        <w:pStyle w:val="Heading1"/>
+      </w:pPr>
+      <w:bookmarkStart w:id="4" w:name="_Toc447612926"/>
+      <w:r>
+        <w:lastRenderedPageBreak/>
+        <w:t>Select Pathways of Interest:</w:t>
+      </w:r>
+      <w:bookmarkEnd w:id="4"/>
+    </w:p>
+    <w:p>
+      <w:r>
+        <w:t>After you have selected an organism, you then choose the KEGG pathways you are interested in in</w:t>
+      </w:r>
+      <w:r>
+        <w:t>vestigating</w:t>
+      </w:r>
+      <w:r>
+        <w:t xml:space="preserve">. </w:t>
+      </w:r>
+      <w:r>
+        <w:t>T</w:t>
+      </w:r>
+      <w:r>
+        <w:t>he coverage metric is dynamically calculated for each Organism/Pathway combination</w:t>
+      </w:r>
+      <w:r>
+        <w:t xml:space="preserve"> and shows the percentage of proteins in a pathway for which the Library contains proteomic data</w:t>
+      </w:r>
+      <w:r>
+        <w:t xml:space="preserve">. </w:t>
+      </w:r>
+      <w:r>
+        <w:t xml:space="preserve">You can select as many </w:t>
+      </w:r>
+      <w:r>
+        <w:t>pathways as you desire.</w:t>
+      </w:r>
+      <w:bookmarkStart w:id="5" w:name="_GoBack"/>
+      <w:bookmarkEnd w:id="5"/>
+    </w:p>
+    <w:p>
+      <w:r>
+        <w:rPr>
+          <w:noProof/>
+          <w:color w:val="FF0000"/>
+        </w:rPr>
+        <mc:AlternateContent>
+          <mc:Choice Requires="wps">
+            <w:drawing>
+              <wp:anchor distT="0" distB="0" distL="114300" distR="114300" simplePos="0" relativeHeight="251694080" behindDoc="0" locked="0" layoutInCell="1" allowOverlap="1" wp14:anchorId="52EE9058" wp14:editId="252455C3">
+                <wp:simplePos x="0" y="0"/>
+                <wp:positionH relativeFrom="column">
+                  <wp:posOffset>1733550</wp:posOffset>
+                </wp:positionH>
+                <wp:positionV relativeFrom="paragraph">
+                  <wp:posOffset>1635760</wp:posOffset>
+                </wp:positionV>
+                <wp:extent cx="2257425" cy="152400"/>
+                <wp:effectExtent l="0" t="0" r="28575" b="19050"/>
+                <wp:wrapNone/>
+                <wp:docPr id="10" name="Rectangle 10"/>
+                <wp:cNvGraphicFramePr/>
+                <a:graphic xmlns:a="http://schemas.openxmlformats.org/drawingml/2006/main">
+                  <a:graphicData uri="http://schemas.microsoft.com/office/word/2010/wordprocessingShape">
+                    <wps:wsp>
+                      <wps:cNvSpPr/>
+                      <wps:spPr>
+                        <a:xfrm>
+                          <a:off x="0" y="0"/>
+                          <a:ext cx="2257425" cy="152400"/>
+                        </a:xfrm>
+                        <a:prstGeom prst="rect">
+                          <a:avLst/>
+                        </a:prstGeom>
+                        <a:solidFill>
+                          <a:sysClr val="window" lastClr="FFFFFF">
+                            <a:alpha val="0"/>
+                          </a:sysClr>
+                        </a:solidFill>
+                        <a:ln w="25400" cap="flat" cmpd="sng" algn="ctr">
+                          <a:solidFill>
+                            <a:srgbClr val="FF0000"/>
+                          </a:solidFill>
+                          <a:prstDash val="solid"/>
+                        </a:ln>
+                        <a:effectLst/>
+                      </wps:spPr>
+                      <wps:bodyPr rot="0" spcFirstLastPara="0" vertOverflow="overflow" horzOverflow="overflow" vert="horz" wrap="square" lIns="91440" tIns="45720" rIns="91440" bIns="45720" numCol="1" spcCol="0" rtlCol="0" fromWordArt="0" anchor="ctr" anchorCtr="0" forceAA="0" compatLnSpc="1">
+                        <a:prstTxWarp prst="textNoShape">
+                          <a:avLst/>
+                        </a:prstTxWarp>
+                        <a:noAutofit/>
+                      </wps:bodyPr>
+                    </wps:wsp>
+                  </a:graphicData>
+                </a:graphic>
+                <wp14:sizeRelH relativeFrom="margin">
+                  <wp14:pctWidth>0</wp14:pctWidth>
+                </wp14:sizeRelH>
+                <wp14:sizeRelV relativeFrom="margin">
+                  <wp14:pctHeight>0</wp14:pctHeight>
+                </wp14:sizeRelV>
+              </wp:anchor>
+            </w:drawing>
+          </mc:Choice>
+          <mc:Fallback>
+            <w:pict>
+              <v:rect id="Rectangle 10" o:spid="_x0000_s1026" style="position:absolute;margin-left:136.5pt;margin-top:128.8pt;width:177.75pt;height:12pt;z-index:251694080;visibility:visible;mso-wrap-style:square;mso-width-percent:0;mso-height-percent:0;mso-wrap-distance-left:9pt;mso-wrap-distance-top:0;mso-wrap-distance-right:9pt;mso-wrap-distance-bottom:0;mso-position-horizontal:absolute;mso-position-horizontal-relative:text;mso-position-vertical:absolute;mso-position-vertical-relative:text;mso-width-percent:0;mso-height-percent:0;mso-width-relative:margin;mso-height-relative:margin;v-text-anchor:middle" o:gfxdata="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" fillcolor="window" strokecolor="red" strokeweight="2pt">
+                <v:fill opacity="0"/>
+              </v:rect>
+            </w:pict>
+          </mc:Fallback>
+        </mc:AlternateContent>
+      </w:r>
+      <w:r>
+        <w:rPr>
+          <w:noProof/>
+        </w:rPr>
+        <w:drawing>
+          <wp:inline distT="0" distB="0" distL="0" distR="0" wp14:anchorId="7DFAF2DA" wp14:editId="1F438D4F">
+            <wp:extent cx="5943600" cy="4457700"/>
+            <wp:effectExtent l="0" t="0" r="0" b="0"/>
+            <wp:docPr id="7" name="Picture 7"/>
+            <wp:cNvGraphicFramePr>
+              <a:graphicFrameLocks xmlns:a="http://schemas.openxmlformats.org/drawingml/2006/main" noChangeAspect="1"/>
+            </wp:cNvGraphicFramePr>
+            <a:graphic xmlns:a="http://schemas.openxmlformats.org/drawingml/2006/main">
+              <a:graphicData uri="http://schemas.openxmlformats.org/drawingml/2006/picture">
+                <pic:pic xmlns:pic="http://schemas.openxmlformats.org/drawingml/2006/picture">
+                  <pic:nvPicPr>
+                    <pic:cNvPr id="0" name=""/>
+                    <pic:cNvPicPr/>
+                  </pic:nvPicPr>
+                  <pic:blipFill>
+                    <a:blip r:embed="rId18"/>
+                    <a:stretch>
+                      <a:fillRect/>
+                    </a:stretch>
+                  </pic:blipFill>
+                  <pic:spPr>
+                    <a:xfrm>
+                      <a:off x="0" y="0"/>
+                      <a:ext cx="5943600" cy="4457700"/>
+                    </a:xfrm>
+                    <a:prstGeom prst="rect">
+                      <a:avLst/>
+                    </a:prstGeom>
+                  </pic:spPr>
+                </pic:pic>
+              </a:graphicData>
+            </a:graphic>
+          </wp:inline>
+        </w:drawing>
+      </w:r>
+    </w:p>
     <w:p/>
-    <w:p/>
+    <w:p>
+      <w:pPr>
+        <w:spacing w:after="0"/>
+      </w:pPr>
+    </w:p>
+    <w:p>
+      <w:pPr>
+        <w:spacing w:after="0"/>
+      </w:pPr>
+    </w:p>
+    <w:p>
+      <w:pPr>
+        <w:spacing w:after="0"/>
+      </w:pPr>
+    </w:p>
+    <w:p>
+      <w:pPr>
+        <w:spacing w:after="0"/>
+      </w:pPr>
+    </w:p>
+    <w:p>
+      <w:pPr>
+        <w:spacing w:after="0"/>
+      </w:pPr>
+    </w:p>
+    <w:p>
+      <w:pPr>
+        <w:spacing w:after="0"/>
+      </w:pPr>
+    </w:p>
+    <w:p>
+      <w:pPr>
+        <w:spacing w:after="0"/>
+      </w:pPr>
+    </w:p>
+    <w:p>
+      <w:pPr>
+        <w:spacing w:after="0"/>
+      </w:pPr>
+    </w:p>
+    <w:p>
+      <w:pPr>
+        <w:spacing w:after="0"/>
+      </w:pPr>
+    </w:p>
+    <w:p>
+      <w:pPr>
+        <w:spacing w:after="0"/>
+      </w:pPr>
+    </w:p>
     <w:p>
       <w:pPr>
         <w:pStyle w:val="Heading1"/>
       </w:pPr>
+      <w:bookmarkStart w:id="6" w:name="_Toc447612927"/>
       <w:r>
         <w:lastRenderedPageBreak/>
-        <w:t>Export data to Skyline:</w:t>
-      </w:r>
+        <w:t xml:space="preserve">Select proteins of interest through </w:t>
+      </w:r>
+      <w:r>
+        <w:t>KEGG Pathway maps:</w:t>
+      </w:r>
+      <w:bookmarkEnd w:id="6"/>
     </w:p>
     <w:p>
       <w:pPr>
         <w:spacing w:after="0"/>
       </w:pPr>
       <w:r>
-        <w:t xml:space="preserve">Once you are satisfied with your selection of combinations and/or proteins, you can then either select another organism to follow the same workflow, with its own selection of pathways and proteins, or export the data of interest to Skyline. </w:t>
+        <w:t xml:space="preserve">The images for the pathways you selected will be created dynamically, highlighting all the KEGG </w:t>
+      </w:r>
+      <w:proofErr w:type="spellStart"/>
+      <w:r>
+        <w:t>orthologs</w:t>
+      </w:r>
+      <w:proofErr w:type="spellEnd"/>
+      <w:r>
+        <w:t xml:space="preserve"> for the organism in the pathway. If that </w:t>
+      </w:r>
+      <w:proofErr w:type="spellStart"/>
+      <w:r>
+        <w:t>ortholog</w:t>
+      </w:r>
+      <w:proofErr w:type="spellEnd"/>
+      <w:r>
+        <w:t xml:space="preserve"> is part of the set of data which has been observed in the MS/MS space, it will be highlighted initially as red, while if it wasn’t it will be highlighted blue. From here, you can select the proteins which are of interest to you in the pathway in two ways, either by clicking on individual </w:t>
+      </w:r>
+      <w:proofErr w:type="spellStart"/>
+      <w:r>
+        <w:t>ortholog</w:t>
+      </w:r>
+      <w:proofErr w:type="spellEnd"/>
+      <w:r>
+        <w:t xml:space="preserve"> boxes or by clicking the select/deselect all buttons on the right hand side of the screen. If an </w:t>
+      </w:r>
+      <w:proofErr w:type="spellStart"/>
+      <w:r>
+        <w:t>ortholog</w:t>
+      </w:r>
+      <w:proofErr w:type="spellEnd"/>
+      <w:r>
+        <w:t xml:space="preserve"> does become deselected it will then be highlighted as grey to show that the information will not be pushed to the next step of the process. </w:t>
       </w:r>
     </w:p>
     <w:p>
@@ -698,35 +1876,23 @@
         </w:rPr>
       </w:pPr>
       <w:r>
-        <w:t xml:space="preserve">Once you confirm the export to skyline, the application will create a FASTA </w:t>
-      </w:r>
-      <w:r>
-        <w:t xml:space="preserve">for the proteins you indicated and download the Spectral Library files for the organisms of interest from the Biodiversity Library’s Repository on </w:t>
+        <w:t xml:space="preserve">Additionally, you can save the pathway image by clicking the button on the right-hand side of the screen, below the Deselect All button. This will save the image for the pathway along with your current selection of </w:t>
       </w:r>
       <w:proofErr w:type="spellStart"/>
       <w:r>
-        <w:t>M</w:t>
-      </w:r>
-      <w:r>
-        <w:t>ass</w:t>
-      </w:r>
-      <w:r>
-        <w:t>IVE</w:t>
+        <w:t>orthologs</w:t>
       </w:r>
       <w:proofErr w:type="spellEnd"/>
       <w:r>
-        <w:t xml:space="preserve"> (</w:t>
-      </w:r>
-      <w:hyperlink r:id="rId18" w:history="1">
-        <w:r>
-          <w:rPr>
-            <w:rStyle w:val="Hyperlink"/>
-          </w:rPr>
-          <w:t>ftp://massive.ucsd.edu/MSV000079053/library/</w:t>
-        </w:r>
-      </w:hyperlink>
-      <w:r>
-        <w:t>). Once all of the information is downloaded, it is then imported to Skyline for you to use in your experiments.</w:t>
+        <w:t xml:space="preserve"> as a .</w:t>
+      </w:r>
+      <w:proofErr w:type="spellStart"/>
+      <w:r>
+        <w:t>png</w:t>
+      </w:r>
+      <w:proofErr w:type="spellEnd"/>
+      <w:r>
+        <w:t xml:space="preserve"> file with a resolution of 300 dpi.</w:t>
       </w:r>
       <w:r>
         <w:rPr>
@@ -752,10 +1918,10 @@
           <w:noProof/>
         </w:rPr>
         <w:drawing>
-          <wp:inline distT="0" distB="0" distL="0" distR="0" wp14:anchorId="2100930E" wp14:editId="2E164E16">
-            <wp:extent cx="5943600" cy="4456430"/>
-            <wp:effectExtent l="0" t="0" r="0" b="1270"/>
-            <wp:docPr id="13" name="Picture 13"/>
+          <wp:inline distT="0" distB="0" distL="0" distR="0" wp14:anchorId="7D90C9C4" wp14:editId="36995BA4">
+            <wp:extent cx="5943600" cy="4457700"/>
+            <wp:effectExtent l="0" t="0" r="0" b="0"/>
+            <wp:docPr id="14" name="Picture 14"/>
             <wp:cNvGraphicFramePr>
               <a:graphicFrameLocks xmlns:a="http://schemas.openxmlformats.org/drawingml/2006/main" noChangeAspect="1"/>
             </wp:cNvGraphicFramePr>
@@ -775,7 +1941,7 @@
                   <pic:spPr>
                     <a:xfrm>
                       <a:off x="0" y="0"/>
-                      <a:ext cx="5943600" cy="4456430"/>
+                      <a:ext cx="5943600" cy="4457700"/>
                     </a:xfrm>
                     <a:prstGeom prst="rect">
                       <a:avLst/>
@@ -788,39 +1954,198 @@
         </w:drawing>
       </w:r>
     </w:p>
-    <w:p/>
-    <w:p/>
-    <w:p/>
-    <w:p/>
-    <w:p/>
-    <w:p/>
+    <w:p>
+      <w:pPr>
+        <w:spacing w:after="0"/>
+      </w:pPr>
+    </w:p>
+    <w:p>
+      <w:pPr>
+        <w:spacing w:after="0"/>
+      </w:pPr>
+    </w:p>
+    <w:p>
+      <w:pPr>
+        <w:spacing w:after="0"/>
+      </w:pPr>
+    </w:p>
+    <w:p>
+      <w:pPr>
+        <w:spacing w:after="0"/>
+      </w:pPr>
+    </w:p>
     <w:p>
       <w:pPr>
         <w:pStyle w:val="Heading1"/>
       </w:pPr>
+      <w:bookmarkStart w:id="7" w:name="_Toc447612928"/>
       <w:r>
         <w:lastRenderedPageBreak/>
-        <w:t>View spectral</w:t>
-      </w:r>
-      <w:r>
-        <w:t xml:space="preserve"> data in Skyline:</w:t>
-      </w:r>
-    </w:p>
-    <w:p>
-      <w:r>
-        <w:t xml:space="preserve">The plugin will automatically propagate the information downloaded into Skyline, where it uses your peptide settings to create split the proteins imported into peptides and uses the Spectral Library downloaded through the plugin to perform library matching.  </w:t>
+        <w:t>Fine control of proteins to export:</w:t>
+      </w:r>
+      <w:bookmarkEnd w:id="7"/>
+    </w:p>
+    <w:p>
+      <w:r>
+        <w:t xml:space="preserve">On the Review and Export tab, the application will display the total number of genes selected for review from all of your Organism/Pathway combinations of interest as well as an individual breakdown of the proteins. If there are Organism/Pathway combinations you are no longer interested in, or individual proteins which you do not wish to export to Skyline, you can prevent these from being exported by simply unchecking the box for the row(s) you are no longer interested in. </w:t>
       </w:r>
     </w:p>
     <w:p>
       <w:r>
         <w:rPr>
           <w:noProof/>
+          <w:color w:val="FF0000"/>
+        </w:rPr>
+        <mc:AlternateContent>
+          <mc:Choice Requires="wps">
+            <w:drawing>
+              <wp:anchor distT="0" distB="0" distL="114300" distR="114300" simplePos="0" relativeHeight="251698176" behindDoc="0" locked="0" layoutInCell="1" allowOverlap="1" wp14:anchorId="345D6ABC" wp14:editId="7ED4850F">
+                <wp:simplePos x="0" y="0"/>
+                <wp:positionH relativeFrom="column">
+                  <wp:posOffset>3933825</wp:posOffset>
+                </wp:positionH>
+                <wp:positionV relativeFrom="paragraph">
+                  <wp:posOffset>919480</wp:posOffset>
+                </wp:positionV>
+                <wp:extent cx="1676400" cy="152400"/>
+                <wp:effectExtent l="0" t="0" r="19050" b="19050"/>
+                <wp:wrapNone/>
+                <wp:docPr id="22" name="Rectangle 22"/>
+                <wp:cNvGraphicFramePr/>
+                <a:graphic xmlns:a="http://schemas.openxmlformats.org/drawingml/2006/main">
+                  <a:graphicData uri="http://schemas.microsoft.com/office/word/2010/wordprocessingShape">
+                    <wps:wsp>
+                      <wps:cNvSpPr/>
+                      <wps:spPr>
+                        <a:xfrm>
+                          <a:off x="0" y="0"/>
+                          <a:ext cx="1676400" cy="152400"/>
+                        </a:xfrm>
+                        <a:prstGeom prst="rect">
+                          <a:avLst/>
+                        </a:prstGeom>
+                        <a:solidFill>
+                          <a:sysClr val="window" lastClr="FFFFFF">
+                            <a:alpha val="0"/>
+                          </a:sysClr>
+                        </a:solidFill>
+                        <a:ln w="25400" cap="flat" cmpd="sng" algn="ctr">
+                          <a:solidFill>
+                            <a:srgbClr val="FF0000"/>
+                          </a:solidFill>
+                          <a:prstDash val="solid"/>
+                        </a:ln>
+                        <a:effectLst/>
+                      </wps:spPr>
+                      <wps:bodyPr rot="0" spcFirstLastPara="0" vertOverflow="overflow" horzOverflow="overflow" vert="horz" wrap="square" lIns="91440" tIns="45720" rIns="91440" bIns="45720" numCol="1" spcCol="0" rtlCol="0" fromWordArt="0" anchor="ctr" anchorCtr="0" forceAA="0" compatLnSpc="1">
+                        <a:prstTxWarp prst="textNoShape">
+                          <a:avLst/>
+                        </a:prstTxWarp>
+                        <a:noAutofit/>
+                      </wps:bodyPr>
+                    </wps:wsp>
+                  </a:graphicData>
+                </a:graphic>
+                <wp14:sizeRelH relativeFrom="margin">
+                  <wp14:pctWidth>0</wp14:pctWidth>
+                </wp14:sizeRelH>
+                <wp14:sizeRelV relativeFrom="margin">
+                  <wp14:pctHeight>0</wp14:pctHeight>
+                </wp14:sizeRelV>
+              </wp:anchor>
+            </w:drawing>
+          </mc:Choice>
+          <mc:Fallback>
+            <w:pict>
+              <v:rect id="Rectangle 22" o:spid="_x0000_s1026" style="position:absolute;margin-left:309.75pt;margin-top:72.4pt;width:132pt;height:12pt;z-index:251698176;visibility:visible;mso-wrap-style:square;mso-width-percent:0;mso-height-percent:0;mso-wrap-distance-left:9pt;mso-wrap-distance-top:0;mso-wrap-distance-right:9pt;mso-wrap-distance-bottom:0;mso-position-horizontal:absolute;mso-position-horizontal-relative:text;mso-position-vertical:absolute;mso-position-vertical-relative:text;mso-width-percent:0;mso-height-percent:0;mso-width-relative:margin;mso-height-relative:margin;v-text-anchor:middle" o:gfxdata="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" fillcolor="window" strokecolor="red" strokeweight="2pt">
+                <v:fill opacity="0"/>
+              </v:rect>
+            </w:pict>
+          </mc:Fallback>
+        </mc:AlternateContent>
+      </w:r>
+      <w:r>
+        <w:rPr>
+          <w:noProof/>
+          <w:color w:val="FF0000"/>
+        </w:rPr>
+        <mc:AlternateContent>
+          <mc:Choice Requires="wps">
+            <w:drawing>
+              <wp:anchor distT="0" distB="0" distL="114300" distR="114300" simplePos="0" relativeHeight="251696128" behindDoc="0" locked="0" layoutInCell="1" allowOverlap="1" wp14:anchorId="3A019DB1" wp14:editId="6B0B51E9">
+                <wp:simplePos x="0" y="0"/>
+                <wp:positionH relativeFrom="column">
+                  <wp:posOffset>1438275</wp:posOffset>
+                </wp:positionH>
+                <wp:positionV relativeFrom="paragraph">
+                  <wp:posOffset>2424430</wp:posOffset>
+                </wp:positionV>
+                <wp:extent cx="2381250" cy="152400"/>
+                <wp:effectExtent l="0" t="0" r="19050" b="19050"/>
+                <wp:wrapNone/>
+                <wp:docPr id="21" name="Rectangle 21"/>
+                <wp:cNvGraphicFramePr/>
+                <a:graphic xmlns:a="http://schemas.openxmlformats.org/drawingml/2006/main">
+                  <a:graphicData uri="http://schemas.microsoft.com/office/word/2010/wordprocessingShape">
+                    <wps:wsp>
+                      <wps:cNvSpPr/>
+                      <wps:spPr>
+                        <a:xfrm>
+                          <a:off x="0" y="0"/>
+                          <a:ext cx="2381250" cy="152400"/>
+                        </a:xfrm>
+                        <a:prstGeom prst="rect">
+                          <a:avLst/>
+                        </a:prstGeom>
+                        <a:solidFill>
+                          <a:sysClr val="window" lastClr="FFFFFF">
+                            <a:alpha val="0"/>
+                          </a:sysClr>
+                        </a:solidFill>
+                        <a:ln w="25400" cap="flat" cmpd="sng" algn="ctr">
+                          <a:solidFill>
+                            <a:srgbClr val="FF0000"/>
+                          </a:solidFill>
+                          <a:prstDash val="solid"/>
+                        </a:ln>
+                        <a:effectLst/>
+                      </wps:spPr>
+                      <wps:bodyPr rot="0" spcFirstLastPara="0" vertOverflow="overflow" horzOverflow="overflow" vert="horz" wrap="square" lIns="91440" tIns="45720" rIns="91440" bIns="45720" numCol="1" spcCol="0" rtlCol="0" fromWordArt="0" anchor="ctr" anchorCtr="0" forceAA="0" compatLnSpc="1">
+                        <a:prstTxWarp prst="textNoShape">
+                          <a:avLst/>
+                        </a:prstTxWarp>
+                        <a:noAutofit/>
+                      </wps:bodyPr>
+                    </wps:wsp>
+                  </a:graphicData>
+                </a:graphic>
+                <wp14:sizeRelH relativeFrom="margin">
+                  <wp14:pctWidth>0</wp14:pctWidth>
+                </wp14:sizeRelH>
+                <wp14:sizeRelV relativeFrom="margin">
+                  <wp14:pctHeight>0</wp14:pctHeight>
+                </wp14:sizeRelV>
+              </wp:anchor>
+            </w:drawing>
+          </mc:Choice>
+          <mc:Fallback>
+            <w:pict>
+              <v:rect id="Rectangle 21" o:spid="_x0000_s1026" style="position:absolute;margin-left:113.25pt;margin-top:190.9pt;width:187.5pt;height:12pt;z-index:251696128;visibility:visible;mso-wrap-style:square;mso-width-percent:0;mso-height-percent:0;mso-wrap-distance-left:9pt;mso-wrap-distance-top:0;mso-wrap-distance-right:9pt;mso-wrap-distance-bottom:0;mso-position-horizontal:absolute;mso-position-horizontal-relative:text;mso-position-vertical:absolute;mso-position-vertical-relative:text;mso-width-percent:0;mso-height-percent:0;mso-width-relative:margin;mso-height-relative:margin;v-text-anchor:middle" o:gfxdata="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" fillcolor="window" strokecolor="red" strokeweight="2pt">
+                <v:fill opacity="0"/>
+              </v:rect>
+            </w:pict>
+          </mc:Fallback>
+        </mc:AlternateContent>
+      </w:r>
+      <w:r>
+        <w:rPr>
+          <w:noProof/>
         </w:rPr>
         <w:drawing>
-          <wp:inline distT="0" distB="0" distL="0" distR="0" wp14:anchorId="0CA35ED5" wp14:editId="517B0845">
-            <wp:extent cx="5943600" cy="4454525"/>
-            <wp:effectExtent l="0" t="0" r="0" b="3175"/>
-            <wp:docPr id="17" name="Picture 17"/>
+          <wp:inline distT="0" distB="0" distL="0" distR="0" wp14:anchorId="2C5243D8" wp14:editId="6B017408">
+            <wp:extent cx="5943600" cy="4457700"/>
+            <wp:effectExtent l="0" t="0" r="0" b="0"/>
+            <wp:docPr id="20" name="Picture 20"/>
             <wp:cNvGraphicFramePr>
               <a:graphicFrameLocks xmlns:a="http://schemas.openxmlformats.org/drawingml/2006/main" noChangeAspect="1"/>
             </wp:cNvGraphicFramePr>
@@ -840,6 +2165,340 @@
                   <pic:spPr>
                     <a:xfrm>
                       <a:off x="0" y="0"/>
+                      <a:ext cx="5943600" cy="4457700"/>
+                    </a:xfrm>
+                    <a:prstGeom prst="rect">
+                      <a:avLst/>
+                    </a:prstGeom>
+                  </pic:spPr>
+                </pic:pic>
+              </a:graphicData>
+            </a:graphic>
+          </wp:inline>
+        </w:drawing>
+      </w:r>
+    </w:p>
+    <w:p/>
+    <w:p/>
+    <w:p/>
+    <w:p/>
+    <w:p>
+      <w:pPr>
+        <w:pStyle w:val="Heading1"/>
+      </w:pPr>
+      <w:bookmarkStart w:id="8" w:name="_Toc447612929"/>
+      <w:r>
+        <w:lastRenderedPageBreak/>
+        <w:t>Export data to Skyline:</w:t>
+      </w:r>
+      <w:bookmarkEnd w:id="8"/>
+    </w:p>
+    <w:p>
+      <w:pPr>
+        <w:spacing w:after="0"/>
+      </w:pPr>
+      <w:r>
+        <w:t xml:space="preserve">Once you are satisfied with your selection of combinations and/or proteins, you can then either select another organism to follow the same workflow, with its own selection of pathways and proteins, or export the data of interest to Skyline. </w:t>
+      </w:r>
+    </w:p>
+    <w:p>
+      <w:pPr>
+        <w:spacing w:after="0"/>
+        <w:rPr>
+          <w:noProof/>
+        </w:rPr>
+      </w:pPr>
+      <w:r>
+        <w:t xml:space="preserve">Once you confirm the export to skyline, the application will create a FASTA </w:t>
+      </w:r>
+      <w:r>
+        <w:t xml:space="preserve">for the proteins you indicated and download the Spectral Library files for the organisms of interest from the Biodiversity Library’s Repository on </w:t>
+      </w:r>
+      <w:proofErr w:type="spellStart"/>
+      <w:r>
+        <w:t>M</w:t>
+      </w:r>
+      <w:r>
+        <w:t>ass</w:t>
+      </w:r>
+      <w:r>
+        <w:t>IVE</w:t>
+      </w:r>
+      <w:proofErr w:type="spellEnd"/>
+      <w:r>
+        <w:t xml:space="preserve"> (</w:t>
+      </w:r>
+      <w:hyperlink r:id="rId21" w:history="1">
+        <w:r>
+          <w:rPr>
+            <w:rStyle w:val="Hyperlink"/>
+          </w:rPr>
+          <w:t>ftp://massive.ucsd.edu/MSV000079053/library/</w:t>
+        </w:r>
+      </w:hyperlink>
+      <w:r>
+        <w:t>). Once all of the information is downloaded, it is then imported to Skyline for you to use in your experiments.</w:t>
+      </w:r>
+      <w:r>
+        <w:rPr>
+          <w:noProof/>
+        </w:rPr>
+        <w:t xml:space="preserve"> </w:t>
+      </w:r>
+    </w:p>
+    <w:p>
+      <w:pPr>
+        <w:spacing w:after="0"/>
+        <w:rPr>
+          <w:noProof/>
+        </w:rPr>
+      </w:pPr>
+      <w:r>
+        <w:rPr>
+          <w:noProof/>
+          <w:color w:val="FF0000"/>
+        </w:rPr>
+        <mc:AlternateContent>
+          <mc:Choice Requires="wps">
+            <w:drawing>
+              <wp:anchor distT="0" distB="0" distL="114300" distR="114300" simplePos="0" relativeHeight="251702272" behindDoc="0" locked="0" layoutInCell="1" allowOverlap="1" wp14:anchorId="31CD4A72" wp14:editId="2BADD4DA">
+                <wp:simplePos x="0" y="0"/>
+                <wp:positionH relativeFrom="column">
+                  <wp:posOffset>4600575</wp:posOffset>
+                </wp:positionH>
+                <wp:positionV relativeFrom="paragraph">
+                  <wp:posOffset>4055110</wp:posOffset>
+                </wp:positionV>
+                <wp:extent cx="952500" cy="333375"/>
+                <wp:effectExtent l="0" t="0" r="19050" b="28575"/>
+                <wp:wrapNone/>
+                <wp:docPr id="27" name="Rectangle 27"/>
+                <wp:cNvGraphicFramePr/>
+                <a:graphic xmlns:a="http://schemas.openxmlformats.org/drawingml/2006/main">
+                  <a:graphicData uri="http://schemas.microsoft.com/office/word/2010/wordprocessingShape">
+                    <wps:wsp>
+                      <wps:cNvSpPr/>
+                      <wps:spPr>
+                        <a:xfrm>
+                          <a:off x="0" y="0"/>
+                          <a:ext cx="952500" cy="333375"/>
+                        </a:xfrm>
+                        <a:prstGeom prst="rect">
+                          <a:avLst/>
+                        </a:prstGeom>
+                        <a:solidFill>
+                          <a:sysClr val="window" lastClr="FFFFFF">
+                            <a:alpha val="0"/>
+                          </a:sysClr>
+                        </a:solidFill>
+                        <a:ln w="25400" cap="flat" cmpd="sng" algn="ctr">
+                          <a:solidFill>
+                            <a:srgbClr val="FF0000"/>
+                          </a:solidFill>
+                          <a:prstDash val="solid"/>
+                        </a:ln>
+                        <a:effectLst/>
+                      </wps:spPr>
+                      <wps:bodyPr rot="0" spcFirstLastPara="0" vertOverflow="overflow" horzOverflow="overflow" vert="horz" wrap="square" lIns="91440" tIns="45720" rIns="91440" bIns="45720" numCol="1" spcCol="0" rtlCol="0" fromWordArt="0" anchor="ctr" anchorCtr="0" forceAA="0" compatLnSpc="1">
+                        <a:prstTxWarp prst="textNoShape">
+                          <a:avLst/>
+                        </a:prstTxWarp>
+                        <a:noAutofit/>
+                      </wps:bodyPr>
+                    </wps:wsp>
+                  </a:graphicData>
+                </a:graphic>
+                <wp14:sizeRelH relativeFrom="margin">
+                  <wp14:pctWidth>0</wp14:pctWidth>
+                </wp14:sizeRelH>
+                <wp14:sizeRelV relativeFrom="margin">
+                  <wp14:pctHeight>0</wp14:pctHeight>
+                </wp14:sizeRelV>
+              </wp:anchor>
+            </w:drawing>
+          </mc:Choice>
+          <mc:Fallback>
+            <w:pict>
+              <v:rect id="Rectangle 27" o:spid="_x0000_s1026" style="position:absolute;margin-left:362.25pt;margin-top:319.3pt;width:75pt;height:26.25pt;z-index:251702272;visibility:visible;mso-wrap-style:square;mso-width-percent:0;mso-height-percent:0;mso-wrap-distance-left:9pt;mso-wrap-distance-top:0;mso-wrap-distance-right:9pt;mso-wrap-distance-bottom:0;mso-position-horizontal:absolute;mso-position-horizontal-relative:text;mso-position-vertical:absolute;mso-position-vertical-relative:text;mso-width-percent:0;mso-height-percent:0;mso-width-relative:margin;mso-height-relative:margin;v-text-anchor:middle" o:gfxdata="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" fillcolor="window" strokecolor="red" strokeweight="2pt">
+                <v:fill opacity="0"/>
+              </v:rect>
+            </w:pict>
+          </mc:Fallback>
+        </mc:AlternateContent>
+      </w:r>
+      <w:r>
+        <w:rPr>
+          <w:noProof/>
+          <w:color w:val="FF0000"/>
+        </w:rPr>
+        <mc:AlternateContent>
+          <mc:Choice Requires="wps">
+            <w:drawing>
+              <wp:anchor distT="0" distB="0" distL="114300" distR="114300" simplePos="0" relativeHeight="251700224" behindDoc="0" locked="0" layoutInCell="1" allowOverlap="1" wp14:anchorId="46CB7614" wp14:editId="067DB0AA">
+                <wp:simplePos x="0" y="0"/>
+                <wp:positionH relativeFrom="column">
+                  <wp:posOffset>1562100</wp:posOffset>
+                </wp:positionH>
+                <wp:positionV relativeFrom="paragraph">
+                  <wp:posOffset>4064635</wp:posOffset>
+                </wp:positionV>
+                <wp:extent cx="952500" cy="333375"/>
+                <wp:effectExtent l="0" t="0" r="19050" b="28575"/>
+                <wp:wrapNone/>
+                <wp:docPr id="26" name="Rectangle 26"/>
+                <wp:cNvGraphicFramePr/>
+                <a:graphic xmlns:a="http://schemas.openxmlformats.org/drawingml/2006/main">
+                  <a:graphicData uri="http://schemas.microsoft.com/office/word/2010/wordprocessingShape">
+                    <wps:wsp>
+                      <wps:cNvSpPr/>
+                      <wps:spPr>
+                        <a:xfrm>
+                          <a:off x="0" y="0"/>
+                          <a:ext cx="952500" cy="333375"/>
+                        </a:xfrm>
+                        <a:prstGeom prst="rect">
+                          <a:avLst/>
+                        </a:prstGeom>
+                        <a:solidFill>
+                          <a:sysClr val="window" lastClr="FFFFFF">
+                            <a:alpha val="0"/>
+                          </a:sysClr>
+                        </a:solidFill>
+                        <a:ln w="25400" cap="flat" cmpd="sng" algn="ctr">
+                          <a:solidFill>
+                            <a:srgbClr val="FF0000"/>
+                          </a:solidFill>
+                          <a:prstDash val="solid"/>
+                        </a:ln>
+                        <a:effectLst/>
+                      </wps:spPr>
+                      <wps:bodyPr rot="0" spcFirstLastPara="0" vertOverflow="overflow" horzOverflow="overflow" vert="horz" wrap="square" lIns="91440" tIns="45720" rIns="91440" bIns="45720" numCol="1" spcCol="0" rtlCol="0" fromWordArt="0" anchor="ctr" anchorCtr="0" forceAA="0" compatLnSpc="1">
+                        <a:prstTxWarp prst="textNoShape">
+                          <a:avLst/>
+                        </a:prstTxWarp>
+                        <a:noAutofit/>
+                      </wps:bodyPr>
+                    </wps:wsp>
+                  </a:graphicData>
+                </a:graphic>
+                <wp14:sizeRelH relativeFrom="margin">
+                  <wp14:pctWidth>0</wp14:pctWidth>
+                </wp14:sizeRelH>
+                <wp14:sizeRelV relativeFrom="margin">
+                  <wp14:pctHeight>0</wp14:pctHeight>
+                </wp14:sizeRelV>
+              </wp:anchor>
+            </w:drawing>
+          </mc:Choice>
+          <mc:Fallback>
+            <w:pict>
+              <v:rect id="Rectangle 26" o:spid="_x0000_s1026" style="position:absolute;margin-left:123pt;margin-top:320.05pt;width:75pt;height:26.25pt;z-index:251700224;visibility:visible;mso-wrap-style:square;mso-width-percent:0;mso-height-percent:0;mso-wrap-distance-left:9pt;mso-wrap-distance-top:0;mso-wrap-distance-right:9pt;mso-wrap-distance-bottom:0;mso-position-horizontal:absolute;mso-position-horizontal-relative:text;mso-position-vertical:absolute;mso-position-vertical-relative:text;mso-width-percent:0;mso-height-percent:0;mso-width-relative:margin;mso-height-relative:margin;v-text-anchor:middle" o:gfxdata="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" fillcolor="window" strokecolor="red" strokeweight="2pt">
+                <v:fill opacity="0"/>
+              </v:rect>
+            </w:pict>
+          </mc:Fallback>
+        </mc:AlternateContent>
+      </w:r>
+      <w:r>
+        <w:rPr>
+          <w:noProof/>
+        </w:rPr>
+        <w:drawing>
+          <wp:inline distT="0" distB="0" distL="0" distR="0" wp14:anchorId="1EEF239B" wp14:editId="5735AD7A">
+            <wp:extent cx="5943600" cy="4457700"/>
+            <wp:effectExtent l="0" t="0" r="0" b="0"/>
+            <wp:docPr id="25" name="Picture 25"/>
+            <wp:cNvGraphicFramePr>
+              <a:graphicFrameLocks xmlns:a="http://schemas.openxmlformats.org/drawingml/2006/main" noChangeAspect="1"/>
+            </wp:cNvGraphicFramePr>
+            <a:graphic xmlns:a="http://schemas.openxmlformats.org/drawingml/2006/main">
+              <a:graphicData uri="http://schemas.openxmlformats.org/drawingml/2006/picture">
+                <pic:pic xmlns:pic="http://schemas.openxmlformats.org/drawingml/2006/picture">
+                  <pic:nvPicPr>
+                    <pic:cNvPr id="0" name=""/>
+                    <pic:cNvPicPr/>
+                  </pic:nvPicPr>
+                  <pic:blipFill>
+                    <a:blip r:embed="rId20"/>
+                    <a:stretch>
+                      <a:fillRect/>
+                    </a:stretch>
+                  </pic:blipFill>
+                  <pic:spPr>
+                    <a:xfrm>
+                      <a:off x="0" y="0"/>
+                      <a:ext cx="5943600" cy="4457700"/>
+                    </a:xfrm>
+                    <a:prstGeom prst="rect">
+                      <a:avLst/>
+                    </a:prstGeom>
+                  </pic:spPr>
+                </pic:pic>
+              </a:graphicData>
+            </a:graphic>
+          </wp:inline>
+        </w:drawing>
+      </w:r>
+    </w:p>
+    <w:p>
+      <w:pPr>
+        <w:spacing w:after="0"/>
+      </w:pPr>
+    </w:p>
+    <w:p/>
+    <w:p/>
+    <w:p/>
+    <w:p/>
+    <w:p/>
+    <w:p/>
+    <w:p>
+      <w:pPr>
+        <w:pStyle w:val="Heading1"/>
+      </w:pPr>
+      <w:bookmarkStart w:id="9" w:name="_Toc447612930"/>
+      <w:r>
+        <w:lastRenderedPageBreak/>
+        <w:t>View spectral</w:t>
+      </w:r>
+      <w:r>
+        <w:t xml:space="preserve"> data in Skyline:</w:t>
+      </w:r>
+      <w:bookmarkEnd w:id="9"/>
+    </w:p>
+    <w:p>
+      <w:r>
+        <w:t xml:space="preserve">The plugin will automatically propagate the information downloaded into Skyline, where it uses your peptide settings to create split the proteins imported into peptides and uses the Spectral Library downloaded through the plugin to perform library matching.  </w:t>
+      </w:r>
+    </w:p>
+    <w:p>
+      <w:r>
+        <w:rPr>
+          <w:noProof/>
+        </w:rPr>
+        <w:drawing>
+          <wp:inline distT="0" distB="0" distL="0" distR="0" wp14:anchorId="414CF5B1" wp14:editId="407A4F02">
+            <wp:extent cx="5943600" cy="4454525"/>
+            <wp:effectExtent l="0" t="0" r="0" b="3175"/>
+            <wp:docPr id="17" name="Picture 17"/>
+            <wp:cNvGraphicFramePr>
+              <a:graphicFrameLocks xmlns:a="http://schemas.openxmlformats.org/drawingml/2006/main" noChangeAspect="1"/>
+            </wp:cNvGraphicFramePr>
+            <a:graphic xmlns:a="http://schemas.openxmlformats.org/drawingml/2006/main">
+              <a:graphicData uri="http://schemas.openxmlformats.org/drawingml/2006/picture">
+                <pic:pic xmlns:pic="http://schemas.openxmlformats.org/drawingml/2006/picture">
+                  <pic:nvPicPr>
+                    <pic:cNvPr id="0" name=""/>
+                    <pic:cNvPicPr/>
+                  </pic:nvPicPr>
+                  <pic:blipFill>
+                    <a:blip r:embed="rId22"/>
+                    <a:stretch>
+                      <a:fillRect/>
+                    </a:stretch>
+                  </pic:blipFill>
+                  <pic:spPr>
+                    <a:xfrm>
+                      <a:off x="0" y="0"/>
                       <a:ext cx="5943600" cy="4454525"/>
                     </a:xfrm>
                     <a:prstGeom prst="rect">
@@ -901,6 +2560,7 @@
       <w:pPr>
         <w:pStyle w:val="Heading1"/>
       </w:pPr>
+      <w:bookmarkStart w:id="10" w:name="_Toc447612931"/>
       <w:r>
         <w:lastRenderedPageBreak/>
         <w:t>Customizing the plugin with your data</w:t>
@@ -908,6 +2568,7 @@
       <w:r>
         <w:t>:</w:t>
       </w:r>
+      <w:bookmarkEnd w:id="10"/>
     </w:p>
     <w:p>
       <w:pPr>
@@ -941,13 +2602,26 @@
         <w:rPr>
           <w:b/>
         </w:rPr>
-        <w:t>Customize Data</w:t>
-      </w:r>
-      <w:r>
-        <w:t xml:space="preserve"> button at the bottom of the organism selection page.</w:t>
-      </w:r>
-      <w:bookmarkStart w:id="0" w:name="_GoBack"/>
-      <w:bookmarkEnd w:id="0"/>
+        <w:t>Upload New Data</w:t>
+      </w:r>
+      <w:r>
+        <w:t xml:space="preserve"> button at the bottom</w:t>
+      </w:r>
+      <w:r>
+        <w:t xml:space="preserve"> left</w:t>
+      </w:r>
+      <w:r>
+        <w:t xml:space="preserve"> of the </w:t>
+      </w:r>
+      <w:r>
+        <w:t>window</w:t>
+      </w:r>
+      <w:r>
+        <w:t>.</w:t>
+      </w:r>
+      <w:r>
+        <w:t xml:space="preserve"> Users can choose to upload new data at any time.  </w:t>
+      </w:r>
     </w:p>
     <w:p>
       <w:pPr>
@@ -961,15 +2635,15 @@
         <mc:AlternateContent>
           <mc:Choice Requires="wps">
             <w:drawing>
-              <wp:anchor distT="0" distB="0" distL="114300" distR="114300" simplePos="0" relativeHeight="251660288" behindDoc="0" locked="0" layoutInCell="1" allowOverlap="1" wp14:anchorId="3D03CD8F" wp14:editId="55F1C6A2">
+              <wp:anchor distT="0" distB="0" distL="114300" distR="114300" simplePos="0" relativeHeight="251660288" behindDoc="0" locked="0" layoutInCell="1" allowOverlap="1" wp14:anchorId="2F35D30C" wp14:editId="3EEE4C99">
                 <wp:simplePos x="0" y="0"/>
                 <wp:positionH relativeFrom="column">
-                  <wp:posOffset>1914525</wp:posOffset>
+                  <wp:posOffset>47625</wp:posOffset>
                 </wp:positionH>
                 <wp:positionV relativeFrom="paragraph">
-                  <wp:posOffset>-384175</wp:posOffset>
+                  <wp:posOffset>3753485</wp:posOffset>
                 </wp:positionV>
-                <wp:extent cx="981075" cy="323850"/>
+                <wp:extent cx="1209675" cy="647700"/>
                 <wp:effectExtent l="0" t="0" r="28575" b="19050"/>
                 <wp:wrapNone/>
                 <wp:docPr id="3" name="Rectangle 3"/>
@@ -981,7 +2655,7 @@
                       <wps:spPr>
                         <a:xfrm>
                           <a:off x="0" y="0"/>
-                          <a:ext cx="981075" cy="323850"/>
+                          <a:ext cx="1209675" cy="647700"/>
                         </a:xfrm>
                         <a:prstGeom prst="rect">
                           <a:avLst/>
@@ -1033,7 +2707,7 @@
           </mc:Choice>
           <mc:Fallback>
             <w:pict>
-              <v:rect id="Rectangle 3" o:spid="_x0000_s1026" style="position:absolute;margin-left:150.75pt;margin-top:-30.25pt;width:77.25pt;height:25.5pt;z-index:251660288;visibility:visible;mso-wrap-style:square;mso-width-percent:0;mso-height-percent:0;mso-wrap-distance-left:9pt;mso-wrap-distance-top:0;mso-wrap-distance-right:9pt;mso-wrap-distance-bottom:0;mso-position-horizontal:absolute;mso-position-horizontal-relative:text;mso-position-vertical:absolute;mso-position-vertical-relative:text;mso-width-percent:0;mso-height-percent:0;mso-width-relative:margin;mso-height-relative:margin;v-text-anchor:middle" o:gfxdata="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" fillcolor="white [3212]" strokecolor="red" strokeweight="2pt">
+              <v:rect id="Rectangle 3" o:spid="_x0000_s1026" style="position:absolute;margin-left:3.75pt;margin-top:295.55pt;width:95.25pt;height:51pt;z-index:251660288;visibility:visible;mso-wrap-style:square;mso-width-percent:0;mso-height-percent:0;mso-wrap-distance-left:9pt;mso-wrap-distance-top:0;mso-wrap-distance-right:9pt;mso-wrap-distance-bottom:0;mso-position-horizontal:absolute;mso-position-horizontal-relative:text;mso-position-vertical:absolute;mso-position-vertical-relative:text;mso-width-percent:0;mso-height-percent:0;mso-width-relative:margin;mso-height-relative:margin;v-text-anchor:middle" o:gfxdata="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" fillcolor="white [3212]" strokecolor="red" strokeweight="2pt">
                 <v:fill opacity="0"/>
               </v:rect>
             </w:pict>
@@ -1045,152 +2719,10 @@
           <w:noProof/>
         </w:rPr>
         <w:drawing>
-          <wp:anchor distT="0" distB="0" distL="114300" distR="114300" simplePos="0" relativeHeight="251661312" behindDoc="1" locked="0" layoutInCell="1" allowOverlap="1" wp14:anchorId="375E0CF8" wp14:editId="2E2450F3">
-            <wp:simplePos x="0" y="0"/>
-            <wp:positionH relativeFrom="column">
-              <wp:posOffset>-9525</wp:posOffset>
-            </wp:positionH>
-            <wp:positionV relativeFrom="paragraph">
-              <wp:posOffset>133985</wp:posOffset>
-            </wp:positionV>
+          <wp:inline distT="0" distB="0" distL="0" distR="0" wp14:anchorId="56FD703C" wp14:editId="53C781CA">
             <wp:extent cx="5943600" cy="4457700"/>
             <wp:effectExtent l="0" t="0" r="0" b="0"/>
-            <wp:wrapTight wrapText="bothSides">
-              <wp:wrapPolygon edited="0">
-                <wp:start x="0" y="0"/>
-                <wp:lineTo x="0" y="21508"/>
-                <wp:lineTo x="21531" y="21508"/>
-                <wp:lineTo x="21531" y="0"/>
-                <wp:lineTo x="0" y="0"/>
-              </wp:wrapPolygon>
-            </wp:wrapTight>
-            <wp:docPr id="5" name="Picture 5"/>
-            <wp:cNvGraphicFramePr>
-              <a:graphicFrameLocks xmlns:a="http://schemas.openxmlformats.org/drawingml/2006/main" noChangeAspect="1"/>
-            </wp:cNvGraphicFramePr>
-            <a:graphic xmlns:a="http://schemas.openxmlformats.org/drawingml/2006/main">
-              <a:graphicData uri="http://schemas.openxmlformats.org/drawingml/2006/picture">
-                <pic:pic xmlns:pic="http://schemas.openxmlformats.org/drawingml/2006/picture">
-                  <pic:nvPicPr>
-                    <pic:cNvPr id="0" name=""/>
-                    <pic:cNvPicPr/>
-                  </pic:nvPicPr>
-                  <pic:blipFill>
-                    <a:blip r:embed="rId21">
-                      <a:extLst>
-                        <a:ext uri="{28A0092B-C50C-407E-A947-70E740481C1C}">
-                          <a14:useLocalDpi xmlns:a14="http://schemas.microsoft.com/office/drawing/2010/main" val="0"/>
-                        </a:ext>
-                      </a:extLst>
-                    </a:blip>
-                    <a:stretch>
-                      <a:fillRect/>
-                    </a:stretch>
-                  </pic:blipFill>
-                  <pic:spPr>
-                    <a:xfrm>
-                      <a:off x="0" y="0"/>
-                      <a:ext cx="5943600" cy="4457700"/>
-                    </a:xfrm>
-                    <a:prstGeom prst="rect">
-                      <a:avLst/>
-                    </a:prstGeom>
-                  </pic:spPr>
-                </pic:pic>
-              </a:graphicData>
-            </a:graphic>
-            <wp14:sizeRelH relativeFrom="page">
-              <wp14:pctWidth>0</wp14:pctWidth>
-            </wp14:sizeRelH>
-            <wp14:sizeRelV relativeFrom="page">
-              <wp14:pctHeight>0</wp14:pctHeight>
-            </wp14:sizeRelV>
-          </wp:anchor>
-        </w:drawing>
-      </w:r>
-      <w:r>
-        <w:br w:type="page"/>
-      </w:r>
-    </w:p>
-    <w:p>
-      <w:pPr>
-        <w:spacing w:after="0"/>
-      </w:pPr>
-    </w:p>
-    <w:p>
-      <w:r>
-        <w:rPr>
-          <w:noProof/>
-        </w:rPr>
-        <w:drawing>
-          <wp:inline distT="0" distB="0" distL="0" distR="0" wp14:anchorId="17456D73" wp14:editId="41ED25F5">
-            <wp:extent cx="5943600" cy="3962400"/>
-            <wp:effectExtent l="0" t="0" r="0" b="0"/>
-            <wp:docPr id="4" name="Picture 4"/>
-            <wp:cNvGraphicFramePr>
-              <a:graphicFrameLocks xmlns:a="http://schemas.openxmlformats.org/drawingml/2006/main" noChangeAspect="1"/>
-            </wp:cNvGraphicFramePr>
-            <a:graphic xmlns:a="http://schemas.openxmlformats.org/drawingml/2006/main">
-              <a:graphicData uri="http://schemas.openxmlformats.org/drawingml/2006/picture">
-                <pic:pic xmlns:pic="http://schemas.openxmlformats.org/drawingml/2006/picture">
-                  <pic:nvPicPr>
-                    <pic:cNvPr id="0" name=""/>
-                    <pic:cNvPicPr/>
-                  </pic:nvPicPr>
-                  <pic:blipFill>
-                    <a:blip r:embed="rId22"/>
-                    <a:stretch>
-                      <a:fillRect/>
-                    </a:stretch>
-                  </pic:blipFill>
-                  <pic:spPr>
-                    <a:xfrm>
-                      <a:off x="0" y="0"/>
-                      <a:ext cx="5943600" cy="3962400"/>
-                    </a:xfrm>
-                    <a:prstGeom prst="rect">
-                      <a:avLst/>
-                    </a:prstGeom>
-                  </pic:spPr>
-                </pic:pic>
-              </a:graphicData>
-            </a:graphic>
-          </wp:inline>
-        </w:drawing>
-      </w:r>
-    </w:p>
-    <w:p/>
-    <w:p/>
-    <w:p/>
-    <w:p/>
-    <w:p/>
-    <w:p/>
-    <w:p/>
-    <w:p/>
-    <w:p/>
-    <w:p/>
-    <w:p/>
-    <w:p/>
-    <w:p>
-      <w:pPr>
-        <w:pStyle w:val="Heading1"/>
-      </w:pPr>
-      <w:r>
-        <w:lastRenderedPageBreak/>
-        <w:t>Input Mass Spec Data:</w:t>
-      </w:r>
-    </w:p>
-    <w:p/>
-    <w:p>
-      <w:r>
-        <w:rPr>
-          <w:noProof/>
-        </w:rPr>
-        <w:drawing>
-          <wp:inline distT="0" distB="0" distL="0" distR="0" wp14:anchorId="47896312" wp14:editId="358A45E2">
-            <wp:extent cx="5943600" cy="3962400"/>
-            <wp:effectExtent l="0" t="0" r="0" b="0"/>
-            <wp:docPr id="6" name="Picture 6"/>
+            <wp:docPr id="28" name="Picture 28"/>
             <wp:cNvGraphicFramePr>
               <a:graphicFrameLocks xmlns:a="http://schemas.openxmlformats.org/drawingml/2006/main" noChangeAspect="1"/>
             </wp:cNvGraphicFramePr>
@@ -1210,6 +2742,62 @@
                   <pic:spPr>
                     <a:xfrm>
                       <a:off x="0" y="0"/>
+                      <a:ext cx="5943600" cy="4457700"/>
+                    </a:xfrm>
+                    <a:prstGeom prst="rect">
+                      <a:avLst/>
+                    </a:prstGeom>
+                  </pic:spPr>
+                </pic:pic>
+              </a:graphicData>
+            </a:graphic>
+          </wp:inline>
+        </w:drawing>
+      </w:r>
+      <w:r>
+        <w:br w:type="page"/>
+      </w:r>
+    </w:p>
+    <w:p>
+      <w:pPr>
+        <w:pStyle w:val="Heading1"/>
+      </w:pPr>
+      <w:bookmarkStart w:id="11" w:name="_Toc447612932"/>
+      <w:r>
+        <w:lastRenderedPageBreak/>
+        <w:t>Input Mass Spec Data:</w:t>
+      </w:r>
+      <w:bookmarkEnd w:id="11"/>
+    </w:p>
+    <w:p>
+      <w:r>
+        <w:rPr>
+          <w:noProof/>
+        </w:rPr>
+        <w:drawing>
+          <wp:inline distT="0" distB="0" distL="0" distR="0" wp14:anchorId="27CB13FA" wp14:editId="34CA1F62">
+            <wp:extent cx="5943600" cy="3962400"/>
+            <wp:effectExtent l="0" t="0" r="0" b="0"/>
+            <wp:docPr id="30" name="Picture 30"/>
+            <wp:cNvGraphicFramePr>
+              <a:graphicFrameLocks xmlns:a="http://schemas.openxmlformats.org/drawingml/2006/main" noChangeAspect="1"/>
+            </wp:cNvGraphicFramePr>
+            <a:graphic xmlns:a="http://schemas.openxmlformats.org/drawingml/2006/main">
+              <a:graphicData uri="http://schemas.openxmlformats.org/drawingml/2006/picture">
+                <pic:pic xmlns:pic="http://schemas.openxmlformats.org/drawingml/2006/picture">
+                  <pic:nvPicPr>
+                    <pic:cNvPr id="0" name=""/>
+                    <pic:cNvPicPr/>
+                  </pic:nvPicPr>
+                  <pic:blipFill>
+                    <a:blip r:embed="rId24"/>
+                    <a:stretch>
+                      <a:fillRect/>
+                    </a:stretch>
+                  </pic:blipFill>
+                  <pic:spPr>
+                    <a:xfrm>
+                      <a:off x="0" y="0"/>
                       <a:ext cx="5943600" cy="3962400"/>
                     </a:xfrm>
                     <a:prstGeom prst="rect">
@@ -1223,9 +2811,13 @@
         </w:drawing>
       </w:r>
     </w:p>
-    <w:p>
-      <w:r>
-        <w:t>Two files are required:</w:t>
+    <w:p/>
+    <w:p>
+      <w:r>
+        <w:t>One file is required</w:t>
+      </w:r>
+      <w:r>
+        <w:t>:</w:t>
       </w:r>
     </w:p>
     <w:p>
@@ -1259,7 +2851,7 @@
       <w:r>
         <w:t xml:space="preserve"> </w:t>
       </w:r>
-      <w:hyperlink r:id="rId24" w:history="1">
+      <w:hyperlink r:id="rId25" w:history="1">
         <w:proofErr w:type="spellStart"/>
         <w:r>
           <w:rPr>
@@ -1284,7 +2876,7 @@
       <w:r>
         <w:t xml:space="preserve">Please consult the </w:t>
       </w:r>
-      <w:hyperlink r:id="rId25" w:history="1">
+      <w:hyperlink r:id="rId26" w:history="1">
         <w:r>
           <w:rPr>
             <w:rStyle w:val="Hyperlink"/>
@@ -1379,12 +2971,28 @@
         </w:rPr>
         <w:t>~&gt; BlibFilter.exe -b 1 E:\path\to\Library.blib E:\path\to\FilteredLibrary.blib</w:t>
       </w:r>
-    </w:p>
-    <w:p>
-      <w:pPr>
-        <w:pStyle w:val="ListParagraph"/>
-        <w:ind w:left="1080"/>
-      </w:pPr>
+      <w:r>
+        <w:br w:type="page"/>
+      </w:r>
+    </w:p>
+    <w:p>
+      <w:pPr>
+        <w:pStyle w:val="Heading1"/>
+      </w:pPr>
+      <w:bookmarkStart w:id="12" w:name="_Toc447612933"/>
+      <w:r>
+        <w:lastRenderedPageBreak/>
+        <w:t>Customizing Options</w:t>
+      </w:r>
+      <w:r>
+        <w:t>:</w:t>
+      </w:r>
+      <w:bookmarkEnd w:id="12"/>
+    </w:p>
+    <w:p>
+      <w:r>
+        <w:t>There are three options for updating organism data:</w:t>
+      </w:r>
     </w:p>
     <w:p>
       <w:pPr>
@@ -1394,84 +3002,8 @@
           <w:numId w:val="5"/>
         </w:numPr>
       </w:pPr>
-      <w:proofErr w:type="spellStart"/>
-      <w:r>
-        <w:t>M</w:t>
-      </w:r>
-      <w:r>
-        <w:t>zIdentML</w:t>
-      </w:r>
-      <w:proofErr w:type="spellEnd"/>
-      <w:r>
-        <w:t xml:space="preserve"> Files</w:t>
-      </w:r>
-    </w:p>
-    <w:p>
-      <w:pPr>
-        <w:pStyle w:val="ListParagraph"/>
-        <w:numPr>
-          <w:ilvl w:val="0"/>
-          <w:numId w:val="10"/>
-        </w:numPr>
-      </w:pPr>
-      <w:r>
-        <w:t xml:space="preserve">PSM results must be formatted according to the </w:t>
-      </w:r>
-      <w:hyperlink r:id="rId26" w:history="1">
-        <w:proofErr w:type="spellStart"/>
-        <w:r>
-          <w:rPr>
-            <w:rStyle w:val="Hyperlink"/>
-          </w:rPr>
-          <w:t>mzIdentML</w:t>
-        </w:r>
-        <w:proofErr w:type="spellEnd"/>
-        <w:r>
-          <w:rPr>
-            <w:rStyle w:val="Hyperlink"/>
-          </w:rPr>
-          <w:t xml:space="preserve"> format.</w:t>
-        </w:r>
-      </w:hyperlink>
-    </w:p>
-    <w:p>
-      <w:pPr>
-        <w:pStyle w:val="ListParagraph"/>
-        <w:numPr>
-          <w:ilvl w:val="0"/>
-          <w:numId w:val="10"/>
-        </w:numPr>
-      </w:pPr>
-      <w:r>
-        <w:t xml:space="preserve">The fasta used with the PSM results must have </w:t>
-      </w:r>
-      <w:r>
-        <w:t xml:space="preserve">gene identifiers from Uniprot </w:t>
-      </w:r>
-      <w:r>
-        <w:t>(http://www.uniprot.org).</w:t>
-      </w:r>
-    </w:p>
-    <w:p>
-      <w:r>
-        <w:br w:type="page"/>
-      </w:r>
-    </w:p>
-    <w:p>
-      <w:pPr>
-        <w:pStyle w:val="Heading1"/>
-      </w:pPr>
-      <w:r>
-        <w:lastRenderedPageBreak/>
-        <w:t>Customizing Options</w:t>
-      </w:r>
-      <w:r>
-        <w:t>:</w:t>
-      </w:r>
-    </w:p>
-    <w:p>
-      <w:r>
-        <w:t>There are three options for updating organism data:</w:t>
+      <w:r>
+        <w:t>Replace the existing organism entirely with custom data.</w:t>
       </w:r>
     </w:p>
     <w:p>
@@ -1483,7 +3015,7 @@
         </w:numPr>
       </w:pPr>
       <w:r>
-        <w:t>Replace the existing organism entirely with custom data.</w:t>
+        <w:t>Supplement an existing organism with additional data.</w:t>
       </w:r>
     </w:p>
     <w:p>
@@ -1495,18 +3027,6 @@
         </w:numPr>
       </w:pPr>
       <w:r>
-        <w:t>Supplement an existing organism with additional data.</w:t>
-      </w:r>
-    </w:p>
-    <w:p>
-      <w:pPr>
-        <w:pStyle w:val="ListParagraph"/>
-        <w:numPr>
-          <w:ilvl w:val="0"/>
-          <w:numId w:val="5"/>
-        </w:numPr>
-      </w:pPr>
-      <w:r>
         <w:t>Add a new organism that does not yet exist in the current database.</w:t>
       </w:r>
     </w:p>
@@ -1519,13 +3039,13 @@
         <mc:AlternateContent>
           <mc:Choice Requires="wps">
             <w:drawing>
-              <wp:anchor distT="0" distB="0" distL="114300" distR="114300" simplePos="0" relativeHeight="251683840" behindDoc="0" locked="0" layoutInCell="1" allowOverlap="1" wp14:anchorId="4AD9CED3" wp14:editId="20E04341">
+              <wp:anchor distT="0" distB="0" distL="114300" distR="114300" simplePos="0" relativeHeight="251683840" behindDoc="0" locked="0" layoutInCell="1" allowOverlap="1" wp14:anchorId="4922C9F8" wp14:editId="56AB00FD">
                 <wp:simplePos x="0" y="0"/>
                 <wp:positionH relativeFrom="column">
                   <wp:posOffset>1400175</wp:posOffset>
                 </wp:positionH>
                 <wp:positionV relativeFrom="paragraph">
-                  <wp:posOffset>869315</wp:posOffset>
+                  <wp:posOffset>1069340</wp:posOffset>
                 </wp:positionV>
                 <wp:extent cx="1600200" cy="1133475"/>
                 <wp:effectExtent l="0" t="0" r="19050" b="28575"/>
@@ -1577,7 +3097,7 @@
           </mc:Choice>
           <mc:Fallback>
             <w:pict>
-              <v:rect id="Rectangle 32" o:spid="_x0000_s1026" style="position:absolute;margin-left:110.25pt;margin-top:68.45pt;width:126pt;height:89.25pt;z-index:251683840;visibility:visible;mso-wrap-style:square;mso-width-percent:0;mso-height-percent:0;mso-wrap-distance-left:9pt;mso-wrap-distance-top:0;mso-wrap-distance-right:9pt;mso-wrap-distance-bottom:0;mso-position-horizontal:absolute;mso-position-horizontal-relative:text;mso-position-vertical:absolute;mso-position-vertical-relative:text;mso-width-percent:0;mso-height-percent:0;mso-width-relative:margin;mso-height-relative:margin;v-text-anchor:middle" o:gfxdata="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" fillcolor="window" strokecolor="red" strokeweight="2pt">
+              <v:rect id="Rectangle 32" o:spid="_x0000_s1026" style="position:absolute;margin-left:110.25pt;margin-top:84.2pt;width:126pt;height:89.25pt;z-index:251683840;visibility:visible;mso-wrap-style:square;mso-width-percent:0;mso-height-percent:0;mso-wrap-distance-left:9pt;mso-wrap-distance-top:0;mso-wrap-distance-right:9pt;mso-wrap-distance-bottom:0;mso-position-horizontal:absolute;mso-position-horizontal-relative:text;mso-position-vertical:absolute;mso-position-vertical-relative:text;mso-width-percent:0;mso-height-percent:0;mso-width-relative:margin;mso-height-relative:margin;v-text-anchor:middle" o:gfxdata="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" fillcolor="window" strokecolor="red" strokeweight="2pt">
                 <v:fill opacity="0"/>
               </v:rect>
             </w:pict>
@@ -1589,10 +3109,10 @@
           <w:noProof/>
         </w:rPr>
         <w:drawing>
-          <wp:inline distT="0" distB="0" distL="0" distR="0" wp14:anchorId="30132BED" wp14:editId="1FCD495E">
+          <wp:inline distT="0" distB="0" distL="0" distR="0" wp14:anchorId="7951D834" wp14:editId="53E02B1D">
             <wp:extent cx="5943600" cy="3962400"/>
             <wp:effectExtent l="0" t="0" r="0" b="0"/>
-            <wp:docPr id="16" name="Picture 16"/>
+            <wp:docPr id="31" name="Picture 31"/>
             <wp:cNvGraphicFramePr>
               <a:graphicFrameLocks xmlns:a="http://schemas.openxmlformats.org/drawingml/2006/main" noChangeAspect="1"/>
             </wp:cNvGraphicFramePr>
@@ -1638,6 +3158,7 @@
       <w:r>
         <w:br w:type="page"/>
       </w:r>
+      <w:bookmarkStart w:id="13" w:name="_Toc447612934"/>
       <w:r>
         <w:lastRenderedPageBreak/>
         <w:t>Selecting an Organism</w:t>
@@ -1645,6 +3166,7 @@
       <w:r>
         <w:t>:</w:t>
       </w:r>
+      <w:bookmarkEnd w:id="13"/>
     </w:p>
     <w:p>
       <w:r>
@@ -1657,10 +3179,10 @@
           <w:noProof/>
         </w:rPr>
         <w:drawing>
-          <wp:inline distT="0" distB="0" distL="0" distR="0" wp14:anchorId="0A3CB498" wp14:editId="632413C8">
+          <wp:inline distT="0" distB="0" distL="0" distR="0" wp14:anchorId="59E2EAD9" wp14:editId="71587593">
             <wp:extent cx="5943600" cy="3962400"/>
             <wp:effectExtent l="0" t="0" r="0" b="0"/>
-            <wp:docPr id="18" name="Picture 18"/>
+            <wp:docPr id="33" name="Picture 33"/>
             <wp:cNvGraphicFramePr>
               <a:graphicFrameLocks xmlns:a="http://schemas.openxmlformats.org/drawingml/2006/main" noChangeAspect="1"/>
             </wp:cNvGraphicFramePr>
@@ -1723,6 +3245,7 @@
           <w:szCs w:val="22"/>
         </w:rPr>
       </w:pPr>
+      <w:bookmarkStart w:id="14" w:name="_Toc447612935"/>
       <w:r>
         <w:lastRenderedPageBreak/>
         <w:t>Reviewing and Confirming</w:t>
@@ -1730,6 +3253,7 @@
       <w:r>
         <w:t>:</w:t>
       </w:r>
+      <w:bookmarkEnd w:id="14"/>
     </w:p>
     <w:p>
       <w:r>
@@ -1789,10 +3313,10 @@
           <w:noProof/>
         </w:rPr>
         <w:drawing>
-          <wp:inline distT="0" distB="0" distL="0" distR="0" wp14:anchorId="2C8F1BFD" wp14:editId="4BB29A1F">
+          <wp:inline distT="0" distB="0" distL="0" distR="0" wp14:anchorId="69A37412" wp14:editId="3EA8D77E">
             <wp:extent cx="5943600" cy="3962400"/>
             <wp:effectExtent l="0" t="0" r="0" b="0"/>
-            <wp:docPr id="19" name="Picture 19"/>
+            <wp:docPr id="34" name="Picture 34"/>
             <wp:cNvGraphicFramePr>
               <a:graphicFrameLocks xmlns:a="http://schemas.openxmlformats.org/drawingml/2006/main" noChangeAspect="1"/>
             </wp:cNvGraphicFramePr>
@@ -1834,7 +3358,6 @@
     <w:p/>
     <w:p/>
     <w:p/>
-    <w:p/>
     <w:p>
       <w:r>
         <w:rPr>
@@ -1853,7 +3376,7 @@
           <w:noProof/>
         </w:rPr>
         <w:drawing>
-          <wp:inline distT="0" distB="0" distL="0" distR="0" wp14:anchorId="7D30A9EF" wp14:editId="07DB128A">
+          <wp:inline distT="0" distB="0" distL="0" distR="0" wp14:anchorId="6E5FC766" wp14:editId="6B7190F5">
             <wp:extent cx="5943600" cy="3962400"/>
             <wp:effectExtent l="0" t="0" r="0" b="0"/>
             <wp:docPr id="23" name="Picture 23"/>
@@ -1923,16 +3446,16 @@
         <mc:AlternateContent>
           <mc:Choice Requires="wps">
             <w:drawing>
-              <wp:anchor distT="0" distB="0" distL="114300" distR="114300" simplePos="0" relativeHeight="251688960" behindDoc="0" locked="0" layoutInCell="1" allowOverlap="1" wp14:anchorId="17AAD69C" wp14:editId="0FF7DB11">
+              <wp:anchor distT="0" distB="0" distL="114300" distR="114300" simplePos="0" relativeHeight="251688960" behindDoc="0" locked="0" layoutInCell="1" allowOverlap="1" wp14:anchorId="7ED2FF69" wp14:editId="7F9D5B72">
                 <wp:simplePos x="0" y="0"/>
                 <wp:positionH relativeFrom="column">
                   <wp:posOffset>3638550</wp:posOffset>
                 </wp:positionH>
                 <wp:positionV relativeFrom="paragraph">
-                  <wp:posOffset>2071370</wp:posOffset>
+                  <wp:posOffset>2138045</wp:posOffset>
                 </wp:positionV>
-                <wp:extent cx="1200150" cy="219075"/>
-                <wp:effectExtent l="0" t="0" r="19050" b="28575"/>
+                <wp:extent cx="923925" cy="152400"/>
+                <wp:effectExtent l="0" t="0" r="28575" b="19050"/>
                 <wp:wrapNone/>
                 <wp:docPr id="38" name="Rectangle 38"/>
                 <wp:cNvGraphicFramePr/>
@@ -1943,7 +3466,7 @@
                       <wps:spPr>
                         <a:xfrm>
                           <a:off x="0" y="0"/>
-                          <a:ext cx="1200150" cy="219075"/>
+                          <a:ext cx="923925" cy="152400"/>
                         </a:xfrm>
                         <a:prstGeom prst="rect">
                           <a:avLst/>
@@ -1981,7 +3504,7 @@
           </mc:Choice>
           <mc:Fallback>
             <w:pict>
-              <v:rect id="Rectangle 38" o:spid="_x0000_s1026" style="position:absolute;margin-left:286.5pt;margin-top:163.1pt;width:94.5pt;height:17.25pt;z-index:251688960;visibility:visible;mso-wrap-style:square;mso-width-percent:0;mso-height-percent:0;mso-wrap-distance-left:9pt;mso-wrap-distance-top:0;mso-wrap-distance-right:9pt;mso-wrap-distance-bottom:0;mso-position-horizontal:absolute;mso-position-horizontal-relative:text;mso-position-vertical:absolute;mso-position-vertical-relative:text;mso-width-percent:0;mso-height-percent:0;mso-width-relative:margin;mso-height-relative:margin;v-text-anchor:middle" o:gfxdata="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" fillcolor="window" strokecolor="red" strokeweight="2pt">
+              <v:rect id="Rectangle 38" o:spid="_x0000_s1026" style="position:absolute;margin-left:286.5pt;margin-top:168.35pt;width:72.75pt;height:12pt;z-index:251688960;visibility:visible;mso-wrap-style:square;mso-width-percent:0;mso-height-percent:0;mso-wrap-distance-left:9pt;mso-wrap-distance-top:0;mso-wrap-distance-right:9pt;mso-wrap-distance-bottom:0;mso-position-horizontal:absolute;mso-position-horizontal-relative:text;mso-position-vertical:absolute;mso-position-vertical-relative:text;mso-width-percent:0;mso-height-percent:0;mso-width-relative:margin;mso-height-relative:margin;v-text-anchor:middle" o:gfxdata="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" fillcolor="window" strokecolor="red" strokeweight="2pt">
                 <v:fill opacity="0"/>
               </v:rect>
             </w:pict>
@@ -1996,15 +3519,15 @@
         <mc:AlternateContent>
           <mc:Choice Requires="wps">
             <w:drawing>
-              <wp:anchor distT="0" distB="0" distL="114300" distR="114300" simplePos="0" relativeHeight="251686912" behindDoc="0" locked="0" layoutInCell="1" allowOverlap="1" wp14:anchorId="7BA2B500" wp14:editId="2C06B06B">
+              <wp:anchor distT="0" distB="0" distL="114300" distR="114300" simplePos="0" relativeHeight="251686912" behindDoc="0" locked="0" layoutInCell="1" allowOverlap="1" wp14:anchorId="52CA31CE" wp14:editId="31E57C63">
                 <wp:simplePos x="0" y="0"/>
                 <wp:positionH relativeFrom="column">
-                  <wp:posOffset>1685925</wp:posOffset>
+                  <wp:posOffset>1676400</wp:posOffset>
                 </wp:positionH>
                 <wp:positionV relativeFrom="paragraph">
-                  <wp:posOffset>2700020</wp:posOffset>
+                  <wp:posOffset>3585845</wp:posOffset>
                 </wp:positionV>
-                <wp:extent cx="1200150" cy="219075"/>
+                <wp:extent cx="933450" cy="180975"/>
                 <wp:effectExtent l="0" t="0" r="19050" b="28575"/>
                 <wp:wrapNone/>
                 <wp:docPr id="37" name="Rectangle 37"/>
@@ -2016,7 +3539,7 @@
                       <wps:spPr>
                         <a:xfrm>
                           <a:off x="0" y="0"/>
-                          <a:ext cx="1200150" cy="219075"/>
+                          <a:ext cx="933450" cy="180975"/>
                         </a:xfrm>
                         <a:prstGeom prst="rect">
                           <a:avLst/>
@@ -2054,7 +3577,7 @@
           </mc:Choice>
           <mc:Fallback>
             <w:pict>
-              <v:rect id="Rectangle 37" o:spid="_x0000_s1026" style="position:absolute;margin-left:132.75pt;margin-top:212.6pt;width:94.5pt;height:17.25pt;z-index:251686912;visibility:visible;mso-wrap-style:square;mso-width-percent:0;mso-height-percent:0;mso-wrap-distance-left:9pt;mso-wrap-distance-top:0;mso-wrap-distance-right:9pt;mso-wrap-distance-bottom:0;mso-position-horizontal:absolute;mso-position-horizontal-relative:text;mso-position-vertical:absolute;mso-position-vertical-relative:text;mso-width-percent:0;mso-height-percent:0;mso-width-relative:margin;mso-height-relative:margin;v-text-anchor:middle" o:gfxdata="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" fillcolor="window" strokecolor="red" strokeweight="2pt">
+              <v:rect id="Rectangle 37" o:spid="_x0000_s1026" style="position:absolute;margin-left:132pt;margin-top:282.35pt;width:73.5pt;height:14.25pt;z-index:251686912;visibility:visible;mso-wrap-style:square;mso-width-percent:0;mso-height-percent:0;mso-wrap-distance-left:9pt;mso-wrap-distance-top:0;mso-wrap-distance-right:9pt;mso-wrap-distance-bottom:0;mso-position-horizontal:absolute;mso-position-horizontal-relative:text;mso-position-vertical:absolute;mso-position-vertical-relative:text;mso-width-percent:0;mso-height-percent:0;mso-width-relative:margin;mso-height-relative:margin;v-text-anchor:middle" o:gfxdata="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" fillcolor="window" strokecolor="red" strokeweight="2pt">
                 <v:fill opacity="0"/>
               </v:rect>
             </w:pict>
@@ -2066,10 +3589,10 @@
           <w:noProof/>
         </w:rPr>
         <w:drawing>
-          <wp:inline distT="0" distB="0" distL="0" distR="0" wp14:anchorId="5139B034" wp14:editId="2D299841">
+          <wp:inline distT="0" distB="0" distL="0" distR="0" wp14:anchorId="4BE19F8E" wp14:editId="29B2F044">
             <wp:extent cx="5943600" cy="4457700"/>
             <wp:effectExtent l="0" t="0" r="0" b="0"/>
-            <wp:docPr id="36" name="Picture 36"/>
+            <wp:docPr id="35" name="Picture 35"/>
             <wp:cNvGraphicFramePr>
               <a:graphicFrameLocks xmlns:a="http://schemas.openxmlformats.org/drawingml/2006/main" noChangeAspect="1"/>
             </wp:cNvGraphicFramePr>
@@ -2101,9 +3624,175 @@
           </wp:inline>
         </w:drawing>
       </w:r>
+    </w:p>
+    <w:p>
+      <w:pPr>
+        <w:pStyle w:val="Heading1"/>
+      </w:pPr>
+    </w:p>
+    <w:p>
+      <w:pPr>
+        <w:pStyle w:val="Heading1"/>
+      </w:pPr>
+    </w:p>
+    <w:p>
+      <w:pPr>
+        <w:pStyle w:val="Heading1"/>
+      </w:pPr>
+    </w:p>
+    <w:p>
+      <w:pPr>
+        <w:pStyle w:val="Heading1"/>
+      </w:pPr>
+    </w:p>
+    <w:p>
       <w:r>
         <w:br w:type="page"/>
       </w:r>
+    </w:p>
+    <w:p>
+      <w:pPr>
+        <w:pStyle w:val="Heading1"/>
+      </w:pPr>
+      <w:bookmarkStart w:id="15" w:name="_Toc447612936"/>
+      <w:r>
+        <w:lastRenderedPageBreak/>
+        <w:t>Importing FASTA into Skyline</w:t>
+      </w:r>
+      <w:bookmarkEnd w:id="15"/>
+    </w:p>
+    <w:p>
+      <w:r>
+        <w:t xml:space="preserve">Before importing FASTAs into Skyline, it is important to choose the Peptide Settings that you wish to use for your document (Settings &gt; Peptide Settings). After the FASTA has been imported, users will not be able to make changes in Digestion, Filter or Modifications tabs. </w:t>
+      </w:r>
+    </w:p>
+    <w:p>
+      <w:r>
+        <w:t>Additionally, it is recommended to set Transition Settings before importing the FASTA. Be sure to select precursor charge states (in the Filter Tab).</w:t>
+      </w:r>
+    </w:p>
+    <w:p/>
+    <w:p>
+      <w:pPr>
+        <w:rPr>
+          <w:rStyle w:val="Heading1Char"/>
+        </w:rPr>
+      </w:pPr>
+    </w:p>
+    <w:p>
+      <w:pPr>
+        <w:rPr>
+          <w:rStyle w:val="Heading1Char"/>
+        </w:rPr>
+      </w:pPr>
+    </w:p>
+    <w:p>
+      <w:pPr>
+        <w:rPr>
+          <w:rStyle w:val="Heading1Char"/>
+        </w:rPr>
+      </w:pPr>
+    </w:p>
+    <w:p>
+      <w:pPr>
+        <w:rPr>
+          <w:rStyle w:val="Heading1Char"/>
+        </w:rPr>
+      </w:pPr>
+    </w:p>
+    <w:p>
+      <w:pPr>
+        <w:rPr>
+          <w:rStyle w:val="Heading1Char"/>
+        </w:rPr>
+      </w:pPr>
+    </w:p>
+    <w:p>
+      <w:pPr>
+        <w:rPr>
+          <w:rStyle w:val="Heading1Char"/>
+        </w:rPr>
+      </w:pPr>
+    </w:p>
+    <w:p>
+      <w:pPr>
+        <w:rPr>
+          <w:rStyle w:val="Heading1Char"/>
+        </w:rPr>
+      </w:pPr>
+    </w:p>
+    <w:p>
+      <w:pPr>
+        <w:rPr>
+          <w:rStyle w:val="Heading1Char"/>
+        </w:rPr>
+      </w:pPr>
+    </w:p>
+    <w:p>
+      <w:pPr>
+        <w:rPr>
+          <w:rStyle w:val="Heading1Char"/>
+        </w:rPr>
+      </w:pPr>
+    </w:p>
+    <w:p>
+      <w:pPr>
+        <w:rPr>
+          <w:rStyle w:val="Heading1Char"/>
+        </w:rPr>
+      </w:pPr>
+    </w:p>
+    <w:p>
+      <w:pPr>
+        <w:rPr>
+          <w:rStyle w:val="Heading1Char"/>
+        </w:rPr>
+      </w:pPr>
+    </w:p>
+    <w:p>
+      <w:pPr>
+        <w:rPr>
+          <w:rStyle w:val="Heading1Char"/>
+        </w:rPr>
+      </w:pPr>
+    </w:p>
+    <w:p>
+      <w:pPr>
+        <w:rPr>
+          <w:rStyle w:val="Heading1Char"/>
+        </w:rPr>
+      </w:pPr>
+    </w:p>
+    <w:p>
+      <w:pPr>
+        <w:rPr>
+          <w:rStyle w:val="Heading1Char"/>
+        </w:rPr>
+      </w:pPr>
+    </w:p>
+    <w:p>
+      <w:pPr>
+        <w:rPr>
+          <w:rStyle w:val="Heading1Char"/>
+        </w:rPr>
+      </w:pPr>
+    </w:p>
+    <w:p>
+      <w:pPr>
+        <w:rPr>
+          <w:rStyle w:val="Heading1Char"/>
+        </w:rPr>
+      </w:pPr>
+    </w:p>
+    <w:p>
+      <w:pPr>
+        <w:rPr>
+          <w:rStyle w:val="Heading1Char"/>
+        </w:rPr>
+      </w:pPr>
+    </w:p>
+    <w:p>
+      <w:bookmarkStart w:id="16" w:name="_Toc447612937"/>
       <w:r>
         <w:rPr>
           <w:rStyle w:val="Heading1Char"/>
@@ -2117,6 +3806,7 @@
         </w:rPr>
         <w:t>shooting</w:t>
       </w:r>
+      <w:bookmarkEnd w:id="16"/>
     </w:p>
     <w:p>
       <w:pPr>
@@ -2953,6 +4643,7 @@
       </w:pPr>
     </w:p>
     <w:sectPr>
+      <w:footerReference w:type="default" r:id="rId37"/>
       <w:pgSz w:w="12240" w:h="15840"/>
       <w:pgMar w:top="1440" w:right="1440" w:bottom="1440" w:left="1440" w:header="720" w:footer="720" w:gutter="0"/>
       <w:cols w:space="720"/>
@@ -2985,6 +4676,59 @@
     </w:p>
   </w:endnote>
 </w:endnotes>
+</file>
+
+<file path=word/footer1.xml><?xml version="1.0" encoding="utf-8"?>
+<w:ftr xmlns:wpc="http://schemas.microsoft.com/office/word/2010/wordprocessingCanvas" xmlns:mc="http://schemas.openxmlformats.org/markup-compatibility/2006" xmlns:o="urn:schemas-microsoft-com:office:office" xmlns:r="http://schemas.openxmlformats.org/officeDocument/2006/relationships" xmlns:m="http://schemas.openxmlformats.org/officeDocument/2006/math" xmlns:v="urn:schemas-microsoft-com:vml" xmlns:wp14="http://schemas.microsoft.com/office/word/2010/wordprocessingDrawing" xmlns:wp="http://schemas.openxmlformats.org/drawingml/2006/wordprocessingDrawing" xmlns:w10="urn:schemas-microsoft-com:office:word" xmlns:w="http://schemas.openxmlformats.org/wordprocessingml/2006/main" xmlns:w14="http://schemas.microsoft.com/office/word/2010/wordml" xmlns:wpg="http://schemas.microsoft.com/office/word/2010/wordprocessingGroup" xmlns:wpi="http://schemas.microsoft.com/office/word/2010/wordprocessingInk" xmlns:wne="http://schemas.microsoft.com/office/word/2006/wordml" xmlns:wps="http://schemas.microsoft.com/office/word/2010/wordprocessingShape" mc:Ignorable="w14 wp14">
+  <w:sdt>
+    <w:sdtPr>
+      <w:id w:val="1639221562"/>
+      <w:docPartObj>
+        <w:docPartGallery w:val="Page Numbers (Bottom of Page)"/>
+        <w:docPartUnique/>
+      </w:docPartObj>
+    </w:sdtPr>
+    <w:sdtEndPr>
+      <w:rPr>
+        <w:noProof/>
+      </w:rPr>
+    </w:sdtEndPr>
+    <w:sdtContent>
+      <w:p>
+        <w:pPr>
+          <w:pStyle w:val="Footer"/>
+          <w:jc w:val="right"/>
+        </w:pPr>
+        <w:r>
+          <w:fldChar w:fldCharType="begin"/>
+        </w:r>
+        <w:r>
+          <w:instrText xml:space="preserve"> PAGE   \* MERGEFORMAT </w:instrText>
+        </w:r>
+        <w:r>
+          <w:fldChar w:fldCharType="separate"/>
+        </w:r>
+        <w:r>
+          <w:rPr>
+            <w:noProof/>
+          </w:rPr>
+          <w:t>6</w:t>
+        </w:r>
+        <w:r>
+          <w:rPr>
+            <w:noProof/>
+          </w:rPr>
+          <w:fldChar w:fldCharType="end"/>
+        </w:r>
+      </w:p>
+    </w:sdtContent>
+  </w:sdt>
+  <w:p>
+    <w:pPr>
+      <w:pStyle w:val="Footer"/>
+    </w:pPr>
+  </w:p>
+</w:ftr>
 </file>
 
 <file path=word/footnotes.xml><?xml version="1.0" encoding="utf-8"?>
@@ -4434,9 +6178,9 @@
     <w:lsdException w:name="heading 7" w:uiPriority="9" w:qFormat="1"/>
     <w:lsdException w:name="heading 8" w:uiPriority="9" w:qFormat="1"/>
     <w:lsdException w:name="heading 9" w:uiPriority="9" w:qFormat="1"/>
-    <w:lsdException w:name="toc 1" w:uiPriority="39"/>
-    <w:lsdException w:name="toc 2" w:uiPriority="39"/>
-    <w:lsdException w:name="toc 3" w:uiPriority="39"/>
+    <w:lsdException w:name="toc 1" w:uiPriority="39" w:qFormat="1"/>
+    <w:lsdException w:name="toc 2" w:uiPriority="39" w:qFormat="1"/>
+    <w:lsdException w:name="toc 3" w:uiPriority="39" w:qFormat="1"/>
     <w:lsdException w:name="toc 4" w:uiPriority="39"/>
     <w:lsdException w:name="toc 5" w:uiPriority="39"/>
     <w:lsdException w:name="toc 6" w:uiPriority="39"/>
@@ -4639,7 +6383,6 @@
   <w:style w:type="character" w:default="1" w:styleId="DefaultParagraphFont">
     <w:name w:val="Default Paragraph Font"/>
     <w:uiPriority w:val="1"/>
-    <w:semiHidden/>
     <w:unhideWhenUsed/>
   </w:style>
   <w:style w:type="table" w:default="1" w:styleId="TableNormal">
@@ -4841,6 +6584,90 @@
       <w:szCs w:val="28"/>
     </w:rPr>
   </w:style>
+  <w:style w:type="character" w:styleId="FollowedHyperlink">
+    <w:name w:val="FollowedHyperlink"/>
+    <w:basedOn w:val="DefaultParagraphFont"/>
+    <w:uiPriority w:val="99"/>
+    <w:semiHidden/>
+    <w:unhideWhenUsed/>
+    <w:rsid w:val="00CA081C"/>
+    <w:rPr>
+      <w:color w:val="800080" w:themeColor="followedHyperlink"/>
+      <w:u w:val="single"/>
+    </w:rPr>
+  </w:style>
+  <w:style w:type="paragraph" w:styleId="TOCHeading">
+    <w:name w:val="TOC Heading"/>
+    <w:basedOn w:val="Heading1"/>
+    <w:next w:val="Normal"/>
+    <w:uiPriority w:val="39"/>
+    <w:unhideWhenUsed/>
+    <w:qFormat/>
+    <w:rsid w:val="002E3274"/>
+    <w:pPr>
+      <w:outlineLvl w:val="9"/>
+    </w:pPr>
+    <w:rPr>
+      <w:lang w:eastAsia="ja-JP"/>
+    </w:rPr>
+  </w:style>
+  <w:style w:type="paragraph" w:styleId="TOC1">
+    <w:name w:val="toc 1"/>
+    <w:basedOn w:val="Normal"/>
+    <w:next w:val="Normal"/>
+    <w:autoRedefine/>
+    <w:uiPriority w:val="39"/>
+    <w:unhideWhenUsed/>
+    <w:qFormat/>
+    <w:rsid w:val="00316834"/>
+    <w:pPr>
+      <w:tabs>
+        <w:tab w:val="right" w:leader="dot" w:pos="9350"/>
+      </w:tabs>
+      <w:spacing w:after="100"/>
+    </w:pPr>
+    <w:rPr>
+      <w:noProof/>
+    </w:rPr>
+  </w:style>
+  <w:style w:type="paragraph" w:styleId="TOC2">
+    <w:name w:val="toc 2"/>
+    <w:basedOn w:val="Normal"/>
+    <w:next w:val="Normal"/>
+    <w:autoRedefine/>
+    <w:uiPriority w:val="39"/>
+    <w:semiHidden/>
+    <w:unhideWhenUsed/>
+    <w:qFormat/>
+    <w:rsid w:val="00316834"/>
+    <w:pPr>
+      <w:spacing w:after="100"/>
+      <w:ind w:left="220"/>
+    </w:pPr>
+    <w:rPr>
+      <w:rFonts w:eastAsiaTheme="minorEastAsia"/>
+      <w:lang w:eastAsia="ja-JP"/>
+    </w:rPr>
+  </w:style>
+  <w:style w:type="paragraph" w:styleId="TOC3">
+    <w:name w:val="toc 3"/>
+    <w:basedOn w:val="Normal"/>
+    <w:next w:val="Normal"/>
+    <w:autoRedefine/>
+    <w:uiPriority w:val="39"/>
+    <w:semiHidden/>
+    <w:unhideWhenUsed/>
+    <w:qFormat/>
+    <w:rsid w:val="00316834"/>
+    <w:pPr>
+      <w:spacing w:after="100"/>
+      <w:ind w:left="440"/>
+    </w:pPr>
+    <w:rPr>
+      <w:rFonts w:eastAsiaTheme="minorEastAsia"/>
+      <w:lang w:eastAsia="ja-JP"/>
+    </w:rPr>
+  </w:style>
 </w:styles>
 </file>
 
@@ -4872,9 +6699,9 @@
     <w:lsdException w:name="heading 7" w:uiPriority="9" w:qFormat="1"/>
     <w:lsdException w:name="heading 8" w:uiPriority="9" w:qFormat="1"/>
     <w:lsdException w:name="heading 9" w:uiPriority="9" w:qFormat="1"/>
-    <w:lsdException w:name="toc 1" w:uiPriority="39"/>
-    <w:lsdException w:name="toc 2" w:uiPriority="39"/>
-    <w:lsdException w:name="toc 3" w:uiPriority="39"/>
+    <w:lsdException w:name="toc 1" w:uiPriority="39" w:qFormat="1"/>
+    <w:lsdException w:name="toc 2" w:uiPriority="39" w:qFormat="1"/>
+    <w:lsdException w:name="toc 3" w:uiPriority="39" w:qFormat="1"/>
     <w:lsdException w:name="toc 4" w:uiPriority="39"/>
     <w:lsdException w:name="toc 5" w:uiPriority="39"/>
     <w:lsdException w:name="toc 6" w:uiPriority="39"/>
@@ -5077,7 +6904,6 @@
   <w:style w:type="character" w:default="1" w:styleId="DefaultParagraphFont">
     <w:name w:val="Default Paragraph Font"/>
     <w:uiPriority w:val="1"/>
-    <w:semiHidden/>
     <w:unhideWhenUsed/>
   </w:style>
   <w:style w:type="table" w:default="1" w:styleId="TableNormal">
@@ -5279,7 +7105,604 @@
       <w:szCs w:val="28"/>
     </w:rPr>
   </w:style>
+  <w:style w:type="character" w:styleId="FollowedHyperlink">
+    <w:name w:val="FollowedHyperlink"/>
+    <w:basedOn w:val="DefaultParagraphFont"/>
+    <w:uiPriority w:val="99"/>
+    <w:semiHidden/>
+    <w:unhideWhenUsed/>
+    <w:rsid w:val="00CA081C"/>
+    <w:rPr>
+      <w:color w:val="800080" w:themeColor="followedHyperlink"/>
+      <w:u w:val="single"/>
+    </w:rPr>
+  </w:style>
+  <w:style w:type="paragraph" w:styleId="TOCHeading">
+    <w:name w:val="TOC Heading"/>
+    <w:basedOn w:val="Heading1"/>
+    <w:next w:val="Normal"/>
+    <w:uiPriority w:val="39"/>
+    <w:unhideWhenUsed/>
+    <w:qFormat/>
+    <w:rsid w:val="002E3274"/>
+    <w:pPr>
+      <w:outlineLvl w:val="9"/>
+    </w:pPr>
+    <w:rPr>
+      <w:lang w:eastAsia="ja-JP"/>
+    </w:rPr>
+  </w:style>
+  <w:style w:type="paragraph" w:styleId="TOC1">
+    <w:name w:val="toc 1"/>
+    <w:basedOn w:val="Normal"/>
+    <w:next w:val="Normal"/>
+    <w:autoRedefine/>
+    <w:uiPriority w:val="39"/>
+    <w:unhideWhenUsed/>
+    <w:qFormat/>
+    <w:rsid w:val="00316834"/>
+    <w:pPr>
+      <w:tabs>
+        <w:tab w:val="right" w:leader="dot" w:pos="9350"/>
+      </w:tabs>
+      <w:spacing w:after="100"/>
+    </w:pPr>
+    <w:rPr>
+      <w:noProof/>
+    </w:rPr>
+  </w:style>
+  <w:style w:type="paragraph" w:styleId="TOC2">
+    <w:name w:val="toc 2"/>
+    <w:basedOn w:val="Normal"/>
+    <w:next w:val="Normal"/>
+    <w:autoRedefine/>
+    <w:uiPriority w:val="39"/>
+    <w:semiHidden/>
+    <w:unhideWhenUsed/>
+    <w:qFormat/>
+    <w:rsid w:val="00316834"/>
+    <w:pPr>
+      <w:spacing w:after="100"/>
+      <w:ind w:left="220"/>
+    </w:pPr>
+    <w:rPr>
+      <w:rFonts w:eastAsiaTheme="minorEastAsia"/>
+      <w:lang w:eastAsia="ja-JP"/>
+    </w:rPr>
+  </w:style>
+  <w:style w:type="paragraph" w:styleId="TOC3">
+    <w:name w:val="toc 3"/>
+    <w:basedOn w:val="Normal"/>
+    <w:next w:val="Normal"/>
+    <w:autoRedefine/>
+    <w:uiPriority w:val="39"/>
+    <w:semiHidden/>
+    <w:unhideWhenUsed/>
+    <w:qFormat/>
+    <w:rsid w:val="00316834"/>
+    <w:pPr>
+      <w:spacing w:after="100"/>
+      <w:ind w:left="440"/>
+    </w:pPr>
+    <w:rPr>
+      <w:rFonts w:eastAsiaTheme="minorEastAsia"/>
+      <w:lang w:eastAsia="ja-JP"/>
+    </w:rPr>
+  </w:style>
 </w:styles>
+</file>
+
+<file path=word/glossary/document.xml><?xml version="1.0" encoding="utf-8"?>
+<w:glossaryDocument xmlns:wpc="http://schemas.microsoft.com/office/word/2010/wordprocessingCanvas" xmlns:mc="http://schemas.openxmlformats.org/markup-compatibility/2006" xmlns:o="urn:schemas-microsoft-com:office:office" xmlns:r="http://schemas.openxmlformats.org/officeDocument/2006/relationships" xmlns:m="http://schemas.openxmlformats.org/officeDocument/2006/math" xmlns:v="urn:schemas-microsoft-com:vml" xmlns:wp14="http://schemas.microsoft.com/office/word/2010/wordprocessingDrawing" xmlns:wp="http://schemas.openxmlformats.org/drawingml/2006/wordprocessingDrawing" xmlns:w10="urn:schemas-microsoft-com:office:word" xmlns:w="http://schemas.openxmlformats.org/wordprocessingml/2006/main" xmlns:w14="http://schemas.microsoft.com/office/word/2010/wordml" xmlns:wpg="http://schemas.microsoft.com/office/word/2010/wordprocessingGroup" xmlns:wpi="http://schemas.microsoft.com/office/word/2010/wordprocessingInk" xmlns:wne="http://schemas.microsoft.com/office/word/2006/wordml" xmlns:wps="http://schemas.microsoft.com/office/word/2010/wordprocessingShape" mc:Ignorable="w14 wp14"/>
+</file>
+
+<file path=word/glossary/fontTable.xml><?xml version="1.0" encoding="utf-8"?>
+<w:fonts xmlns:mc="http://schemas.openxmlformats.org/markup-compatibility/2006" xmlns:r="http://schemas.openxmlformats.org/officeDocument/2006/relationships" xmlns:w="http://schemas.openxmlformats.org/wordprocessingml/2006/main" xmlns:w14="http://schemas.microsoft.com/office/word/2010/wordml" mc:Ignorable="w14">
+  <w:font w:name="Symbol">
+    <w:panose1 w:val="05050102010706020507"/>
+    <w:charset w:val="02"/>
+    <w:family w:val="roman"/>
+    <w:pitch w:val="variable"/>
+    <w:sig w:usb0="00000000" w:usb1="10000000" w:usb2="00000000" w:usb3="00000000" w:csb0="80000000" w:csb1="00000000"/>
+  </w:font>
+  <w:font w:name="Times New Roman">
+    <w:panose1 w:val="02020603050405020304"/>
+    <w:charset w:val="00"/>
+    <w:family w:val="roman"/>
+    <w:pitch w:val="variable"/>
+    <w:sig w:usb0="E0002AFF" w:usb1="C0007841" w:usb2="00000009" w:usb3="00000000" w:csb0="000001FF" w:csb1="00000000"/>
+  </w:font>
+  <w:font w:name="Courier New">
+    <w:panose1 w:val="02070309020205020404"/>
+    <w:charset w:val="00"/>
+    <w:family w:val="modern"/>
+    <w:pitch w:val="fixed"/>
+    <w:sig w:usb0="E0002AFF" w:usb1="C0007843" w:usb2="00000009" w:usb3="00000000" w:csb0="000001FF" w:csb1="00000000"/>
+  </w:font>
+  <w:font w:name="Wingdings">
+    <w:panose1 w:val="05000000000000000000"/>
+    <w:charset w:val="02"/>
+    <w:family w:val="auto"/>
+    <w:pitch w:val="variable"/>
+    <w:sig w:usb0="00000000" w:usb1="10000000" w:usb2="00000000" w:usb3="00000000" w:csb0="80000000" w:csb1="00000000"/>
+  </w:font>
+  <w:font w:name="Calibri">
+    <w:panose1 w:val="020F0502020204030204"/>
+    <w:charset w:val="00"/>
+    <w:family w:val="swiss"/>
+    <w:pitch w:val="variable"/>
+    <w:sig w:usb0="E00002FF" w:usb1="4000ACFF" w:usb2="00000001" w:usb3="00000000" w:csb0="0000019F" w:csb1="00000000"/>
+  </w:font>
+  <w:font w:name="Cambria">
+    <w:panose1 w:val="02040503050406030204"/>
+    <w:charset w:val="00"/>
+    <w:family w:val="roman"/>
+    <w:pitch w:val="variable"/>
+    <w:sig w:usb0="E00002FF" w:usb1="400004FF" w:usb2="00000000" w:usb3="00000000" w:csb0="0000019F" w:csb1="00000000"/>
+  </w:font>
+  <w:font w:name="Tahoma">
+    <w:panose1 w:val="020B0604030504040204"/>
+    <w:charset w:val="00"/>
+    <w:family w:val="swiss"/>
+    <w:pitch w:val="variable"/>
+    <w:sig w:usb0="E1002EFF" w:usb1="C000605B" w:usb2="00000029" w:usb3="00000000" w:csb0="000101FF" w:csb1="00000000"/>
+  </w:font>
+  <w:font w:name="Consolas">
+    <w:panose1 w:val="020B0609020204030204"/>
+    <w:charset w:val="00"/>
+    <w:family w:val="modern"/>
+    <w:pitch w:val="fixed"/>
+    <w:sig w:usb0="E10002FF" w:usb1="4000FCFF" w:usb2="00000009" w:usb3="00000000" w:csb0="0000019F" w:csb1="00000000"/>
+  </w:font>
+</w:fonts>
+</file>
+
+<file path=word/glossary/settings.xml><?xml version="1.0" encoding="utf-8"?>
+<w:settings xmlns:mc="http://schemas.openxmlformats.org/markup-compatibility/2006" xmlns:o="urn:schemas-microsoft-com:office:office" xmlns:r="http://schemas.openxmlformats.org/officeDocument/2006/relationships" xmlns:m="http://schemas.openxmlformats.org/officeDocument/2006/math" xmlns:v="urn:schemas-microsoft-com:vml" xmlns:w10="urn:schemas-microsoft-com:office:word" xmlns:w="http://schemas.openxmlformats.org/wordprocessingml/2006/main" xmlns:w14="http://schemas.microsoft.com/office/word/2010/wordml" xmlns:sl="http://schemas.openxmlformats.org/schemaLibrary/2006/main" mc:Ignorable="w14">
+  <w:view w:val="normal"/>
+  <w:defaultTabStop w:val="720"/>
+  <w:characterSpacingControl w:val="doNotCompress"/>
+  <w:compat>
+    <w:useFELayout/>
+    <w:compatSetting w:name="compatibilityMode" w:uri="http://schemas.microsoft.com/office/word" w:val="14"/>
+    <w:compatSetting w:name="overrideTableStyleFontSizeAndJustification" w:uri="http://schemas.microsoft.com/office/word" w:val="1"/>
+    <w:compatSetting w:name="enableOpenTypeFeatures" w:uri="http://schemas.microsoft.com/office/word" w:val="1"/>
+    <w:compatSetting w:name="doNotFlipMirrorIndents" w:uri="http://schemas.microsoft.com/office/word" w:val="1"/>
+  </w:compat>
+  <w:rsids>
+    <w:rsidRoot w:val="00E73D28"/>
+    <w:rsid w:val="00E73D28"/>
+    <w:rsid w:val="00F34E38"/>
+  </w:rsids>
+  <m:mathPr>
+    <m:mathFont m:val="Cambria Math"/>
+    <m:brkBin m:val="before"/>
+    <m:brkBinSub m:val="--"/>
+    <m:smallFrac m:val="0"/>
+    <m:dispDef/>
+    <m:lMargin m:val="0"/>
+    <m:rMargin m:val="0"/>
+    <m:defJc m:val="centerGroup"/>
+    <m:wrapIndent m:val="1440"/>
+    <m:intLim m:val="subSup"/>
+    <m:naryLim m:val="undOvr"/>
+  </m:mathPr>
+  <w:themeFontLang w:val="en-US"/>
+  <w:clrSchemeMapping w:bg1="light1" w:t1="dark1" w:bg2="light2" w:t2="dark2" w:accent1="accent1" w:accent2="accent2" w:accent3="accent3" w:accent4="accent4" w:accent5="accent5" w:accent6="accent6" w:hyperlink="hyperlink" w:followedHyperlink="followedHyperlink"/>
+  <w:decimalSymbol w:val="."/>
+  <w:listSeparator w:val=","/>
+</w:settings>
+</file>
+
+<file path=word/glossary/styles.xml><?xml version="1.0" encoding="utf-8"?>
+<w:styles xmlns:mc="http://schemas.openxmlformats.org/markup-compatibility/2006" xmlns:r="http://schemas.openxmlformats.org/officeDocument/2006/relationships" xmlns:w="http://schemas.openxmlformats.org/wordprocessingml/2006/main" xmlns:w14="http://schemas.microsoft.com/office/word/2010/wordml" mc:Ignorable="w14">
+  <w:docDefaults>
+    <w:rPrDefault>
+      <w:rPr>
+        <w:rFonts w:asciiTheme="minorHAnsi" w:eastAsiaTheme="minorEastAsia" w:hAnsiTheme="minorHAnsi" w:cstheme="minorBidi"/>
+        <w:sz w:val="22"/>
+        <w:szCs w:val="22"/>
+        <w:lang w:val="en-US" w:eastAsia="en-US" w:bidi="ar-SA"/>
+      </w:rPr>
+    </w:rPrDefault>
+    <w:pPrDefault>
+      <w:pPr>
+        <w:spacing w:after="200" w:line="276" w:lineRule="auto"/>
+      </w:pPr>
+    </w:pPrDefault>
+  </w:docDefaults>
+  <w:latentStyles w:defLockedState="0" w:defUIPriority="99" w:defSemiHidden="1" w:defUnhideWhenUsed="1" w:defQFormat="0" w:count="267">
+    <w:lsdException w:name="Normal" w:semiHidden="0" w:uiPriority="0" w:unhideWhenUsed="0" w:qFormat="1"/>
+    <w:lsdException w:name="heading 1" w:semiHidden="0" w:uiPriority="9" w:unhideWhenUsed="0" w:qFormat="1"/>
+    <w:lsdException w:name="heading 2" w:uiPriority="9" w:qFormat="1"/>
+    <w:lsdException w:name="heading 3" w:uiPriority="9" w:qFormat="1"/>
+    <w:lsdException w:name="heading 4" w:uiPriority="9" w:qFormat="1"/>
+    <w:lsdException w:name="heading 5" w:uiPriority="9" w:qFormat="1"/>
+    <w:lsdException w:name="heading 6" w:uiPriority="9" w:qFormat="1"/>
+    <w:lsdException w:name="heading 7" w:uiPriority="9" w:qFormat="1"/>
+    <w:lsdException w:name="heading 8" w:uiPriority="9" w:qFormat="1"/>
+    <w:lsdException w:name="heading 9" w:uiPriority="9" w:qFormat="1"/>
+    <w:lsdException w:name="toc 1" w:uiPriority="39"/>
+    <w:lsdException w:name="toc 2" w:uiPriority="39"/>
+    <w:lsdException w:name="toc 3" w:uiPriority="39"/>
+    <w:lsdException w:name="toc 4" w:uiPriority="39"/>
+    <w:lsdException w:name="toc 5" w:uiPriority="39"/>
+    <w:lsdException w:name="toc 6" w:uiPriority="39"/>
+    <w:lsdException w:name="toc 7" w:uiPriority="39"/>
+    <w:lsdException w:name="toc 8" w:uiPriority="39"/>
+    <w:lsdException w:name="toc 9" w:uiPriority="39"/>
+    <w:lsdException w:name="caption" w:uiPriority="35" w:qFormat="1"/>
+    <w:lsdException w:name="Title" w:semiHidden="0" w:uiPriority="10" w:unhideWhenUsed="0" w:qFormat="1"/>
+    <w:lsdException w:name="Default Paragraph Font" w:uiPriority="1"/>
+    <w:lsdException w:name="Subtitle" w:semiHidden="0" w:uiPriority="11" w:unhideWhenUsed="0" w:qFormat="1"/>
+    <w:lsdException w:name="Strong" w:semiHidden="0" w:uiPriority="22" w:unhideWhenUsed="0" w:qFormat="1"/>
+    <w:lsdException w:name="Emphasis" w:semiHidden="0" w:uiPriority="20" w:unhideWhenUsed="0" w:qFormat="1"/>
+    <w:lsdException w:name="Table Grid" w:semiHidden="0" w:uiPriority="59" w:unhideWhenUsed="0"/>
+    <w:lsdException w:name="Placeholder Text" w:unhideWhenUsed="0"/>
+    <w:lsdException w:name="No Spacing" w:semiHidden="0" w:uiPriority="1" w:unhideWhenUsed="0" w:qFormat="1"/>
+    <w:lsdException w:name="Light Shading" w:semiHidden="0" w:uiPriority="60" w:unhideWhenUsed="0"/>
+    <w:lsdException w:name="Light List" w:semiHidden="0" w:uiPriority="61" w:unhideWhenUsed="0"/>
+    <w:lsdException w:name="Light Grid" w:semiHidden="0" w:uiPriority="62" w:unhideWhenUsed="0"/>
+    <w:lsdException w:name="Medium Shading 1" w:semiHidden="0" w:uiPriority="63" w:unhideWhenUsed="0"/>
+    <w:lsdException w:name="Medium Shading 2" w:semiHidden="0" w:uiPriority="64" w:unhideWhenUsed="0"/>
+    <w:lsdException w:name="Medium List 1" w:semiHidden="0" w:uiPriority="65" w:unhideWhenUsed="0"/>
+    <w:lsdException w:name="Medium List 2" w:semiHidden="0" w:uiPriority="66" w:unhideWhenUsed="0"/>
+    <w:lsdException w:name="Medium Grid 1" w:semiHidden="0" w:uiPriority="67" w:unhideWhenUsed="0"/>
+    <w:lsdException w:name="Medium Grid 2" w:semiHidden="0" w:uiPriority="68" w:unhideWhenUsed="0"/>
+    <w:lsdException w:name="Medium Grid 3" w:semiHidden="0" w:uiPriority="69" w:unhideWhenUsed="0"/>
+    <w:lsdException w:name="Dark List" w:semiHidden="0" w:uiPriority="70" w:unhideWhenUsed="0"/>
+    <w:lsdException w:name="Colorful Shading" w:semiHidden="0" w:uiPriority="71" w:unhideWhenUsed="0"/>
+    <w:lsdException w:name="Colorful List" w:semiHidden="0" w:uiPriority="72" w:unhideWhenUsed="0"/>
+    <w:lsdException w:name="Colorful Grid" w:semiHidden="0" w:uiPriority="73" w:unhideWhenUsed="0"/>
+    <w:lsdException w:name="Light Shading Accent 1" w:semiHidden="0" w:uiPriority="60" w:unhideWhenUsed="0"/>
+    <w:lsdException w:name="Light List Accent 1" w:semiHidden="0" w:uiPriority="61" w:unhideWhenUsed="0"/>
+    <w:lsdException w:name="Light Grid Accent 1" w:semiHidden="0" w:uiPriority="62" w:unhideWhenUsed="0"/>
+    <w:lsdException w:name="Medium Shading 1 Accent 1" w:semiHidden="0" w:uiPriority="63" w:unhideWhenUsed="0"/>
+    <w:lsdException w:name="Medium Shading 2 Accent 1" w:semiHidden="0" w:uiPriority="64" w:unhideWhenUsed="0"/>
+    <w:lsdException w:name="Medium List 1 Accent 1" w:semiHidden="0" w:uiPriority="65" w:unhideWhenUsed="0"/>
+    <w:lsdException w:name="Revision" w:unhideWhenUsed="0"/>
+    <w:lsdException w:name="List Paragraph" w:semiHidden="0" w:uiPriority="34" w:unhideWhenUsed="0" w:qFormat="1"/>
+    <w:lsdException w:name="Quote" w:semiHidden="0" w:uiPriority="29" w:unhideWhenUsed="0" w:qFormat="1"/>
+    <w:lsdException w:name="Intense Quote" w:semiHidden="0" w:uiPriority="30" w:unhideWhenUsed="0" w:qFormat="1"/>
+    <w:lsdException w:name="Medium List 2 Accent 1" w:semiHidden="0" w:uiPriority="66" w:unhideWhenUsed="0"/>
+    <w:lsdException w:name="Medium Grid 1 Accent 1" w:semiHidden="0" w:uiPriority="67" w:unhideWhenUsed="0"/>
+    <w:lsdException w:name="Medium Grid 2 Accent 1" w:semiHidden="0" w:uiPriority="68" w:unhideWhenUsed="0"/>
+    <w:lsdException w:name="Medium Grid 3 Accent 1" w:semiHidden="0" w:uiPriority="69" w:unhideWhenUsed="0"/>
+    <w:lsdException w:name="Dark List Accent 1" w:semiHidden="0" w:uiPriority="70" w:unhideWhenUsed="0"/>
+    <w:lsdException w:name="Colorful Shading Accent 1" w:semiHidden="0" w:uiPriority="71" w:unhideWhenUsed="0"/>
+    <w:lsdException w:name="Colorful List Accent 1" w:semiHidden="0" w:uiPriority="72" w:unhideWhenUsed="0"/>
+    <w:lsdException w:name="Colorful Grid Accent 1" w:semiHidden="0" w:uiPriority="73" w:unhideWhenUsed="0"/>
+    <w:lsdException w:name="Light Shading Accent 2" w:semiHidden="0" w:uiPriority="60" w:unhideWhenUsed="0"/>
+    <w:lsdException w:name="Light List Accent 2" w:semiHidden="0" w:uiPriority="61" w:unhideWhenUsed="0"/>
+    <w:lsdException w:name="Light Grid Accent 2" w:semiHidden="0" w:uiPriority="62" w:unhideWhenUsed="0"/>
+    <w:lsdException w:name="Medium Shading 1 Accent 2" w:semiHidden="0" w:uiPriority="63" w:unhideWhenUsed="0"/>
+    <w:lsdException w:name="Medium Shading 2 Accent 2" w:semiHidden="0" w:uiPriority="64" w:unhideWhenUsed="0"/>
+    <w:lsdException w:name="Medium List 1 Accent 2" w:semiHidden="0" w:uiPriority="65" w:unhideWhenUsed="0"/>
+    <w:lsdException w:name="Medium List 2 Accent 2" w:semiHidden="0" w:uiPriority="66" w:unhideWhenUsed="0"/>
+    <w:lsdException w:name="Medium Grid 1 Accent 2" w:semiHidden="0" w:uiPriority="67" w:unhideWhenUsed="0"/>
+    <w:lsdException w:name="Medium Grid 2 Accent 2" w:semiHidden="0" w:uiPriority="68" w:unhideWhenUsed="0"/>
+    <w:lsdException w:name="Medium Grid 3 Accent 2" w:semiHidden="0" w:uiPriority="69" w:unhideWhenUsed="0"/>
+    <w:lsdException w:name="Dark List Accent 2" w:semiHidden="0" w:uiPriority="70" w:unhideWhenUsed="0"/>
+    <w:lsdException w:name="Colorful Shading Accent 2" w:semiHidden="0" w:uiPriority="71" w:unhideWhenUsed="0"/>
+    <w:lsdException w:name="Colorful List Accent 2" w:semiHidden="0" w:uiPriority="72" w:unhideWhenUsed="0"/>
+    <w:lsdException w:name="Colorful Grid Accent 2" w:semiHidden="0" w:uiPriority="73" w:unhideWhenUsed="0"/>
+    <w:lsdException w:name="Light Shading Accent 3" w:semiHidden="0" w:uiPriority="60" w:unhideWhenUsed="0"/>
+    <w:lsdException w:name="Light List Accent 3" w:semiHidden="0" w:uiPriority="61" w:unhideWhenUsed="0"/>
+    <w:lsdException w:name="Light Grid Accent 3" w:semiHidden="0" w:uiPriority="62" w:unhideWhenUsed="0"/>
+    <w:lsdException w:name="Medium Shading 1 Accent 3" w:semiHidden="0" w:uiPriority="63" w:unhideWhenUsed="0"/>
+    <w:lsdException w:name="Medium Shading 2 Accent 3" w:semiHidden="0" w:uiPriority="64" w:unhideWhenUsed="0"/>
+    <w:lsdException w:name="Medium List 1 Accent 3" w:semiHidden="0" w:uiPriority="65" w:unhideWhenUsed="0"/>
+    <w:lsdException w:name="Medium List 2 Accent 3" w:semiHidden="0" w:uiPriority="66" w:unhideWhenUsed="0"/>
+    <w:lsdException w:name="Medium Grid 1 Accent 3" w:semiHidden="0" w:uiPriority="67" w:unhideWhenUsed="0"/>
+    <w:lsdException w:name="Medium Grid 2 Accent 3" w:semiHidden="0" w:uiPriority="68" w:unhideWhenUsed="0"/>
+    <w:lsdException w:name="Medium Grid 3 Accent 3" w:semiHidden="0" w:uiPriority="69" w:unhideWhenUsed="0"/>
+    <w:lsdException w:name="Dark List Accent 3" w:semiHidden="0" w:uiPriority="70" w:unhideWhenUsed="0"/>
+    <w:lsdException w:name="Colorful Shading Accent 3" w:semiHidden="0" w:uiPriority="71" w:unhideWhenUsed="0"/>
+    <w:lsdException w:name="Colorful List Accent 3" w:semiHidden="0" w:uiPriority="72" w:unhideWhenUsed="0"/>
+    <w:lsdException w:name="Colorful Grid Accent 3" w:semiHidden="0" w:uiPriority="73" w:unhideWhenUsed="0"/>
+    <w:lsdException w:name="Light Shading Accent 4" w:semiHidden="0" w:uiPriority="60" w:unhideWhenUsed="0"/>
+    <w:lsdException w:name="Light List Accent 4" w:semiHidden="0" w:uiPriority="61" w:unhideWhenUsed="0"/>
+    <w:lsdException w:name="Light Grid Accent 4" w:semiHidden="0" w:uiPriority="62" w:unhideWhenUsed="0"/>
+    <w:lsdException w:name="Medium Shading 1 Accent 4" w:semiHidden="0" w:uiPriority="63" w:unhideWhenUsed="0"/>
+    <w:lsdException w:name="Medium Shading 2 Accent 4" w:semiHidden="0" w:uiPriority="64" w:unhideWhenUsed="0"/>
+    <w:lsdException w:name="Medium List 1 Accent 4" w:semiHidden="0" w:uiPriority="65" w:unhideWhenUsed="0"/>
+    <w:lsdException w:name="Medium List 2 Accent 4" w:semiHidden="0" w:uiPriority="66" w:unhideWhenUsed="0"/>
+    <w:lsdException w:name="Medium Grid 1 Accent 4" w:semiHidden="0" w:uiPriority="67" w:unhideWhenUsed="0"/>
+    <w:lsdException w:name="Medium Grid 2 Accent 4" w:semiHidden="0" w:uiPriority="68" w:unhideWhenUsed="0"/>
+    <w:lsdException w:name="Medium Grid 3 Accent 4" w:semiHidden="0" w:uiPriority="69" w:unhideWhenUsed="0"/>
+    <w:lsdException w:name="Dark List Accent 4" w:semiHidden="0" w:uiPriority="70" w:unhideWhenUsed="0"/>
+    <w:lsdException w:name="Colorful Shading Accent 4" w:semiHidden="0" w:uiPriority="71" w:unhideWhenUsed="0"/>
+    <w:lsdException w:name="Colorful List Accent 4" w:semiHidden="0" w:uiPriority="72" w:unhideWhenUsed="0"/>
+    <w:lsdException w:name="Colorful Grid Accent 4" w:semiHidden="0" w:uiPriority="73" w:unhideWhenUsed="0"/>
+    <w:lsdException w:name="Light Shading Accent 5" w:semiHidden="0" w:uiPriority="60" w:unhideWhenUsed="0"/>
+    <w:lsdException w:name="Light List Accent 5" w:semiHidden="0" w:uiPriority="61" w:unhideWhenUsed="0"/>
+    <w:lsdException w:name="Light Grid Accent 5" w:semiHidden="0" w:uiPriority="62" w:unhideWhenUsed="0"/>
+    <w:lsdException w:name="Medium Shading 1 Accent 5" w:semiHidden="0" w:uiPriority="63" w:unhideWhenUsed="0"/>
+    <w:lsdException w:name="Medium Shading 2 Accent 5" w:semiHidden="0" w:uiPriority="64" w:unhideWhenUsed="0"/>
+    <w:lsdException w:name="Medium List 1 Accent 5" w:semiHidden="0" w:uiPriority="65" w:unhideWhenUsed="0"/>
+    <w:lsdException w:name="Medium List 2 Accent 5" w:semiHidden="0" w:uiPriority="66" w:unhideWhenUsed="0"/>
+    <w:lsdException w:name="Medium Grid 1 Accent 5" w:semiHidden="0" w:uiPriority="67" w:unhideWhenUsed="0"/>
+    <w:lsdException w:name="Medium Grid 2 Accent 5" w:semiHidden="0" w:uiPriority="68" w:unhideWhenUsed="0"/>
+    <w:lsdException w:name="Medium Grid 3 Accent 5" w:semiHidden="0" w:uiPriority="69" w:unhideWhenUsed="0"/>
+    <w:lsdException w:name="Dark List Accent 5" w:semiHidden="0" w:uiPriority="70" w:unhideWhenUsed="0"/>
+    <w:lsdException w:name="Colorful Shading Accent 5" w:semiHidden="0" w:uiPriority="71" w:unhideWhenUsed="0"/>
+    <w:lsdException w:name="Colorful List Accent 5" w:semiHidden="0" w:uiPriority="72" w:unhideWhenUsed="0"/>
+    <w:lsdException w:name="Colorful Grid Accent 5" w:semiHidden="0" w:uiPriority="73" w:unhideWhenUsed="0"/>
+    <w:lsdException w:name="Light Shading Accent 6" w:semiHidden="0" w:uiPriority="60" w:unhideWhenUsed="0"/>
+    <w:lsdException w:name="Light List Accent 6" w:semiHidden="0" w:uiPriority="61" w:unhideWhenUsed="0"/>
+    <w:lsdException w:name="Light Grid Accent 6" w:semiHidden="0" w:uiPriority="62" w:unhideWhenUsed="0"/>
+    <w:lsdException w:name="Medium Shading 1 Accent 6" w:semiHidden="0" w:uiPriority="63" w:unhideWhenUsed="0"/>
+    <w:lsdException w:name="Medium Shading 2 Accent 6" w:semiHidden="0" w:uiPriority="64" w:unhideWhenUsed="0"/>
+    <w:lsdException w:name="Medium List 1 Accent 6" w:semiHidden="0" w:uiPriority="65" w:unhideWhenUsed="0"/>
+    <w:lsdException w:name="Medium List 2 Accent 6" w:semiHidden="0" w:uiPriority="66" w:unhideWhenUsed="0"/>
+    <w:lsdException w:name="Medium Grid 1 Accent 6" w:semiHidden="0" w:uiPriority="67" w:unhideWhenUsed="0"/>
+    <w:lsdException w:name="Medium Grid 2 Accent 6" w:semiHidden="0" w:uiPriority="68" w:unhideWhenUsed="0"/>
+    <w:lsdException w:name="Medium Grid 3 Accent 6" w:semiHidden="0" w:uiPriority="69" w:unhideWhenUsed="0"/>
+    <w:lsdException w:name="Dark List Accent 6" w:semiHidden="0" w:uiPriority="70" w:unhideWhenUsed="0"/>
+    <w:lsdException w:name="Colorful Shading Accent 6" w:semiHidden="0" w:uiPriority="71" w:unhideWhenUsed="0"/>
+    <w:lsdException w:name="Colorful List Accent 6" w:semiHidden="0" w:uiPriority="72" w:unhideWhenUsed="0"/>
+    <w:lsdException w:name="Colorful Grid Accent 6" w:semiHidden="0" w:uiPriority="73" w:unhideWhenUsed="0"/>
+    <w:lsdException w:name="Subtle Emphasis" w:semiHidden="0" w:uiPriority="19" w:unhideWhenUsed="0" w:qFormat="1"/>
+    <w:lsdException w:name="Intense Emphasis" w:semiHidden="0" w:uiPriority="21" w:unhideWhenUsed="0" w:qFormat="1"/>
+    <w:lsdException w:name="Subtle Reference" w:semiHidden="0" w:uiPriority="31" w:unhideWhenUsed="0" w:qFormat="1"/>
+    <w:lsdException w:name="Intense Reference" w:semiHidden="0" w:uiPriority="32" w:unhideWhenUsed="0" w:qFormat="1"/>
+    <w:lsdException w:name="Book Title" w:semiHidden="0" w:uiPriority="33" w:unhideWhenUsed="0" w:qFormat="1"/>
+    <w:lsdException w:name="Bibliography" w:uiPriority="37"/>
+    <w:lsdException w:name="TOC Heading" w:uiPriority="39" w:qFormat="1"/>
+  </w:latentStyles>
+  <w:style w:type="paragraph" w:default="1" w:styleId="Normal">
+    <w:name w:val="Normal"/>
+    <w:qFormat/>
+  </w:style>
+  <w:style w:type="character" w:default="1" w:styleId="DefaultParagraphFont">
+    <w:name w:val="Default Paragraph Font"/>
+    <w:uiPriority w:val="1"/>
+    <w:semiHidden/>
+    <w:unhideWhenUsed/>
+  </w:style>
+  <w:style w:type="table" w:default="1" w:styleId="TableNormal">
+    <w:name w:val="Normal Table"/>
+    <w:uiPriority w:val="99"/>
+    <w:semiHidden/>
+    <w:unhideWhenUsed/>
+    <w:tblPr>
+      <w:tblInd w:w="0" w:type="dxa"/>
+      <w:tblCellMar>
+        <w:top w:w="0" w:type="dxa"/>
+        <w:left w:w="108" w:type="dxa"/>
+        <w:bottom w:w="0" w:type="dxa"/>
+        <w:right w:w="108" w:type="dxa"/>
+      </w:tblCellMar>
+    </w:tblPr>
+  </w:style>
+  <w:style w:type="numbering" w:default="1" w:styleId="NoList">
+    <w:name w:val="No List"/>
+    <w:uiPriority w:val="99"/>
+    <w:semiHidden/>
+    <w:unhideWhenUsed/>
+  </w:style>
+  <w:style w:type="paragraph" w:customStyle="1" w:styleId="811716B5BDA04E8289FCF25DC456DADE">
+    <w:name w:val="811716B5BDA04E8289FCF25DC456DADE"/>
+    <w:rsid w:val="00E73D28"/>
+  </w:style>
+  <w:style w:type="paragraph" w:customStyle="1" w:styleId="F3F33B8A8DF64B75911A0E6DC0029B51">
+    <w:name w:val="F3F33B8A8DF64B75911A0E6DC0029B51"/>
+    <w:rsid w:val="00E73D28"/>
+  </w:style>
+  <w:style w:type="paragraph" w:customStyle="1" w:styleId="04ADCA37024F4A6589FB180348BF4E22">
+    <w:name w:val="04ADCA37024F4A6589FB180348BF4E22"/>
+    <w:rsid w:val="00E73D28"/>
+  </w:style>
+</w:styles>
+</file>
+
+<file path=word/glossary/stylesWithEffects.xml><?xml version="1.0" encoding="utf-8"?>
+<w:styles xmlns:wpc="http://schemas.microsoft.com/office/word/2010/wordprocessingCanvas" xmlns:mc="http://schemas.openxmlformats.org/markup-compatibility/2006" xmlns:o="urn:schemas-microsoft-com:office:office" xmlns:r="http://schemas.openxmlformats.org/officeDocument/2006/relationships" xmlns:m="http://schemas.openxmlformats.org/officeDocument/2006/math" xmlns:v="urn:schemas-microsoft-com:vml" xmlns:wp14="http://schemas.microsoft.com/office/word/2010/wordprocessingDrawing" xmlns:wp="http://schemas.openxmlformats.org/drawingml/2006/wordprocessingDrawing" xmlns:w10="urn:schemas-microsoft-com:office:word" xmlns:w="http://schemas.openxmlformats.org/wordprocessingml/2006/main" xmlns:w14="http://schemas.microsoft.com/office/word/2010/wordml" xmlns:wpg="http://schemas.microsoft.com/office/word/2010/wordprocessingGroup" xmlns:wpi="http://schemas.microsoft.com/office/word/2010/wordprocessingInk" xmlns:wne="http://schemas.microsoft.com/office/word/2006/wordml" xmlns:wps="http://schemas.microsoft.com/office/word/2010/wordprocessingShape" mc:Ignorable="w14 wp14">
+  <w:docDefaults>
+    <w:rPrDefault>
+      <w:rPr>
+        <w:rFonts w:asciiTheme="minorHAnsi" w:eastAsiaTheme="minorEastAsia" w:hAnsiTheme="minorHAnsi" w:cstheme="minorBidi"/>
+        <w:sz w:val="22"/>
+        <w:szCs w:val="22"/>
+        <w:lang w:val="en-US" w:eastAsia="en-US" w:bidi="ar-SA"/>
+      </w:rPr>
+    </w:rPrDefault>
+    <w:pPrDefault>
+      <w:pPr>
+        <w:spacing w:after="200" w:line="276" w:lineRule="auto"/>
+      </w:pPr>
+    </w:pPrDefault>
+  </w:docDefaults>
+  <w:latentStyles w:defLockedState="0" w:defUIPriority="99" w:defSemiHidden="1" w:defUnhideWhenUsed="1" w:defQFormat="0" w:count="267">
+    <w:lsdException w:name="Normal" w:semiHidden="0" w:uiPriority="0" w:unhideWhenUsed="0" w:qFormat="1"/>
+    <w:lsdException w:name="heading 1" w:semiHidden="0" w:uiPriority="9" w:unhideWhenUsed="0" w:qFormat="1"/>
+    <w:lsdException w:name="heading 2" w:uiPriority="9" w:qFormat="1"/>
+    <w:lsdException w:name="heading 3" w:uiPriority="9" w:qFormat="1"/>
+    <w:lsdException w:name="heading 4" w:uiPriority="9" w:qFormat="1"/>
+    <w:lsdException w:name="heading 5" w:uiPriority="9" w:qFormat="1"/>
+    <w:lsdException w:name="heading 6" w:uiPriority="9" w:qFormat="1"/>
+    <w:lsdException w:name="heading 7" w:uiPriority="9" w:qFormat="1"/>
+    <w:lsdException w:name="heading 8" w:uiPriority="9" w:qFormat="1"/>
+    <w:lsdException w:name="heading 9" w:uiPriority="9" w:qFormat="1"/>
+    <w:lsdException w:name="toc 1" w:uiPriority="39"/>
+    <w:lsdException w:name="toc 2" w:uiPriority="39"/>
+    <w:lsdException w:name="toc 3" w:uiPriority="39"/>
+    <w:lsdException w:name="toc 4" w:uiPriority="39"/>
+    <w:lsdException w:name="toc 5" w:uiPriority="39"/>
+    <w:lsdException w:name="toc 6" w:uiPriority="39"/>
+    <w:lsdException w:name="toc 7" w:uiPriority="39"/>
+    <w:lsdException w:name="toc 8" w:uiPriority="39"/>
+    <w:lsdException w:name="toc 9" w:uiPriority="39"/>
+    <w:lsdException w:name="caption" w:uiPriority="35" w:qFormat="1"/>
+    <w:lsdException w:name="Title" w:semiHidden="0" w:uiPriority="10" w:unhideWhenUsed="0" w:qFormat="1"/>
+    <w:lsdException w:name="Default Paragraph Font" w:uiPriority="1"/>
+    <w:lsdException w:name="Subtitle" w:semiHidden="0" w:uiPriority="11" w:unhideWhenUsed="0" w:qFormat="1"/>
+    <w:lsdException w:name="Strong" w:semiHidden="0" w:uiPriority="22" w:unhideWhenUsed="0" w:qFormat="1"/>
+    <w:lsdException w:name="Emphasis" w:semiHidden="0" w:uiPriority="20" w:unhideWhenUsed="0" w:qFormat="1"/>
+    <w:lsdException w:name="Table Grid" w:semiHidden="0" w:uiPriority="59" w:unhideWhenUsed="0"/>
+    <w:lsdException w:name="Placeholder Text" w:unhideWhenUsed="0"/>
+    <w:lsdException w:name="No Spacing" w:semiHidden="0" w:uiPriority="1" w:unhideWhenUsed="0" w:qFormat="1"/>
+    <w:lsdException w:name="Light Shading" w:semiHidden="0" w:uiPriority="60" w:unhideWhenUsed="0"/>
+    <w:lsdException w:name="Light List" w:semiHidden="0" w:uiPriority="61" w:unhideWhenUsed="0"/>
+    <w:lsdException w:name="Light Grid" w:semiHidden="0" w:uiPriority="62" w:unhideWhenUsed="0"/>
+    <w:lsdException w:name="Medium Shading 1" w:semiHidden="0" w:uiPriority="63" w:unhideWhenUsed="0"/>
+    <w:lsdException w:name="Medium Shading 2" w:semiHidden="0" w:uiPriority="64" w:unhideWhenUsed="0"/>
+    <w:lsdException w:name="Medium List 1" w:semiHidden="0" w:uiPriority="65" w:unhideWhenUsed="0"/>
+    <w:lsdException w:name="Medium List 2" w:semiHidden="0" w:uiPriority="66" w:unhideWhenUsed="0"/>
+    <w:lsdException w:name="Medium Grid 1" w:semiHidden="0" w:uiPriority="67" w:unhideWhenUsed="0"/>
+    <w:lsdException w:name="Medium Grid 2" w:semiHidden="0" w:uiPriority="68" w:unhideWhenUsed="0"/>
+    <w:lsdException w:name="Medium Grid 3" w:semiHidden="0" w:uiPriority="69" w:unhideWhenUsed="0"/>
+    <w:lsdException w:name="Dark List" w:semiHidden="0" w:uiPriority="70" w:unhideWhenUsed="0"/>
+    <w:lsdException w:name="Colorful Shading" w:semiHidden="0" w:uiPriority="71" w:unhideWhenUsed="0"/>
+    <w:lsdException w:name="Colorful List" w:semiHidden="0" w:uiPriority="72" w:unhideWhenUsed="0"/>
+    <w:lsdException w:name="Colorful Grid" w:semiHidden="0" w:uiPriority="73" w:unhideWhenUsed="0"/>
+    <w:lsdException w:name="Light Shading Accent 1" w:semiHidden="0" w:uiPriority="60" w:unhideWhenUsed="0"/>
+    <w:lsdException w:name="Light List Accent 1" w:semiHidden="0" w:uiPriority="61" w:unhideWhenUsed="0"/>
+    <w:lsdException w:name="Light Grid Accent 1" w:semiHidden="0" w:uiPriority="62" w:unhideWhenUsed="0"/>
+    <w:lsdException w:name="Medium Shading 1 Accent 1" w:semiHidden="0" w:uiPriority="63" w:unhideWhenUsed="0"/>
+    <w:lsdException w:name="Medium Shading 2 Accent 1" w:semiHidden="0" w:uiPriority="64" w:unhideWhenUsed="0"/>
+    <w:lsdException w:name="Medium List 1 Accent 1" w:semiHidden="0" w:uiPriority="65" w:unhideWhenUsed="0"/>
+    <w:lsdException w:name="Revision" w:unhideWhenUsed="0"/>
+    <w:lsdException w:name="List Paragraph" w:semiHidden="0" w:uiPriority="34" w:unhideWhenUsed="0" w:qFormat="1"/>
+    <w:lsdException w:name="Quote" w:semiHidden="0" w:uiPriority="29" w:unhideWhenUsed="0" w:qFormat="1"/>
+    <w:lsdException w:name="Intense Quote" w:semiHidden="0" w:uiPriority="30" w:unhideWhenUsed="0" w:qFormat="1"/>
+    <w:lsdException w:name="Medium List 2 Accent 1" w:semiHidden="0" w:uiPriority="66" w:unhideWhenUsed="0"/>
+    <w:lsdException w:name="Medium Grid 1 Accent 1" w:semiHidden="0" w:uiPriority="67" w:unhideWhenUsed="0"/>
+    <w:lsdException w:name="Medium Grid 2 Accent 1" w:semiHidden="0" w:uiPriority="68" w:unhideWhenUsed="0"/>
+    <w:lsdException w:name="Medium Grid 3 Accent 1" w:semiHidden="0" w:uiPriority="69" w:unhideWhenUsed="0"/>
+    <w:lsdException w:name="Dark List Accent 1" w:semiHidden="0" w:uiPriority="70" w:unhideWhenUsed="0"/>
+    <w:lsdException w:name="Colorful Shading Accent 1" w:semiHidden="0" w:uiPriority="71" w:unhideWhenUsed="0"/>
+    <w:lsdException w:name="Colorful List Accent 1" w:semiHidden="0" w:uiPriority="72" w:unhideWhenUsed="0"/>
+    <w:lsdException w:name="Colorful Grid Accent 1" w:semiHidden="0" w:uiPriority="73" w:unhideWhenUsed="0"/>
+    <w:lsdException w:name="Light Shading Accent 2" w:semiHidden="0" w:uiPriority="60" w:unhideWhenUsed="0"/>
+    <w:lsdException w:name="Light List Accent 2" w:semiHidden="0" w:uiPriority="61" w:unhideWhenUsed="0"/>
+    <w:lsdException w:name="Light Grid Accent 2" w:semiHidden="0" w:uiPriority="62" w:unhideWhenUsed="0"/>
+    <w:lsdException w:name="Medium Shading 1 Accent 2" w:semiHidden="0" w:uiPriority="63" w:unhideWhenUsed="0"/>
+    <w:lsdException w:name="Medium Shading 2 Accent 2" w:semiHidden="0" w:uiPriority="64" w:unhideWhenUsed="0"/>
+    <w:lsdException w:name="Medium List 1 Accent 2" w:semiHidden="0" w:uiPriority="65" w:unhideWhenUsed="0"/>
+    <w:lsdException w:name="Medium List 2 Accent 2" w:semiHidden="0" w:uiPriority="66" w:unhideWhenUsed="0"/>
+    <w:lsdException w:name="Medium Grid 1 Accent 2" w:semiHidden="0" w:uiPriority="67" w:unhideWhenUsed="0"/>
+    <w:lsdException w:name="Medium Grid 2 Accent 2" w:semiHidden="0" w:uiPriority="68" w:unhideWhenUsed="0"/>
+    <w:lsdException w:name="Medium Grid 3 Accent 2" w:semiHidden="0" w:uiPriority="69" w:unhideWhenUsed="0"/>
+    <w:lsdException w:name="Dark List Accent 2" w:semiHidden="0" w:uiPriority="70" w:unhideWhenUsed="0"/>
+    <w:lsdException w:name="Colorful Shading Accent 2" w:semiHidden="0" w:uiPriority="71" w:unhideWhenUsed="0"/>
+    <w:lsdException w:name="Colorful List Accent 2" w:semiHidden="0" w:uiPriority="72" w:unhideWhenUsed="0"/>
+    <w:lsdException w:name="Colorful Grid Accent 2" w:semiHidden="0" w:uiPriority="73" w:unhideWhenUsed="0"/>
+    <w:lsdException w:name="Light Shading Accent 3" w:semiHidden="0" w:uiPriority="60" w:unhideWhenUsed="0"/>
+    <w:lsdException w:name="Light List Accent 3" w:semiHidden="0" w:uiPriority="61" w:unhideWhenUsed="0"/>
+    <w:lsdException w:name="Light Grid Accent 3" w:semiHidden="0" w:uiPriority="62" w:unhideWhenUsed="0"/>
+    <w:lsdException w:name="Medium Shading 1 Accent 3" w:semiHidden="0" w:uiPriority="63" w:unhideWhenUsed="0"/>
+    <w:lsdException w:name="Medium Shading 2 Accent 3" w:semiHidden="0" w:uiPriority="64" w:unhideWhenUsed="0"/>
+    <w:lsdException w:name="Medium List 1 Accent 3" w:semiHidden="0" w:uiPriority="65" w:unhideWhenUsed="0"/>
+    <w:lsdException w:name="Medium List 2 Accent 3" w:semiHidden="0" w:uiPriority="66" w:unhideWhenUsed="0"/>
+    <w:lsdException w:name="Medium Grid 1 Accent 3" w:semiHidden="0" w:uiPriority="67" w:unhideWhenUsed="0"/>
+    <w:lsdException w:name="Medium Grid 2 Accent 3" w:semiHidden="0" w:uiPriority="68" w:unhideWhenUsed="0"/>
+    <w:lsdException w:name="Medium Grid 3 Accent 3" w:semiHidden="0" w:uiPriority="69" w:unhideWhenUsed="0"/>
+    <w:lsdException w:name="Dark List Accent 3" w:semiHidden="0" w:uiPriority="70" w:unhideWhenUsed="0"/>
+    <w:lsdException w:name="Colorful Shading Accent 3" w:semiHidden="0" w:uiPriority="71" w:unhideWhenUsed="0"/>
+    <w:lsdException w:name="Colorful List Accent 3" w:semiHidden="0" w:uiPriority="72" w:unhideWhenUsed="0"/>
+    <w:lsdException w:name="Colorful Grid Accent 3" w:semiHidden="0" w:uiPriority="73" w:unhideWhenUsed="0"/>
+    <w:lsdException w:name="Light Shading Accent 4" w:semiHidden="0" w:uiPriority="60" w:unhideWhenUsed="0"/>
+    <w:lsdException w:name="Light List Accent 4" w:semiHidden="0" w:uiPriority="61" w:unhideWhenUsed="0"/>
+    <w:lsdException w:name="Light Grid Accent 4" w:semiHidden="0" w:uiPriority="62" w:unhideWhenUsed="0"/>
+    <w:lsdException w:name="Medium Shading 1 Accent 4" w:semiHidden="0" w:uiPriority="63" w:unhideWhenUsed="0"/>
+    <w:lsdException w:name="Medium Shading 2 Accent 4" w:semiHidden="0" w:uiPriority="64" w:unhideWhenUsed="0"/>
+    <w:lsdException w:name="Medium List 1 Accent 4" w:semiHidden="0" w:uiPriority="65" w:unhideWhenUsed="0"/>
+    <w:lsdException w:name="Medium List 2 Accent 4" w:semiHidden="0" w:uiPriority="66" w:unhideWhenUsed="0"/>
+    <w:lsdException w:name="Medium Grid 1 Accent 4" w:semiHidden="0" w:uiPriority="67" w:unhideWhenUsed="0"/>
+    <w:lsdException w:name="Medium Grid 2 Accent 4" w:semiHidden="0" w:uiPriority="68" w:unhideWhenUsed="0"/>
+    <w:lsdException w:name="Medium Grid 3 Accent 4" w:semiHidden="0" w:uiPriority="69" w:unhideWhenUsed="0"/>
+    <w:lsdException w:name="Dark List Accent 4" w:semiHidden="0" w:uiPriority="70" w:unhideWhenUsed="0"/>
+    <w:lsdException w:name="Colorful Shading Accent 4" w:semiHidden="0" w:uiPriority="71" w:unhideWhenUsed="0"/>
+    <w:lsdException w:name="Colorful List Accent 4" w:semiHidden="0" w:uiPriority="72" w:unhideWhenUsed="0"/>
+    <w:lsdException w:name="Colorful Grid Accent 4" w:semiHidden="0" w:uiPriority="73" w:unhideWhenUsed="0"/>
+    <w:lsdException w:name="Light Shading Accent 5" w:semiHidden="0" w:uiPriority="60" w:unhideWhenUsed="0"/>
+    <w:lsdException w:name="Light List Accent 5" w:semiHidden="0" w:uiPriority="61" w:unhideWhenUsed="0"/>
+    <w:lsdException w:name="Light Grid Accent 5" w:semiHidden="0" w:uiPriority="62" w:unhideWhenUsed="0"/>
+    <w:lsdException w:name="Medium Shading 1 Accent 5" w:semiHidden="0" w:uiPriority="63" w:unhideWhenUsed="0"/>
+    <w:lsdException w:name="Medium Shading 2 Accent 5" w:semiHidden="0" w:uiPriority="64" w:unhideWhenUsed="0"/>
+    <w:lsdException w:name="Medium List 1 Accent 5" w:semiHidden="0" w:uiPriority="65" w:unhideWhenUsed="0"/>
+    <w:lsdException w:name="Medium List 2 Accent 5" w:semiHidden="0" w:uiPriority="66" w:unhideWhenUsed="0"/>
+    <w:lsdException w:name="Medium Grid 1 Accent 5" w:semiHidden="0" w:uiPriority="67" w:unhideWhenUsed="0"/>
+    <w:lsdException w:name="Medium Grid 2 Accent 5" w:semiHidden="0" w:uiPriority="68" w:unhideWhenUsed="0"/>
+    <w:lsdException w:name="Medium Grid 3 Accent 5" w:semiHidden="0" w:uiPriority="69" w:unhideWhenUsed="0"/>
+    <w:lsdException w:name="Dark List Accent 5" w:semiHidden="0" w:uiPriority="70" w:unhideWhenUsed="0"/>
+    <w:lsdException w:name="Colorful Shading Accent 5" w:semiHidden="0" w:uiPriority="71" w:unhideWhenUsed="0"/>
+    <w:lsdException w:name="Colorful List Accent 5" w:semiHidden="0" w:uiPriority="72" w:unhideWhenUsed="0"/>
+    <w:lsdException w:name="Colorful Grid Accent 5" w:semiHidden="0" w:uiPriority="73" w:unhideWhenUsed="0"/>
+    <w:lsdException w:name="Light Shading Accent 6" w:semiHidden="0" w:uiPriority="60" w:unhideWhenUsed="0"/>
+    <w:lsdException w:name="Light List Accent 6" w:semiHidden="0" w:uiPriority="61" w:unhideWhenUsed="0"/>
+    <w:lsdException w:name="Light Grid Accent 6" w:semiHidden="0" w:uiPriority="62" w:unhideWhenUsed="0"/>
+    <w:lsdException w:name="Medium Shading 1 Accent 6" w:semiHidden="0" w:uiPriority="63" w:unhideWhenUsed="0"/>
+    <w:lsdException w:name="Medium Shading 2 Accent 6" w:semiHidden="0" w:uiPriority="64" w:unhideWhenUsed="0"/>
+    <w:lsdException w:name="Medium List 1 Accent 6" w:semiHidden="0" w:uiPriority="65" w:unhideWhenUsed="0"/>
+    <w:lsdException w:name="Medium List 2 Accent 6" w:semiHidden="0" w:uiPriority="66" w:unhideWhenUsed="0"/>
+    <w:lsdException w:name="Medium Grid 1 Accent 6" w:semiHidden="0" w:uiPriority="67" w:unhideWhenUsed="0"/>
+    <w:lsdException w:name="Medium Grid 2 Accent 6" w:semiHidden="0" w:uiPriority="68" w:unhideWhenUsed="0"/>
+    <w:lsdException w:name="Medium Grid 3 Accent 6" w:semiHidden="0" w:uiPriority="69" w:unhideWhenUsed="0"/>
+    <w:lsdException w:name="Dark List Accent 6" w:semiHidden="0" w:uiPriority="70" w:unhideWhenUsed="0"/>
+    <w:lsdException w:name="Colorful Shading Accent 6" w:semiHidden="0" w:uiPriority="71" w:unhideWhenUsed="0"/>
+    <w:lsdException w:name="Colorful List Accent 6" w:semiHidden="0" w:uiPriority="72" w:unhideWhenUsed="0"/>
+    <w:lsdException w:name="Colorful Grid Accent 6" w:semiHidden="0" w:uiPriority="73" w:unhideWhenUsed="0"/>
+    <w:lsdException w:name="Subtle Emphasis" w:semiHidden="0" w:uiPriority="19" w:unhideWhenUsed="0" w:qFormat="1"/>
+    <w:lsdException w:name="Intense Emphasis" w:semiHidden="0" w:uiPriority="21" w:unhideWhenUsed="0" w:qFormat="1"/>
+    <w:lsdException w:name="Subtle Reference" w:semiHidden="0" w:uiPriority="31" w:unhideWhenUsed="0" w:qFormat="1"/>
+    <w:lsdException w:name="Intense Reference" w:semiHidden="0" w:uiPriority="32" w:unhideWhenUsed="0" w:qFormat="1"/>
+    <w:lsdException w:name="Book Title" w:semiHidden="0" w:uiPriority="33" w:unhideWhenUsed="0" w:qFormat="1"/>
+    <w:lsdException w:name="Bibliography" w:uiPriority="37"/>
+    <w:lsdException w:name="TOC Heading" w:uiPriority="39" w:qFormat="1"/>
+  </w:latentStyles>
+  <w:style w:type="paragraph" w:default="1" w:styleId="Normal">
+    <w:name w:val="Normal"/>
+    <w:qFormat/>
+  </w:style>
+  <w:style w:type="character" w:default="1" w:styleId="DefaultParagraphFont">
+    <w:name w:val="Default Paragraph Font"/>
+    <w:uiPriority w:val="1"/>
+    <w:semiHidden/>
+    <w:unhideWhenUsed/>
+  </w:style>
+  <w:style w:type="table" w:default="1" w:styleId="TableNormal">
+    <w:name w:val="Normal Table"/>
+    <w:uiPriority w:val="99"/>
+    <w:semiHidden/>
+    <w:unhideWhenUsed/>
+    <w:tblPr>
+      <w:tblInd w:w="0" w:type="dxa"/>
+      <w:tblCellMar>
+        <w:top w:w="0" w:type="dxa"/>
+        <w:left w:w="108" w:type="dxa"/>
+        <w:bottom w:w="0" w:type="dxa"/>
+        <w:right w:w="108" w:type="dxa"/>
+      </w:tblCellMar>
+    </w:tblPr>
+  </w:style>
+  <w:style w:type="numbering" w:default="1" w:styleId="NoList">
+    <w:name w:val="No List"/>
+    <w:uiPriority w:val="99"/>
+    <w:semiHidden/>
+    <w:unhideWhenUsed/>
+  </w:style>
+  <w:style w:type="paragraph" w:customStyle="1" w:styleId="811716B5BDA04E8289FCF25DC456DADE">
+    <w:name w:val="811716B5BDA04E8289FCF25DC456DADE"/>
+    <w:rsid w:val="00E73D28"/>
+  </w:style>
+  <w:style w:type="paragraph" w:customStyle="1" w:styleId="F3F33B8A8DF64B75911A0E6DC0029B51">
+    <w:name w:val="F3F33B8A8DF64B75911A0E6DC0029B51"/>
+    <w:rsid w:val="00E73D28"/>
+  </w:style>
+  <w:style w:type="paragraph" w:customStyle="1" w:styleId="04ADCA37024F4A6589FB180348BF4E22">
+    <w:name w:val="04ADCA37024F4A6589FB180348BF4E22"/>
+    <w:rsid w:val="00E73D28"/>
+  </w:style>
+</w:styles>
+</file>
+
+<file path=word/glossary/webSettings.xml><?xml version="1.0" encoding="utf-8"?>
+<w:webSettings xmlns:mc="http://schemas.openxmlformats.org/markup-compatibility/2006" xmlns:r="http://schemas.openxmlformats.org/officeDocument/2006/relationships" xmlns:w="http://schemas.openxmlformats.org/wordprocessingml/2006/main" xmlns:w14="http://schemas.microsoft.com/office/word/2010/wordml" mc:Ignorable="w14">
+  <w:optimizeForBrowser/>
+  <w:allowPNG/>
+</w:webSettings>
 </file>
 
 <file path=word/theme/theme1.xml><?xml version="1.0" encoding="utf-8"?>
@@ -5572,7 +7995,7 @@
 </file>
 
 <file path=customXml/itemProps1.xml><?xml version="1.0" encoding="utf-8"?>
-<ds:datastoreItem xmlns:ds="http://schemas.openxmlformats.org/officeDocument/2006/customXml" ds:itemID="{4E67BA0B-0EDD-4EC0-AB1B-626B20D8173A}">
+<ds:datastoreItem xmlns:ds="http://schemas.openxmlformats.org/officeDocument/2006/customXml" ds:itemID="{91826045-40E4-485E-9E96-891CC3A0D2A7}">
   <ds:schemaRefs>
     <ds:schemaRef ds:uri="http://schemas.openxmlformats.org/officeDocument/2006/bibliography"/>
   </ds:schemaRefs>

</xml_diff>

<commit_message>
Updated tutorial to reflect the changes that were made in the plug-in
</commit_message>
<xml_diff>
--- a/docs/BDL_Plugin_tutorial_v1.docx
+++ b/docs/BDL_Plugin_tutorial_v1.docx
@@ -12,9 +12,95 @@
       </w:pPr>
       <w:r>
         <w:rPr>
+          <w:noProof/>
           <w:sz w:val="36"/>
           <w:szCs w:val="36"/>
         </w:rPr>
+        <w:drawing>
+          <wp:anchor distT="0" distB="0" distL="114300" distR="114300" simplePos="0" relativeHeight="251704320" behindDoc="1" locked="0" layoutInCell="1" allowOverlap="1" wp14:anchorId="7F6B0075" wp14:editId="46FD7FDD">
+            <wp:simplePos x="0" y="0"/>
+            <wp:positionH relativeFrom="column">
+              <wp:posOffset>0</wp:posOffset>
+            </wp:positionH>
+            <wp:positionV relativeFrom="paragraph">
+              <wp:posOffset>-38100</wp:posOffset>
+            </wp:positionV>
+            <wp:extent cx="5943600" cy="3714750"/>
+            <wp:effectExtent l="0" t="0" r="0" b="0"/>
+            <wp:wrapTight wrapText="bothSides">
+              <wp:wrapPolygon edited="0">
+                <wp:start x="0" y="0"/>
+                <wp:lineTo x="0" y="21489"/>
+                <wp:lineTo x="21531" y="21489"/>
+                <wp:lineTo x="21531" y="0"/>
+                <wp:lineTo x="0" y="0"/>
+              </wp:wrapPolygon>
+            </wp:wrapTight>
+            <wp:docPr id="11" name="Picture 11" descr="C:\Users\ryad361\Documents\SourceCode\SourceTree-BiodiversityPlugin\BiodiversityPlugin\DataFiles\archaeaTree.jpg"/>
+            <wp:cNvGraphicFramePr>
+              <a:graphicFrameLocks xmlns:a="http://schemas.openxmlformats.org/drawingml/2006/main" noChangeAspect="1"/>
+            </wp:cNvGraphicFramePr>
+            <a:graphic xmlns:a="http://schemas.openxmlformats.org/drawingml/2006/main">
+              <a:graphicData uri="http://schemas.openxmlformats.org/drawingml/2006/picture">
+                <pic:pic xmlns:pic="http://schemas.openxmlformats.org/drawingml/2006/picture">
+                  <pic:nvPicPr>
+                    <pic:cNvPr id="0" name="Picture 1" descr="C:\Users\ryad361\Documents\SourceCode\SourceTree-BiodiversityPlugin\BiodiversityPlugin\DataFiles\archaeaTree.jpg"/>
+                    <pic:cNvPicPr>
+                      <a:picLocks noChangeAspect="1" noChangeArrowheads="1"/>
+                    </pic:cNvPicPr>
+                  </pic:nvPicPr>
+                  <pic:blipFill>
+                    <a:blip r:embed="rId9" cstate="print">
+                      <a:extLst>
+                        <a:ext uri="{28A0092B-C50C-407E-A947-70E740481C1C}">
+                          <a14:useLocalDpi xmlns:a14="http://schemas.microsoft.com/office/drawing/2010/main" val="0"/>
+                        </a:ext>
+                      </a:extLst>
+                    </a:blip>
+                    <a:srcRect/>
+                    <a:stretch>
+                      <a:fillRect/>
+                    </a:stretch>
+                  </pic:blipFill>
+                  <pic:spPr bwMode="auto">
+                    <a:xfrm>
+                      <a:off x="0" y="0"/>
+                      <a:ext cx="5943600" cy="3714750"/>
+                    </a:xfrm>
+                    <a:prstGeom prst="rect">
+                      <a:avLst/>
+                    </a:prstGeom>
+                    <a:noFill/>
+                    <a:ln>
+                      <a:noFill/>
+                    </a:ln>
+                  </pic:spPr>
+                </pic:pic>
+              </a:graphicData>
+            </a:graphic>
+            <wp14:sizeRelH relativeFrom="page">
+              <wp14:pctWidth>0</wp14:pctWidth>
+            </wp14:sizeRelH>
+            <wp14:sizeRelV relativeFrom="page">
+              <wp14:pctHeight>0</wp14:pctHeight>
+            </wp14:sizeRelV>
+          </wp:anchor>
+        </w:drawing>
+      </w:r>
+    </w:p>
+    <w:p>
+      <w:pPr>
+        <w:pStyle w:val="Title"/>
+        <w:rPr>
+          <w:sz w:val="36"/>
+          <w:szCs w:val="36"/>
+        </w:rPr>
+      </w:pPr>
+      <w:r>
+        <w:rPr>
+          <w:sz w:val="36"/>
+          <w:szCs w:val="36"/>
+        </w:rPr>
         <w:t>Tutorial for the PNNL Biodiversity Library Skyline Plugin</w:t>
       </w:r>
     </w:p>
@@ -36,7 +122,7 @@
       <w:r>
         <w:t>Contact Information: Samuel Payne (</w:t>
       </w:r>
-      <w:hyperlink r:id="rId9" w:history="1">
+      <w:hyperlink r:id="rId10" w:history="1">
         <w:r>
           <w:rPr>
             <w:rStyle w:val="Hyperlink"/>
@@ -59,7 +145,7 @@
         <w:tab/>
         <w:t xml:space="preserve">          Michael Degan (</w:t>
       </w:r>
-      <w:hyperlink r:id="rId10" w:history="1">
+      <w:hyperlink r:id="rId11" w:history="1">
         <w:r>
           <w:rPr>
             <w:rStyle w:val="Hyperlink"/>
@@ -79,7 +165,7 @@
         <w:tab/>
         <w:t xml:space="preserve">          Grant Fujimoto (</w:t>
       </w:r>
-      <w:hyperlink r:id="rId11" w:history="1">
+      <w:hyperlink r:id="rId12" w:history="1">
         <w:r>
           <w:rPr>
             <w:rStyle w:val="Hyperlink"/>
@@ -107,7 +193,7 @@
         <w:spacing w:after="0"/>
         <w:ind w:firstLine="720"/>
       </w:pPr>
-      <w:hyperlink r:id="rId12" w:history="1">
+      <w:hyperlink r:id="rId13" w:history="1">
         <w:r>
           <w:rPr>
             <w:rStyle w:val="Hyperlink"/>
@@ -137,7 +223,7 @@
       <w:r>
         <w:t xml:space="preserve"> </w:t>
       </w:r>
-      <w:hyperlink r:id="rId13" w:history="1">
+      <w:hyperlink r:id="rId14" w:history="1">
         <w:r>
           <w:rPr>
             <w:rStyle w:val="Hyperlink"/>
@@ -151,29 +237,29 @@
         <w:pStyle w:val="Heading1"/>
       </w:pPr>
       <w:bookmarkStart w:id="0" w:name="_Toc447612922"/>
+      <w:bookmarkStart w:id="1" w:name="_Toc447697380"/>
       <w:r>
         <w:t>Program Goal</w:t>
       </w:r>
       <w:bookmarkEnd w:id="0"/>
+      <w:bookmarkEnd w:id="1"/>
     </w:p>
     <w:p>
       <w:r>
         <w:t xml:space="preserve">The goal of the plug-in is to help users browse the large spectral libraries from the PNNL Biodiversity Library and import relevant data into Skyline. Additional functionality allows users to import their own data into the plugin for easy navigation and loading into Skyline. </w:t>
       </w:r>
     </w:p>
-    <w:p/>
-    <w:p/>
-    <w:p/>
-    <w:p/>
-    <w:p/>
-    <w:p/>
-    <w:p/>
-    <w:p/>
-    <w:p/>
-    <w:p/>
-    <w:p/>
     <w:sdt>
       <w:sdtPr>
+        <w:rPr>
+          <w:rFonts w:asciiTheme="minorHAnsi" w:eastAsiaTheme="minorHAnsi" w:hAnsiTheme="minorHAnsi" w:cstheme="minorBidi"/>
+          <w:b w:val="0"/>
+          <w:bCs w:val="0"/>
+          <w:color w:val="auto"/>
+          <w:sz w:val="22"/>
+          <w:szCs w:val="22"/>
+          <w:lang w:eastAsia="en-US"/>
+        </w:rPr>
         <w:id w:val="-1082992365"/>
         <w:docPartObj>
           <w:docPartGallery w:val="Table of Contents"/>
@@ -182,12 +268,7 @@
       </w:sdtPr>
       <w:sdtEndPr>
         <w:rPr>
-          <w:rFonts w:asciiTheme="minorHAnsi" w:eastAsiaTheme="minorHAnsi" w:hAnsiTheme="minorHAnsi" w:cstheme="minorBidi"/>
           <w:noProof/>
-          <w:color w:val="auto"/>
-          <w:sz w:val="22"/>
-          <w:szCs w:val="22"/>
-          <w:lang w:eastAsia="en-US"/>
         </w:rPr>
       </w:sdtEndPr>
       <w:sdtContent>
@@ -202,6 +283,10 @@
         <w:p>
           <w:pPr>
             <w:pStyle w:val="TOC1"/>
+            <w:rPr>
+              <w:rFonts w:eastAsiaTheme="minorEastAsia"/>
+              <w:b/>
+            </w:rPr>
           </w:pPr>
           <w:r>
             <w:fldChar w:fldCharType="begin"/>
@@ -212,51 +297,58 @@
           <w:r>
             <w:fldChar w:fldCharType="separate"/>
           </w:r>
-          <w:hyperlink w:anchor="_Toc447612923" w:history="1">
+          <w:hyperlink w:anchor="_Toc447697380" w:history="1">
             <w:r>
               <w:rPr>
                 <w:rStyle w:val="Hyperlink"/>
                 <w:b/>
               </w:rPr>
-              <w:t>Installation</w:t>
-            </w:r>
-            <w:r>
-              <w:rPr>
+              <w:t>Program Goal</w:t>
+            </w:r>
+            <w:r>
+              <w:rPr>
+                <w:b/>
                 <w:webHidden/>
               </w:rPr>
               <w:tab/>
             </w:r>
             <w:r>
               <w:rPr>
+                <w:b/>
                 <w:webHidden/>
               </w:rPr>
               <w:fldChar w:fldCharType="begin"/>
             </w:r>
             <w:r>
               <w:rPr>
-                <w:webHidden/>
-              </w:rPr>
-              <w:instrText xml:space="preserve"> PAGEREF _Toc447612923 \h </w:instrText>
-            </w:r>
-            <w:r>
-              <w:rPr>
-                <w:webHidden/>
-              </w:rPr>
-            </w:r>
-            <w:r>
-              <w:rPr>
+                <w:b/>
+                <w:webHidden/>
+              </w:rPr>
+              <w:instrText xml:space="preserve"> PAGEREF _Toc447697380 \h </w:instrText>
+            </w:r>
+            <w:r>
+              <w:rPr>
+                <w:b/>
+                <w:webHidden/>
+              </w:rPr>
+            </w:r>
+            <w:r>
+              <w:rPr>
+                <w:b/>
                 <w:webHidden/>
               </w:rPr>
               <w:fldChar w:fldCharType="separate"/>
             </w:r>
             <w:r>
               <w:rPr>
-                <w:webHidden/>
-              </w:rPr>
-              <w:t>3</w:t>
-            </w:r>
-            <w:r>
-              <w:rPr>
+                <w:b/>
+                <w:webHidden/>
+              </w:rPr>
+              <w:t>1</w:t>
+            </w:r>
+            <w:r>
+              <w:rPr>
+                <w:b/>
                 <w:webHidden/>
               </w:rPr>
               <w:fldChar w:fldCharType="end"/>
@@ -266,52 +358,63 @@
         <w:p>
           <w:pPr>
             <w:pStyle w:val="TOC1"/>
+            <w:rPr>
+              <w:rFonts w:eastAsiaTheme="minorEastAsia"/>
+              <w:b/>
+            </w:rPr>
           </w:pPr>
-          <w:hyperlink w:anchor="_Toc447612924" w:history="1">
+          <w:hyperlink w:anchor="_Toc447697381" w:history="1">
             <w:r>
               <w:rPr>
                 <w:rStyle w:val="Hyperlink"/>
                 <w:b/>
               </w:rPr>
-              <w:t>Running the Plugin</w:t>
-            </w:r>
-            <w:r>
-              <w:rPr>
+              <w:t>Installation</w:t>
+            </w:r>
+            <w:r>
+              <w:rPr>
+                <w:b/>
                 <w:webHidden/>
               </w:rPr>
               <w:tab/>
             </w:r>
             <w:r>
               <w:rPr>
+                <w:b/>
                 <w:webHidden/>
               </w:rPr>
               <w:fldChar w:fldCharType="begin"/>
             </w:r>
             <w:r>
               <w:rPr>
-                <w:webHidden/>
-              </w:rPr>
-              <w:instrText xml:space="preserve"> PAGEREF _Toc447612924 \h </w:instrText>
-            </w:r>
-            <w:r>
-              <w:rPr>
-                <w:webHidden/>
-              </w:rPr>
-            </w:r>
-            <w:r>
-              <w:rPr>
+                <w:b/>
+                <w:webHidden/>
+              </w:rPr>
+              <w:instrText xml:space="preserve"> PAGEREF _Toc447697381 \h </w:instrText>
+            </w:r>
+            <w:r>
+              <w:rPr>
+                <w:b/>
+                <w:webHidden/>
+              </w:rPr>
+            </w:r>
+            <w:r>
+              <w:rPr>
+                <w:b/>
                 <w:webHidden/>
               </w:rPr>
               <w:fldChar w:fldCharType="separate"/>
             </w:r>
             <w:r>
               <w:rPr>
+                <w:b/>
                 <w:webHidden/>
               </w:rPr>
               <w:t>3</w:t>
             </w:r>
             <w:r>
               <w:rPr>
+                <w:b/>
                 <w:webHidden/>
               </w:rPr>
               <w:fldChar w:fldCharType="end"/>
@@ -321,52 +424,70 @@
         <w:p>
           <w:pPr>
             <w:pStyle w:val="TOC1"/>
+            <w:rPr>
+              <w:rFonts w:eastAsiaTheme="minorEastAsia"/>
+              <w:b/>
+            </w:rPr>
           </w:pPr>
-          <w:hyperlink w:anchor="_Toc447612925" w:history="1">
+          <w:hyperlink w:anchor="_Toc447697382" w:history="1">
             <w:r>
               <w:rPr>
                 <w:rStyle w:val="Hyperlink"/>
                 <w:b/>
               </w:rPr>
-              <w:t>Select an Organism</w:t>
-            </w:r>
-            <w:r>
-              <w:rPr>
+              <w:t>Running the</w:t>
+            </w:r>
+            <w:r>
+              <w:rPr>
+                <w:rStyle w:val="Hyperlink"/>
+                <w:b/>
+              </w:rPr>
+              <w:t xml:space="preserve"> Plugin</w:t>
+            </w:r>
+            <w:r>
+              <w:rPr>
+                <w:b/>
                 <w:webHidden/>
               </w:rPr>
               <w:tab/>
             </w:r>
             <w:r>
               <w:rPr>
+                <w:b/>
                 <w:webHidden/>
               </w:rPr>
               <w:fldChar w:fldCharType="begin"/>
             </w:r>
             <w:r>
               <w:rPr>
-                <w:webHidden/>
-              </w:rPr>
-              <w:instrText xml:space="preserve"> PAGEREF _Toc447612925 \h </w:instrText>
-            </w:r>
-            <w:r>
-              <w:rPr>
-                <w:webHidden/>
-              </w:rPr>
-            </w:r>
-            <w:r>
-              <w:rPr>
+                <w:b/>
+                <w:webHidden/>
+              </w:rPr>
+              <w:instrText xml:space="preserve"> PAGEREF _Toc447697382 \h </w:instrText>
+            </w:r>
+            <w:r>
+              <w:rPr>
+                <w:b/>
+                <w:webHidden/>
+              </w:rPr>
+            </w:r>
+            <w:r>
+              <w:rPr>
+                <w:b/>
                 <w:webHidden/>
               </w:rPr>
               <w:fldChar w:fldCharType="separate"/>
             </w:r>
             <w:r>
               <w:rPr>
+                <w:b/>
                 <w:webHidden/>
               </w:rPr>
               <w:t>4</w:t>
             </w:r>
             <w:r>
               <w:rPr>
+                <w:b/>
                 <w:webHidden/>
               </w:rPr>
               <w:fldChar w:fldCharType="end"/>
@@ -376,52 +497,63 @@
         <w:p>
           <w:pPr>
             <w:pStyle w:val="TOC1"/>
+            <w:rPr>
+              <w:rFonts w:eastAsiaTheme="minorEastAsia"/>
+              <w:b/>
+            </w:rPr>
           </w:pPr>
-          <w:hyperlink w:anchor="_Toc447612926" w:history="1">
+          <w:hyperlink w:anchor="_Toc447697383" w:history="1">
             <w:r>
               <w:rPr>
                 <w:rStyle w:val="Hyperlink"/>
                 <w:b/>
               </w:rPr>
-              <w:t>Select Pathways of Interest</w:t>
-            </w:r>
-            <w:r>
-              <w:rPr>
+              <w:t>Select an Organism</w:t>
+            </w:r>
+            <w:r>
+              <w:rPr>
+                <w:b/>
                 <w:webHidden/>
               </w:rPr>
               <w:tab/>
             </w:r>
             <w:r>
               <w:rPr>
+                <w:b/>
                 <w:webHidden/>
               </w:rPr>
               <w:fldChar w:fldCharType="begin"/>
             </w:r>
             <w:r>
               <w:rPr>
-                <w:webHidden/>
-              </w:rPr>
-              <w:instrText xml:space="preserve"> PAGEREF _Toc447612926 \h </w:instrText>
-            </w:r>
-            <w:r>
-              <w:rPr>
-                <w:webHidden/>
-              </w:rPr>
-            </w:r>
-            <w:r>
-              <w:rPr>
+                <w:b/>
+                <w:webHidden/>
+              </w:rPr>
+              <w:instrText xml:space="preserve"> PAGEREF _Toc447697383 \h </w:instrText>
+            </w:r>
+            <w:r>
+              <w:rPr>
+                <w:b/>
+                <w:webHidden/>
+              </w:rPr>
+            </w:r>
+            <w:r>
+              <w:rPr>
+                <w:b/>
                 <w:webHidden/>
               </w:rPr>
               <w:fldChar w:fldCharType="separate"/>
             </w:r>
             <w:r>
               <w:rPr>
+                <w:b/>
                 <w:webHidden/>
               </w:rPr>
               <w:t>5</w:t>
             </w:r>
             <w:r>
               <w:rPr>
+                <w:b/>
                 <w:webHidden/>
               </w:rPr>
               <w:fldChar w:fldCharType="end"/>
@@ -431,52 +563,63 @@
         <w:p>
           <w:pPr>
             <w:pStyle w:val="TOC1"/>
+            <w:rPr>
+              <w:rFonts w:eastAsiaTheme="minorEastAsia"/>
+              <w:b/>
+            </w:rPr>
           </w:pPr>
-          <w:hyperlink w:anchor="_Toc447612927" w:history="1">
+          <w:hyperlink w:anchor="_Toc447697384" w:history="1">
             <w:r>
               <w:rPr>
                 <w:rStyle w:val="Hyperlink"/>
                 <w:b/>
               </w:rPr>
-              <w:t>Select proteins of interest through KEGG Pathway maps</w:t>
-            </w:r>
-            <w:r>
-              <w:rPr>
+              <w:t>Select Pathways of Interest</w:t>
+            </w:r>
+            <w:r>
+              <w:rPr>
+                <w:b/>
                 <w:webHidden/>
               </w:rPr>
               <w:tab/>
             </w:r>
             <w:r>
               <w:rPr>
+                <w:b/>
                 <w:webHidden/>
               </w:rPr>
               <w:fldChar w:fldCharType="begin"/>
             </w:r>
             <w:r>
               <w:rPr>
-                <w:webHidden/>
-              </w:rPr>
-              <w:instrText xml:space="preserve"> PAGEREF _Toc447612927 \h </w:instrText>
-            </w:r>
-            <w:r>
-              <w:rPr>
-                <w:webHidden/>
-              </w:rPr>
-            </w:r>
-            <w:r>
-              <w:rPr>
+                <w:b/>
+                <w:webHidden/>
+              </w:rPr>
+              <w:instrText xml:space="preserve"> PAGEREF _Toc447697384 \h </w:instrText>
+            </w:r>
+            <w:r>
+              <w:rPr>
+                <w:b/>
+                <w:webHidden/>
+              </w:rPr>
+            </w:r>
+            <w:r>
+              <w:rPr>
+                <w:b/>
                 <w:webHidden/>
               </w:rPr>
               <w:fldChar w:fldCharType="separate"/>
             </w:r>
             <w:r>
               <w:rPr>
+                <w:b/>
                 <w:webHidden/>
               </w:rPr>
               <w:t>6</w:t>
             </w:r>
             <w:r>
               <w:rPr>
+                <w:b/>
                 <w:webHidden/>
               </w:rPr>
               <w:fldChar w:fldCharType="end"/>
@@ -486,52 +629,70 @@
         <w:p>
           <w:pPr>
             <w:pStyle w:val="TOC1"/>
+            <w:rPr>
+              <w:rFonts w:eastAsiaTheme="minorEastAsia"/>
+              <w:b/>
+            </w:rPr>
           </w:pPr>
-          <w:hyperlink w:anchor="_Toc447612928" w:history="1">
+          <w:hyperlink w:anchor="_Toc447697385" w:history="1">
             <w:r>
               <w:rPr>
                 <w:rStyle w:val="Hyperlink"/>
                 <w:b/>
               </w:rPr>
-              <w:t>Fine control of proteins to export</w:t>
-            </w:r>
-            <w:r>
-              <w:rPr>
+              <w:t>Select proteins of int</w:t>
+            </w:r>
+            <w:r>
+              <w:rPr>
+                <w:rStyle w:val="Hyperlink"/>
+                <w:b/>
+              </w:rPr>
+              <w:t>erest through KEGG Pathway maps</w:t>
+            </w:r>
+            <w:r>
+              <w:rPr>
+                <w:b/>
                 <w:webHidden/>
               </w:rPr>
               <w:tab/>
             </w:r>
             <w:r>
               <w:rPr>
+                <w:b/>
                 <w:webHidden/>
               </w:rPr>
               <w:fldChar w:fldCharType="begin"/>
             </w:r>
             <w:r>
               <w:rPr>
-                <w:webHidden/>
-              </w:rPr>
-              <w:instrText xml:space="preserve"> PAGEREF _Toc447612928 \h </w:instrText>
-            </w:r>
-            <w:r>
-              <w:rPr>
-                <w:webHidden/>
-              </w:rPr>
-            </w:r>
-            <w:r>
-              <w:rPr>
+                <w:b/>
+                <w:webHidden/>
+              </w:rPr>
+              <w:instrText xml:space="preserve"> PAGEREF _Toc447697385 \h </w:instrText>
+            </w:r>
+            <w:r>
+              <w:rPr>
+                <w:b/>
+                <w:webHidden/>
+              </w:rPr>
+            </w:r>
+            <w:r>
+              <w:rPr>
+                <w:b/>
                 <w:webHidden/>
               </w:rPr>
               <w:fldChar w:fldCharType="separate"/>
             </w:r>
             <w:r>
               <w:rPr>
+                <w:b/>
                 <w:webHidden/>
               </w:rPr>
               <w:t>7</w:t>
             </w:r>
             <w:r>
               <w:rPr>
+                <w:b/>
                 <w:webHidden/>
               </w:rPr>
               <w:fldChar w:fldCharType="end"/>
@@ -541,52 +702,63 @@
         <w:p>
           <w:pPr>
             <w:pStyle w:val="TOC1"/>
+            <w:rPr>
+              <w:rFonts w:eastAsiaTheme="minorEastAsia"/>
+              <w:b/>
+            </w:rPr>
           </w:pPr>
-          <w:hyperlink w:anchor="_Toc447612929" w:history="1">
+          <w:hyperlink w:anchor="_Toc447697386" w:history="1">
             <w:r>
               <w:rPr>
                 <w:rStyle w:val="Hyperlink"/>
                 <w:b/>
               </w:rPr>
-              <w:t>Export data to Skyline</w:t>
-            </w:r>
-            <w:r>
-              <w:rPr>
+              <w:t>Review and export</w:t>
+            </w:r>
+            <w:r>
+              <w:rPr>
+                <w:b/>
                 <w:webHidden/>
               </w:rPr>
               <w:tab/>
             </w:r>
             <w:r>
               <w:rPr>
+                <w:b/>
                 <w:webHidden/>
               </w:rPr>
               <w:fldChar w:fldCharType="begin"/>
             </w:r>
             <w:r>
               <w:rPr>
-                <w:webHidden/>
-              </w:rPr>
-              <w:instrText xml:space="preserve"> PAGEREF _Toc447612929 \h </w:instrText>
-            </w:r>
-            <w:r>
-              <w:rPr>
-                <w:webHidden/>
-              </w:rPr>
-            </w:r>
-            <w:r>
-              <w:rPr>
+                <w:b/>
+                <w:webHidden/>
+              </w:rPr>
+              <w:instrText xml:space="preserve"> PAGEREF _Toc447697386 \h </w:instrText>
+            </w:r>
+            <w:r>
+              <w:rPr>
+                <w:b/>
+                <w:webHidden/>
+              </w:rPr>
+            </w:r>
+            <w:r>
+              <w:rPr>
+                <w:b/>
                 <w:webHidden/>
               </w:rPr>
               <w:fldChar w:fldCharType="separate"/>
             </w:r>
             <w:r>
               <w:rPr>
+                <w:b/>
                 <w:webHidden/>
               </w:rPr>
               <w:t>8</w:t>
             </w:r>
             <w:r>
               <w:rPr>
+                <w:b/>
                 <w:webHidden/>
               </w:rPr>
               <w:fldChar w:fldCharType="end"/>
@@ -596,52 +768,63 @@
         <w:p>
           <w:pPr>
             <w:pStyle w:val="TOC1"/>
+            <w:rPr>
+              <w:rFonts w:eastAsiaTheme="minorEastAsia"/>
+              <w:b/>
+            </w:rPr>
           </w:pPr>
-          <w:hyperlink w:anchor="_Toc447612930" w:history="1">
+          <w:hyperlink w:anchor="_Toc447697387" w:history="1">
             <w:r>
               <w:rPr>
                 <w:rStyle w:val="Hyperlink"/>
                 <w:b/>
               </w:rPr>
-              <w:t>View spectral data in Skyline</w:t>
-            </w:r>
-            <w:r>
-              <w:rPr>
+              <w:t>Export data to Skyline:</w:t>
+            </w:r>
+            <w:r>
+              <w:rPr>
+                <w:b/>
                 <w:webHidden/>
               </w:rPr>
               <w:tab/>
             </w:r>
             <w:r>
               <w:rPr>
+                <w:b/>
                 <w:webHidden/>
               </w:rPr>
               <w:fldChar w:fldCharType="begin"/>
             </w:r>
             <w:r>
               <w:rPr>
-                <w:webHidden/>
-              </w:rPr>
-              <w:instrText xml:space="preserve"> PAGEREF _Toc447612930 \h </w:instrText>
-            </w:r>
-            <w:r>
-              <w:rPr>
-                <w:webHidden/>
-              </w:rPr>
-            </w:r>
-            <w:r>
-              <w:rPr>
+                <w:b/>
+                <w:webHidden/>
+              </w:rPr>
+              <w:instrText xml:space="preserve"> PAGEREF _Toc447697387 \h </w:instrText>
+            </w:r>
+            <w:r>
+              <w:rPr>
+                <w:b/>
+                <w:webHidden/>
+              </w:rPr>
+            </w:r>
+            <w:r>
+              <w:rPr>
+                <w:b/>
                 <w:webHidden/>
               </w:rPr>
               <w:fldChar w:fldCharType="separate"/>
             </w:r>
             <w:r>
               <w:rPr>
+                <w:b/>
                 <w:webHidden/>
               </w:rPr>
               <w:t>9</w:t>
             </w:r>
             <w:r>
               <w:rPr>
+                <w:b/>
                 <w:webHidden/>
               </w:rPr>
               <w:fldChar w:fldCharType="end"/>
@@ -651,52 +834,136 @@
         <w:p>
           <w:pPr>
             <w:pStyle w:val="TOC1"/>
+            <w:rPr>
+              <w:rFonts w:eastAsiaTheme="minorEastAsia"/>
+              <w:b/>
+            </w:rPr>
           </w:pPr>
-          <w:hyperlink w:anchor="_Toc447612931" w:history="1">
+          <w:hyperlink w:anchor="_Toc447697388" w:history="1">
             <w:r>
               <w:rPr>
                 <w:rStyle w:val="Hyperlink"/>
                 <w:b/>
               </w:rPr>
-              <w:t>Customizing the plugin with your data</w:t>
-            </w:r>
-            <w:r>
-              <w:rPr>
+              <w:t>View spectral data in Skyline</w:t>
+            </w:r>
+            <w:r>
+              <w:rPr>
+                <w:b/>
                 <w:webHidden/>
               </w:rPr>
               <w:tab/>
             </w:r>
             <w:r>
               <w:rPr>
+                <w:b/>
                 <w:webHidden/>
               </w:rPr>
               <w:fldChar w:fldCharType="begin"/>
             </w:r>
             <w:r>
               <w:rPr>
-                <w:webHidden/>
-              </w:rPr>
-              <w:instrText xml:space="preserve"> PAGEREF _Toc447612931 \h </w:instrText>
-            </w:r>
-            <w:r>
-              <w:rPr>
-                <w:webHidden/>
-              </w:rPr>
-            </w:r>
-            <w:r>
-              <w:rPr>
+                <w:b/>
+                <w:webHidden/>
+              </w:rPr>
+              <w:instrText xml:space="preserve"> PAGEREF _Toc447697388 \h </w:instrText>
+            </w:r>
+            <w:r>
+              <w:rPr>
+                <w:b/>
+                <w:webHidden/>
+              </w:rPr>
+            </w:r>
+            <w:r>
+              <w:rPr>
+                <w:b/>
                 <w:webHidden/>
               </w:rPr>
               <w:fldChar w:fldCharType="separate"/>
             </w:r>
             <w:r>
               <w:rPr>
+                <w:b/>
                 <w:webHidden/>
               </w:rPr>
               <w:t>10</w:t>
             </w:r>
             <w:r>
               <w:rPr>
+                <w:b/>
+                <w:webHidden/>
+              </w:rPr>
+              <w:fldChar w:fldCharType="end"/>
+            </w:r>
+          </w:hyperlink>
+        </w:p>
+        <w:p>
+          <w:pPr>
+            <w:pStyle w:val="TOC1"/>
+            <w:rPr>
+              <w:rFonts w:eastAsiaTheme="minorEastAsia"/>
+              <w:b/>
+            </w:rPr>
+          </w:pPr>
+          <w:hyperlink w:anchor="_Toc447697389" w:history="1">
+            <w:r>
+              <w:rPr>
+                <w:rStyle w:val="Hyperlink"/>
+                <w:b/>
+              </w:rPr>
+              <w:t>Custom</w:t>
+            </w:r>
+            <w:r>
+              <w:rPr>
+                <w:rStyle w:val="Hyperlink"/>
+                <w:b/>
+              </w:rPr>
+              <w:t>izing the plugin with your data</w:t>
+            </w:r>
+            <w:r>
+              <w:rPr>
+                <w:b/>
+                <w:webHidden/>
+              </w:rPr>
+              <w:tab/>
+            </w:r>
+            <w:r>
+              <w:rPr>
+                <w:b/>
+                <w:webHidden/>
+              </w:rPr>
+              <w:fldChar w:fldCharType="begin"/>
+            </w:r>
+            <w:r>
+              <w:rPr>
+                <w:b/>
+                <w:webHidden/>
+              </w:rPr>
+              <w:instrText xml:space="preserve"> PAGEREF _Toc447697389 \h </w:instrText>
+            </w:r>
+            <w:r>
+              <w:rPr>
+                <w:b/>
+                <w:webHidden/>
+              </w:rPr>
+            </w:r>
+            <w:r>
+              <w:rPr>
+                <w:b/>
+                <w:webHidden/>
+              </w:rPr>
+              <w:fldChar w:fldCharType="separate"/>
+            </w:r>
+            <w:r>
+              <w:rPr>
+                <w:b/>
+                <w:webHidden/>
+              </w:rPr>
+              <w:t>11</w:t>
+            </w:r>
+            <w:r>
+              <w:rPr>
+                <w:b/>
                 <w:webHidden/>
               </w:rPr>
               <w:fldChar w:fldCharType="end"/>
@@ -707,8 +974,11 @@
           <w:pPr>
             <w:pStyle w:val="TOC1"/>
             <w:ind w:left="720"/>
+            <w:rPr>
+              <w:rFonts w:eastAsiaTheme="minorEastAsia"/>
+            </w:rPr>
           </w:pPr>
-          <w:hyperlink w:anchor="_Toc447612932" w:history="1">
+          <w:hyperlink w:anchor="_Toc447697390" w:history="1">
             <w:r>
               <w:rPr>
                 <w:rStyle w:val="Hyperlink"/>
@@ -731,7 +1001,7 @@
               <w:rPr>
                 <w:webHidden/>
               </w:rPr>
-              <w:instrText xml:space="preserve"> PAGEREF _Toc447612932 \h </w:instrText>
+              <w:instrText xml:space="preserve"> PAGEREF _Toc447697390 \h </w:instrText>
             </w:r>
             <w:r>
               <w:rPr>
@@ -748,7 +1018,7 @@
               <w:rPr>
                 <w:webHidden/>
               </w:rPr>
-              <w:t>11</w:t>
+              <w:t>12</w:t>
             </w:r>
             <w:r>
               <w:rPr>
@@ -762,8 +1032,11 @@
           <w:pPr>
             <w:pStyle w:val="TOC1"/>
             <w:ind w:left="720"/>
+            <w:rPr>
+              <w:rFonts w:eastAsiaTheme="minorEastAsia"/>
+            </w:rPr>
           </w:pPr>
-          <w:hyperlink w:anchor="_Toc447612933" w:history="1">
+          <w:hyperlink w:anchor="_Toc447697391" w:history="1">
             <w:r>
               <w:rPr>
                 <w:rStyle w:val="Hyperlink"/>
@@ -786,7 +1059,7 @@
               <w:rPr>
                 <w:webHidden/>
               </w:rPr>
-              <w:instrText xml:space="preserve"> PAGEREF _Toc447612933 \h </w:instrText>
+              <w:instrText xml:space="preserve"> PAGEREF _Toc447697391 \h </w:instrText>
             </w:r>
             <w:r>
               <w:rPr>
@@ -803,7 +1076,7 @@
               <w:rPr>
                 <w:webHidden/>
               </w:rPr>
-              <w:t>12</w:t>
+              <w:t>13</w:t>
             </w:r>
             <w:r>
               <w:rPr>
@@ -817,8 +1090,11 @@
           <w:pPr>
             <w:pStyle w:val="TOC1"/>
             <w:ind w:left="720"/>
+            <w:rPr>
+              <w:rFonts w:eastAsiaTheme="minorEastAsia"/>
+            </w:rPr>
           </w:pPr>
-          <w:hyperlink w:anchor="_Toc447612934" w:history="1">
+          <w:hyperlink w:anchor="_Toc447697392" w:history="1">
             <w:r>
               <w:rPr>
                 <w:rStyle w:val="Hyperlink"/>
@@ -841,7 +1117,7 @@
               <w:rPr>
                 <w:webHidden/>
               </w:rPr>
-              <w:instrText xml:space="preserve"> PAGEREF _Toc447612934 \h </w:instrText>
+              <w:instrText xml:space="preserve"> PAGEREF _Toc447697392 \h </w:instrText>
             </w:r>
             <w:r>
               <w:rPr>
@@ -858,7 +1134,7 @@
               <w:rPr>
                 <w:webHidden/>
               </w:rPr>
-              <w:t>13</w:t>
+              <w:t>14</w:t>
             </w:r>
             <w:r>
               <w:rPr>
@@ -872,8 +1148,11 @@
           <w:pPr>
             <w:pStyle w:val="TOC1"/>
             <w:ind w:left="720"/>
+            <w:rPr>
+              <w:rFonts w:eastAsiaTheme="minorEastAsia"/>
+            </w:rPr>
           </w:pPr>
-          <w:hyperlink w:anchor="_Toc447612935" w:history="1">
+          <w:hyperlink w:anchor="_Toc447697393" w:history="1">
             <w:r>
               <w:rPr>
                 <w:rStyle w:val="Hyperlink"/>
@@ -896,7 +1175,7 @@
               <w:rPr>
                 <w:webHidden/>
               </w:rPr>
-              <w:instrText xml:space="preserve"> PAGEREF _Toc447612935 \h </w:instrText>
+              <w:instrText xml:space="preserve"> PAGEREF _Toc447697393 \h </w:instrText>
             </w:r>
             <w:r>
               <w:rPr>
@@ -913,7 +1192,7 @@
               <w:rPr>
                 <w:webHidden/>
               </w:rPr>
-              <w:t>14</w:t>
+              <w:t>15</w:t>
             </w:r>
             <w:r>
               <w:rPr>
@@ -926,52 +1205,63 @@
         <w:p>
           <w:pPr>
             <w:pStyle w:val="TOC1"/>
+            <w:rPr>
+              <w:rFonts w:eastAsiaTheme="minorEastAsia"/>
+              <w:b/>
+            </w:rPr>
           </w:pPr>
-          <w:hyperlink w:anchor="_Toc447612936" w:history="1">
+          <w:hyperlink w:anchor="_Toc447697394" w:history="1">
             <w:r>
               <w:rPr>
                 <w:rStyle w:val="Hyperlink"/>
                 <w:b/>
               </w:rPr>
-              <w:t>Importing FASTA into Skyline</w:t>
-            </w:r>
-            <w:r>
-              <w:rPr>
+              <w:t>Settings in Skyline</w:t>
+            </w:r>
+            <w:r>
+              <w:rPr>
+                <w:b/>
                 <w:webHidden/>
               </w:rPr>
               <w:tab/>
             </w:r>
             <w:r>
               <w:rPr>
+                <w:b/>
                 <w:webHidden/>
               </w:rPr>
               <w:fldChar w:fldCharType="begin"/>
             </w:r>
             <w:r>
               <w:rPr>
-                <w:webHidden/>
-              </w:rPr>
-              <w:instrText xml:space="preserve"> PAGEREF _Toc447612936 \h </w:instrText>
-            </w:r>
-            <w:r>
-              <w:rPr>
-                <w:webHidden/>
-              </w:rPr>
-            </w:r>
-            <w:r>
-              <w:rPr>
+                <w:b/>
+                <w:webHidden/>
+              </w:rPr>
+              <w:instrText xml:space="preserve"> PAGEREF _Toc447697394 \h </w:instrText>
+            </w:r>
+            <w:r>
+              <w:rPr>
+                <w:b/>
+                <w:webHidden/>
+              </w:rPr>
+            </w:r>
+            <w:r>
+              <w:rPr>
+                <w:b/>
                 <w:webHidden/>
               </w:rPr>
               <w:fldChar w:fldCharType="separate"/>
             </w:r>
             <w:r>
               <w:rPr>
-                <w:webHidden/>
-              </w:rPr>
-              <w:t>17</w:t>
-            </w:r>
-            <w:r>
-              <w:rPr>
+                <w:b/>
+                <w:webHidden/>
+              </w:rPr>
+              <w:t>18</w:t>
+            </w:r>
+            <w:r>
+              <w:rPr>
+                <w:b/>
                 <w:webHidden/>
               </w:rPr>
               <w:fldChar w:fldCharType="end"/>
@@ -981,8 +1271,12 @@
         <w:p>
           <w:pPr>
             <w:pStyle w:val="TOC1"/>
+            <w:rPr>
+              <w:rFonts w:eastAsiaTheme="minorEastAsia"/>
+              <w:b/>
+            </w:rPr>
           </w:pPr>
-          <w:hyperlink w:anchor="_Toc447612937" w:history="1">
+          <w:hyperlink w:anchor="_Toc447697395" w:history="1">
             <w:r>
               <w:rPr>
                 <w:rStyle w:val="Hyperlink"/>
@@ -992,41 +1286,48 @@
             </w:r>
             <w:r>
               <w:rPr>
+                <w:b/>
                 <w:webHidden/>
               </w:rPr>
               <w:tab/>
             </w:r>
             <w:r>
               <w:rPr>
+                <w:b/>
                 <w:webHidden/>
               </w:rPr>
               <w:fldChar w:fldCharType="begin"/>
             </w:r>
             <w:r>
               <w:rPr>
-                <w:webHidden/>
-              </w:rPr>
-              <w:instrText xml:space="preserve"> PAGEREF _Toc447612937 \h </w:instrText>
-            </w:r>
-            <w:r>
-              <w:rPr>
-                <w:webHidden/>
-              </w:rPr>
-            </w:r>
-            <w:r>
-              <w:rPr>
+                <w:b/>
+                <w:webHidden/>
+              </w:rPr>
+              <w:instrText xml:space="preserve"> PAGEREF _Toc447697395 \h </w:instrText>
+            </w:r>
+            <w:r>
+              <w:rPr>
+                <w:b/>
+                <w:webHidden/>
+              </w:rPr>
+            </w:r>
+            <w:r>
+              <w:rPr>
+                <w:b/>
                 <w:webHidden/>
               </w:rPr>
               <w:fldChar w:fldCharType="separate"/>
             </w:r>
             <w:r>
               <w:rPr>
-                <w:webHidden/>
-              </w:rPr>
-              <w:t>18</w:t>
-            </w:r>
-            <w:r>
-              <w:rPr>
+                <w:b/>
+                <w:webHidden/>
+              </w:rPr>
+              <w:t>19</w:t>
+            </w:r>
+            <w:r>
+              <w:rPr>
+                <w:b/>
                 <w:webHidden/>
               </w:rPr>
               <w:fldChar w:fldCharType="end"/>
@@ -1054,24 +1355,27 @@
       <w:pPr>
         <w:pStyle w:val="Heading1"/>
       </w:pPr>
-      <w:bookmarkStart w:id="1" w:name="_Toc447612923"/>
+    </w:p>
+    <w:p/>
+    <w:p/>
+    <w:p>
+      <w:bookmarkStart w:id="2" w:name="_GoBack"/>
+      <w:bookmarkEnd w:id="2"/>
     </w:p>
     <w:p/>
     <w:p/>
     <w:p/>
     <w:p/>
-    <w:p/>
-    <w:p/>
-    <w:p/>
     <w:p>
       <w:pPr>
         <w:pStyle w:val="Heading1"/>
       </w:pPr>
+      <w:bookmarkStart w:id="3" w:name="_Toc447697381"/>
       <w:r>
         <w:lastRenderedPageBreak/>
         <w:t>Installation:</w:t>
       </w:r>
-      <w:bookmarkEnd w:id="1"/>
+      <w:bookmarkEnd w:id="3"/>
     </w:p>
     <w:p>
       <w:pPr>
@@ -1115,7 +1419,7 @@
                     <pic:cNvPicPr/>
                   </pic:nvPicPr>
                   <pic:blipFill>
-                    <a:blip r:embed="rId14">
+                    <a:blip r:embed="rId15">
                       <a:extLst>
                         <a:ext uri="{28A0092B-C50C-407E-A947-70E740481C1C}">
                           <a14:useLocalDpi xmlns:a14="http://schemas.microsoft.com/office/drawing/2010/main" val="0"/>
@@ -1167,7 +1471,7 @@
                     <pic:cNvPicPr/>
                   </pic:nvPicPr>
                   <pic:blipFill>
-                    <a:blip r:embed="rId15"/>
+                    <a:blip r:embed="rId16"/>
                     <a:stretch>
                       <a:fillRect/>
                     </a:stretch>
@@ -1232,7 +1536,7 @@
                     <pic:cNvPicPr/>
                   </pic:nvPicPr>
                   <pic:blipFill>
-                    <a:blip r:embed="rId16">
+                    <a:blip r:embed="rId17">
                       <a:extLst>
                         <a:ext uri="{28A0092B-C50C-407E-A947-70E740481C1C}">
                           <a14:useLocalDpi xmlns:a14="http://schemas.microsoft.com/office/drawing/2010/main" val="0"/>
@@ -1264,7 +1568,7 @@
           </wp:anchor>
         </w:drawing>
       </w:r>
-      <w:bookmarkStart w:id="2" w:name="_Toc447612924"/>
+      <w:bookmarkStart w:id="4" w:name="_Toc447697382"/>
       <w:r>
         <w:rPr>
           <w:rStyle w:val="Heading1Char"/>
@@ -1277,7 +1581,7 @@
         </w:rPr>
         <w:t>:</w:t>
       </w:r>
-      <w:bookmarkEnd w:id="2"/>
+      <w:bookmarkEnd w:id="4"/>
       <w:r>
         <w:rPr>
           <w:noProof/>
@@ -1405,12 +1709,12 @@
       <w:pPr>
         <w:pStyle w:val="Heading1"/>
       </w:pPr>
-      <w:bookmarkStart w:id="3" w:name="_Toc447612925"/>
+      <w:bookmarkStart w:id="5" w:name="_Toc447697383"/>
       <w:r>
         <w:lastRenderedPageBreak/>
         <w:t>Select an Organism:</w:t>
       </w:r>
-      <w:bookmarkEnd w:id="3"/>
+      <w:bookmarkEnd w:id="5"/>
     </w:p>
     <w:p>
       <w:pPr>
@@ -1500,7 +1804,7 @@
                     <pic:cNvPicPr/>
                   </pic:nvPicPr>
                   <pic:blipFill>
-                    <a:blip r:embed="rId17"/>
+                    <a:blip r:embed="rId18"/>
                     <a:stretch>
                       <a:fillRect/>
                     </a:stretch>
@@ -1610,12 +1914,12 @@
       <w:pPr>
         <w:pStyle w:val="Heading1"/>
       </w:pPr>
-      <w:bookmarkStart w:id="4" w:name="_Toc447612926"/>
+      <w:bookmarkStart w:id="6" w:name="_Toc447697384"/>
       <w:r>
         <w:lastRenderedPageBreak/>
         <w:t>Select Pathways of Interest:</w:t>
       </w:r>
-      <w:bookmarkEnd w:id="4"/>
+      <w:bookmarkEnd w:id="6"/>
     </w:p>
     <w:p>
       <w:r>
@@ -1645,8 +1949,6 @@
       <w:r>
         <w:t>pathways as you desire.</w:t>
       </w:r>
-      <w:bookmarkStart w:id="5" w:name="_GoBack"/>
-      <w:bookmarkEnd w:id="5"/>
     </w:p>
     <w:p>
       <w:r>
@@ -1742,197 +2044,6 @@
                     <pic:cNvPicPr/>
                   </pic:nvPicPr>
                   <pic:blipFill>
-                    <a:blip r:embed="rId18"/>
-                    <a:stretch>
-                      <a:fillRect/>
-                    </a:stretch>
-                  </pic:blipFill>
-                  <pic:spPr>
-                    <a:xfrm>
-                      <a:off x="0" y="0"/>
-                      <a:ext cx="5943600" cy="4457700"/>
-                    </a:xfrm>
-                    <a:prstGeom prst="rect">
-                      <a:avLst/>
-                    </a:prstGeom>
-                  </pic:spPr>
-                </pic:pic>
-              </a:graphicData>
-            </a:graphic>
-          </wp:inline>
-        </w:drawing>
-      </w:r>
-    </w:p>
-    <w:p/>
-    <w:p>
-      <w:pPr>
-        <w:spacing w:after="0"/>
-      </w:pPr>
-    </w:p>
-    <w:p>
-      <w:pPr>
-        <w:spacing w:after="0"/>
-      </w:pPr>
-    </w:p>
-    <w:p>
-      <w:pPr>
-        <w:spacing w:after="0"/>
-      </w:pPr>
-    </w:p>
-    <w:p>
-      <w:pPr>
-        <w:spacing w:after="0"/>
-      </w:pPr>
-    </w:p>
-    <w:p>
-      <w:pPr>
-        <w:spacing w:after="0"/>
-      </w:pPr>
-    </w:p>
-    <w:p>
-      <w:pPr>
-        <w:spacing w:after="0"/>
-      </w:pPr>
-    </w:p>
-    <w:p>
-      <w:pPr>
-        <w:spacing w:after="0"/>
-      </w:pPr>
-    </w:p>
-    <w:p>
-      <w:pPr>
-        <w:spacing w:after="0"/>
-      </w:pPr>
-    </w:p>
-    <w:p>
-      <w:pPr>
-        <w:spacing w:after="0"/>
-      </w:pPr>
-    </w:p>
-    <w:p>
-      <w:pPr>
-        <w:spacing w:after="0"/>
-      </w:pPr>
-    </w:p>
-    <w:p>
-      <w:pPr>
-        <w:pStyle w:val="Heading1"/>
-      </w:pPr>
-      <w:bookmarkStart w:id="6" w:name="_Toc447612927"/>
-      <w:r>
-        <w:lastRenderedPageBreak/>
-        <w:t xml:space="preserve">Select proteins of interest through </w:t>
-      </w:r>
-      <w:r>
-        <w:t>KEGG Pathway maps:</w:t>
-      </w:r>
-      <w:bookmarkEnd w:id="6"/>
-    </w:p>
-    <w:p>
-      <w:pPr>
-        <w:spacing w:after="0"/>
-      </w:pPr>
-      <w:r>
-        <w:t xml:space="preserve">The images for the pathways you selected will be created dynamically, highlighting all the KEGG </w:t>
-      </w:r>
-      <w:proofErr w:type="spellStart"/>
-      <w:r>
-        <w:t>orthologs</w:t>
-      </w:r>
-      <w:proofErr w:type="spellEnd"/>
-      <w:r>
-        <w:t xml:space="preserve"> for the organism in the pathway. If that </w:t>
-      </w:r>
-      <w:proofErr w:type="spellStart"/>
-      <w:r>
-        <w:t>ortholog</w:t>
-      </w:r>
-      <w:proofErr w:type="spellEnd"/>
-      <w:r>
-        <w:t xml:space="preserve"> is part of the set of data which has been observed in the MS/MS space, it will be highlighted initially as red, while if it wasn’t it will be highlighted blue. From here, you can select the proteins which are of interest to you in the pathway in two ways, either by clicking on individual </w:t>
-      </w:r>
-      <w:proofErr w:type="spellStart"/>
-      <w:r>
-        <w:t>ortholog</w:t>
-      </w:r>
-      <w:proofErr w:type="spellEnd"/>
-      <w:r>
-        <w:t xml:space="preserve"> boxes or by clicking the select/deselect all buttons on the right hand side of the screen. If an </w:t>
-      </w:r>
-      <w:proofErr w:type="spellStart"/>
-      <w:r>
-        <w:t>ortholog</w:t>
-      </w:r>
-      <w:proofErr w:type="spellEnd"/>
-      <w:r>
-        <w:t xml:space="preserve"> does become deselected it will then be highlighted as grey to show that the information will not be pushed to the next step of the process. </w:t>
-      </w:r>
-    </w:p>
-    <w:p>
-      <w:pPr>
-        <w:spacing w:after="0"/>
-        <w:rPr>
-          <w:noProof/>
-        </w:rPr>
-      </w:pPr>
-      <w:r>
-        <w:t xml:space="preserve">Additionally, you can save the pathway image by clicking the button on the right-hand side of the screen, below the Deselect All button. This will save the image for the pathway along with your current selection of </w:t>
-      </w:r>
-      <w:proofErr w:type="spellStart"/>
-      <w:r>
-        <w:t>orthologs</w:t>
-      </w:r>
-      <w:proofErr w:type="spellEnd"/>
-      <w:r>
-        <w:t xml:space="preserve"> as a .</w:t>
-      </w:r>
-      <w:proofErr w:type="spellStart"/>
-      <w:r>
-        <w:t>png</w:t>
-      </w:r>
-      <w:proofErr w:type="spellEnd"/>
-      <w:r>
-        <w:t xml:space="preserve"> file with a resolution of 300 dpi.</w:t>
-      </w:r>
-      <w:r>
-        <w:rPr>
-          <w:noProof/>
-        </w:rPr>
-        <w:t xml:space="preserve"> </w:t>
-      </w:r>
-    </w:p>
-    <w:p>
-      <w:pPr>
-        <w:spacing w:after="0"/>
-        <w:rPr>
-          <w:noProof/>
-        </w:rPr>
-      </w:pPr>
-    </w:p>
-    <w:p>
-      <w:pPr>
-        <w:spacing w:after="0"/>
-      </w:pPr>
-      <w:r>
-        <w:rPr>
-          <w:noProof/>
-        </w:rPr>
-        <w:drawing>
-          <wp:inline distT="0" distB="0" distL="0" distR="0" wp14:anchorId="7D90C9C4" wp14:editId="36995BA4">
-            <wp:extent cx="5943600" cy="4457700"/>
-            <wp:effectExtent l="0" t="0" r="0" b="0"/>
-            <wp:docPr id="14" name="Picture 14"/>
-            <wp:cNvGraphicFramePr>
-              <a:graphicFrameLocks xmlns:a="http://schemas.openxmlformats.org/drawingml/2006/main" noChangeAspect="1"/>
-            </wp:cNvGraphicFramePr>
-            <a:graphic xmlns:a="http://schemas.openxmlformats.org/drawingml/2006/main">
-              <a:graphicData uri="http://schemas.openxmlformats.org/drawingml/2006/picture">
-                <pic:pic xmlns:pic="http://schemas.openxmlformats.org/drawingml/2006/picture">
-                  <pic:nvPicPr>
-                    <pic:cNvPr id="0" name=""/>
-                    <pic:cNvPicPr/>
-                  </pic:nvPicPr>
-                  <pic:blipFill>
                     <a:blip r:embed="rId19"/>
                     <a:stretch>
                       <a:fillRect/>
@@ -1954,6 +2065,7 @@
         </w:drawing>
       </w:r>
     </w:p>
+    <w:p/>
     <w:p>
       <w:pPr>
         <w:spacing w:after="0"/>
@@ -1976,18 +2088,234 @@
     </w:p>
     <w:p>
       <w:pPr>
+        <w:spacing w:after="0"/>
+      </w:pPr>
+    </w:p>
+    <w:p>
+      <w:pPr>
+        <w:spacing w:after="0"/>
+      </w:pPr>
+    </w:p>
+    <w:p>
+      <w:pPr>
+        <w:spacing w:after="0"/>
+      </w:pPr>
+    </w:p>
+    <w:p>
+      <w:pPr>
+        <w:spacing w:after="0"/>
+      </w:pPr>
+    </w:p>
+    <w:p>
+      <w:pPr>
+        <w:spacing w:after="0"/>
+      </w:pPr>
+    </w:p>
+    <w:p>
+      <w:pPr>
+        <w:spacing w:after="0"/>
+      </w:pPr>
+    </w:p>
+    <w:p>
+      <w:pPr>
         <w:pStyle w:val="Heading1"/>
       </w:pPr>
-      <w:bookmarkStart w:id="7" w:name="_Toc447612928"/>
+      <w:bookmarkStart w:id="7" w:name="_Toc447697385"/>
       <w:r>
         <w:lastRenderedPageBreak/>
-        <w:t>Fine control of proteins to export:</w:t>
+        <w:t xml:space="preserve">Select proteins of interest through </w:t>
+      </w:r>
+      <w:r>
+        <w:t>KEGG Pathway maps:</w:t>
       </w:r>
       <w:bookmarkEnd w:id="7"/>
     </w:p>
     <w:p>
-      <w:r>
-        <w:t xml:space="preserve">On the Review and Export tab, the application will display the total number of genes selected for review from all of your Organism/Pathway combinations of interest as well as an individual breakdown of the proteins. If there are Organism/Pathway combinations you are no longer interested in, or individual proteins which you do not wish to export to Skyline, you can prevent these from being exported by simply unchecking the box for the row(s) you are no longer interested in. </w:t>
+      <w:pPr>
+        <w:spacing w:after="0"/>
+      </w:pPr>
+      <w:r>
+        <w:t xml:space="preserve">The images for the pathways you selected will be created dynamically, highlighting all the KEGG </w:t>
+      </w:r>
+      <w:proofErr w:type="spellStart"/>
+      <w:r>
+        <w:t>orthologs</w:t>
+      </w:r>
+      <w:proofErr w:type="spellEnd"/>
+      <w:r>
+        <w:t xml:space="preserve"> for the organism </w:t>
+      </w:r>
+      <w:r>
+        <w:t>in the pathway. If that protein</w:t>
+      </w:r>
+      <w:r>
+        <w:t xml:space="preserve"> has been observed in the </w:t>
+      </w:r>
+      <w:r>
+        <w:t>spectral library</w:t>
+      </w:r>
+      <w:r>
+        <w:t xml:space="preserve">, it will </w:t>
+      </w:r>
+      <w:r>
+        <w:t>be highlighted initially as red</w:t>
+      </w:r>
+      <w:r>
+        <w:t>;</w:t>
+      </w:r>
+      <w:r>
+        <w:t xml:space="preserve"> </w:t>
+      </w:r>
+      <w:r>
+        <w:t>unobserved proteins are highlighted in blue</w:t>
+      </w:r>
+      <w:r>
+        <w:t>. From here, you can select the proteins which are of interest to you in the pathway in two ways, either by</w:t>
+      </w:r>
+      <w:r>
+        <w:t xml:space="preserve"> clicking on individual</w:t>
+      </w:r>
+      <w:r>
+        <w:t xml:space="preserve"> boxes or by clicking the select/deselect all buttons on the right hand side of the screen. If an </w:t>
+      </w:r>
+      <w:proofErr w:type="spellStart"/>
+      <w:r>
+        <w:t>ortholog</w:t>
+      </w:r>
+      <w:proofErr w:type="spellEnd"/>
+      <w:r>
+        <w:t xml:space="preserve"> does become deselected it will then be highlighted as grey to show that the information will not be pushed to the next step of the process. </w:t>
+      </w:r>
+    </w:p>
+    <w:p>
+      <w:pPr>
+        <w:spacing w:after="0"/>
+        <w:rPr>
+          <w:noProof/>
+        </w:rPr>
+      </w:pPr>
+      <w:r>
+        <w:t xml:space="preserve">Additionally, you can save the pathway image by clicking the button on the right-hand side of the screen, below the Deselect All button. This will save the image for the pathway along with your current selection of </w:t>
+      </w:r>
+      <w:proofErr w:type="spellStart"/>
+      <w:r>
+        <w:t>orthologs</w:t>
+      </w:r>
+      <w:proofErr w:type="spellEnd"/>
+      <w:r>
+        <w:t xml:space="preserve"> as a .</w:t>
+      </w:r>
+      <w:proofErr w:type="spellStart"/>
+      <w:r>
+        <w:t>png</w:t>
+      </w:r>
+      <w:proofErr w:type="spellEnd"/>
+      <w:r>
+        <w:t xml:space="preserve"> file with a resolution of 300 dpi.</w:t>
+      </w:r>
+      <w:r>
+        <w:rPr>
+          <w:noProof/>
+        </w:rPr>
+        <w:t xml:space="preserve"> </w:t>
+      </w:r>
+    </w:p>
+    <w:p>
+      <w:pPr>
+        <w:spacing w:after="0"/>
+        <w:rPr>
+          <w:noProof/>
+        </w:rPr>
+      </w:pPr>
+    </w:p>
+    <w:p>
+      <w:pPr>
+        <w:spacing w:after="0"/>
+      </w:pPr>
+      <w:r>
+        <w:rPr>
+          <w:noProof/>
+        </w:rPr>
+        <w:drawing>
+          <wp:inline distT="0" distB="0" distL="0" distR="0" wp14:anchorId="7D90C9C4" wp14:editId="36995BA4">
+            <wp:extent cx="5943600" cy="4457700"/>
+            <wp:effectExtent l="0" t="0" r="0" b="0"/>
+            <wp:docPr id="14" name="Picture 14"/>
+            <wp:cNvGraphicFramePr>
+              <a:graphicFrameLocks xmlns:a="http://schemas.openxmlformats.org/drawingml/2006/main" noChangeAspect="1"/>
+            </wp:cNvGraphicFramePr>
+            <a:graphic xmlns:a="http://schemas.openxmlformats.org/drawingml/2006/main">
+              <a:graphicData uri="http://schemas.openxmlformats.org/drawingml/2006/picture">
+                <pic:pic xmlns:pic="http://schemas.openxmlformats.org/drawingml/2006/picture">
+                  <pic:nvPicPr>
+                    <pic:cNvPr id="0" name=""/>
+                    <pic:cNvPicPr/>
+                  </pic:nvPicPr>
+                  <pic:blipFill>
+                    <a:blip r:embed="rId20"/>
+                    <a:stretch>
+                      <a:fillRect/>
+                    </a:stretch>
+                  </pic:blipFill>
+                  <pic:spPr>
+                    <a:xfrm>
+                      <a:off x="0" y="0"/>
+                      <a:ext cx="5943600" cy="4457700"/>
+                    </a:xfrm>
+                    <a:prstGeom prst="rect">
+                      <a:avLst/>
+                    </a:prstGeom>
+                  </pic:spPr>
+                </pic:pic>
+              </a:graphicData>
+            </a:graphic>
+          </wp:inline>
+        </w:drawing>
+      </w:r>
+    </w:p>
+    <w:p>
+      <w:pPr>
+        <w:spacing w:after="0"/>
+      </w:pPr>
+    </w:p>
+    <w:p>
+      <w:pPr>
+        <w:spacing w:after="0"/>
+      </w:pPr>
+    </w:p>
+    <w:p>
+      <w:pPr>
+        <w:spacing w:after="0"/>
+      </w:pPr>
+    </w:p>
+    <w:p>
+      <w:pPr>
+        <w:spacing w:after="0"/>
+      </w:pPr>
+    </w:p>
+    <w:p>
+      <w:pPr>
+        <w:pStyle w:val="Heading1"/>
+      </w:pPr>
+      <w:bookmarkStart w:id="8" w:name="_Toc447697386"/>
+      <w:r>
+        <w:lastRenderedPageBreak/>
+        <w:t>Review and</w:t>
+      </w:r>
+      <w:r>
+        <w:t xml:space="preserve"> export:</w:t>
+      </w:r>
+      <w:bookmarkEnd w:id="8"/>
+    </w:p>
+    <w:p>
+      <w:r>
+        <w:t xml:space="preserve">On the Review and Export tab, the application will display the total number of genes selected from all of your Organism/Pathway combinations as well as an individual breakdown of the proteins. If there are Organism/Pathway combinations you are no longer interested in, or individual proteins which you do not wish to export to Skyline, you can </w:t>
+      </w:r>
+      <w:r>
+        <w:t xml:space="preserve">uncheck </w:t>
+      </w:r>
+      <w:r>
+        <w:t xml:space="preserve">the box for the row(s). </w:t>
       </w:r>
     </w:p>
     <w:p>
@@ -2157,7 +2485,7 @@
                     <pic:cNvPicPr/>
                   </pic:nvPicPr>
                   <pic:blipFill>
-                    <a:blip r:embed="rId20"/>
+                    <a:blip r:embed="rId21"/>
                     <a:stretch>
                       <a:fillRect/>
                     </a:stretch>
@@ -2178,27 +2506,48 @@
         </w:drawing>
       </w:r>
     </w:p>
+    <w:p>
+      <w:r>
+        <w:t xml:space="preserve"> </w:t>
+      </w:r>
+    </w:p>
+    <w:p/>
+    <w:p>
+      <w:pPr>
+        <w:pStyle w:val="Heading1"/>
+      </w:pPr>
+    </w:p>
     <w:p/>
     <w:p/>
-    <w:p/>
-    <w:p/>
     <w:p>
       <w:pPr>
         <w:pStyle w:val="Heading1"/>
       </w:pPr>
-      <w:bookmarkStart w:id="8" w:name="_Toc447612929"/>
+      <w:bookmarkStart w:id="9" w:name="_Toc447697387"/>
       <w:r>
         <w:lastRenderedPageBreak/>
         <w:t>Export data to Skyline:</w:t>
       </w:r>
-      <w:bookmarkEnd w:id="8"/>
+      <w:bookmarkEnd w:id="9"/>
     </w:p>
     <w:p>
       <w:pPr>
         <w:spacing w:after="0"/>
       </w:pPr>
       <w:r>
-        <w:t xml:space="preserve">Once you are satisfied with your selection of combinations and/or proteins, you can then either select another organism to follow the same workflow, with its own selection of pathways and proteins, or export the data of interest to Skyline. </w:t>
+        <w:t xml:space="preserve">Once you are satisfied with your selection, you can then either select another organism </w:t>
+      </w:r>
+      <w:r>
+        <w:t>and repeat the wizard steps</w:t>
+      </w:r>
+      <w:r>
+        <w:t>,</w:t>
+      </w:r>
+      <w:r>
+        <w:t xml:space="preserve"> or export the data </w:t>
+      </w:r>
+      <w:r>
+        <w:t xml:space="preserve">to Skyline. </w:t>
       </w:r>
     </w:p>
     <w:p>
@@ -2228,7 +2577,7 @@
       <w:r>
         <w:t xml:space="preserve"> (</w:t>
       </w:r>
-      <w:hyperlink r:id="rId21" w:history="1">
+      <w:hyperlink r:id="rId22" w:history="1">
         <w:r>
           <w:rPr>
             <w:rStyle w:val="Hyperlink"/>
@@ -2237,7 +2586,21 @@
         </w:r>
       </w:hyperlink>
       <w:r>
-        <w:t>). Once all of the information is downloaded, it is then imported to Skyline for you to use in your experiments.</w:t>
+        <w:t xml:space="preserve">). </w:t>
+      </w:r>
+      <w:r>
+        <w:t xml:space="preserve">Both of these files (FASTA and </w:t>
+      </w:r>
+      <w:proofErr w:type="spellStart"/>
+      <w:r>
+        <w:t>Bibliospec</w:t>
+      </w:r>
+      <w:proofErr w:type="spellEnd"/>
+      <w:r>
+        <w:t xml:space="preserve"> library) are </w:t>
+      </w:r>
+      <w:r>
+        <w:t>then imported to Skyline.</w:t>
       </w:r>
       <w:r>
         <w:rPr>
@@ -2419,7 +2782,7 @@
                     <pic:cNvPicPr/>
                   </pic:nvPicPr>
                   <pic:blipFill>
-                    <a:blip r:embed="rId20"/>
+                    <a:blip r:embed="rId21"/>
                     <a:stretch>
                       <a:fillRect/>
                     </a:stretch>
@@ -2455,7 +2818,7 @@
       <w:pPr>
         <w:pStyle w:val="Heading1"/>
       </w:pPr>
-      <w:bookmarkStart w:id="9" w:name="_Toc447612930"/>
+      <w:bookmarkStart w:id="10" w:name="_Toc447697388"/>
       <w:r>
         <w:lastRenderedPageBreak/>
         <w:t>View spectral</w:t>
@@ -2463,11 +2826,17 @@
       <w:r>
         <w:t xml:space="preserve"> data in Skyline:</w:t>
       </w:r>
-      <w:bookmarkEnd w:id="9"/>
-    </w:p>
-    <w:p>
-      <w:r>
-        <w:t xml:space="preserve">The plugin will automatically propagate the information downloaded into Skyline, where it uses your peptide settings to create split the proteins imported into peptides and uses the Spectral Library downloaded through the plugin to perform library matching.  </w:t>
+      <w:bookmarkEnd w:id="10"/>
+    </w:p>
+    <w:p>
+      <w:r>
+        <w:t xml:space="preserve">The plugin will automatically propagate the information downloaded into Skyline, where it uses your peptide settings to create peptides </w:t>
+      </w:r>
+      <w:r>
+        <w:t xml:space="preserve">for proteins in the FASTA </w:t>
+      </w:r>
+      <w:r>
+        <w:t xml:space="preserve">and uses the Spectral Library downloaded through the plugin to perform library matching.  </w:t>
       </w:r>
     </w:p>
     <w:p>
@@ -2491,7 +2860,7 @@
                     <pic:cNvPicPr/>
                   </pic:nvPicPr>
                   <pic:blipFill>
-                    <a:blip r:embed="rId22"/>
+                    <a:blip r:embed="rId23"/>
                     <a:stretch>
                       <a:fillRect/>
                     </a:stretch>
@@ -2560,7 +2929,7 @@
       <w:pPr>
         <w:pStyle w:val="Heading1"/>
       </w:pPr>
-      <w:bookmarkStart w:id="10" w:name="_Toc447612931"/>
+      <w:bookmarkStart w:id="11" w:name="_Toc447697389"/>
       <w:r>
         <w:lastRenderedPageBreak/>
         <w:t>Customizing the plugin with your data</w:t>
@@ -2568,7 +2937,7 @@
       <w:r>
         <w:t>:</w:t>
       </w:r>
-      <w:bookmarkEnd w:id="10"/>
+      <w:bookmarkEnd w:id="11"/>
     </w:p>
     <w:p>
       <w:pPr>
@@ -2620,7 +2989,13 @@
         <w:t>.</w:t>
       </w:r>
       <w:r>
-        <w:t xml:space="preserve"> Users can choose to upload new data at any time.  </w:t>
+        <w:t xml:space="preserve"> </w:t>
+      </w:r>
+      <w:r>
+        <w:t xml:space="preserve">This starts a new wizard to guide users through the upload process. </w:t>
+      </w:r>
+      <w:r>
+        <w:t xml:space="preserve">Users can choose to upload new data at any time.  </w:t>
       </w:r>
     </w:p>
     <w:p>
@@ -2734,7 +3109,7 @@
                     <pic:cNvPicPr/>
                   </pic:nvPicPr>
                   <pic:blipFill>
-                    <a:blip r:embed="rId23"/>
+                    <a:blip r:embed="rId24"/>
                     <a:stretch>
                       <a:fillRect/>
                     </a:stretch>
@@ -2762,12 +3137,12 @@
       <w:pPr>
         <w:pStyle w:val="Heading1"/>
       </w:pPr>
-      <w:bookmarkStart w:id="11" w:name="_Toc447612932"/>
+      <w:bookmarkStart w:id="12" w:name="_Toc447697390"/>
       <w:r>
         <w:lastRenderedPageBreak/>
         <w:t>Input Mass Spec Data:</w:t>
       </w:r>
-      <w:bookmarkEnd w:id="11"/>
+      <w:bookmarkEnd w:id="12"/>
     </w:p>
     <w:p>
       <w:r>
@@ -2790,7 +3165,7 @@
                     <pic:cNvPicPr/>
                   </pic:nvPicPr>
                   <pic:blipFill>
-                    <a:blip r:embed="rId24"/>
+                    <a:blip r:embed="rId25"/>
                     <a:stretch>
                       <a:fillRect/>
                     </a:stretch>
@@ -2814,44 +3189,9 @@
     <w:p/>
     <w:p>
       <w:r>
-        <w:t>One file is required</w:t>
-      </w:r>
-      <w:r>
-        <w:t>:</w:t>
-      </w:r>
-    </w:p>
-    <w:p>
-      <w:pPr>
-        <w:pStyle w:val="ListParagraph"/>
-        <w:numPr>
-          <w:ilvl w:val="0"/>
-          <w:numId w:val="12"/>
-        </w:numPr>
-      </w:pPr>
-      <w:proofErr w:type="spellStart"/>
-      <w:r>
-        <w:t>Blib</w:t>
-      </w:r>
-      <w:proofErr w:type="spellEnd"/>
-      <w:r>
-        <w:t xml:space="preserve"> – Spectrum Library</w:t>
-      </w:r>
-    </w:p>
-    <w:p>
-      <w:pPr>
-        <w:pStyle w:val="ListParagraph"/>
-        <w:numPr>
-          <w:ilvl w:val="0"/>
-          <w:numId w:val="7"/>
-        </w:numPr>
-      </w:pPr>
-      <w:r>
-        <w:t>Skyline accepts spectrum libraries in the</w:t>
-      </w:r>
-      <w:r>
-        <w:t xml:space="preserve"> </w:t>
-      </w:r>
-      <w:hyperlink r:id="rId25" w:history="1">
+        <w:t xml:space="preserve">Only one file is required, a </w:t>
+      </w:r>
+      <w:hyperlink r:id="rId26" w:history="1">
         <w:proofErr w:type="spellStart"/>
         <w:r>
           <w:rPr>
@@ -2864,19 +3204,19 @@
           <w:rPr>
             <w:rStyle w:val="Hyperlink"/>
           </w:rPr>
-          <w:t xml:space="preserve"> format.</w:t>
+          <w:t xml:space="preserve"> formatted</w:t>
         </w:r>
       </w:hyperlink>
       <w:r>
-        <w:t>.</w:t>
-      </w:r>
-      <w:r>
+        <w:rPr>
+          <w:rStyle w:val="Hyperlink"/>
+        </w:rPr>
         <w:t xml:space="preserve"> </w:t>
       </w:r>
       <w:r>
-        <w:t xml:space="preserve">Please consult the </w:t>
-      </w:r>
-      <w:hyperlink r:id="rId26" w:history="1">
+        <w:t xml:space="preserve">spectral library. Please consult the </w:t>
+      </w:r>
+      <w:hyperlink r:id="rId27" w:history="1">
         <w:r>
           <w:rPr>
             <w:rStyle w:val="Hyperlink"/>
@@ -2889,23 +3229,14 @@
       </w:r>
       <w:proofErr w:type="spellStart"/>
       <w:r>
-        <w:t>bibliospec</w:t>
+        <w:t>Bibliospec</w:t>
       </w:r>
       <w:proofErr w:type="spellEnd"/>
       <w:r>
-        <w:t xml:space="preserve"> library. </w:t>
-      </w:r>
-    </w:p>
-    <w:p>
-      <w:pPr>
-        <w:pStyle w:val="ListParagraph"/>
-        <w:numPr>
-          <w:ilvl w:val="0"/>
-          <w:numId w:val="7"/>
-        </w:numPr>
-      </w:pPr>
-      <w:r>
-        <w:t xml:space="preserve">To build a library from </w:t>
+        <w:t xml:space="preserve"> library.</w:t>
+      </w:r>
+      <w:r>
+        <w:t xml:space="preserve"> To build a library from </w:t>
       </w:r>
       <w:proofErr w:type="spellStart"/>
       <w:r>
@@ -2913,73 +3244,77 @@
       </w:r>
       <w:proofErr w:type="spellEnd"/>
       <w:r>
-        <w:t xml:space="preserve"> </w:t>
+        <w:t xml:space="preserve"> results, and example command line is:</w:t>
+      </w:r>
+    </w:p>
+    <w:p>
+      <w:pPr>
+        <w:rPr>
+          <w:b/>
+        </w:rPr>
+      </w:pPr>
+      <w:r>
+        <w:rPr>
+          <w:b/>
+        </w:rPr>
+        <w:t>~&gt; BlibBuild.exe -c 0.9999 E:\path\to\PSM_results.mzid E:\path\to\Library.blib</w:t>
+      </w:r>
+    </w:p>
+    <w:p>
+      <w:r>
+        <w:t>It is th</w:t>
+      </w:r>
+      <w:r>
+        <w:t xml:space="preserve">en necessary to filter the </w:t>
       </w:r>
       <w:proofErr w:type="spellStart"/>
       <w:r>
-        <w:t>resuls</w:t>
+        <w:t>Blib</w:t>
       </w:r>
       <w:proofErr w:type="spellEnd"/>
       <w:r>
-        <w:t>, an example command line is:</w:t>
-      </w:r>
-      <w:r>
-        <w:t xml:space="preserve"> </w:t>
-      </w:r>
-      <w:r>
-        <w:rPr>
-          <w:rFonts w:ascii="Consolas" w:hAnsi="Consolas" w:cs="Consolas"/>
+        <w:t xml:space="preserve"> file to contain ONE and only one PSM per peptide. Therefore, you must filter the above library file, for example:</w:t>
+      </w:r>
+    </w:p>
+    <w:p>
+      <w:pPr>
+        <w:rPr>
           <w:b/>
-          <w:color w:val="000000"/>
-          <w:sz w:val="19"/>
-          <w:szCs w:val="19"/>
-          <w:highlight w:val="white"/>
-        </w:rPr>
-        <w:t>~&gt; BlibBuild.exe -c 0.9999 E:\path\to\PSM_results.mzid E:\path\to\Library.blib</w:t>
-      </w:r>
-    </w:p>
-    <w:p>
-      <w:pPr>
-        <w:pStyle w:val="ListParagraph"/>
-        <w:numPr>
-          <w:ilvl w:val="0"/>
-          <w:numId w:val="7"/>
-        </w:numPr>
-      </w:pPr>
-      <w:r>
-        <w:t xml:space="preserve">It is necessary that the </w:t>
-      </w:r>
-      <w:proofErr w:type="spellStart"/>
-      <w:r>
-        <w:t>Blib</w:t>
-      </w:r>
-      <w:proofErr w:type="spellEnd"/>
-      <w:r>
-        <w:t xml:space="preserve"> file contain ONE and only one PSM per peptide. Therefore, you must filter</w:t>
-      </w:r>
-      <w:r>
-        <w:t xml:space="preserve"> the above library file, for example:  </w:t>
-      </w:r>
-      <w:r>
-        <w:rPr>
-          <w:rFonts w:ascii="Consolas" w:hAnsi="Consolas" w:cs="Consolas"/>
+        </w:rPr>
+      </w:pPr>
+      <w:r>
+        <w:rPr>
           <w:b/>
-          <w:color w:val="000000"/>
-          <w:sz w:val="19"/>
-          <w:szCs w:val="19"/>
-          <w:highlight w:val="white"/>
         </w:rPr>
         <w:t>~&gt; BlibFilter.exe -b 1 E:\path\to\Library.blib E:\path\to\FilteredLibrary.blib</w:t>
       </w:r>
-      <w:r>
-        <w:br w:type="page"/>
-      </w:r>
+    </w:p>
+    <w:p>
+      <w:pPr>
+        <w:rPr>
+          <w:b/>
+        </w:rPr>
+      </w:pPr>
     </w:p>
     <w:p>
       <w:pPr>
         <w:pStyle w:val="Heading1"/>
-      </w:pPr>
-      <w:bookmarkStart w:id="12" w:name="_Toc447612933"/>
+        <w:rPr>
+          <w:rFonts w:asciiTheme="minorHAnsi" w:eastAsiaTheme="minorHAnsi" w:hAnsiTheme="minorHAnsi" w:cstheme="minorBidi"/>
+          <w:bCs w:val="0"/>
+          <w:color w:val="auto"/>
+          <w:sz w:val="22"/>
+          <w:szCs w:val="22"/>
+        </w:rPr>
+      </w:pPr>
+    </w:p>
+    <w:p/>
+    <w:p/>
+    <w:p>
+      <w:pPr>
+        <w:pStyle w:val="Heading1"/>
+      </w:pPr>
+      <w:bookmarkStart w:id="13" w:name="_Toc447697391"/>
       <w:r>
         <w:lastRenderedPageBreak/>
         <w:t>Customizing Options</w:t>
@@ -2987,7 +3322,7 @@
       <w:r>
         <w:t>:</w:t>
       </w:r>
-      <w:bookmarkEnd w:id="12"/>
+      <w:bookmarkEnd w:id="13"/>
     </w:p>
     <w:p>
       <w:r>
@@ -3124,76 +3459,6 @@
                     <pic:cNvPicPr/>
                   </pic:nvPicPr>
                   <pic:blipFill>
-                    <a:blip r:embed="rId27"/>
-                    <a:stretch>
-                      <a:fillRect/>
-                    </a:stretch>
-                  </pic:blipFill>
-                  <pic:spPr>
-                    <a:xfrm>
-                      <a:off x="0" y="0"/>
-                      <a:ext cx="5943600" cy="3962400"/>
-                    </a:xfrm>
-                    <a:prstGeom prst="rect">
-                      <a:avLst/>
-                    </a:prstGeom>
-                  </pic:spPr>
-                </pic:pic>
-              </a:graphicData>
-            </a:graphic>
-          </wp:inline>
-        </w:drawing>
-      </w:r>
-    </w:p>
-    <w:p/>
-    <w:p/>
-    <w:p>
-      <w:pPr>
-        <w:pStyle w:val="Heading1"/>
-        <w:rPr>
-          <w:sz w:val="22"/>
-          <w:szCs w:val="22"/>
-        </w:rPr>
-      </w:pPr>
-      <w:r>
-        <w:br w:type="page"/>
-      </w:r>
-      <w:bookmarkStart w:id="13" w:name="_Toc447612934"/>
-      <w:r>
-        <w:lastRenderedPageBreak/>
-        <w:t>Selecting an Organism</w:t>
-      </w:r>
-      <w:r>
-        <w:t>:</w:t>
-      </w:r>
-      <w:bookmarkEnd w:id="13"/>
-    </w:p>
-    <w:p>
-      <w:r>
-        <w:t>Once the customizing option has been selected, the list box at the bottom of the window will populate with organisms to search and choose from.</w:t>
-      </w:r>
-    </w:p>
-    <w:p>
-      <w:r>
-        <w:rPr>
-          <w:noProof/>
-        </w:rPr>
-        <w:drawing>
-          <wp:inline distT="0" distB="0" distL="0" distR="0" wp14:anchorId="59E2EAD9" wp14:editId="71587593">
-            <wp:extent cx="5943600" cy="3962400"/>
-            <wp:effectExtent l="0" t="0" r="0" b="0"/>
-            <wp:docPr id="33" name="Picture 33"/>
-            <wp:cNvGraphicFramePr>
-              <a:graphicFrameLocks xmlns:a="http://schemas.openxmlformats.org/drawingml/2006/main" noChangeAspect="1"/>
-            </wp:cNvGraphicFramePr>
-            <a:graphic xmlns:a="http://schemas.openxmlformats.org/drawingml/2006/main">
-              <a:graphicData uri="http://schemas.openxmlformats.org/drawingml/2006/picture">
-                <pic:pic xmlns:pic="http://schemas.openxmlformats.org/drawingml/2006/picture">
-                  <pic:nvPicPr>
-                    <pic:cNvPr id="0" name=""/>
-                    <pic:cNvPicPr/>
-                  </pic:nvPicPr>
-                  <pic:blipFill>
                     <a:blip r:embed="rId28"/>
                     <a:stretch>
                       <a:fillRect/>
@@ -3215,28 +3480,8 @@
         </w:drawing>
       </w:r>
     </w:p>
-    <w:p>
-      <w:r>
-        <w:t xml:space="preserve">Once you have selected an organism, the next button will enable. Once you click the </w:t>
-      </w:r>
-      <w:r>
-        <w:rPr>
-          <w:b/>
-        </w:rPr>
-        <w:t xml:space="preserve">Next </w:t>
-      </w:r>
-      <w:r>
-        <w:t>button, the wizard will begin collecting the results. Users will be navigated to the Review and Confirm tab where they will wait for their results to appear.</w:t>
-      </w:r>
-    </w:p>
     <w:p/>
     <w:p/>
-    <w:p/>
-    <w:p/>
-    <w:p/>
-    <w:p/>
-    <w:p/>
-    <w:p/>
     <w:p>
       <w:pPr>
         <w:pStyle w:val="Heading1"/>
@@ -3245,10 +3490,13 @@
           <w:szCs w:val="22"/>
         </w:rPr>
       </w:pPr>
-      <w:bookmarkStart w:id="14" w:name="_Toc447612935"/>
+      <w:r>
+        <w:br w:type="page"/>
+      </w:r>
+      <w:bookmarkStart w:id="14" w:name="_Toc447697392"/>
       <w:r>
         <w:lastRenderedPageBreak/>
-        <w:t>Reviewing and Confirming</w:t>
+        <w:t>Selecting an Organism</w:t>
       </w:r>
       <w:r>
         <w:t>:</w:t>
@@ -3257,54 +3505,7 @@
     </w:p>
     <w:p>
       <w:r>
-        <w:t>Once the results have been collected, a mess</w:t>
-      </w:r>
-      <w:r>
-        <w:t>age will appear prompting you</w:t>
-      </w:r>
-      <w:r>
-        <w:t xml:space="preserve"> </w:t>
-      </w:r>
-      <w:r>
-        <w:t>to</w:t>
-      </w:r>
-      <w:r>
-        <w:t xml:space="preserve"> confirm the results and finish the process by clicking the </w:t>
-      </w:r>
-      <w:r>
-        <w:rPr>
-          <w:b/>
-        </w:rPr>
-        <w:t>Finish</w:t>
-      </w:r>
-      <w:r>
-        <w:t xml:space="preserve"> button, cancel the process</w:t>
-      </w:r>
-      <w:r>
-        <w:t xml:space="preserve"> by clicking the </w:t>
-      </w:r>
-      <w:r>
-        <w:rPr>
-          <w:b/>
-        </w:rPr>
-        <w:t xml:space="preserve">Cancel </w:t>
-      </w:r>
-      <w:r>
-        <w:t>button</w:t>
-      </w:r>
-      <w:r>
-        <w:t xml:space="preserve">, or go back and modify your customizing options by clicking the </w:t>
-      </w:r>
-      <w:proofErr w:type="gramStart"/>
-      <w:r>
-        <w:rPr>
-          <w:b/>
-        </w:rPr>
-        <w:t>Previous</w:t>
-      </w:r>
-      <w:proofErr w:type="gramEnd"/>
-      <w:r>
-        <w:t xml:space="preserve"> button.</w:t>
+        <w:t>Once the customizing option has been selected, the list box at the bottom of the window will populate with organisms to search and choose from.</w:t>
       </w:r>
     </w:p>
     <w:p>
@@ -3313,10 +3514,10 @@
           <w:noProof/>
         </w:rPr>
         <w:drawing>
-          <wp:inline distT="0" distB="0" distL="0" distR="0" wp14:anchorId="69A37412" wp14:editId="3EA8D77E">
+          <wp:inline distT="0" distB="0" distL="0" distR="0" wp14:anchorId="59E2EAD9" wp14:editId="71587593">
             <wp:extent cx="5943600" cy="3962400"/>
             <wp:effectExtent l="0" t="0" r="0" b="0"/>
-            <wp:docPr id="34" name="Picture 34"/>
+            <wp:docPr id="33" name="Picture 33"/>
             <wp:cNvGraphicFramePr>
               <a:graphicFrameLocks xmlns:a="http://schemas.openxmlformats.org/drawingml/2006/main" noChangeAspect="1"/>
             </wp:cNvGraphicFramePr>
@@ -3349,6 +3550,140 @@
         </w:drawing>
       </w:r>
     </w:p>
+    <w:p>
+      <w:r>
+        <w:t xml:space="preserve">Once you have selected an organism, the next button will enable. Once you click the </w:t>
+      </w:r>
+      <w:r>
+        <w:rPr>
+          <w:b/>
+        </w:rPr>
+        <w:t xml:space="preserve">Next </w:t>
+      </w:r>
+      <w:r>
+        <w:t>button, the wizard will begin collecting the results. Users will be navigated to the Review and Confirm tab where they will wait for their results to appear.</w:t>
+      </w:r>
+    </w:p>
+    <w:p/>
+    <w:p/>
+    <w:p/>
+    <w:p/>
+    <w:p/>
+    <w:p/>
+    <w:p/>
+    <w:p/>
+    <w:p>
+      <w:pPr>
+        <w:pStyle w:val="Heading1"/>
+        <w:rPr>
+          <w:sz w:val="22"/>
+          <w:szCs w:val="22"/>
+        </w:rPr>
+      </w:pPr>
+      <w:bookmarkStart w:id="15" w:name="_Toc447697393"/>
+      <w:r>
+        <w:lastRenderedPageBreak/>
+        <w:t>Reviewing and Confirming</w:t>
+      </w:r>
+      <w:r>
+        <w:t>:</w:t>
+      </w:r>
+      <w:bookmarkEnd w:id="15"/>
+    </w:p>
+    <w:p>
+      <w:r>
+        <w:t>Once the results have been collected, a mess</w:t>
+      </w:r>
+      <w:r>
+        <w:t>age will appear prompting you</w:t>
+      </w:r>
+      <w:r>
+        <w:t xml:space="preserve"> </w:t>
+      </w:r>
+      <w:r>
+        <w:t>to</w:t>
+      </w:r>
+      <w:r>
+        <w:t xml:space="preserve"> confirm the results and finish the process by clicking the </w:t>
+      </w:r>
+      <w:r>
+        <w:rPr>
+          <w:b/>
+        </w:rPr>
+        <w:t>Finish</w:t>
+      </w:r>
+      <w:r>
+        <w:t xml:space="preserve"> button, cancel the process</w:t>
+      </w:r>
+      <w:r>
+        <w:t xml:space="preserve"> by clicking the </w:t>
+      </w:r>
+      <w:r>
+        <w:rPr>
+          <w:b/>
+        </w:rPr>
+        <w:t xml:space="preserve">Cancel </w:t>
+      </w:r>
+      <w:r>
+        <w:t>button</w:t>
+      </w:r>
+      <w:r>
+        <w:t xml:space="preserve">, or go back and modify your customizing options by clicking the </w:t>
+      </w:r>
+      <w:proofErr w:type="gramStart"/>
+      <w:r>
+        <w:rPr>
+          <w:b/>
+        </w:rPr>
+        <w:t>Previous</w:t>
+      </w:r>
+      <w:proofErr w:type="gramEnd"/>
+      <w:r>
+        <w:t xml:space="preserve"> button.</w:t>
+      </w:r>
+    </w:p>
+    <w:p>
+      <w:r>
+        <w:rPr>
+          <w:noProof/>
+        </w:rPr>
+        <w:drawing>
+          <wp:inline distT="0" distB="0" distL="0" distR="0" wp14:anchorId="69A37412" wp14:editId="3EA8D77E">
+            <wp:extent cx="5943600" cy="3962400"/>
+            <wp:effectExtent l="0" t="0" r="0" b="0"/>
+            <wp:docPr id="34" name="Picture 34"/>
+            <wp:cNvGraphicFramePr>
+              <a:graphicFrameLocks xmlns:a="http://schemas.openxmlformats.org/drawingml/2006/main" noChangeAspect="1"/>
+            </wp:cNvGraphicFramePr>
+            <a:graphic xmlns:a="http://schemas.openxmlformats.org/drawingml/2006/main">
+              <a:graphicData uri="http://schemas.openxmlformats.org/drawingml/2006/picture">
+                <pic:pic xmlns:pic="http://schemas.openxmlformats.org/drawingml/2006/picture">
+                  <pic:nvPicPr>
+                    <pic:cNvPr id="0" name=""/>
+                    <pic:cNvPicPr/>
+                  </pic:nvPicPr>
+                  <pic:blipFill>
+                    <a:blip r:embed="rId30"/>
+                    <a:stretch>
+                      <a:fillRect/>
+                    </a:stretch>
+                  </pic:blipFill>
+                  <pic:spPr>
+                    <a:xfrm>
+                      <a:off x="0" y="0"/>
+                      <a:ext cx="5943600" cy="3962400"/>
+                    </a:xfrm>
+                    <a:prstGeom prst="rect">
+                      <a:avLst/>
+                    </a:prstGeom>
+                  </pic:spPr>
+                </pic:pic>
+              </a:graphicData>
+            </a:graphic>
+          </wp:inline>
+        </w:drawing>
+      </w:r>
+    </w:p>
     <w:p/>
     <w:p/>
     <w:p/>
@@ -3391,7 +3726,7 @@
                     <pic:cNvPicPr/>
                   </pic:nvPicPr>
                   <pic:blipFill>
-                    <a:blip r:embed="rId30"/>
+                    <a:blip r:embed="rId31"/>
                     <a:stretch>
                       <a:fillRect/>
                     </a:stretch>
@@ -3604,7 +3939,7 @@
                     <pic:cNvPicPr/>
                   </pic:nvPicPr>
                   <pic:blipFill>
-                    <a:blip r:embed="rId31"/>
+                    <a:blip r:embed="rId32"/>
                     <a:stretch>
                       <a:fillRect/>
                     </a:stretch>
@@ -3654,16 +3989,79 @@
       <w:pPr>
         <w:pStyle w:val="Heading1"/>
       </w:pPr>
-      <w:bookmarkStart w:id="15" w:name="_Toc447612936"/>
+      <w:bookmarkStart w:id="16" w:name="_Toc447697394"/>
       <w:r>
         <w:lastRenderedPageBreak/>
-        <w:t>Importing FASTA into Skyline</w:t>
-      </w:r>
-      <w:bookmarkEnd w:id="15"/>
-    </w:p>
-    <w:p>
-      <w:r>
-        <w:t xml:space="preserve">Before importing FASTAs into Skyline, it is important to choose the Peptide Settings that you wish to use for your document (Settings &gt; Peptide Settings). After the FASTA has been imported, users will not be able to make changes in Digestion, Filter or Modifications tabs. </w:t>
+        <w:t>Settings in</w:t>
+      </w:r>
+      <w:r>
+        <w:t xml:space="preserve"> Skyline</w:t>
+      </w:r>
+      <w:bookmarkEnd w:id="16"/>
+    </w:p>
+    <w:p>
+      <w:r>
+        <w:t xml:space="preserve">The plug-in creates a FASTA of the proteins you choose and imports that sequence file into Skyline. </w:t>
+      </w:r>
+      <w:r>
+        <w:rPr>
+          <w:b/>
+          <w:u w:val="single"/>
+        </w:rPr>
+        <w:t>Before</w:t>
+      </w:r>
+      <w:r>
+        <w:t xml:space="preserve"> importing</w:t>
+      </w:r>
+      <w:r>
+        <w:t xml:space="preserve"> into Skyline, it is important to choose the Peptide Settings that you wish to use for your document (Settings &gt; Peptide Settings).</w:t>
+      </w:r>
+    </w:p>
+    <w:p>
+      <w:r>
+        <w:rPr>
+          <w:noProof/>
+        </w:rPr>
+        <w:drawing>
+          <wp:inline distT="0" distB="0" distL="0" distR="0" wp14:anchorId="6A1378DC" wp14:editId="424A1854">
+            <wp:extent cx="5943600" cy="4372610"/>
+            <wp:effectExtent l="0" t="0" r="0" b="8890"/>
+            <wp:docPr id="9" name="Picture 9"/>
+            <wp:cNvGraphicFramePr>
+              <a:graphicFrameLocks xmlns:a="http://schemas.openxmlformats.org/drawingml/2006/main" noChangeAspect="1"/>
+            </wp:cNvGraphicFramePr>
+            <a:graphic xmlns:a="http://schemas.openxmlformats.org/drawingml/2006/main">
+              <a:graphicData uri="http://schemas.openxmlformats.org/drawingml/2006/picture">
+                <pic:pic xmlns:pic="http://schemas.openxmlformats.org/drawingml/2006/picture">
+                  <pic:nvPicPr>
+                    <pic:cNvPr id="0" name=""/>
+                    <pic:cNvPicPr/>
+                  </pic:nvPicPr>
+                  <pic:blipFill>
+                    <a:blip r:embed="rId33"/>
+                    <a:stretch>
+                      <a:fillRect/>
+                    </a:stretch>
+                  </pic:blipFill>
+                  <pic:spPr>
+                    <a:xfrm>
+                      <a:off x="0" y="0"/>
+                      <a:ext cx="5943600" cy="4372610"/>
+                    </a:xfrm>
+                    <a:prstGeom prst="rect">
+                      <a:avLst/>
+                    </a:prstGeom>
+                  </pic:spPr>
+                </pic:pic>
+              </a:graphicData>
+            </a:graphic>
+          </wp:inline>
+        </w:drawing>
+      </w:r>
+    </w:p>
+    <w:p>
+      <w:r>
+        <w:t xml:space="preserve"> After the FASTA has been imported, users will not be able to make changes in Digestion, Filter or Modifications tabs. </w:t>
       </w:r>
     </w:p>
     <w:p>
@@ -3701,98 +4099,7 @@
       </w:pPr>
     </w:p>
     <w:p>
-      <w:pPr>
-        <w:rPr>
-          <w:rStyle w:val="Heading1Char"/>
-        </w:rPr>
-      </w:pPr>
-    </w:p>
-    <w:p>
-      <w:pPr>
-        <w:rPr>
-          <w:rStyle w:val="Heading1Char"/>
-        </w:rPr>
-      </w:pPr>
-    </w:p>
-    <w:p>
-      <w:pPr>
-        <w:rPr>
-          <w:rStyle w:val="Heading1Char"/>
-        </w:rPr>
-      </w:pPr>
-    </w:p>
-    <w:p>
-      <w:pPr>
-        <w:rPr>
-          <w:rStyle w:val="Heading1Char"/>
-        </w:rPr>
-      </w:pPr>
-    </w:p>
-    <w:p>
-      <w:pPr>
-        <w:rPr>
-          <w:rStyle w:val="Heading1Char"/>
-        </w:rPr>
-      </w:pPr>
-    </w:p>
-    <w:p>
-      <w:pPr>
-        <w:rPr>
-          <w:rStyle w:val="Heading1Char"/>
-        </w:rPr>
-      </w:pPr>
-    </w:p>
-    <w:p>
-      <w:pPr>
-        <w:rPr>
-          <w:rStyle w:val="Heading1Char"/>
-        </w:rPr>
-      </w:pPr>
-    </w:p>
-    <w:p>
-      <w:pPr>
-        <w:rPr>
-          <w:rStyle w:val="Heading1Char"/>
-        </w:rPr>
-      </w:pPr>
-    </w:p>
-    <w:p>
-      <w:pPr>
-        <w:rPr>
-          <w:rStyle w:val="Heading1Char"/>
-        </w:rPr>
-      </w:pPr>
-    </w:p>
-    <w:p>
-      <w:pPr>
-        <w:rPr>
-          <w:rStyle w:val="Heading1Char"/>
-        </w:rPr>
-      </w:pPr>
-    </w:p>
-    <w:p>
-      <w:pPr>
-        <w:rPr>
-          <w:rStyle w:val="Heading1Char"/>
-        </w:rPr>
-      </w:pPr>
-    </w:p>
-    <w:p>
-      <w:pPr>
-        <w:rPr>
-          <w:rStyle w:val="Heading1Char"/>
-        </w:rPr>
-      </w:pPr>
-    </w:p>
-    <w:p>
-      <w:pPr>
-        <w:rPr>
-          <w:rStyle w:val="Heading1Char"/>
-        </w:rPr>
-      </w:pPr>
-    </w:p>
-    <w:p>
-      <w:bookmarkStart w:id="16" w:name="_Toc447612937"/>
+      <w:bookmarkStart w:id="17" w:name="_Toc447697395"/>
       <w:r>
         <w:rPr>
           <w:rStyle w:val="Heading1Char"/>
@@ -3806,7 +4113,7 @@
         </w:rPr>
         <w:t>shooting</w:t>
       </w:r>
-      <w:bookmarkEnd w:id="16"/>
+      <w:bookmarkEnd w:id="17"/>
     </w:p>
     <w:p>
       <w:pPr>
@@ -3985,7 +4292,7 @@
       <w:r>
         <w:t xml:space="preserve"> being inaccessible. Please contact either </w:t>
       </w:r>
-      <w:hyperlink r:id="rId32" w:history="1">
+      <w:hyperlink r:id="rId34" w:history="1">
         <w:r>
           <w:rPr>
             <w:rStyle w:val="Hyperlink"/>
@@ -3996,7 +4303,7 @@
       <w:r>
         <w:t xml:space="preserve"> or </w:t>
       </w:r>
-      <w:hyperlink r:id="rId33" w:history="1">
+      <w:hyperlink r:id="rId35" w:history="1">
         <w:r>
           <w:rPr>
             <w:rStyle w:val="Hyperlink"/>
@@ -4039,7 +4346,7 @@
       <w:r>
         <w:t xml:space="preserve">Due to the application creating FASTA information dynamically based on protein selection, our application does require a stable internet connection to acquire these files from NCBI at runtime. If you have confirmed that your internet connection is stable, the issue is most likely due to an issue with NCBI’s FTP connection. Please send an email directly to </w:t>
       </w:r>
-      <w:hyperlink r:id="rId34" w:history="1">
+      <w:hyperlink r:id="rId36" w:history="1">
         <w:r>
           <w:rPr>
             <w:rStyle w:val="Hyperlink"/>
@@ -4385,7 +4692,7 @@
       <w:r>
         <w:t xml:space="preserve">Our application requires Skyline to be version 3.1.1.7490 or later. To update to the most recent version, please go to </w:t>
       </w:r>
-      <w:hyperlink r:id="rId35" w:history="1">
+      <w:hyperlink r:id="rId37" w:history="1">
         <w:r>
           <w:rPr>
             <w:rStyle w:val="Hyperlink"/>
@@ -4516,7 +4823,7 @@
       <w:r>
         <w:t xml:space="preserve">The Biodiversity Library is curated by Samuel Payne at Pacific Northwest National Laboratory. For more information about your data being visible in the Library, please contact </w:t>
       </w:r>
-      <w:hyperlink r:id="rId36" w:history="1">
+      <w:hyperlink r:id="rId38" w:history="1">
         <w:r>
           <w:rPr>
             <w:rStyle w:val="Hyperlink"/>
@@ -4643,7 +4950,7 @@
       </w:pPr>
     </w:p>
     <w:sectPr>
-      <w:footerReference w:type="default" r:id="rId37"/>
+      <w:footerReference w:type="default" r:id="rId39"/>
       <w:pgSz w:w="12240" w:h="15840"/>
       <w:pgMar w:top="1440" w:right="1440" w:bottom="1440" w:left="1440" w:header="720" w:footer="720" w:gutter="0"/>
       <w:cols w:space="720"/>
@@ -4712,7 +5019,7 @@
           <w:rPr>
             <w:noProof/>
           </w:rPr>
-          <w:t>6</w:t>
+          <w:t>2</w:t>
         </w:r>
         <w:r>
           <w:rPr>
@@ -7192,519 +7499,6 @@
 </w:styles>
 </file>
 
-<file path=word/glossary/document.xml><?xml version="1.0" encoding="utf-8"?>
-<w:glossaryDocument xmlns:wpc="http://schemas.microsoft.com/office/word/2010/wordprocessingCanvas" xmlns:mc="http://schemas.openxmlformats.org/markup-compatibility/2006" xmlns:o="urn:schemas-microsoft-com:office:office" xmlns:r="http://schemas.openxmlformats.org/officeDocument/2006/relationships" xmlns:m="http://schemas.openxmlformats.org/officeDocument/2006/math" xmlns:v="urn:schemas-microsoft-com:vml" xmlns:wp14="http://schemas.microsoft.com/office/word/2010/wordprocessingDrawing" xmlns:wp="http://schemas.openxmlformats.org/drawingml/2006/wordprocessingDrawing" xmlns:w10="urn:schemas-microsoft-com:office:word" xmlns:w="http://schemas.openxmlformats.org/wordprocessingml/2006/main" xmlns:w14="http://schemas.microsoft.com/office/word/2010/wordml" xmlns:wpg="http://schemas.microsoft.com/office/word/2010/wordprocessingGroup" xmlns:wpi="http://schemas.microsoft.com/office/word/2010/wordprocessingInk" xmlns:wne="http://schemas.microsoft.com/office/word/2006/wordml" xmlns:wps="http://schemas.microsoft.com/office/word/2010/wordprocessingShape" mc:Ignorable="w14 wp14"/>
-</file>
-
-<file path=word/glossary/fontTable.xml><?xml version="1.0" encoding="utf-8"?>
-<w:fonts xmlns:mc="http://schemas.openxmlformats.org/markup-compatibility/2006" xmlns:r="http://schemas.openxmlformats.org/officeDocument/2006/relationships" xmlns:w="http://schemas.openxmlformats.org/wordprocessingml/2006/main" xmlns:w14="http://schemas.microsoft.com/office/word/2010/wordml" mc:Ignorable="w14">
-  <w:font w:name="Symbol">
-    <w:panose1 w:val="05050102010706020507"/>
-    <w:charset w:val="02"/>
-    <w:family w:val="roman"/>
-    <w:pitch w:val="variable"/>
-    <w:sig w:usb0="00000000" w:usb1="10000000" w:usb2="00000000" w:usb3="00000000" w:csb0="80000000" w:csb1="00000000"/>
-  </w:font>
-  <w:font w:name="Times New Roman">
-    <w:panose1 w:val="02020603050405020304"/>
-    <w:charset w:val="00"/>
-    <w:family w:val="roman"/>
-    <w:pitch w:val="variable"/>
-    <w:sig w:usb0="E0002AFF" w:usb1="C0007841" w:usb2="00000009" w:usb3="00000000" w:csb0="000001FF" w:csb1="00000000"/>
-  </w:font>
-  <w:font w:name="Courier New">
-    <w:panose1 w:val="02070309020205020404"/>
-    <w:charset w:val="00"/>
-    <w:family w:val="modern"/>
-    <w:pitch w:val="fixed"/>
-    <w:sig w:usb0="E0002AFF" w:usb1="C0007843" w:usb2="00000009" w:usb3="00000000" w:csb0="000001FF" w:csb1="00000000"/>
-  </w:font>
-  <w:font w:name="Wingdings">
-    <w:panose1 w:val="05000000000000000000"/>
-    <w:charset w:val="02"/>
-    <w:family w:val="auto"/>
-    <w:pitch w:val="variable"/>
-    <w:sig w:usb0="00000000" w:usb1="10000000" w:usb2="00000000" w:usb3="00000000" w:csb0="80000000" w:csb1="00000000"/>
-  </w:font>
-  <w:font w:name="Calibri">
-    <w:panose1 w:val="020F0502020204030204"/>
-    <w:charset w:val="00"/>
-    <w:family w:val="swiss"/>
-    <w:pitch w:val="variable"/>
-    <w:sig w:usb0="E00002FF" w:usb1="4000ACFF" w:usb2="00000001" w:usb3="00000000" w:csb0="0000019F" w:csb1="00000000"/>
-  </w:font>
-  <w:font w:name="Cambria">
-    <w:panose1 w:val="02040503050406030204"/>
-    <w:charset w:val="00"/>
-    <w:family w:val="roman"/>
-    <w:pitch w:val="variable"/>
-    <w:sig w:usb0="E00002FF" w:usb1="400004FF" w:usb2="00000000" w:usb3="00000000" w:csb0="0000019F" w:csb1="00000000"/>
-  </w:font>
-  <w:font w:name="Tahoma">
-    <w:panose1 w:val="020B0604030504040204"/>
-    <w:charset w:val="00"/>
-    <w:family w:val="swiss"/>
-    <w:pitch w:val="variable"/>
-    <w:sig w:usb0="E1002EFF" w:usb1="C000605B" w:usb2="00000029" w:usb3="00000000" w:csb0="000101FF" w:csb1="00000000"/>
-  </w:font>
-  <w:font w:name="Consolas">
-    <w:panose1 w:val="020B0609020204030204"/>
-    <w:charset w:val="00"/>
-    <w:family w:val="modern"/>
-    <w:pitch w:val="fixed"/>
-    <w:sig w:usb0="E10002FF" w:usb1="4000FCFF" w:usb2="00000009" w:usb3="00000000" w:csb0="0000019F" w:csb1="00000000"/>
-  </w:font>
-</w:fonts>
-</file>
-
-<file path=word/glossary/settings.xml><?xml version="1.0" encoding="utf-8"?>
-<w:settings xmlns:mc="http://schemas.openxmlformats.org/markup-compatibility/2006" xmlns:o="urn:schemas-microsoft-com:office:office" xmlns:r="http://schemas.openxmlformats.org/officeDocument/2006/relationships" xmlns:m="http://schemas.openxmlformats.org/officeDocument/2006/math" xmlns:v="urn:schemas-microsoft-com:vml" xmlns:w10="urn:schemas-microsoft-com:office:word" xmlns:w="http://schemas.openxmlformats.org/wordprocessingml/2006/main" xmlns:w14="http://schemas.microsoft.com/office/word/2010/wordml" xmlns:sl="http://schemas.openxmlformats.org/schemaLibrary/2006/main" mc:Ignorable="w14">
-  <w:view w:val="normal"/>
-  <w:defaultTabStop w:val="720"/>
-  <w:characterSpacingControl w:val="doNotCompress"/>
-  <w:compat>
-    <w:useFELayout/>
-    <w:compatSetting w:name="compatibilityMode" w:uri="http://schemas.microsoft.com/office/word" w:val="14"/>
-    <w:compatSetting w:name="overrideTableStyleFontSizeAndJustification" w:uri="http://schemas.microsoft.com/office/word" w:val="1"/>
-    <w:compatSetting w:name="enableOpenTypeFeatures" w:uri="http://schemas.microsoft.com/office/word" w:val="1"/>
-    <w:compatSetting w:name="doNotFlipMirrorIndents" w:uri="http://schemas.microsoft.com/office/word" w:val="1"/>
-  </w:compat>
-  <w:rsids>
-    <w:rsidRoot w:val="00E73D28"/>
-    <w:rsid w:val="00E73D28"/>
-    <w:rsid w:val="00F34E38"/>
-  </w:rsids>
-  <m:mathPr>
-    <m:mathFont m:val="Cambria Math"/>
-    <m:brkBin m:val="before"/>
-    <m:brkBinSub m:val="--"/>
-    <m:smallFrac m:val="0"/>
-    <m:dispDef/>
-    <m:lMargin m:val="0"/>
-    <m:rMargin m:val="0"/>
-    <m:defJc m:val="centerGroup"/>
-    <m:wrapIndent m:val="1440"/>
-    <m:intLim m:val="subSup"/>
-    <m:naryLim m:val="undOvr"/>
-  </m:mathPr>
-  <w:themeFontLang w:val="en-US"/>
-  <w:clrSchemeMapping w:bg1="light1" w:t1="dark1" w:bg2="light2" w:t2="dark2" w:accent1="accent1" w:accent2="accent2" w:accent3="accent3" w:accent4="accent4" w:accent5="accent5" w:accent6="accent6" w:hyperlink="hyperlink" w:followedHyperlink="followedHyperlink"/>
-  <w:decimalSymbol w:val="."/>
-  <w:listSeparator w:val=","/>
-</w:settings>
-</file>
-
-<file path=word/glossary/styles.xml><?xml version="1.0" encoding="utf-8"?>
-<w:styles xmlns:mc="http://schemas.openxmlformats.org/markup-compatibility/2006" xmlns:r="http://schemas.openxmlformats.org/officeDocument/2006/relationships" xmlns:w="http://schemas.openxmlformats.org/wordprocessingml/2006/main" xmlns:w14="http://schemas.microsoft.com/office/word/2010/wordml" mc:Ignorable="w14">
-  <w:docDefaults>
-    <w:rPrDefault>
-      <w:rPr>
-        <w:rFonts w:asciiTheme="minorHAnsi" w:eastAsiaTheme="minorEastAsia" w:hAnsiTheme="minorHAnsi" w:cstheme="minorBidi"/>
-        <w:sz w:val="22"/>
-        <w:szCs w:val="22"/>
-        <w:lang w:val="en-US" w:eastAsia="en-US" w:bidi="ar-SA"/>
-      </w:rPr>
-    </w:rPrDefault>
-    <w:pPrDefault>
-      <w:pPr>
-        <w:spacing w:after="200" w:line="276" w:lineRule="auto"/>
-      </w:pPr>
-    </w:pPrDefault>
-  </w:docDefaults>
-  <w:latentStyles w:defLockedState="0" w:defUIPriority="99" w:defSemiHidden="1" w:defUnhideWhenUsed="1" w:defQFormat="0" w:count="267">
-    <w:lsdException w:name="Normal" w:semiHidden="0" w:uiPriority="0" w:unhideWhenUsed="0" w:qFormat="1"/>
-    <w:lsdException w:name="heading 1" w:semiHidden="0" w:uiPriority="9" w:unhideWhenUsed="0" w:qFormat="1"/>
-    <w:lsdException w:name="heading 2" w:uiPriority="9" w:qFormat="1"/>
-    <w:lsdException w:name="heading 3" w:uiPriority="9" w:qFormat="1"/>
-    <w:lsdException w:name="heading 4" w:uiPriority="9" w:qFormat="1"/>
-    <w:lsdException w:name="heading 5" w:uiPriority="9" w:qFormat="1"/>
-    <w:lsdException w:name="heading 6" w:uiPriority="9" w:qFormat="1"/>
-    <w:lsdException w:name="heading 7" w:uiPriority="9" w:qFormat="1"/>
-    <w:lsdException w:name="heading 8" w:uiPriority="9" w:qFormat="1"/>
-    <w:lsdException w:name="heading 9" w:uiPriority="9" w:qFormat="1"/>
-    <w:lsdException w:name="toc 1" w:uiPriority="39"/>
-    <w:lsdException w:name="toc 2" w:uiPriority="39"/>
-    <w:lsdException w:name="toc 3" w:uiPriority="39"/>
-    <w:lsdException w:name="toc 4" w:uiPriority="39"/>
-    <w:lsdException w:name="toc 5" w:uiPriority="39"/>
-    <w:lsdException w:name="toc 6" w:uiPriority="39"/>
-    <w:lsdException w:name="toc 7" w:uiPriority="39"/>
-    <w:lsdException w:name="toc 8" w:uiPriority="39"/>
-    <w:lsdException w:name="toc 9" w:uiPriority="39"/>
-    <w:lsdException w:name="caption" w:uiPriority="35" w:qFormat="1"/>
-    <w:lsdException w:name="Title" w:semiHidden="0" w:uiPriority="10" w:unhideWhenUsed="0" w:qFormat="1"/>
-    <w:lsdException w:name="Default Paragraph Font" w:uiPriority="1"/>
-    <w:lsdException w:name="Subtitle" w:semiHidden="0" w:uiPriority="11" w:unhideWhenUsed="0" w:qFormat="1"/>
-    <w:lsdException w:name="Strong" w:semiHidden="0" w:uiPriority="22" w:unhideWhenUsed="0" w:qFormat="1"/>
-    <w:lsdException w:name="Emphasis" w:semiHidden="0" w:uiPriority="20" w:unhideWhenUsed="0" w:qFormat="1"/>
-    <w:lsdException w:name="Table Grid" w:semiHidden="0" w:uiPriority="59" w:unhideWhenUsed="0"/>
-    <w:lsdException w:name="Placeholder Text" w:unhideWhenUsed="0"/>
-    <w:lsdException w:name="No Spacing" w:semiHidden="0" w:uiPriority="1" w:unhideWhenUsed="0" w:qFormat="1"/>
-    <w:lsdException w:name="Light Shading" w:semiHidden="0" w:uiPriority="60" w:unhideWhenUsed="0"/>
-    <w:lsdException w:name="Light List" w:semiHidden="0" w:uiPriority="61" w:unhideWhenUsed="0"/>
-    <w:lsdException w:name="Light Grid" w:semiHidden="0" w:uiPriority="62" w:unhideWhenUsed="0"/>
-    <w:lsdException w:name="Medium Shading 1" w:semiHidden="0" w:uiPriority="63" w:unhideWhenUsed="0"/>
-    <w:lsdException w:name="Medium Shading 2" w:semiHidden="0" w:uiPriority="64" w:unhideWhenUsed="0"/>
-    <w:lsdException w:name="Medium List 1" w:semiHidden="0" w:uiPriority="65" w:unhideWhenUsed="0"/>
-    <w:lsdException w:name="Medium List 2" w:semiHidden="0" w:uiPriority="66" w:unhideWhenUsed="0"/>
-    <w:lsdException w:name="Medium Grid 1" w:semiHidden="0" w:uiPriority="67" w:unhideWhenUsed="0"/>
-    <w:lsdException w:name="Medium Grid 2" w:semiHidden="0" w:uiPriority="68" w:unhideWhenUsed="0"/>
-    <w:lsdException w:name="Medium Grid 3" w:semiHidden="0" w:uiPriority="69" w:unhideWhenUsed="0"/>
-    <w:lsdException w:name="Dark List" w:semiHidden="0" w:uiPriority="70" w:unhideWhenUsed="0"/>
-    <w:lsdException w:name="Colorful Shading" w:semiHidden="0" w:uiPriority="71" w:unhideWhenUsed="0"/>
-    <w:lsdException w:name="Colorful List" w:semiHidden="0" w:uiPriority="72" w:unhideWhenUsed="0"/>
-    <w:lsdException w:name="Colorful Grid" w:semiHidden="0" w:uiPriority="73" w:unhideWhenUsed="0"/>
-    <w:lsdException w:name="Light Shading Accent 1" w:semiHidden="0" w:uiPriority="60" w:unhideWhenUsed="0"/>
-    <w:lsdException w:name="Light List Accent 1" w:semiHidden="0" w:uiPriority="61" w:unhideWhenUsed="0"/>
-    <w:lsdException w:name="Light Grid Accent 1" w:semiHidden="0" w:uiPriority="62" w:unhideWhenUsed="0"/>
-    <w:lsdException w:name="Medium Shading 1 Accent 1" w:semiHidden="0" w:uiPriority="63" w:unhideWhenUsed="0"/>
-    <w:lsdException w:name="Medium Shading 2 Accent 1" w:semiHidden="0" w:uiPriority="64" w:unhideWhenUsed="0"/>
-    <w:lsdException w:name="Medium List 1 Accent 1" w:semiHidden="0" w:uiPriority="65" w:unhideWhenUsed="0"/>
-    <w:lsdException w:name="Revision" w:unhideWhenUsed="0"/>
-    <w:lsdException w:name="List Paragraph" w:semiHidden="0" w:uiPriority="34" w:unhideWhenUsed="0" w:qFormat="1"/>
-    <w:lsdException w:name="Quote" w:semiHidden="0" w:uiPriority="29" w:unhideWhenUsed="0" w:qFormat="1"/>
-    <w:lsdException w:name="Intense Quote" w:semiHidden="0" w:uiPriority="30" w:unhideWhenUsed="0" w:qFormat="1"/>
-    <w:lsdException w:name="Medium List 2 Accent 1" w:semiHidden="0" w:uiPriority="66" w:unhideWhenUsed="0"/>
-    <w:lsdException w:name="Medium Grid 1 Accent 1" w:semiHidden="0" w:uiPriority="67" w:unhideWhenUsed="0"/>
-    <w:lsdException w:name="Medium Grid 2 Accent 1" w:semiHidden="0" w:uiPriority="68" w:unhideWhenUsed="0"/>
-    <w:lsdException w:name="Medium Grid 3 Accent 1" w:semiHidden="0" w:uiPriority="69" w:unhideWhenUsed="0"/>
-    <w:lsdException w:name="Dark List Accent 1" w:semiHidden="0" w:uiPriority="70" w:unhideWhenUsed="0"/>
-    <w:lsdException w:name="Colorful Shading Accent 1" w:semiHidden="0" w:uiPriority="71" w:unhideWhenUsed="0"/>
-    <w:lsdException w:name="Colorful List Accent 1" w:semiHidden="0" w:uiPriority="72" w:unhideWhenUsed="0"/>
-    <w:lsdException w:name="Colorful Grid Accent 1" w:semiHidden="0" w:uiPriority="73" w:unhideWhenUsed="0"/>
-    <w:lsdException w:name="Light Shading Accent 2" w:semiHidden="0" w:uiPriority="60" w:unhideWhenUsed="0"/>
-    <w:lsdException w:name="Light List Accent 2" w:semiHidden="0" w:uiPriority="61" w:unhideWhenUsed="0"/>
-    <w:lsdException w:name="Light Grid Accent 2" w:semiHidden="0" w:uiPriority="62" w:unhideWhenUsed="0"/>
-    <w:lsdException w:name="Medium Shading 1 Accent 2" w:semiHidden="0" w:uiPriority="63" w:unhideWhenUsed="0"/>
-    <w:lsdException w:name="Medium Shading 2 Accent 2" w:semiHidden="0" w:uiPriority="64" w:unhideWhenUsed="0"/>
-    <w:lsdException w:name="Medium List 1 Accent 2" w:semiHidden="0" w:uiPriority="65" w:unhideWhenUsed="0"/>
-    <w:lsdException w:name="Medium List 2 Accent 2" w:semiHidden="0" w:uiPriority="66" w:unhideWhenUsed="0"/>
-    <w:lsdException w:name="Medium Grid 1 Accent 2" w:semiHidden="0" w:uiPriority="67" w:unhideWhenUsed="0"/>
-    <w:lsdException w:name="Medium Grid 2 Accent 2" w:semiHidden="0" w:uiPriority="68" w:unhideWhenUsed="0"/>
-    <w:lsdException w:name="Medium Grid 3 Accent 2" w:semiHidden="0" w:uiPriority="69" w:unhideWhenUsed="0"/>
-    <w:lsdException w:name="Dark List Accent 2" w:semiHidden="0" w:uiPriority="70" w:unhideWhenUsed="0"/>
-    <w:lsdException w:name="Colorful Shading Accent 2" w:semiHidden="0" w:uiPriority="71" w:unhideWhenUsed="0"/>
-    <w:lsdException w:name="Colorful List Accent 2" w:semiHidden="0" w:uiPriority="72" w:unhideWhenUsed="0"/>
-    <w:lsdException w:name="Colorful Grid Accent 2" w:semiHidden="0" w:uiPriority="73" w:unhideWhenUsed="0"/>
-    <w:lsdException w:name="Light Shading Accent 3" w:semiHidden="0" w:uiPriority="60" w:unhideWhenUsed="0"/>
-    <w:lsdException w:name="Light List Accent 3" w:semiHidden="0" w:uiPriority="61" w:unhideWhenUsed="0"/>
-    <w:lsdException w:name="Light Grid Accent 3" w:semiHidden="0" w:uiPriority="62" w:unhideWhenUsed="0"/>
-    <w:lsdException w:name="Medium Shading 1 Accent 3" w:semiHidden="0" w:uiPriority="63" w:unhideWhenUsed="0"/>
-    <w:lsdException w:name="Medium Shading 2 Accent 3" w:semiHidden="0" w:uiPriority="64" w:unhideWhenUsed="0"/>
-    <w:lsdException w:name="Medium List 1 Accent 3" w:semiHidden="0" w:uiPriority="65" w:unhideWhenUsed="0"/>
-    <w:lsdException w:name="Medium List 2 Accent 3" w:semiHidden="0" w:uiPriority="66" w:unhideWhenUsed="0"/>
-    <w:lsdException w:name="Medium Grid 1 Accent 3" w:semiHidden="0" w:uiPriority="67" w:unhideWhenUsed="0"/>
-    <w:lsdException w:name="Medium Grid 2 Accent 3" w:semiHidden="0" w:uiPriority="68" w:unhideWhenUsed="0"/>
-    <w:lsdException w:name="Medium Grid 3 Accent 3" w:semiHidden="0" w:uiPriority="69" w:unhideWhenUsed="0"/>
-    <w:lsdException w:name="Dark List Accent 3" w:semiHidden="0" w:uiPriority="70" w:unhideWhenUsed="0"/>
-    <w:lsdException w:name="Colorful Shading Accent 3" w:semiHidden="0" w:uiPriority="71" w:unhideWhenUsed="0"/>
-    <w:lsdException w:name="Colorful List Accent 3" w:semiHidden="0" w:uiPriority="72" w:unhideWhenUsed="0"/>
-    <w:lsdException w:name="Colorful Grid Accent 3" w:semiHidden="0" w:uiPriority="73" w:unhideWhenUsed="0"/>
-    <w:lsdException w:name="Light Shading Accent 4" w:semiHidden="0" w:uiPriority="60" w:unhideWhenUsed="0"/>
-    <w:lsdException w:name="Light List Accent 4" w:semiHidden="0" w:uiPriority="61" w:unhideWhenUsed="0"/>
-    <w:lsdException w:name="Light Grid Accent 4" w:semiHidden="0" w:uiPriority="62" w:unhideWhenUsed="0"/>
-    <w:lsdException w:name="Medium Shading 1 Accent 4" w:semiHidden="0" w:uiPriority="63" w:unhideWhenUsed="0"/>
-    <w:lsdException w:name="Medium Shading 2 Accent 4" w:semiHidden="0" w:uiPriority="64" w:unhideWhenUsed="0"/>
-    <w:lsdException w:name="Medium List 1 Accent 4" w:semiHidden="0" w:uiPriority="65" w:unhideWhenUsed="0"/>
-    <w:lsdException w:name="Medium List 2 Accent 4" w:semiHidden="0" w:uiPriority="66" w:unhideWhenUsed="0"/>
-    <w:lsdException w:name="Medium Grid 1 Accent 4" w:semiHidden="0" w:uiPriority="67" w:unhideWhenUsed="0"/>
-    <w:lsdException w:name="Medium Grid 2 Accent 4" w:semiHidden="0" w:uiPriority="68" w:unhideWhenUsed="0"/>
-    <w:lsdException w:name="Medium Grid 3 Accent 4" w:semiHidden="0" w:uiPriority="69" w:unhideWhenUsed="0"/>
-    <w:lsdException w:name="Dark List Accent 4" w:semiHidden="0" w:uiPriority="70" w:unhideWhenUsed="0"/>
-    <w:lsdException w:name="Colorful Shading Accent 4" w:semiHidden="0" w:uiPriority="71" w:unhideWhenUsed="0"/>
-    <w:lsdException w:name="Colorful List Accent 4" w:semiHidden="0" w:uiPriority="72" w:unhideWhenUsed="0"/>
-    <w:lsdException w:name="Colorful Grid Accent 4" w:semiHidden="0" w:uiPriority="73" w:unhideWhenUsed="0"/>
-    <w:lsdException w:name="Light Shading Accent 5" w:semiHidden="0" w:uiPriority="60" w:unhideWhenUsed="0"/>
-    <w:lsdException w:name="Light List Accent 5" w:semiHidden="0" w:uiPriority="61" w:unhideWhenUsed="0"/>
-    <w:lsdException w:name="Light Grid Accent 5" w:semiHidden="0" w:uiPriority="62" w:unhideWhenUsed="0"/>
-    <w:lsdException w:name="Medium Shading 1 Accent 5" w:semiHidden="0" w:uiPriority="63" w:unhideWhenUsed="0"/>
-    <w:lsdException w:name="Medium Shading 2 Accent 5" w:semiHidden="0" w:uiPriority="64" w:unhideWhenUsed="0"/>
-    <w:lsdException w:name="Medium List 1 Accent 5" w:semiHidden="0" w:uiPriority="65" w:unhideWhenUsed="0"/>
-    <w:lsdException w:name="Medium List 2 Accent 5" w:semiHidden="0" w:uiPriority="66" w:unhideWhenUsed="0"/>
-    <w:lsdException w:name="Medium Grid 1 Accent 5" w:semiHidden="0" w:uiPriority="67" w:unhideWhenUsed="0"/>
-    <w:lsdException w:name="Medium Grid 2 Accent 5" w:semiHidden="0" w:uiPriority="68" w:unhideWhenUsed="0"/>
-    <w:lsdException w:name="Medium Grid 3 Accent 5" w:semiHidden="0" w:uiPriority="69" w:unhideWhenUsed="0"/>
-    <w:lsdException w:name="Dark List Accent 5" w:semiHidden="0" w:uiPriority="70" w:unhideWhenUsed="0"/>
-    <w:lsdException w:name="Colorful Shading Accent 5" w:semiHidden="0" w:uiPriority="71" w:unhideWhenUsed="0"/>
-    <w:lsdException w:name="Colorful List Accent 5" w:semiHidden="0" w:uiPriority="72" w:unhideWhenUsed="0"/>
-    <w:lsdException w:name="Colorful Grid Accent 5" w:semiHidden="0" w:uiPriority="73" w:unhideWhenUsed="0"/>
-    <w:lsdException w:name="Light Shading Accent 6" w:semiHidden="0" w:uiPriority="60" w:unhideWhenUsed="0"/>
-    <w:lsdException w:name="Light List Accent 6" w:semiHidden="0" w:uiPriority="61" w:unhideWhenUsed="0"/>
-    <w:lsdException w:name="Light Grid Accent 6" w:semiHidden="0" w:uiPriority="62" w:unhideWhenUsed="0"/>
-    <w:lsdException w:name="Medium Shading 1 Accent 6" w:semiHidden="0" w:uiPriority="63" w:unhideWhenUsed="0"/>
-    <w:lsdException w:name="Medium Shading 2 Accent 6" w:semiHidden="0" w:uiPriority="64" w:unhideWhenUsed="0"/>
-    <w:lsdException w:name="Medium List 1 Accent 6" w:semiHidden="0" w:uiPriority="65" w:unhideWhenUsed="0"/>
-    <w:lsdException w:name="Medium List 2 Accent 6" w:semiHidden="0" w:uiPriority="66" w:unhideWhenUsed="0"/>
-    <w:lsdException w:name="Medium Grid 1 Accent 6" w:semiHidden="0" w:uiPriority="67" w:unhideWhenUsed="0"/>
-    <w:lsdException w:name="Medium Grid 2 Accent 6" w:semiHidden="0" w:uiPriority="68" w:unhideWhenUsed="0"/>
-    <w:lsdException w:name="Medium Grid 3 Accent 6" w:semiHidden="0" w:uiPriority="69" w:unhideWhenUsed="0"/>
-    <w:lsdException w:name="Dark List Accent 6" w:semiHidden="0" w:uiPriority="70" w:unhideWhenUsed="0"/>
-    <w:lsdException w:name="Colorful Shading Accent 6" w:semiHidden="0" w:uiPriority="71" w:unhideWhenUsed="0"/>
-    <w:lsdException w:name="Colorful List Accent 6" w:semiHidden="0" w:uiPriority="72" w:unhideWhenUsed="0"/>
-    <w:lsdException w:name="Colorful Grid Accent 6" w:semiHidden="0" w:uiPriority="73" w:unhideWhenUsed="0"/>
-    <w:lsdException w:name="Subtle Emphasis" w:semiHidden="0" w:uiPriority="19" w:unhideWhenUsed="0" w:qFormat="1"/>
-    <w:lsdException w:name="Intense Emphasis" w:semiHidden="0" w:uiPriority="21" w:unhideWhenUsed="0" w:qFormat="1"/>
-    <w:lsdException w:name="Subtle Reference" w:semiHidden="0" w:uiPriority="31" w:unhideWhenUsed="0" w:qFormat="1"/>
-    <w:lsdException w:name="Intense Reference" w:semiHidden="0" w:uiPriority="32" w:unhideWhenUsed="0" w:qFormat="1"/>
-    <w:lsdException w:name="Book Title" w:semiHidden="0" w:uiPriority="33" w:unhideWhenUsed="0" w:qFormat="1"/>
-    <w:lsdException w:name="Bibliography" w:uiPriority="37"/>
-    <w:lsdException w:name="TOC Heading" w:uiPriority="39" w:qFormat="1"/>
-  </w:latentStyles>
-  <w:style w:type="paragraph" w:default="1" w:styleId="Normal">
-    <w:name w:val="Normal"/>
-    <w:qFormat/>
-  </w:style>
-  <w:style w:type="character" w:default="1" w:styleId="DefaultParagraphFont">
-    <w:name w:val="Default Paragraph Font"/>
-    <w:uiPriority w:val="1"/>
-    <w:semiHidden/>
-    <w:unhideWhenUsed/>
-  </w:style>
-  <w:style w:type="table" w:default="1" w:styleId="TableNormal">
-    <w:name w:val="Normal Table"/>
-    <w:uiPriority w:val="99"/>
-    <w:semiHidden/>
-    <w:unhideWhenUsed/>
-    <w:tblPr>
-      <w:tblInd w:w="0" w:type="dxa"/>
-      <w:tblCellMar>
-        <w:top w:w="0" w:type="dxa"/>
-        <w:left w:w="108" w:type="dxa"/>
-        <w:bottom w:w="0" w:type="dxa"/>
-        <w:right w:w="108" w:type="dxa"/>
-      </w:tblCellMar>
-    </w:tblPr>
-  </w:style>
-  <w:style w:type="numbering" w:default="1" w:styleId="NoList">
-    <w:name w:val="No List"/>
-    <w:uiPriority w:val="99"/>
-    <w:semiHidden/>
-    <w:unhideWhenUsed/>
-  </w:style>
-  <w:style w:type="paragraph" w:customStyle="1" w:styleId="811716B5BDA04E8289FCF25DC456DADE">
-    <w:name w:val="811716B5BDA04E8289FCF25DC456DADE"/>
-    <w:rsid w:val="00E73D28"/>
-  </w:style>
-  <w:style w:type="paragraph" w:customStyle="1" w:styleId="F3F33B8A8DF64B75911A0E6DC0029B51">
-    <w:name w:val="F3F33B8A8DF64B75911A0E6DC0029B51"/>
-    <w:rsid w:val="00E73D28"/>
-  </w:style>
-  <w:style w:type="paragraph" w:customStyle="1" w:styleId="04ADCA37024F4A6589FB180348BF4E22">
-    <w:name w:val="04ADCA37024F4A6589FB180348BF4E22"/>
-    <w:rsid w:val="00E73D28"/>
-  </w:style>
-</w:styles>
-</file>
-
-<file path=word/glossary/stylesWithEffects.xml><?xml version="1.0" encoding="utf-8"?>
-<w:styles xmlns:wpc="http://schemas.microsoft.com/office/word/2010/wordprocessingCanvas" xmlns:mc="http://schemas.openxmlformats.org/markup-compatibility/2006" xmlns:o="urn:schemas-microsoft-com:office:office" xmlns:r="http://schemas.openxmlformats.org/officeDocument/2006/relationships" xmlns:m="http://schemas.openxmlformats.org/officeDocument/2006/math" xmlns:v="urn:schemas-microsoft-com:vml" xmlns:wp14="http://schemas.microsoft.com/office/word/2010/wordprocessingDrawing" xmlns:wp="http://schemas.openxmlformats.org/drawingml/2006/wordprocessingDrawing" xmlns:w10="urn:schemas-microsoft-com:office:word" xmlns:w="http://schemas.openxmlformats.org/wordprocessingml/2006/main" xmlns:w14="http://schemas.microsoft.com/office/word/2010/wordml" xmlns:wpg="http://schemas.microsoft.com/office/word/2010/wordprocessingGroup" xmlns:wpi="http://schemas.microsoft.com/office/word/2010/wordprocessingInk" xmlns:wne="http://schemas.microsoft.com/office/word/2006/wordml" xmlns:wps="http://schemas.microsoft.com/office/word/2010/wordprocessingShape" mc:Ignorable="w14 wp14">
-  <w:docDefaults>
-    <w:rPrDefault>
-      <w:rPr>
-        <w:rFonts w:asciiTheme="minorHAnsi" w:eastAsiaTheme="minorEastAsia" w:hAnsiTheme="minorHAnsi" w:cstheme="minorBidi"/>
-        <w:sz w:val="22"/>
-        <w:szCs w:val="22"/>
-        <w:lang w:val="en-US" w:eastAsia="en-US" w:bidi="ar-SA"/>
-      </w:rPr>
-    </w:rPrDefault>
-    <w:pPrDefault>
-      <w:pPr>
-        <w:spacing w:after="200" w:line="276" w:lineRule="auto"/>
-      </w:pPr>
-    </w:pPrDefault>
-  </w:docDefaults>
-  <w:latentStyles w:defLockedState="0" w:defUIPriority="99" w:defSemiHidden="1" w:defUnhideWhenUsed="1" w:defQFormat="0" w:count="267">
-    <w:lsdException w:name="Normal" w:semiHidden="0" w:uiPriority="0" w:unhideWhenUsed="0" w:qFormat="1"/>
-    <w:lsdException w:name="heading 1" w:semiHidden="0" w:uiPriority="9" w:unhideWhenUsed="0" w:qFormat="1"/>
-    <w:lsdException w:name="heading 2" w:uiPriority="9" w:qFormat="1"/>
-    <w:lsdException w:name="heading 3" w:uiPriority="9" w:qFormat="1"/>
-    <w:lsdException w:name="heading 4" w:uiPriority="9" w:qFormat="1"/>
-    <w:lsdException w:name="heading 5" w:uiPriority="9" w:qFormat="1"/>
-    <w:lsdException w:name="heading 6" w:uiPriority="9" w:qFormat="1"/>
-    <w:lsdException w:name="heading 7" w:uiPriority="9" w:qFormat="1"/>
-    <w:lsdException w:name="heading 8" w:uiPriority="9" w:qFormat="1"/>
-    <w:lsdException w:name="heading 9" w:uiPriority="9" w:qFormat="1"/>
-    <w:lsdException w:name="toc 1" w:uiPriority="39"/>
-    <w:lsdException w:name="toc 2" w:uiPriority="39"/>
-    <w:lsdException w:name="toc 3" w:uiPriority="39"/>
-    <w:lsdException w:name="toc 4" w:uiPriority="39"/>
-    <w:lsdException w:name="toc 5" w:uiPriority="39"/>
-    <w:lsdException w:name="toc 6" w:uiPriority="39"/>
-    <w:lsdException w:name="toc 7" w:uiPriority="39"/>
-    <w:lsdException w:name="toc 8" w:uiPriority="39"/>
-    <w:lsdException w:name="toc 9" w:uiPriority="39"/>
-    <w:lsdException w:name="caption" w:uiPriority="35" w:qFormat="1"/>
-    <w:lsdException w:name="Title" w:semiHidden="0" w:uiPriority="10" w:unhideWhenUsed="0" w:qFormat="1"/>
-    <w:lsdException w:name="Default Paragraph Font" w:uiPriority="1"/>
-    <w:lsdException w:name="Subtitle" w:semiHidden="0" w:uiPriority="11" w:unhideWhenUsed="0" w:qFormat="1"/>
-    <w:lsdException w:name="Strong" w:semiHidden="0" w:uiPriority="22" w:unhideWhenUsed="0" w:qFormat="1"/>
-    <w:lsdException w:name="Emphasis" w:semiHidden="0" w:uiPriority="20" w:unhideWhenUsed="0" w:qFormat="1"/>
-    <w:lsdException w:name="Table Grid" w:semiHidden="0" w:uiPriority="59" w:unhideWhenUsed="0"/>
-    <w:lsdException w:name="Placeholder Text" w:unhideWhenUsed="0"/>
-    <w:lsdException w:name="No Spacing" w:semiHidden="0" w:uiPriority="1" w:unhideWhenUsed="0" w:qFormat="1"/>
-    <w:lsdException w:name="Light Shading" w:semiHidden="0" w:uiPriority="60" w:unhideWhenUsed="0"/>
-    <w:lsdException w:name="Light List" w:semiHidden="0" w:uiPriority="61" w:unhideWhenUsed="0"/>
-    <w:lsdException w:name="Light Grid" w:semiHidden="0" w:uiPriority="62" w:unhideWhenUsed="0"/>
-    <w:lsdException w:name="Medium Shading 1" w:semiHidden="0" w:uiPriority="63" w:unhideWhenUsed="0"/>
-    <w:lsdException w:name="Medium Shading 2" w:semiHidden="0" w:uiPriority="64" w:unhideWhenUsed="0"/>
-    <w:lsdException w:name="Medium List 1" w:semiHidden="0" w:uiPriority="65" w:unhideWhenUsed="0"/>
-    <w:lsdException w:name="Medium List 2" w:semiHidden="0" w:uiPriority="66" w:unhideWhenUsed="0"/>
-    <w:lsdException w:name="Medium Grid 1" w:semiHidden="0" w:uiPriority="67" w:unhideWhenUsed="0"/>
-    <w:lsdException w:name="Medium Grid 2" w:semiHidden="0" w:uiPriority="68" w:unhideWhenUsed="0"/>
-    <w:lsdException w:name="Medium Grid 3" w:semiHidden="0" w:uiPriority="69" w:unhideWhenUsed="0"/>
-    <w:lsdException w:name="Dark List" w:semiHidden="0" w:uiPriority="70" w:unhideWhenUsed="0"/>
-    <w:lsdException w:name="Colorful Shading" w:semiHidden="0" w:uiPriority="71" w:unhideWhenUsed="0"/>
-    <w:lsdException w:name="Colorful List" w:semiHidden="0" w:uiPriority="72" w:unhideWhenUsed="0"/>
-    <w:lsdException w:name="Colorful Grid" w:semiHidden="0" w:uiPriority="73" w:unhideWhenUsed="0"/>
-    <w:lsdException w:name="Light Shading Accent 1" w:semiHidden="0" w:uiPriority="60" w:unhideWhenUsed="0"/>
-    <w:lsdException w:name="Light List Accent 1" w:semiHidden="0" w:uiPriority="61" w:unhideWhenUsed="0"/>
-    <w:lsdException w:name="Light Grid Accent 1" w:semiHidden="0" w:uiPriority="62" w:unhideWhenUsed="0"/>
-    <w:lsdException w:name="Medium Shading 1 Accent 1" w:semiHidden="0" w:uiPriority="63" w:unhideWhenUsed="0"/>
-    <w:lsdException w:name="Medium Shading 2 Accent 1" w:semiHidden="0" w:uiPriority="64" w:unhideWhenUsed="0"/>
-    <w:lsdException w:name="Medium List 1 Accent 1" w:semiHidden="0" w:uiPriority="65" w:unhideWhenUsed="0"/>
-    <w:lsdException w:name="Revision" w:unhideWhenUsed="0"/>
-    <w:lsdException w:name="List Paragraph" w:semiHidden="0" w:uiPriority="34" w:unhideWhenUsed="0" w:qFormat="1"/>
-    <w:lsdException w:name="Quote" w:semiHidden="0" w:uiPriority="29" w:unhideWhenUsed="0" w:qFormat="1"/>
-    <w:lsdException w:name="Intense Quote" w:semiHidden="0" w:uiPriority="30" w:unhideWhenUsed="0" w:qFormat="1"/>
-    <w:lsdException w:name="Medium List 2 Accent 1" w:semiHidden="0" w:uiPriority="66" w:unhideWhenUsed="0"/>
-    <w:lsdException w:name="Medium Grid 1 Accent 1" w:semiHidden="0" w:uiPriority="67" w:unhideWhenUsed="0"/>
-    <w:lsdException w:name="Medium Grid 2 Accent 1" w:semiHidden="0" w:uiPriority="68" w:unhideWhenUsed="0"/>
-    <w:lsdException w:name="Medium Grid 3 Accent 1" w:semiHidden="0" w:uiPriority="69" w:unhideWhenUsed="0"/>
-    <w:lsdException w:name="Dark List Accent 1" w:semiHidden="0" w:uiPriority="70" w:unhideWhenUsed="0"/>
-    <w:lsdException w:name="Colorful Shading Accent 1" w:semiHidden="0" w:uiPriority="71" w:unhideWhenUsed="0"/>
-    <w:lsdException w:name="Colorful List Accent 1" w:semiHidden="0" w:uiPriority="72" w:unhideWhenUsed="0"/>
-    <w:lsdException w:name="Colorful Grid Accent 1" w:semiHidden="0" w:uiPriority="73" w:unhideWhenUsed="0"/>
-    <w:lsdException w:name="Light Shading Accent 2" w:semiHidden="0" w:uiPriority="60" w:unhideWhenUsed="0"/>
-    <w:lsdException w:name="Light List Accent 2" w:semiHidden="0" w:uiPriority="61" w:unhideWhenUsed="0"/>
-    <w:lsdException w:name="Light Grid Accent 2" w:semiHidden="0" w:uiPriority="62" w:unhideWhenUsed="0"/>
-    <w:lsdException w:name="Medium Shading 1 Accent 2" w:semiHidden="0" w:uiPriority="63" w:unhideWhenUsed="0"/>
-    <w:lsdException w:name="Medium Shading 2 Accent 2" w:semiHidden="0" w:uiPriority="64" w:unhideWhenUsed="0"/>
-    <w:lsdException w:name="Medium List 1 Accent 2" w:semiHidden="0" w:uiPriority="65" w:unhideWhenUsed="0"/>
-    <w:lsdException w:name="Medium List 2 Accent 2" w:semiHidden="0" w:uiPriority="66" w:unhideWhenUsed="0"/>
-    <w:lsdException w:name="Medium Grid 1 Accent 2" w:semiHidden="0" w:uiPriority="67" w:unhideWhenUsed="0"/>
-    <w:lsdException w:name="Medium Grid 2 Accent 2" w:semiHidden="0" w:uiPriority="68" w:unhideWhenUsed="0"/>
-    <w:lsdException w:name="Medium Grid 3 Accent 2" w:semiHidden="0" w:uiPriority="69" w:unhideWhenUsed="0"/>
-    <w:lsdException w:name="Dark List Accent 2" w:semiHidden="0" w:uiPriority="70" w:unhideWhenUsed="0"/>
-    <w:lsdException w:name="Colorful Shading Accent 2" w:semiHidden="0" w:uiPriority="71" w:unhideWhenUsed="0"/>
-    <w:lsdException w:name="Colorful List Accent 2" w:semiHidden="0" w:uiPriority="72" w:unhideWhenUsed="0"/>
-    <w:lsdException w:name="Colorful Grid Accent 2" w:semiHidden="0" w:uiPriority="73" w:unhideWhenUsed="0"/>
-    <w:lsdException w:name="Light Shading Accent 3" w:semiHidden="0" w:uiPriority="60" w:unhideWhenUsed="0"/>
-    <w:lsdException w:name="Light List Accent 3" w:semiHidden="0" w:uiPriority="61" w:unhideWhenUsed="0"/>
-    <w:lsdException w:name="Light Grid Accent 3" w:semiHidden="0" w:uiPriority="62" w:unhideWhenUsed="0"/>
-    <w:lsdException w:name="Medium Shading 1 Accent 3" w:semiHidden="0" w:uiPriority="63" w:unhideWhenUsed="0"/>
-    <w:lsdException w:name="Medium Shading 2 Accent 3" w:semiHidden="0" w:uiPriority="64" w:unhideWhenUsed="0"/>
-    <w:lsdException w:name="Medium List 1 Accent 3" w:semiHidden="0" w:uiPriority="65" w:unhideWhenUsed="0"/>
-    <w:lsdException w:name="Medium List 2 Accent 3" w:semiHidden="0" w:uiPriority="66" w:unhideWhenUsed="0"/>
-    <w:lsdException w:name="Medium Grid 1 Accent 3" w:semiHidden="0" w:uiPriority="67" w:unhideWhenUsed="0"/>
-    <w:lsdException w:name="Medium Grid 2 Accent 3" w:semiHidden="0" w:uiPriority="68" w:unhideWhenUsed="0"/>
-    <w:lsdException w:name="Medium Grid 3 Accent 3" w:semiHidden="0" w:uiPriority="69" w:unhideWhenUsed="0"/>
-    <w:lsdException w:name="Dark List Accent 3" w:semiHidden="0" w:uiPriority="70" w:unhideWhenUsed="0"/>
-    <w:lsdException w:name="Colorful Shading Accent 3" w:semiHidden="0" w:uiPriority="71" w:unhideWhenUsed="0"/>
-    <w:lsdException w:name="Colorful List Accent 3" w:semiHidden="0" w:uiPriority="72" w:unhideWhenUsed="0"/>
-    <w:lsdException w:name="Colorful Grid Accent 3" w:semiHidden="0" w:uiPriority="73" w:unhideWhenUsed="0"/>
-    <w:lsdException w:name="Light Shading Accent 4" w:semiHidden="0" w:uiPriority="60" w:unhideWhenUsed="0"/>
-    <w:lsdException w:name="Light List Accent 4" w:semiHidden="0" w:uiPriority="61" w:unhideWhenUsed="0"/>
-    <w:lsdException w:name="Light Grid Accent 4" w:semiHidden="0" w:uiPriority="62" w:unhideWhenUsed="0"/>
-    <w:lsdException w:name="Medium Shading 1 Accent 4" w:semiHidden="0" w:uiPriority="63" w:unhideWhenUsed="0"/>
-    <w:lsdException w:name="Medium Shading 2 Accent 4" w:semiHidden="0" w:uiPriority="64" w:unhideWhenUsed="0"/>
-    <w:lsdException w:name="Medium List 1 Accent 4" w:semiHidden="0" w:uiPriority="65" w:unhideWhenUsed="0"/>
-    <w:lsdException w:name="Medium List 2 Accent 4" w:semiHidden="0" w:uiPriority="66" w:unhideWhenUsed="0"/>
-    <w:lsdException w:name="Medium Grid 1 Accent 4" w:semiHidden="0" w:uiPriority="67" w:unhideWhenUsed="0"/>
-    <w:lsdException w:name="Medium Grid 2 Accent 4" w:semiHidden="0" w:uiPriority="68" w:unhideWhenUsed="0"/>
-    <w:lsdException w:name="Medium Grid 3 Accent 4" w:semiHidden="0" w:uiPriority="69" w:unhideWhenUsed="0"/>
-    <w:lsdException w:name="Dark List Accent 4" w:semiHidden="0" w:uiPriority="70" w:unhideWhenUsed="0"/>
-    <w:lsdException w:name="Colorful Shading Accent 4" w:semiHidden="0" w:uiPriority="71" w:unhideWhenUsed="0"/>
-    <w:lsdException w:name="Colorful List Accent 4" w:semiHidden="0" w:uiPriority="72" w:unhideWhenUsed="0"/>
-    <w:lsdException w:name="Colorful Grid Accent 4" w:semiHidden="0" w:uiPriority="73" w:unhideWhenUsed="0"/>
-    <w:lsdException w:name="Light Shading Accent 5" w:semiHidden="0" w:uiPriority="60" w:unhideWhenUsed="0"/>
-    <w:lsdException w:name="Light List Accent 5" w:semiHidden="0" w:uiPriority="61" w:unhideWhenUsed="0"/>
-    <w:lsdException w:name="Light Grid Accent 5" w:semiHidden="0" w:uiPriority="62" w:unhideWhenUsed="0"/>
-    <w:lsdException w:name="Medium Shading 1 Accent 5" w:semiHidden="0" w:uiPriority="63" w:unhideWhenUsed="0"/>
-    <w:lsdException w:name="Medium Shading 2 Accent 5" w:semiHidden="0" w:uiPriority="64" w:unhideWhenUsed="0"/>
-    <w:lsdException w:name="Medium List 1 Accent 5" w:semiHidden="0" w:uiPriority="65" w:unhideWhenUsed="0"/>
-    <w:lsdException w:name="Medium List 2 Accent 5" w:semiHidden="0" w:uiPriority="66" w:unhideWhenUsed="0"/>
-    <w:lsdException w:name="Medium Grid 1 Accent 5" w:semiHidden="0" w:uiPriority="67" w:unhideWhenUsed="0"/>
-    <w:lsdException w:name="Medium Grid 2 Accent 5" w:semiHidden="0" w:uiPriority="68" w:unhideWhenUsed="0"/>
-    <w:lsdException w:name="Medium Grid 3 Accent 5" w:semiHidden="0" w:uiPriority="69" w:unhideWhenUsed="0"/>
-    <w:lsdException w:name="Dark List Accent 5" w:semiHidden="0" w:uiPriority="70" w:unhideWhenUsed="0"/>
-    <w:lsdException w:name="Colorful Shading Accent 5" w:semiHidden="0" w:uiPriority="71" w:unhideWhenUsed="0"/>
-    <w:lsdException w:name="Colorful List Accent 5" w:semiHidden="0" w:uiPriority="72" w:unhideWhenUsed="0"/>
-    <w:lsdException w:name="Colorful Grid Accent 5" w:semiHidden="0" w:uiPriority="73" w:unhideWhenUsed="0"/>
-    <w:lsdException w:name="Light Shading Accent 6" w:semiHidden="0" w:uiPriority="60" w:unhideWhenUsed="0"/>
-    <w:lsdException w:name="Light List Accent 6" w:semiHidden="0" w:uiPriority="61" w:unhideWhenUsed="0"/>
-    <w:lsdException w:name="Light Grid Accent 6" w:semiHidden="0" w:uiPriority="62" w:unhideWhenUsed="0"/>
-    <w:lsdException w:name="Medium Shading 1 Accent 6" w:semiHidden="0" w:uiPriority="63" w:unhideWhenUsed="0"/>
-    <w:lsdException w:name="Medium Shading 2 Accent 6" w:semiHidden="0" w:uiPriority="64" w:unhideWhenUsed="0"/>
-    <w:lsdException w:name="Medium List 1 Accent 6" w:semiHidden="0" w:uiPriority="65" w:unhideWhenUsed="0"/>
-    <w:lsdException w:name="Medium List 2 Accent 6" w:semiHidden="0" w:uiPriority="66" w:unhideWhenUsed="0"/>
-    <w:lsdException w:name="Medium Grid 1 Accent 6" w:semiHidden="0" w:uiPriority="67" w:unhideWhenUsed="0"/>
-    <w:lsdException w:name="Medium Grid 2 Accent 6" w:semiHidden="0" w:uiPriority="68" w:unhideWhenUsed="0"/>
-    <w:lsdException w:name="Medium Grid 3 Accent 6" w:semiHidden="0" w:uiPriority="69" w:unhideWhenUsed="0"/>
-    <w:lsdException w:name="Dark List Accent 6" w:semiHidden="0" w:uiPriority="70" w:unhideWhenUsed="0"/>
-    <w:lsdException w:name="Colorful Shading Accent 6" w:semiHidden="0" w:uiPriority="71" w:unhideWhenUsed="0"/>
-    <w:lsdException w:name="Colorful List Accent 6" w:semiHidden="0" w:uiPriority="72" w:unhideWhenUsed="0"/>
-    <w:lsdException w:name="Colorful Grid Accent 6" w:semiHidden="0" w:uiPriority="73" w:unhideWhenUsed="0"/>
-    <w:lsdException w:name="Subtle Emphasis" w:semiHidden="0" w:uiPriority="19" w:unhideWhenUsed="0" w:qFormat="1"/>
-    <w:lsdException w:name="Intense Emphasis" w:semiHidden="0" w:uiPriority="21" w:unhideWhenUsed="0" w:qFormat="1"/>
-    <w:lsdException w:name="Subtle Reference" w:semiHidden="0" w:uiPriority="31" w:unhideWhenUsed="0" w:qFormat="1"/>
-    <w:lsdException w:name="Intense Reference" w:semiHidden="0" w:uiPriority="32" w:unhideWhenUsed="0" w:qFormat="1"/>
-    <w:lsdException w:name="Book Title" w:semiHidden="0" w:uiPriority="33" w:unhideWhenUsed="0" w:qFormat="1"/>
-    <w:lsdException w:name="Bibliography" w:uiPriority="37"/>
-    <w:lsdException w:name="TOC Heading" w:uiPriority="39" w:qFormat="1"/>
-  </w:latentStyles>
-  <w:style w:type="paragraph" w:default="1" w:styleId="Normal">
-    <w:name w:val="Normal"/>
-    <w:qFormat/>
-  </w:style>
-  <w:style w:type="character" w:default="1" w:styleId="DefaultParagraphFont">
-    <w:name w:val="Default Paragraph Font"/>
-    <w:uiPriority w:val="1"/>
-    <w:semiHidden/>
-    <w:unhideWhenUsed/>
-  </w:style>
-  <w:style w:type="table" w:default="1" w:styleId="TableNormal">
-    <w:name w:val="Normal Table"/>
-    <w:uiPriority w:val="99"/>
-    <w:semiHidden/>
-    <w:unhideWhenUsed/>
-    <w:tblPr>
-      <w:tblInd w:w="0" w:type="dxa"/>
-      <w:tblCellMar>
-        <w:top w:w="0" w:type="dxa"/>
-        <w:left w:w="108" w:type="dxa"/>
-        <w:bottom w:w="0" w:type="dxa"/>
-        <w:right w:w="108" w:type="dxa"/>
-      </w:tblCellMar>
-    </w:tblPr>
-  </w:style>
-  <w:style w:type="numbering" w:default="1" w:styleId="NoList">
-    <w:name w:val="No List"/>
-    <w:uiPriority w:val="99"/>
-    <w:semiHidden/>
-    <w:unhideWhenUsed/>
-  </w:style>
-  <w:style w:type="paragraph" w:customStyle="1" w:styleId="811716B5BDA04E8289FCF25DC456DADE">
-    <w:name w:val="811716B5BDA04E8289FCF25DC456DADE"/>
-    <w:rsid w:val="00E73D28"/>
-  </w:style>
-  <w:style w:type="paragraph" w:customStyle="1" w:styleId="F3F33B8A8DF64B75911A0E6DC0029B51">
-    <w:name w:val="F3F33B8A8DF64B75911A0E6DC0029B51"/>
-    <w:rsid w:val="00E73D28"/>
-  </w:style>
-  <w:style w:type="paragraph" w:customStyle="1" w:styleId="04ADCA37024F4A6589FB180348BF4E22">
-    <w:name w:val="04ADCA37024F4A6589FB180348BF4E22"/>
-    <w:rsid w:val="00E73D28"/>
-  </w:style>
-</w:styles>
-</file>
-
-<file path=word/glossary/webSettings.xml><?xml version="1.0" encoding="utf-8"?>
-<w:webSettings xmlns:mc="http://schemas.openxmlformats.org/markup-compatibility/2006" xmlns:r="http://schemas.openxmlformats.org/officeDocument/2006/relationships" xmlns:w="http://schemas.openxmlformats.org/wordprocessingml/2006/main" xmlns:w14="http://schemas.microsoft.com/office/word/2010/wordml" mc:Ignorable="w14">
-  <w:optimizeForBrowser/>
-  <w:allowPNG/>
-</w:webSettings>
-</file>
-
 <file path=word/theme/theme1.xml><?xml version="1.0" encoding="utf-8"?>
 <a:theme xmlns:a="http://schemas.openxmlformats.org/drawingml/2006/main" name="Office Theme">
   <a:themeElements>
@@ -7995,7 +7789,7 @@
 </file>
 
 <file path=customXml/itemProps1.xml><?xml version="1.0" encoding="utf-8"?>
-<ds:datastoreItem xmlns:ds="http://schemas.openxmlformats.org/officeDocument/2006/customXml" ds:itemID="{91826045-40E4-485E-9E96-891CC3A0D2A7}">
+<ds:datastoreItem xmlns:ds="http://schemas.openxmlformats.org/officeDocument/2006/customXml" ds:itemID="{2ED04F57-02B6-4366-B486-59B8DD777896}">
   <ds:schemaRefs>
     <ds:schemaRef ds:uri="http://schemas.openxmlformats.org/officeDocument/2006/bibliography"/>
   </ds:schemaRefs>

</xml_diff>